<commit_message>
pisem ali me mrzi :(
</commit_message>
<xml_diff>
--- a/zavr.docx
+++ b/zavr.docx
@@ -73,7 +73,7 @@
                 <v:shape id="_x0000_i1025" type="#_x0000_t75" style="width:63.75pt;height:63.75pt" o:ole="" fillcolor="window">
                   <v:imagedata r:id="rId7" o:title=""/>
                 </v:shape>
-                <o:OLEObject Type="Embed" ProgID="CorelDraw.Graphic.7" ShapeID="_x0000_i1025" DrawAspect="Content" ObjectID="_1590226065" r:id="rId8"/>
+                <o:OLEObject Type="Embed" ProgID="CorelDraw.Graphic.7" ShapeID="_x0000_i1025" DrawAspect="Content" ObjectID="_1590231686" r:id="rId8"/>
               </w:object>
             </w:r>
           </w:p>
@@ -7181,6 +7181,53 @@
     <w:p/>
     <w:p/>
     <w:p>
+      <w:r>
+        <w:t>Do pre nekoliko desetina godina u automobilima se nalazilo svega par</w:t>
+      </w:r>
+      <w:r>
+        <w:t xml:space="preserve"> elektronskih </w:t>
+      </w:r>
+      <w:r>
+        <w:t>komponenti</w:t>
+      </w:r>
+      <w:r>
+        <w:t xml:space="preserve"> – elektronsko paljenje i ubrizgavanje</w:t>
+      </w:r>
+      <w:r>
+        <w:t xml:space="preserve"> u skupljim modelima</w:t>
+      </w:r>
+      <w:r>
+        <w:t xml:space="preserve">, tempomat i klima uređaji, ali to je sve mahom bila analogna elektronika koja se po današnjim standardima   sve  ređe </w:t>
+      </w:r>
+      <w:r>
+        <w:t xml:space="preserve">svrstava pod </w:t>
+      </w:r>
+      <w:r>
+        <w:t>elektronikom u pravom smislu te reči. To se s</w:t>
+      </w:r>
+      <w:bookmarkStart w:id="2" w:name="_GoBack"/>
+      <w:bookmarkEnd w:id="2"/>
+      <w:r>
+        <w:t>ve promenilo</w:t>
+      </w:r>
+      <w:r>
+        <w:t xml:space="preserve"> kada je digitalna elektronika počela da preuzima primat</w:t>
+      </w:r>
+      <w:r>
+        <w:t>. Današnji automobili, čak i najosnovniji modeli</w:t>
+      </w:r>
+      <w:r>
+        <w:t>,</w:t>
+      </w:r>
+      <w:r>
+        <w:t xml:space="preserve"> u sebi sadrže mnoštvo mikroračunara i mikrokontrolera</w:t>
+      </w:r>
+      <w:r>
+        <w:t xml:space="preserve"> koji popunjavaju čitav spektar složenosti i snage.</w:t>
+      </w:r>
+    </w:p>
+    <w:p/>
+    <w:p>
       <w:pPr>
         <w:sectPr>
           <w:headerReference w:type="default" r:id="rId19"/>
@@ -7192,10 +7239,23 @@
         </w:sectPr>
       </w:pPr>
       <w:r>
-        <w:t>U ovom radu biće prikazano rešenje projektovanja programske podrške  za bezbedan prenos podataka putem BroadR-Reach interfejsa i IPv6 protokola. Rešenje je realizovano na zFAS razvojnoj ploči.</w:t>
+        <w:t>Skoro svaki napredak u automobilskoj indrustiji vredan pomena ima svoje korene u digitalnoj elektronici, a pod tim se najčešće misli na namenske uređaje i na namenske platforme kod kojih je programska podrš</w:t>
       </w:r>
-      <w:bookmarkStart w:id="2" w:name="_GoBack"/>
-      <w:bookmarkEnd w:id="2"/>
+      <w:r>
+        <w:t xml:space="preserve">ka od vitalnog značaja. Kada je reč o programskoj podršci kod modernih  proizvođača </w:t>
+      </w:r>
+      <w:r>
+        <w:t>automobila</w:t>
+      </w:r>
+      <w:r>
+        <w:t xml:space="preserve">, zaštita intelektualne svojine je veoma značajna. Kada bi svako ko kupi automobil </w:t>
+      </w:r>
+      <w:r>
+        <w:t>mogao da pristupi</w:t>
+      </w:r>
+      <w:r>
+        <w:t xml:space="preserve"> izvornom kodu, da ga menja i da ga koristi</w:t>
+      </w:r>
     </w:p>
     <w:p>
       <w:pPr>
@@ -7543,7 +7603,7 @@
         <w:rStyle w:val="PageNumber"/>
         <w:noProof/>
       </w:rPr>
-      <w:t>2</w:t>
+      <w:t>1</w:t>
     </w:r>
     <w:r>
       <w:rPr>

</xml_diff>

<commit_message>
pisem o TCP-u u dokumentaciji
</commit_message>
<xml_diff>
--- a/zavr.docx
+++ b/zavr.docx
@@ -73,7 +73,7 @@
                 <v:shape id="_x0000_i1025" type="#_x0000_t75" style="width:63.75pt;height:63.75pt" o:ole="" fillcolor="window">
                   <v:imagedata r:id="rId7" o:title=""/>
                 </v:shape>
-                <o:OLEObject Type="Embed" ProgID="CorelDraw.Graphic.7" ShapeID="_x0000_i1025" DrawAspect="Content" ObjectID="_1590306786" r:id="rId8"/>
+                <o:OLEObject Type="Embed" ProgID="CorelDraw.Graphic.7" ShapeID="_x0000_i1025" DrawAspect="Content" ObjectID="_1590325078" r:id="rId8"/>
               </w:object>
             </w:r>
           </w:p>
@@ -6236,7 +6236,19 @@
         <w:rPr>
           <w:lang w:val="hr-HR"/>
         </w:rPr>
-        <w:t xml:space="preserve"> na ukazanoj prilici da se bolje upoznam sa načinom rada u inženjerskom okruženju i na omogućavanju usavršavanja znanja iz ove oblasti.</w:t>
+        <w:t xml:space="preserve"> na ukazanoj prilici da se bolje upoznam sa načinom rada u inženjerskom okruženju i na </w:t>
+      </w:r>
+      <w:r>
+        <w:rPr>
+          <w:lang w:val="hr-HR"/>
+        </w:rPr>
+        <w:t>omogućenom usavršavanja znanja iz date</w:t>
+      </w:r>
+      <w:r>
+        <w:rPr>
+          <w:lang w:val="hr-HR"/>
+        </w:rPr>
+        <w:t xml:space="preserve"> oblasti.</w:t>
       </w:r>
     </w:p>
     <w:p>
@@ -7014,6 +7026,7 @@
     </w:p>
     <w:p>
       <w:pPr>
+        <w:ind w:firstLine="0"/>
         <w:rPr>
           <w:lang w:val="sl-SI"/>
         </w:rPr>
@@ -7028,20 +7041,25 @@
       <w:r>
         <w:rPr>
           <w:b/>
-          <w:bCs/>
-          <w:lang w:val="sl-SI"/>
-        </w:rPr>
-        <w:t>FPGA</w:t>
-      </w:r>
-      <w:r>
-        <w:rPr>
-          <w:lang w:val="sl-SI"/>
+          <w:lang w:val="hr-HR"/>
+        </w:rPr>
+        <w:t>zFAS</w:t>
+      </w:r>
+      <w:r>
+        <w:rPr>
+          <w:lang w:val="hr-HR"/>
+        </w:rPr>
+        <w:t xml:space="preserve"> </w:t>
+      </w:r>
+      <w:r>
+        <w:rPr>
+          <w:lang w:val="hr-HR"/>
         </w:rPr>
         <w:tab/>
       </w:r>
       <w:r>
         <w:rPr>
-          <w:lang w:val="sl-SI"/>
+          <w:lang w:val="hr-HR"/>
         </w:rPr>
         <w:tab/>
         <w:t xml:space="preserve">- </w:t>
@@ -7049,22 +7067,15 @@
       <w:r>
         <w:rPr>
           <w:i/>
-          <w:iCs/>
-          <w:lang w:val="sl-SI"/>
-        </w:rPr>
-        <w:t>Field Programming Gate Array</w:t>
-      </w:r>
-      <w:r>
-        <w:rPr>
-          <w:lang w:val="sl-SI"/>
-        </w:rPr>
-        <w:t>, Programabilne sekvencijalne mre</w:t>
-      </w:r>
-      <w:r>
-        <w:rPr>
           <w:lang w:val="hr-HR"/>
         </w:rPr>
-        <w:t>že</w:t>
+        <w:t>Zentrale Fahrerassistenz Steuerung</w:t>
+      </w:r>
+      <w:r>
+        <w:rPr>
+          <w:lang w:val="hr-HR"/>
+        </w:rPr>
+        <w:t>, centralni procesor u automobilu</w:t>
       </w:r>
     </w:p>
     <w:p>
@@ -7076,10 +7087,9 @@
       <w:r>
         <w:rPr>
           <w:b/>
-          <w:bCs/>
           <w:lang w:val="hr-HR"/>
         </w:rPr>
-        <w:t>CPU</w:t>
+        <w:t>TCP</w:t>
       </w:r>
       <w:r>
         <w:rPr>
@@ -7097,16 +7107,15 @@
       <w:r>
         <w:rPr>
           <w:i/>
-          <w:iCs/>
           <w:lang w:val="hr-HR"/>
         </w:rPr>
-        <w:t>Central Processor Unit</w:t>
+        <w:t>Transmission Control Protocol</w:t>
       </w:r>
       <w:r>
         <w:rPr>
           <w:lang w:val="hr-HR"/>
         </w:rPr>
-        <w:t>, Centralni procesoor</w:t>
+        <w:t>, mrežni protokol</w:t>
       </w:r>
     </w:p>
     <w:p>
@@ -7118,23 +7127,58 @@
       <w:r>
         <w:rPr>
           <w:b/>
-          <w:bCs/>
           <w:lang w:val="hr-HR"/>
         </w:rPr>
-        <w:t>GND</w:t>
-      </w:r>
-      <w:r>
-        <w:rPr>
+        <w:t>I</w:t>
+      </w:r>
+      <w:r>
+        <w:rPr>
+          <w:b/>
           <w:lang w:val="hr-HR"/>
         </w:rPr>
+        <w:t>P</w:t>
+      </w:r>
+      <w:r>
+        <w:rPr>
+          <w:b/>
+          <w:lang w:val="hr-HR"/>
+        </w:rPr>
+        <w:t>v6</w:t>
+      </w:r>
+      <w:r>
+        <w:rPr>
+          <w:b/>
+          <w:lang w:val="hr-HR"/>
+        </w:rPr>
         <w:tab/>
       </w:r>
       <w:r>
         <w:rPr>
+          <w:b/>
           <w:lang w:val="hr-HR"/>
         </w:rPr>
         <w:tab/>
-        <w:t>- Oznaka za signal na nultom potencijalu</w:t>
+        <w:t xml:space="preserve">- </w:t>
+      </w:r>
+      <w:r>
+        <w:rPr>
+          <w:i/>
+          <w:lang w:val="hr-HR"/>
+        </w:rPr>
+        <w:t>Internet Protocol Version 6,</w:t>
+      </w:r>
+      <w:r>
+        <w:rPr>
+          <w:i/>
+          <w:lang w:val="hr-HR"/>
+        </w:rPr>
+        <w:t xml:space="preserve"> </w:t>
+      </w:r>
+      <w:r>
+        <w:rPr>
+          <w:lang w:val="hr-HR"/>
+        </w:rPr>
+        <w:t>šesta revizija Internet Protokola</w:t>
       </w:r>
     </w:p>
     <w:p>
@@ -7148,22 +7192,18 @@
           <w:b/>
           <w:lang w:val="hr-HR"/>
         </w:rPr>
-        <w:t>zFAS</w:t>
-      </w:r>
-      <w:r>
-        <w:rPr>
+        <w:t>RSA</w:t>
+      </w:r>
+      <w:r>
+        <w:rPr>
+          <w:b/>
           <w:lang w:val="hr-HR"/>
         </w:rPr>
-        <w:t xml:space="preserve"> </w:t>
-      </w:r>
-      <w:r>
-        <w:rPr>
-          <w:lang w:val="hr-HR"/>
-        </w:rPr>
         <w:tab/>
       </w:r>
       <w:r>
         <w:rPr>
+          <w:b/>
           <w:lang w:val="hr-HR"/>
         </w:rPr>
         <w:tab/>
@@ -7174,23 +7214,14 @@
           <w:i/>
           <w:lang w:val="hr-HR"/>
         </w:rPr>
-        <w:t>Zentrale Fahrerassistenz Steuerung</w:t>
+        <w:t>Rivest – Shamir – Adleman algorithm</w:t>
       </w:r>
       <w:r>
         <w:rPr>
           <w:lang w:val="hr-HR"/>
         </w:rPr>
-        <w:t>, centralni procesor u automobilu</w:t>
-      </w:r>
-      <w:bookmarkStart w:id="0" w:name="_GoBack"/>
-      <w:bookmarkEnd w:id="0"/>
-    </w:p>
-    <w:p>
-      <w:pPr>
-        <w:rPr>
-          <w:lang w:val="hr-HR"/>
-        </w:rPr>
-      </w:pPr>
+        <w:t>, algoritam asimetrične enkripcije</w:t>
+      </w:r>
     </w:p>
     <w:p>
       <w:pPr>
@@ -7237,32 +7268,77 @@
       <w:pPr>
         <w:pStyle w:val="Heading1"/>
       </w:pPr>
-      <w:bookmarkStart w:id="1" w:name="_Ref471876195"/>
-      <w:bookmarkStart w:id="2" w:name="_Toc472220115"/>
+      <w:bookmarkStart w:id="0" w:name="_Ref471876195"/>
+      <w:bookmarkStart w:id="1" w:name="_Toc472220115"/>
       <w:r>
         <w:lastRenderedPageBreak/>
         <w:t>Uvod</w:t>
       </w:r>
+      <w:bookmarkEnd w:id="0"/>
       <w:bookmarkEnd w:id="1"/>
-      <w:bookmarkEnd w:id="2"/>
     </w:p>
     <w:p/>
     <w:p/>
     <w:p>
       <w:r>
-        <w:t xml:space="preserve">Da bi autonomni automobili preuzeli primat na putevima i postali deo svakodnevice, jedan od najvećih izazova je svakako prenos, skladištenje i manipulacija podacima. Navodno, devedeset minuta vožnje jednog autonomnog automobila predstavlja ekvivalet korišćenju milion pametnih telefona u rasponu od </w:t>
+        <w:t>Da bi autonomni automobili preuzeli primat na putevima i postali deo svakodnevice, jedan od najvećih izazova</w:t>
+      </w:r>
+      <w:r>
+        <w:t xml:space="preserve"> sa inženjerske tačke gledišta</w:t>
+      </w:r>
+      <w:r>
+        <w:t xml:space="preserve"> svakako</w:t>
+      </w:r>
+      <w:r>
+        <w:t xml:space="preserve"> je</w:t>
+      </w:r>
+      <w:r>
+        <w:t>ste</w:t>
+      </w:r>
+      <w:r>
+        <w:t xml:space="preserve"> </w:t>
+      </w:r>
+      <w:r>
+        <w:t xml:space="preserve">prenos, skladištenje i manipulacija podacima. Navodno, devedeset minuta vožnje jednog autonomnog automobila predstavlja ekvivalet korišćenju milion pametnih telefona u rasponu od </w:t>
       </w:r>
       <w:r>
         <w:t>dvadeset i četiri</w:t>
       </w:r>
       <w:r>
-        <w:t xml:space="preserve"> časa u smislu obrađenih podataka. U savremenim automobilima može se nalaziti više desetina, pa čak i više stotina elektronskih </w:t>
+        <w:t xml:space="preserve"> časa po obimu </w:t>
+      </w:r>
+      <w:r>
+        <w:t xml:space="preserve">obrađenih podataka. U savremenim automobilima može se nalaziti više desetina, </w:t>
+      </w:r>
+      <w:r>
+        <w:t>sve češće</w:t>
+      </w:r>
+      <w:r>
+        <w:t xml:space="preserve"> i više stotina elektronskih </w:t>
       </w:r>
       <w:r>
         <w:t>sistema, koji</w:t>
       </w:r>
       <w:r>
-        <w:t xml:space="preserve"> međusobno komuniciraju preko automobilskih mreža. Sa stanovništa bezbednosti od neželjenog pristupa, sigurnost automobilskih mreža nije na nivo</w:t>
+        <w:t xml:space="preserve"> međusobno komuniciraju preko automobilskih mreža</w:t>
+      </w:r>
+      <w:r>
+        <w:t xml:space="preserve"> (</w:t>
+      </w:r>
+      <w:r>
+        <w:t xml:space="preserve">CAN, CAN HS, </w:t>
+      </w:r>
+      <w:r>
+        <w:t xml:space="preserve">Ethernet, </w:t>
+      </w:r>
+      <w:r>
+        <w:t>LIN</w:t>
+      </w:r>
+      <w:r>
+        <w:t xml:space="preserve"> itd.)</w:t>
+      </w:r>
+      <w:r>
+        <w:t>. Sa stanovništa bezbednosti od neželjenog pristupa, sigurnost automobilskih mreža nije na nivo</w:t>
       </w:r>
       <w:r>
         <w:t xml:space="preserve">u kao u potrošačkoj industriji </w:t>
@@ -7272,6 +7348,307 @@
       </w:r>
       <w:r>
         <w:tab/>
+      </w:r>
+    </w:p>
+    <w:p>
+      <w:pPr>
+        <w:rPr>
+          <w:lang w:val="sr-Latn-RS"/>
+        </w:rPr>
+      </w:pPr>
+      <w:r>
+        <w:t>U ovom radu bi</w:t>
+      </w:r>
+      <w:r>
+        <w:rPr>
+          <w:lang w:val="sr-Latn-RS"/>
+        </w:rPr>
+        <w:t>će</w:t>
+      </w:r>
+      <w:r>
+        <w:t xml:space="preserve"> opisano</w:t>
+      </w:r>
+      <w:r>
+        <w:t xml:space="preserve"> jedno re</w:t>
+      </w:r>
+      <w:r>
+        <w:rPr>
+          <w:lang w:val="sr-Latn-RS"/>
+        </w:rPr>
+        <w:t xml:space="preserve">šenje programske podrške  za bezbedan prenos podataka </w:t>
+      </w:r>
+      <w:r>
+        <w:rPr>
+          <w:lang w:val="sr-Latn-RS"/>
+        </w:rPr>
+        <w:t xml:space="preserve">sa namenske ploče na računar, njihova enkripcija pre slanja i dekripcija po primanju, </w:t>
+      </w:r>
+      <w:r>
+        <w:rPr>
+          <w:lang w:val="sr-Latn-RS"/>
+        </w:rPr>
+        <w:t>putem BroadR-Reach interfejsa i IPv6 protokola</w:t>
+      </w:r>
+      <w:r>
+        <w:rPr>
+          <w:lang w:val="sr-Latn-RS"/>
+        </w:rPr>
+        <w:t xml:space="preserve">. Rešenje je realizovano na </w:t>
+      </w:r>
+      <w:r>
+        <w:rPr>
+          <w:i/>
+          <w:lang w:val="sr-Latn-RS"/>
+        </w:rPr>
+        <w:t>zFAS</w:t>
+      </w:r>
+      <w:r>
+        <w:rPr>
+          <w:lang w:val="sr-Latn-RS"/>
+        </w:rPr>
+        <w:t xml:space="preserve"> razvojnoj ploči.</w:t>
+      </w:r>
+    </w:p>
+    <w:p>
+      <w:pPr>
+        <w:rPr>
+          <w:lang w:val="sr-Latn-RS"/>
+        </w:rPr>
+      </w:pPr>
+      <w:r>
+        <w:rPr>
+          <w:lang w:val="sr-Latn-RS"/>
+        </w:rPr>
+        <w:t>Rad je sačinjen od ----XY---- poglavlja. Prvo poglavlje sadr</w:t>
+      </w:r>
+      <w:r>
+        <w:rPr>
+          <w:lang w:val="sr-Latn-RS"/>
+        </w:rPr>
+        <w:t>ži kraći uvod u rad, motivaciju  i opis samog rada.</w:t>
+      </w:r>
+    </w:p>
+    <w:p>
+      <w:pPr>
+        <w:rPr>
+          <w:lang w:val="sr-Latn-RS"/>
+        </w:rPr>
+      </w:pPr>
+      <w:r>
+        <w:rPr>
+          <w:lang w:val="sr-Latn-RS"/>
+        </w:rPr>
+        <w:t xml:space="preserve">U drugom poglavlju </w:t>
+      </w:r>
+      <w:r>
+        <w:rPr>
+          <w:lang w:val="sr-Latn-RS"/>
+        </w:rPr>
+        <w:t>se nalaze teorijske osnove koje su neophodne za shvatanje</w:t>
+      </w:r>
+      <w:r>
+        <w:rPr>
+          <w:lang w:val="sr-Latn-RS"/>
+        </w:rPr>
+        <w:t xml:space="preserve"> </w:t>
+      </w:r>
+      <w:r>
+        <w:rPr>
+          <w:lang w:val="sr-Latn-RS"/>
+        </w:rPr>
+        <w:t xml:space="preserve"> rada – opis </w:t>
+      </w:r>
+      <w:r>
+        <w:rPr>
+          <w:i/>
+          <w:lang w:val="sr-Latn-RS"/>
+        </w:rPr>
+        <w:t>zFAS</w:t>
+      </w:r>
+      <w:r>
+        <w:rPr>
+          <w:i/>
+          <w:lang w:val="sr-Latn-RS"/>
+        </w:rPr>
+        <w:t xml:space="preserve"> </w:t>
+      </w:r>
+      <w:r>
+        <w:rPr>
+          <w:lang w:val="sr-Latn-RS"/>
+        </w:rPr>
+        <w:t xml:space="preserve">razvojne ploče, pojašnjenje </w:t>
+      </w:r>
+      <w:r>
+        <w:rPr>
+          <w:i/>
+          <w:lang w:val="sr-Latn-RS"/>
+        </w:rPr>
+        <w:t>TCP</w:t>
+      </w:r>
+      <w:r>
+        <w:rPr>
+          <w:lang w:val="sr-Latn-RS"/>
+        </w:rPr>
+        <w:t xml:space="preserve"> i </w:t>
+      </w:r>
+      <w:r>
+        <w:rPr>
+          <w:i/>
+          <w:lang w:val="sr-Latn-RS"/>
+        </w:rPr>
+        <w:t>I</w:t>
+      </w:r>
+      <w:r>
+        <w:rPr>
+          <w:i/>
+          <w:lang w:val="sr-Latn-RS"/>
+        </w:rPr>
+        <w:t>P</w:t>
+      </w:r>
+      <w:r>
+        <w:rPr>
+          <w:i/>
+          <w:lang w:val="sr-Latn-RS"/>
+        </w:rPr>
+        <w:t>v6</w:t>
+      </w:r>
+      <w:r>
+        <w:rPr>
+          <w:lang w:val="sr-Latn-RS"/>
+        </w:rPr>
+        <w:t xml:space="preserve"> protokola kao i nekoliko reči o asimetričnoj </w:t>
+      </w:r>
+      <w:r>
+        <w:rPr>
+          <w:i/>
+          <w:lang w:val="sr-Latn-RS"/>
+        </w:rPr>
+        <w:t>RSA</w:t>
+      </w:r>
+      <w:r>
+        <w:rPr>
+          <w:lang w:val="sr-Latn-RS"/>
+        </w:rPr>
+        <w:t xml:space="preserve"> enkripciji.</w:t>
+      </w:r>
+    </w:p>
+    <w:p>
+      <w:pPr>
+        <w:rPr>
+          <w:lang w:val="sr-Latn-RS"/>
+        </w:rPr>
+      </w:pPr>
+      <w:r>
+        <w:rPr>
+          <w:lang w:val="sr-Latn-RS"/>
+        </w:rPr>
+        <w:t xml:space="preserve">Treće </w:t>
+      </w:r>
+      <w:r>
+        <w:rPr>
+          <w:lang w:val="sr-Latn-RS"/>
+        </w:rPr>
+        <w:t>poglavlje sadrži koncept rešenja.</w:t>
+      </w:r>
+    </w:p>
+    <w:p>
+      <w:pPr>
+        <w:rPr>
+          <w:lang w:val="sr-Latn-RS"/>
+        </w:rPr>
+      </w:pPr>
+      <w:r>
+        <w:rPr>
+          <w:lang w:val="sr-Latn-RS"/>
+        </w:rPr>
+        <w:lastRenderedPageBreak/>
+        <w:t xml:space="preserve">Četvrto poglavlje daje detaljan opis programskog rešenja sa dubljim analizama </w:t>
+      </w:r>
+      <w:r>
+        <w:rPr>
+          <w:lang w:val="sr-Latn-RS"/>
+        </w:rPr>
+        <w:t>napisanih funkcija i kritičnih</w:t>
+      </w:r>
+      <w:r>
+        <w:rPr>
+          <w:lang w:val="sr-Latn-RS"/>
+        </w:rPr>
+        <w:t xml:space="preserve"> sekcija</w:t>
+      </w:r>
+      <w:r>
+        <w:rPr>
+          <w:lang w:val="sr-Latn-RS"/>
+        </w:rPr>
+        <w:t xml:space="preserve"> koda.</w:t>
+      </w:r>
+    </w:p>
+    <w:p>
+      <w:pPr>
+        <w:rPr>
+          <w:lang w:val="sr-Latn-RS"/>
+        </w:rPr>
+      </w:pPr>
+      <w:r>
+        <w:rPr>
+          <w:lang w:val="sr-Latn-RS"/>
+        </w:rPr>
+        <w:t>U petom poglavlju su predstavljeni rezultati testnih slučajeva i njihovo tumačenje.</w:t>
+      </w:r>
+    </w:p>
+    <w:p>
+      <w:pPr>
+        <w:rPr>
+          <w:lang w:val="sr-Latn-RS"/>
+        </w:rPr>
+      </w:pPr>
+      <w:r>
+        <w:rPr>
+          <w:lang w:val="sr-Latn-RS"/>
+        </w:rPr>
+        <w:t xml:space="preserve">Šesto poglavlje sadrži kratak pregled onoga što je urađeno u </w:t>
+      </w:r>
+      <w:r>
+        <w:rPr>
+          <w:lang w:val="sr-Latn-RS"/>
+        </w:rPr>
+        <w:t xml:space="preserve">ovom </w:t>
+      </w:r>
+      <w:r>
+        <w:rPr>
+          <w:lang w:val="sr-Latn-RS"/>
+        </w:rPr>
+        <w:t>radu i</w:t>
+      </w:r>
+      <w:r>
+        <w:rPr>
+          <w:lang w:val="sr-Latn-RS"/>
+        </w:rPr>
+        <w:t xml:space="preserve"> ideje</w:t>
+      </w:r>
+      <w:r>
+        <w:rPr>
+          <w:lang w:val="sr-Latn-RS"/>
+        </w:rPr>
+        <w:t xml:space="preserve"> na koji način</w:t>
+      </w:r>
+      <w:r>
+        <w:rPr>
+          <w:lang w:val="sr-Latn-RS"/>
+        </w:rPr>
+        <w:t xml:space="preserve"> bi programska podrška mogla dalje da s</w:t>
+      </w:r>
+      <w:r>
+        <w:rPr>
+          <w:lang w:val="sr-Latn-RS"/>
+        </w:rPr>
+        <w:t>e razvija.</w:t>
+      </w:r>
+      <w:r>
+        <w:rPr>
+          <w:lang w:val="sr-Latn-RS"/>
+        </w:rPr>
+        <w:t xml:space="preserve"> </w:t>
       </w:r>
     </w:p>
     <w:p>
@@ -7289,58 +7666,64 @@
         </w:sectPr>
       </w:pPr>
       <w:r>
-        <w:t>U ovom radu bi</w:t>
-      </w:r>
-      <w:r>
         <w:rPr>
           <w:lang w:val="sr-Latn-RS"/>
         </w:rPr>
-        <w:t>će</w:t>
-      </w:r>
-      <w:r>
-        <w:t xml:space="preserve"> opisano</w:t>
-      </w:r>
-      <w:r>
-        <w:t xml:space="preserve"> jedno re</w:t>
-      </w:r>
-      <w:r>
-        <w:rPr>
-          <w:lang w:val="sr-Latn-RS"/>
-        </w:rPr>
-        <w:t xml:space="preserve">šenje programske podrške  za bezbedan prenos podataka </w:t>
-      </w:r>
-      <w:r>
-        <w:rPr>
-          <w:lang w:val="sr-Latn-RS"/>
-        </w:rPr>
-        <w:t xml:space="preserve">sa namenske ploče na računar, njihova enkripcija pre slanja i dekripcija po primanju, </w:t>
-      </w:r>
-      <w:r>
-        <w:rPr>
-          <w:lang w:val="sr-Latn-RS"/>
-        </w:rPr>
-        <w:t>putem BroadR-Reach interfejsa i IPv6 protokola</w:t>
-      </w:r>
-      <w:r>
-        <w:rPr>
-          <w:lang w:val="sr-Latn-RS"/>
-        </w:rPr>
-        <w:t>. Rešenje je realizovano na zFAS razvojnoj ploči.</w:t>
+        <w:t>U sedmom poglavlju  je dat spisak korišćene literature  tokom izrade ovog rada.</w:t>
       </w:r>
     </w:p>
     <w:p>
       <w:pPr>
         <w:pStyle w:val="Heading1"/>
       </w:pPr>
-      <w:bookmarkStart w:id="3" w:name="_Toc472220116"/>
-      <w:bookmarkStart w:id="4" w:name="_Ref472220794"/>
       <w:r>
         <w:lastRenderedPageBreak/>
-        <w:t>Poglavlje</w:t>
-      </w:r>
-      <w:bookmarkEnd w:id="3"/>
-      <w:bookmarkEnd w:id="4"/>
+        <w:t>Teorijske osnove</w:t>
+      </w:r>
     </w:p>
+    <w:p/>
+    <w:p/>
+    <w:p>
+      <w:pPr>
+        <w:pStyle w:val="Heading2"/>
+        <w:rPr>
+          <w:lang w:val="sr-Latn-RS"/>
+        </w:rPr>
+      </w:pPr>
+      <w:r>
+        <w:rPr>
+          <w:lang w:val="sr-Latn-RS"/>
+        </w:rPr>
+        <w:t>zFAS razvojna ploča</w:t>
+      </w:r>
+    </w:p>
+    <w:p>
+      <w:pPr>
+        <w:rPr>
+          <w:lang w:val="sr-Latn-RS"/>
+        </w:rPr>
+      </w:pPr>
+    </w:p>
+    <w:p>
+      <w:pPr>
+        <w:pStyle w:val="Heading2"/>
+        <w:rPr>
+          <w:lang w:val="sr-Latn-RS"/>
+        </w:rPr>
+      </w:pPr>
+      <w:r>
+        <w:rPr>
+          <w:lang w:val="sr-Latn-RS"/>
+        </w:rPr>
+        <w:t>TCP protokol</w:t>
+      </w:r>
+    </w:p>
+    <w:p>
+      <w:r>
+        <w:t>TCP predstavlja protokol transportnog nivoa. Ovaj protokol omogućava istovremeno dvosmernu pouzdanu komunikaciju između klijenta i servera. Komunikacija je realizovana u vidu konekcije koja se uspostavlja pomoću metode rukovanja (eng. Handshaking). Iz tog razloga ne podržava multicast.</w:t>
+      </w:r>
+    </w:p>
+    <w:p/>
     <w:p/>
     <w:p/>
     <w:p>
@@ -7352,6 +7735,11 @@
           <w:cols w:space="720"/>
         </w:sectPr>
       </w:pPr>
+      <w:r>
+        <w:t>NASTAVITI PISANJE O TCP-u SA SAJTA KATEDRE!</w:t>
+      </w:r>
+      <w:bookmarkStart w:id="2" w:name="_GoBack"/>
+      <w:bookmarkEnd w:id="2"/>
     </w:p>
     <w:p>
       <w:pPr>
@@ -7360,8 +7748,8 @@
           <w:lang w:val="sl-SI"/>
         </w:rPr>
       </w:pPr>
-      <w:bookmarkStart w:id="5" w:name="_Ref471876380"/>
-      <w:bookmarkStart w:id="6" w:name="_Toc472220117"/>
+      <w:bookmarkStart w:id="3" w:name="_Ref471876380"/>
+      <w:bookmarkStart w:id="4" w:name="_Toc472220117"/>
       <w:r>
         <w:lastRenderedPageBreak/>
         <w:t>Za</w:t>
@@ -7372,8 +7760,8 @@
         </w:rPr>
         <w:t>ključak</w:t>
       </w:r>
-      <w:bookmarkEnd w:id="5"/>
-      <w:bookmarkEnd w:id="6"/>
+      <w:bookmarkEnd w:id="3"/>
+      <w:bookmarkEnd w:id="4"/>
     </w:p>
     <w:p>
       <w:pPr>
@@ -7403,8 +7791,8 @@
           <w:lang w:val="sl-SI"/>
         </w:rPr>
       </w:pPr>
-      <w:bookmarkStart w:id="7" w:name="_Ref471876445"/>
-      <w:bookmarkStart w:id="8" w:name="_Toc472220118"/>
+      <w:bookmarkStart w:id="5" w:name="_Ref471876445"/>
+      <w:bookmarkStart w:id="6" w:name="_Toc472220118"/>
       <w:r>
         <w:rPr>
           <w:lang w:val="sl-SI"/>
@@ -7412,8 +7800,8 @@
         <w:lastRenderedPageBreak/>
         <w:t>Literatura</w:t>
       </w:r>
-      <w:bookmarkEnd w:id="7"/>
-      <w:bookmarkEnd w:id="8"/>
+      <w:bookmarkEnd w:id="5"/>
+      <w:bookmarkEnd w:id="6"/>
     </w:p>
     <w:p>
       <w:pPr>
@@ -7623,7 +8011,7 @@
         <w:rStyle w:val="PageNumber"/>
         <w:noProof/>
       </w:rPr>
-      <w:t>IV</w:t>
+      <w:t>V</w:t>
     </w:r>
     <w:r>
       <w:rPr>
@@ -7674,7 +8062,7 @@
         <w:rStyle w:val="PageNumber"/>
         <w:noProof/>
       </w:rPr>
-      <w:t>4</w:t>
+      <w:t>5</w:t>
     </w:r>
     <w:r>
       <w:rPr>

</xml_diff>

<commit_message>
napisao sve o rsa i pisao ponesto o BroadR-Reach-u
</commit_message>
<xml_diff>
--- a/zavr.docx
+++ b/zavr.docx
@@ -73,7 +73,7 @@
                 <v:shape id="_x0000_i1025" type="#_x0000_t75" style="width:63.75pt;height:63.75pt" o:ole="" fillcolor="window">
                   <v:imagedata r:id="rId7" o:title=""/>
                 </v:shape>
-                <o:OLEObject Type="Embed" ProgID="CorelDraw.Graphic.7" ShapeID="_x0000_i1025" DrawAspect="Content" ObjectID="_1590565015" r:id="rId8"/>
+                <o:OLEObject Type="Embed" ProgID="CorelDraw.Graphic.7" ShapeID="_x0000_i1025" DrawAspect="Content" ObjectID="_1590572312" r:id="rId8"/>
               </w:object>
             </w:r>
           </w:p>
@@ -7837,6 +7837,29 @@
         <w:rPr>
           <w:lang w:val="sr-Latn-RS"/>
         </w:rPr>
+        <w:t>BroadR-Reach interfejs</w:t>
+      </w:r>
+      <w:bookmarkStart w:id="2" w:name="_GoBack"/>
+      <w:bookmarkEnd w:id="2"/>
+    </w:p>
+    <w:p>
+      <w:pPr>
+        <w:rPr>
+          <w:lang w:val="sr-Latn-RS"/>
+        </w:rPr>
+      </w:pPr>
+    </w:p>
+    <w:p>
+      <w:pPr>
+        <w:pStyle w:val="Heading2"/>
+        <w:rPr>
+          <w:lang w:val="sr-Latn-RS"/>
+        </w:rPr>
+      </w:pPr>
+      <w:r>
+        <w:rPr>
+          <w:lang w:val="sr-Latn-RS"/>
+        </w:rPr>
         <w:t>TCP protokol</w:t>
       </w:r>
     </w:p>
@@ -10804,7 +10827,6 @@
       </m:oMath>
       <w:r>
         <w:rPr>
-          <w:b/>
           <w:lang w:val="en-GB"/>
         </w:rPr>
         <w:t>.</w:t>
@@ -10841,7 +10863,6 @@
       </m:oMath>
       <w:r>
         <w:rPr>
-          <w:b/>
           <w:lang w:val="en-GB"/>
         </w:rPr>
         <w:t>.</w:t>
@@ -10953,7 +10974,6 @@
       </m:oMath>
       <w:r>
         <w:rPr>
-          <w:b/>
           <w:lang w:val="en-GB"/>
         </w:rPr>
         <w:t>.</w:t>
@@ -11216,12 +11236,6 @@
         <w:rPr>
           <w:lang w:val="en-GB"/>
         </w:rPr>
-        <w:sectPr>
-          <w:headerReference w:type="default" r:id="rId28"/>
-          <w:pgSz w:w="11907" w:h="16840" w:code="9"/>
-          <w:pgMar w:top="1134" w:right="851" w:bottom="1134" w:left="1701" w:header="567" w:footer="567" w:gutter="0"/>
-          <w:cols w:space="720"/>
-        </w:sectPr>
       </w:pPr>
       <w:r>
         <w:rPr>
@@ -11325,8 +11339,640 @@
         </w:rPr>
         <w:t xml:space="preserve"> se čuvaju kao tajni ključ.</w:t>
       </w:r>
-      <w:bookmarkStart w:id="2" w:name="_GoBack"/>
-      <w:bookmarkEnd w:id="2"/>
+    </w:p>
+    <w:p>
+      <w:pPr>
+        <w:rPr>
+          <w:lang w:val="en-GB"/>
+        </w:rPr>
+      </w:pPr>
+      <w:r>
+        <w:rPr>
+          <w:lang w:val="en-GB"/>
+        </w:rPr>
+        <w:t xml:space="preserve">Formula koja se koristi </w:t>
+      </w:r>
+      <w:r>
+        <w:rPr>
+          <w:lang w:val="sr-Latn-RS"/>
+        </w:rPr>
+        <w:t xml:space="preserve">za enkripciju poruke </w:t>
+      </w:r>
+      <m:oMath>
+        <m:r>
+          <m:rPr>
+            <m:sty m:val="bi"/>
+          </m:rPr>
+          <w:rPr>
+            <w:rFonts w:ascii="Cambria Math" w:hAnsi="Cambria Math"/>
+            <w:lang w:val="sr-Latn-RS"/>
+          </w:rPr>
+          <m:t>m</m:t>
+        </m:r>
+      </m:oMath>
+      <w:r>
+        <w:rPr>
+          <w:lang w:val="sr-Latn-RS"/>
+        </w:rPr>
+        <w:t xml:space="preserve"> je </w:t>
+      </w:r>
+      <m:oMath>
+        <m:r>
+          <m:rPr>
+            <m:sty m:val="bi"/>
+          </m:rPr>
+          <w:rPr>
+            <w:rFonts w:ascii="Cambria Math" w:hAnsi="Cambria Math"/>
+            <w:lang w:val="sr-Latn-RS"/>
+          </w:rPr>
+          <m:t>c</m:t>
+        </m:r>
+        <m:r>
+          <m:rPr>
+            <m:sty m:val="bi"/>
+          </m:rPr>
+          <w:rPr>
+            <w:rFonts w:ascii="Cambria Math" w:hAnsi="Cambria Math"/>
+            <w:lang w:val="en-GB"/>
+          </w:rPr>
+          <m:t>=</m:t>
+        </m:r>
+        <m:sSup>
+          <m:sSupPr>
+            <m:ctrlPr>
+              <w:rPr>
+                <w:rFonts w:ascii="Cambria Math" w:hAnsi="Cambria Math"/>
+                <w:b/>
+                <w:i/>
+                <w:lang w:val="en-GB"/>
+              </w:rPr>
+            </m:ctrlPr>
+          </m:sSupPr>
+          <m:e>
+            <m:r>
+              <m:rPr>
+                <m:sty m:val="bi"/>
+              </m:rPr>
+              <w:rPr>
+                <w:rFonts w:ascii="Cambria Math" w:hAnsi="Cambria Math"/>
+                <w:lang w:val="en-GB"/>
+              </w:rPr>
+              <m:t>m</m:t>
+            </m:r>
+          </m:e>
+          <m:sup>
+            <m:r>
+              <m:rPr>
+                <m:sty m:val="bi"/>
+              </m:rPr>
+              <w:rPr>
+                <w:rFonts w:ascii="Cambria Math" w:hAnsi="Cambria Math"/>
+                <w:lang w:val="en-GB"/>
+              </w:rPr>
+              <m:t>e</m:t>
+            </m:r>
+          </m:sup>
+        </m:sSup>
+        <m:r>
+          <m:rPr>
+            <m:sty m:val="bi"/>
+          </m:rPr>
+          <w:rPr>
+            <w:rFonts w:ascii="Cambria Math" w:hAnsi="Cambria Math"/>
+            <w:lang w:val="en-GB"/>
+          </w:rPr>
+          <m:t>*(mod</m:t>
+        </m:r>
+        <m:d>
+          <m:dPr>
+            <m:ctrlPr>
+              <w:rPr>
+                <w:rFonts w:ascii="Cambria Math" w:hAnsi="Cambria Math"/>
+                <w:b/>
+                <w:i/>
+                <w:lang w:val="en-GB"/>
+              </w:rPr>
+            </m:ctrlPr>
+          </m:dPr>
+          <m:e>
+            <m:r>
+              <m:rPr>
+                <m:sty m:val="bi"/>
+              </m:rPr>
+              <w:rPr>
+                <w:rFonts w:ascii="Cambria Math" w:hAnsi="Cambria Math"/>
+                <w:lang w:val="en-GB"/>
+              </w:rPr>
+              <m:t>n</m:t>
+            </m:r>
+          </m:e>
+        </m:d>
+        <m:r>
+          <m:rPr>
+            <m:sty m:val="bi"/>
+          </m:rPr>
+          <w:rPr>
+            <w:rFonts w:ascii="Cambria Math" w:hAnsi="Cambria Math"/>
+            <w:lang w:val="en-GB"/>
+          </w:rPr>
+          <m:t>)</m:t>
+        </m:r>
+      </m:oMath>
+      <w:r>
+        <w:rPr>
+          <w:lang w:val="en-GB"/>
+        </w:rPr>
+        <w:t>,</w:t>
+      </w:r>
+      <w:r>
+        <w:rPr>
+          <w:lang w:val="en-GB"/>
+        </w:rPr>
+        <w:t xml:space="preserve"> a da bi se iz</w:t>
+      </w:r>
+      <w:r>
+        <w:rPr>
+          <w:lang w:val="sr-Latn-RS"/>
+        </w:rPr>
+        <w:t xml:space="preserve"> enkriptovane poruke </w:t>
+      </w:r>
+      <m:oMath>
+        <m:r>
+          <m:rPr>
+            <m:sty m:val="bi"/>
+          </m:rPr>
+          <w:rPr>
+            <w:rFonts w:ascii="Cambria Math" w:hAnsi="Cambria Math"/>
+            <w:lang w:val="sr-Latn-RS"/>
+          </w:rPr>
+          <m:t>c</m:t>
+        </m:r>
+      </m:oMath>
+      <w:r>
+        <w:rPr>
+          <w:lang w:val="sr-Latn-RS"/>
+        </w:rPr>
+        <w:t xml:space="preserve"> došlo do originalne poruke</w:t>
+      </w:r>
+      <w:r>
+        <w:rPr>
+          <w:lang w:val="sr-Latn-RS"/>
+        </w:rPr>
+        <w:t xml:space="preserve"> </w:t>
+      </w:r>
+      <m:oMath>
+        <m:r>
+          <m:rPr>
+            <m:sty m:val="bi"/>
+          </m:rPr>
+          <w:rPr>
+            <w:rFonts w:ascii="Cambria Math" w:hAnsi="Cambria Math"/>
+            <w:lang w:val="sr-Latn-RS"/>
+          </w:rPr>
+          <m:t>m</m:t>
+        </m:r>
+      </m:oMath>
+      <w:r>
+        <w:rPr>
+          <w:lang w:val="sr-Latn-RS"/>
+        </w:rPr>
+        <w:t xml:space="preserve">, </w:t>
+      </w:r>
+      <w:r>
+        <w:rPr>
+          <w:lang w:val="sr-Latn-RS"/>
+        </w:rPr>
+        <w:t xml:space="preserve"> neophodno je uraditi sledeće </w:t>
+      </w:r>
+      <m:oMath>
+        <m:r>
+          <m:rPr>
+            <m:sty m:val="bi"/>
+          </m:rPr>
+          <w:rPr>
+            <w:rFonts w:ascii="Cambria Math" w:hAnsi="Cambria Math"/>
+            <w:lang w:val="sr-Latn-RS"/>
+          </w:rPr>
+          <m:t>m</m:t>
+        </m:r>
+        <m:r>
+          <m:rPr>
+            <m:sty m:val="bi"/>
+          </m:rPr>
+          <w:rPr>
+            <w:rFonts w:ascii="Cambria Math" w:hAnsi="Cambria Math"/>
+            <w:lang w:val="en-GB"/>
+          </w:rPr>
+          <m:t xml:space="preserve">= </m:t>
+        </m:r>
+        <m:sSup>
+          <m:sSupPr>
+            <m:ctrlPr>
+              <w:rPr>
+                <w:rFonts w:ascii="Cambria Math" w:hAnsi="Cambria Math"/>
+                <w:b/>
+                <w:i/>
+                <w:lang w:val="en-GB"/>
+              </w:rPr>
+            </m:ctrlPr>
+          </m:sSupPr>
+          <m:e>
+            <m:r>
+              <m:rPr>
+                <m:sty m:val="bi"/>
+              </m:rPr>
+              <w:rPr>
+                <w:rFonts w:ascii="Cambria Math" w:hAnsi="Cambria Math"/>
+                <w:lang w:val="en-GB"/>
+              </w:rPr>
+              <m:t>c</m:t>
+            </m:r>
+          </m:e>
+          <m:sup>
+            <m:r>
+              <m:rPr>
+                <m:sty m:val="bi"/>
+              </m:rPr>
+              <w:rPr>
+                <w:rFonts w:ascii="Cambria Math" w:hAnsi="Cambria Math"/>
+                <w:lang w:val="en-GB"/>
+              </w:rPr>
+              <m:t>d</m:t>
+            </m:r>
+          </m:sup>
+        </m:sSup>
+        <m:r>
+          <m:rPr>
+            <m:sty m:val="bi"/>
+          </m:rPr>
+          <w:rPr>
+            <w:rFonts w:ascii="Cambria Math" w:hAnsi="Cambria Math"/>
+            <w:lang w:val="en-GB"/>
+          </w:rPr>
+          <m:t>*(mod(n))</m:t>
+        </m:r>
+      </m:oMath>
+      <w:r>
+        <w:rPr>
+          <w:lang w:val="en-GB"/>
+        </w:rPr>
+        <w:t>.</w:t>
+      </w:r>
+      <w:r>
+        <w:rPr>
+          <w:lang w:val="en-GB"/>
+        </w:rPr>
+        <w:t xml:space="preserve"> [4]</w:t>
+      </w:r>
+    </w:p>
+    <w:p>
+      <w:pPr>
+        <w:rPr>
+          <w:lang w:val="sr-Latn-RS"/>
+        </w:rPr>
+        <w:sectPr>
+          <w:headerReference w:type="default" r:id="rId28"/>
+          <w:pgSz w:w="11907" w:h="16840" w:code="9"/>
+          <w:pgMar w:top="1134" w:right="851" w:bottom="1134" w:left="1701" w:header="567" w:footer="567" w:gutter="0"/>
+          <w:cols w:space="720"/>
+        </w:sectPr>
+      </w:pPr>
+      <w:r>
+        <w:rPr>
+          <w:lang w:val="en-GB"/>
+        </w:rPr>
+        <w:t xml:space="preserve">Kod </w:t>
+      </w:r>
+      <w:r>
+        <w:rPr>
+          <w:i/>
+          <w:lang w:val="en-GB"/>
+        </w:rPr>
+        <w:t>RSA</w:t>
+      </w:r>
+      <w:r>
+        <w:rPr>
+          <w:lang w:val="en-GB"/>
+        </w:rPr>
+        <w:t xml:space="preserve"> enkripcije se postavlja pitanje zašto</w:t>
+      </w:r>
+      <w:r>
+        <w:rPr>
+          <w:lang w:val="en-GB"/>
+        </w:rPr>
+        <w:t xml:space="preserve"> se koriste</w:t>
+      </w:r>
+      <w:r>
+        <w:rPr>
+          <w:lang w:val="en-GB"/>
+        </w:rPr>
+        <w:t xml:space="preserve"> baš prosti brojevi?</w:t>
+      </w:r>
+      <w:r>
+        <w:rPr>
+          <w:lang w:val="en-GB"/>
+        </w:rPr>
+        <w:t xml:space="preserve"> Zašto ne bilo koja dva velika broja?</w:t>
+      </w:r>
+      <w:r>
+        <w:rPr>
+          <w:lang w:val="en-GB"/>
+        </w:rPr>
+        <w:t xml:space="preserve"> </w:t>
+      </w:r>
+      <w:r>
+        <w:rPr>
+          <w:lang w:val="sr-Latn-RS"/>
+        </w:rPr>
+        <w:t>Odgovor leži u tome</w:t>
+      </w:r>
+      <w:r>
+        <w:rPr>
+          <w:lang w:val="sr-Latn-RS"/>
+        </w:rPr>
+        <w:t xml:space="preserve"> da je današnjim računarima veoma lako pomnožiti dva velika prosta broja i naći broj </w:t>
+      </w:r>
+      <m:oMath>
+        <m:r>
+          <m:rPr>
+            <m:sty m:val="bi"/>
+          </m:rPr>
+          <w:rPr>
+            <w:rFonts w:ascii="Cambria Math" w:hAnsi="Cambria Math"/>
+            <w:lang w:val="sr-Latn-RS"/>
+          </w:rPr>
+          <m:t>n</m:t>
+        </m:r>
+      </m:oMath>
+      <w:r>
+        <w:rPr>
+          <w:lang w:val="sr-Latn-RS"/>
+        </w:rPr>
+        <w:t>, ali ne postoji način na koji bi se</w:t>
+      </w:r>
+      <w:r>
+        <w:rPr>
+          <w:lang w:val="sr-Latn-RS"/>
+        </w:rPr>
+        <w:t xml:space="preserve"> efikasno</w:t>
+      </w:r>
+      <w:r>
+        <w:rPr>
+          <w:lang w:val="sr-Latn-RS"/>
+        </w:rPr>
+        <w:t xml:space="preserve"> odradila inverzna operacija kako bi se došlo do faktora </w:t>
+      </w:r>
+      <m:oMath>
+        <m:r>
+          <m:rPr>
+            <m:sty m:val="bi"/>
+          </m:rPr>
+          <w:rPr>
+            <w:rFonts w:ascii="Cambria Math" w:hAnsi="Cambria Math"/>
+            <w:lang w:val="en-GB"/>
+          </w:rPr>
+          <m:t>p</m:t>
+        </m:r>
+      </m:oMath>
+      <w:r>
+        <w:rPr>
+          <w:lang w:val="en-GB"/>
+        </w:rPr>
+        <w:t xml:space="preserve"> i </w:t>
+      </w:r>
+      <m:oMath>
+        <m:r>
+          <m:rPr>
+            <m:sty m:val="bi"/>
+          </m:rPr>
+          <w:rPr>
+            <w:rFonts w:ascii="Cambria Math" w:hAnsi="Cambria Math"/>
+            <w:lang w:val="en-GB"/>
+          </w:rPr>
+          <m:t>q</m:t>
+        </m:r>
+      </m:oMath>
+      <w:r>
+        <w:rPr>
+          <w:lang w:val="en-GB"/>
+        </w:rPr>
+        <w:t xml:space="preserve"> jer to</w:t>
+      </w:r>
+      <w:r>
+        <w:rPr>
+          <w:lang w:val="en-GB"/>
+        </w:rPr>
+        <w:t xml:space="preserve"> direktno</w:t>
+      </w:r>
+      <w:r>
+        <w:rPr>
+          <w:lang w:val="en-GB"/>
+        </w:rPr>
+        <w:t xml:space="preserve"> proizilazi iz osnovne teoreme algebre</w:t>
+      </w:r>
+      <w:r>
+        <w:rPr>
+          <w:lang w:val="en-GB"/>
+        </w:rPr>
+        <w:t>. Ona</w:t>
+      </w:r>
+      <w:r>
+        <w:rPr>
+          <w:lang w:val="en-GB"/>
+        </w:rPr>
+        <w:t xml:space="preserve"> kaže da se svaki složeni broj, koji je veći od 1, može napisati na tačno jedan način kao proizvod</w:t>
+      </w:r>
+      <w:r>
+        <w:rPr>
+          <w:lang w:val="en-GB"/>
+        </w:rPr>
+        <w:t xml:space="preserve"> prostih brojeva. Sa malim brojevima je lako, npr. </w:t>
+      </w:r>
+      <m:oMath>
+        <m:r>
+          <m:rPr>
+            <m:sty m:val="bi"/>
+          </m:rPr>
+          <w:rPr>
+            <w:rFonts w:ascii="Cambria Math" w:hAnsi="Cambria Math"/>
+            <w:lang w:val="en-GB"/>
+          </w:rPr>
+          <m:t>15=3*5</m:t>
+        </m:r>
+      </m:oMath>
+      <w:r>
+        <w:rPr>
+          <w:lang w:val="en-GB"/>
+        </w:rPr>
+        <w:t xml:space="preserve"> ili </w:t>
+      </w:r>
+      <m:oMath>
+        <m:r>
+          <m:rPr>
+            <m:sty m:val="bi"/>
+          </m:rPr>
+          <w:rPr>
+            <w:rFonts w:ascii="Cambria Math" w:hAnsi="Cambria Math"/>
+            <w:lang w:val="en-GB"/>
+          </w:rPr>
+          <m:t>255=3*5*17</m:t>
+        </m:r>
+      </m:oMath>
+      <w:r>
+        <w:rPr>
+          <w:lang w:val="en-GB"/>
+        </w:rPr>
+        <w:t xml:space="preserve">, ali kada je dat problem koji izgleda kao </w:t>
+      </w:r>
+      <m:oMath>
+        <m:r>
+          <m:rPr>
+            <m:sty m:val="bi"/>
+          </m:rPr>
+          <w:rPr>
+            <w:rFonts w:ascii="Cambria Math" w:hAnsi="Cambria Math"/>
+            <w:lang w:val="en-GB"/>
+          </w:rPr>
+          <m:t>p*q=6700283</m:t>
+        </m:r>
+      </m:oMath>
+      <w:r>
+        <w:rPr>
+          <w:lang w:val="en-GB"/>
+        </w:rPr>
+        <w:t>, onda je izuzetno te</w:t>
+      </w:r>
+      <w:r>
+        <w:rPr>
+          <w:lang w:val="sr-Latn-RS"/>
+        </w:rPr>
+        <w:t xml:space="preserve">ško zaključiti da je </w:t>
+      </w:r>
+      <m:oMath>
+        <m:r>
+          <m:rPr>
+            <m:sty m:val="bi"/>
+          </m:rPr>
+          <w:rPr>
+            <w:rFonts w:ascii="Cambria Math" w:hAnsi="Cambria Math"/>
+            <w:lang w:val="sr-Latn-RS"/>
+          </w:rPr>
+          <m:t>p=1889</m:t>
+        </m:r>
+      </m:oMath>
+      <w:r>
+        <w:rPr>
+          <w:lang w:val="sr-Latn-RS"/>
+        </w:rPr>
+        <w:t xml:space="preserve"> i da je </w:t>
+      </w:r>
+      <m:oMath>
+        <m:r>
+          <m:rPr>
+            <m:sty m:val="bi"/>
+          </m:rPr>
+          <w:rPr>
+            <w:rFonts w:ascii="Cambria Math" w:hAnsi="Cambria Math"/>
+            <w:lang w:val="sr-Latn-RS"/>
+          </w:rPr>
+          <m:t>q=3547</m:t>
+        </m:r>
+      </m:oMath>
+      <w:r>
+        <w:rPr>
+          <w:lang w:val="sr-Latn-RS"/>
+        </w:rPr>
+        <w:t xml:space="preserve">.  Do današnjeg dana nije osmišljen algoritam koji ovo omogućava i ne preostaje ništa drugo no pokušati sa </w:t>
+      </w:r>
+      <w:r>
+        <w:rPr>
+          <w:i/>
+          <w:lang w:val="sr-Latn-RS"/>
+        </w:rPr>
+        <w:t>brute-force</w:t>
+      </w:r>
+      <w:r>
+        <w:rPr>
+          <w:lang w:val="sr-Latn-RS"/>
+        </w:rPr>
+        <w:t xml:space="preserve"> pretragom (sistematično nabrajanje svih mogućih kandidata za rešavanje problema i proveravanje da li svaki kandidat zadovoljava problem). Ako su brojevi </w:t>
+      </w:r>
+      <m:oMath>
+        <m:r>
+          <m:rPr>
+            <m:sty m:val="bi"/>
+          </m:rPr>
+          <w:rPr>
+            <w:rFonts w:ascii="Cambria Math" w:hAnsi="Cambria Math"/>
+            <w:lang w:val="en-GB"/>
+          </w:rPr>
+          <m:t>p</m:t>
+        </m:r>
+      </m:oMath>
+      <w:r>
+        <w:rPr>
+          <w:lang w:val="en-GB"/>
+        </w:rPr>
+        <w:t xml:space="preserve"> i </w:t>
+      </w:r>
+      <m:oMath>
+        <m:r>
+          <m:rPr>
+            <m:sty m:val="bi"/>
+          </m:rPr>
+          <w:rPr>
+            <w:rFonts w:ascii="Cambria Math" w:hAnsi="Cambria Math"/>
+            <w:lang w:val="en-GB"/>
+          </w:rPr>
+          <m:t>q</m:t>
+        </m:r>
+      </m:oMath>
+      <w:r>
+        <w:rPr>
+          <w:b/>
+          <w:lang w:val="en-GB"/>
+        </w:rPr>
+        <w:t xml:space="preserve"> </w:t>
+      </w:r>
+      <w:r>
+        <w:rPr>
+          <w:lang w:val="en-GB"/>
+        </w:rPr>
+        <w:t xml:space="preserve">dovoljno veliki, srednje vreme </w:t>
+      </w:r>
+      <w:r>
+        <w:rPr>
+          <w:i/>
+          <w:lang w:val="sr-Latn-RS"/>
+        </w:rPr>
+        <w:t>brute-force</w:t>
+      </w:r>
+      <w:r>
+        <w:rPr>
+          <w:i/>
+          <w:lang w:val="sr-Latn-RS"/>
+        </w:rPr>
+        <w:t xml:space="preserve"> </w:t>
+      </w:r>
+      <w:r>
+        <w:rPr>
+          <w:lang w:val="sr-Latn-RS"/>
+        </w:rPr>
+        <w:t xml:space="preserve">pretrage može da iznosi nekoliko desetina, pa čak i nekoliko stotina godina, što svakako ide u prilog robusnosti i sigurnosti </w:t>
+      </w:r>
+      <w:r>
+        <w:rPr>
+          <w:i/>
+          <w:lang w:val="sr-Latn-RS"/>
+        </w:rPr>
+        <w:t>RSA</w:t>
+      </w:r>
+      <w:r>
+        <w:rPr>
+          <w:lang w:val="sr-Latn-RS"/>
+        </w:rPr>
+        <w:t xml:space="preserve"> algoritma.</w:t>
+      </w:r>
     </w:p>
     <w:p>
       <w:pPr>
@@ -11541,8 +12187,48 @@
         <w:t>jun 2018</w:t>
       </w:r>
     </w:p>
+    <w:p>
+      <w:pPr>
+        <w:numPr>
+          <w:ilvl w:val="0"/>
+          <w:numId w:val="4"/>
+        </w:numPr>
+        <w:jc w:val="left"/>
+        <w:rPr>
+          <w:lang w:val="sl-SI"/>
+        </w:rPr>
+      </w:pPr>
+      <w:r>
+        <w:rPr>
+          <w:i/>
+          <w:lang w:val="sl-SI"/>
+        </w:rPr>
+        <w:t>RSA</w:t>
+      </w:r>
+      <w:r>
+        <w:rPr>
+          <w:lang w:val="sl-SI"/>
+        </w:rPr>
+        <w:t xml:space="preserve">, </w:t>
+      </w:r>
+      <w:hyperlink r:id="rId33" w:history="1">
+        <w:r>
+          <w:rPr>
+            <w:rStyle w:val="Hyperlink"/>
+            <w:lang w:val="sl-SI"/>
+          </w:rPr>
+          <w:t>https://simple.wikipedia.org/wiki/RSA_algorithm</w:t>
+        </w:r>
+      </w:hyperlink>
+      <w:r>
+        <w:rPr>
+          <w:lang w:val="sl-SI"/>
+        </w:rPr>
+        <w:t>, jun 2018</w:t>
+      </w:r>
+    </w:p>
     <w:sectPr>
-      <w:headerReference w:type="default" r:id="rId33"/>
+      <w:headerReference w:type="default" r:id="rId34"/>
       <w:pgSz w:w="11907" w:h="16840" w:code="9"/>
       <w:pgMar w:top="1134" w:right="851" w:bottom="1134" w:left="1701" w:header="567" w:footer="567" w:gutter="0"/>
       <w:cols w:space="720"/>
@@ -11693,7 +12379,7 @@
         <w:rStyle w:val="PageNumber"/>
         <w:noProof/>
       </w:rPr>
-      <w:t>12</w:t>
+      <w:t>4</w:t>
     </w:r>
     <w:r>
       <w:rPr>

</xml_diff>

<commit_message>
ipv6 koji ne radi
</commit_message>
<xml_diff>
--- a/zavr.docx
+++ b/zavr.docx
@@ -73,7 +73,7 @@
                 <v:shape id="_x0000_i1025" type="#_x0000_t75" style="width:63.75pt;height:63.75pt" o:ole="" fillcolor="window">
                   <v:imagedata r:id="rId7" o:title=""/>
                 </v:shape>
-                <o:OLEObject Type="Embed" ProgID="CorelDraw.Graphic.7" ShapeID="_x0000_i1025" DrawAspect="Content" ObjectID="_1590574702" r:id="rId8"/>
+                <o:OLEObject Type="Embed" ProgID="CorelDraw.Graphic.7" ShapeID="_x0000_i1025" DrawAspect="Content" ObjectID="_1590575149" r:id="rId8"/>
               </w:object>
             </w:r>
           </w:p>
@@ -8220,6 +8220,12 @@
         </w:rPr>
         <w:t>) protokolu. Ovo dozvoljava proizvođačima da inkorporiraju veliki broj elektronskih sistema i uređaja u vozilo koji se tiču bezbednosti, udobnosti i razonode. Brzina prenosa podataka može da dostigne i 100Mbit/s, što prevazilazi standardnu Eternet konekciju.</w:t>
       </w:r>
+      <w:r>
+        <w:rPr>
+          <w:lang w:val="sr-Latn-RS"/>
+        </w:rPr>
+        <w:t xml:space="preserve"> [1]</w:t>
+      </w:r>
     </w:p>
     <w:p>
       <w:pPr>
@@ -9107,7 +9113,13 @@
         <w:rPr>
           <w:lang w:val="en-GB"/>
         </w:rPr>
-        <w:t>[1]</w:t>
+        <w:t>[2</w:t>
+      </w:r>
+      <w:r>
+        <w:rPr>
+          <w:lang w:val="en-GB"/>
+        </w:rPr>
+        <w:t>]</w:t>
       </w:r>
     </w:p>
     <w:p>
@@ -10253,7 +10265,15 @@
           <w:szCs w:val="24"/>
           <w:shd w:val="clear" w:color="auto" w:fill="FFFFFF"/>
         </w:rPr>
-        <w:t xml:space="preserve"> [2]</w:t>
+        <w:t xml:space="preserve"> [3</w:t>
+      </w:r>
+      <w:r>
+        <w:rPr>
+          <w:color w:val="222222"/>
+          <w:szCs w:val="24"/>
+          <w:shd w:val="clear" w:color="auto" w:fill="FFFFFF"/>
+        </w:rPr>
+        <w:t>]</w:t>
       </w:r>
     </w:p>
     <w:p>
@@ -10728,7 +10748,15 @@
           <w:szCs w:val="24"/>
           <w:lang w:val="en-GB"/>
         </w:rPr>
-        <w:t>[3]</w:t>
+        <w:t>[4</w:t>
+      </w:r>
+      <w:r>
+        <w:rPr>
+          <w:color w:val="222222"/>
+          <w:szCs w:val="24"/>
+          <w:lang w:val="en-GB"/>
+        </w:rPr>
+        <w:t>]</w:t>
       </w:r>
     </w:p>
     <w:p>
@@ -11246,8 +11274,6 @@
         </w:rPr>
         <w:t>.</w:t>
       </w:r>
-      <w:bookmarkStart w:id="2" w:name="_GoBack"/>
-      <w:bookmarkEnd w:id="2"/>
     </w:p>
     <w:p>
       <w:pPr>
@@ -11420,17 +11446,7 @@
             <w:rFonts w:ascii="Cambria Math" w:hAnsi="Cambria Math"/>
             <w:lang w:val="en-GB"/>
           </w:rPr>
-          <m:t>&lt;e&lt; ϕ(n</m:t>
-        </m:r>
-        <m:r>
-          <m:rPr>
-            <m:sty m:val="bi"/>
-          </m:rPr>
-          <w:rPr>
-            <w:rFonts w:ascii="Cambria Math" w:hAnsi="Cambria Math"/>
-            <w:lang w:val="en-GB"/>
-          </w:rPr>
-          <m:t>)</m:t>
+          <m:t>&lt;e&lt; ϕ(n)</m:t>
         </m:r>
       </m:oMath>
       <w:r>
@@ -12003,7 +12019,15 @@
         <w:rPr>
           <w:lang w:val="en-GB"/>
         </w:rPr>
-        <w:t xml:space="preserve"> [4]</w:t>
+        <w:t xml:space="preserve"> [5</w:t>
+      </w:r>
+      <w:bookmarkStart w:id="2" w:name="_GoBack"/>
+      <w:bookmarkEnd w:id="2"/>
+      <w:r>
+        <w:rPr>
+          <w:lang w:val="en-GB"/>
+        </w:rPr>
+        <w:t>]</w:t>
       </w:r>
     </w:p>
     <w:p>
@@ -12155,7 +12179,14 @@
         <w:rPr>
           <w:lang w:val="en-GB"/>
         </w:rPr>
-        <w:t>. Ona</w:t>
+        <w:t xml:space="preserve">. </w:t>
+      </w:r>
+      <w:r>
+        <w:rPr>
+          <w:lang w:val="en-GB"/>
+        </w:rPr>
+        <w:lastRenderedPageBreak/>
+        <w:t>Ona</w:t>
       </w:r>
       <w:r>
         <w:rPr>
@@ -12365,6 +12396,7 @@
       <w:bookmarkStart w:id="3" w:name="_Ref471876380"/>
       <w:bookmarkStart w:id="4" w:name="_Toc472220117"/>
       <w:r>
+        <w:lastRenderedPageBreak/>
         <w:t>Za</w:t>
       </w:r>
       <w:r>
@@ -12439,6 +12471,46 @@
           <w:i/>
           <w:lang w:val="sl-SI"/>
         </w:rPr>
+        <w:t>BroadR-Reach</w:t>
+      </w:r>
+      <w:r>
+        <w:rPr>
+          <w:lang w:val="sl-SI"/>
+        </w:rPr>
+        <w:t xml:space="preserve">, </w:t>
+      </w:r>
+      <w:hyperlink r:id="rId32" w:history="1">
+        <w:r>
+          <w:rPr>
+            <w:rStyle w:val="Hyperlink"/>
+            <w:lang w:val="sl-SI"/>
+          </w:rPr>
+          <w:t>https://en.wikipedia.org/wiki/BroadR-Reach</w:t>
+        </w:r>
+      </w:hyperlink>
+      <w:r>
+        <w:rPr>
+          <w:lang w:val="sl-SI"/>
+        </w:rPr>
+        <w:t>, jun 2018</w:t>
+      </w:r>
+    </w:p>
+    <w:p>
+      <w:pPr>
+        <w:numPr>
+          <w:ilvl w:val="0"/>
+          <w:numId w:val="4"/>
+        </w:numPr>
+        <w:jc w:val="left"/>
+        <w:rPr>
+          <w:lang w:val="sl-SI"/>
+        </w:rPr>
+      </w:pPr>
+      <w:r>
+        <w:rPr>
+          <w:i/>
+          <w:lang w:val="sl-SI"/>
+        </w:rPr>
         <w:t>TCP</w:t>
       </w:r>
       <w:r>
@@ -12447,7 +12519,7 @@
         </w:rPr>
         <w:t xml:space="preserve">, </w:t>
       </w:r>
-      <w:hyperlink r:id="rId32" w:history="1">
+      <w:hyperlink r:id="rId33" w:history="1">
         <w:r>
           <w:rPr>
             <w:rStyle w:val="Hyperlink"/>
@@ -12500,7 +12572,7 @@
         </w:rPr>
         <w:t xml:space="preserve"> </w:t>
       </w:r>
-      <w:hyperlink r:id="rId33" w:history="1">
+      <w:hyperlink r:id="rId34" w:history="1">
         <w:r>
           <w:rPr>
             <w:rStyle w:val="Hyperlink"/>
@@ -12546,7 +12618,7 @@
         </w:rPr>
         <w:t xml:space="preserve">, </w:t>
       </w:r>
-      <w:hyperlink r:id="rId34" w:history="1">
+      <w:hyperlink r:id="rId35" w:history="1">
         <w:r>
           <w:rPr>
             <w:rStyle w:val="Hyperlink"/>
@@ -12592,7 +12664,7 @@
         </w:rPr>
         <w:t xml:space="preserve">, </w:t>
       </w:r>
-      <w:hyperlink r:id="rId35" w:history="1">
+      <w:hyperlink r:id="rId36" w:history="1">
         <w:r>
           <w:rPr>
             <w:rStyle w:val="Hyperlink"/>
@@ -12609,7 +12681,7 @@
       </w:r>
     </w:p>
     <w:sectPr>
-      <w:headerReference w:type="default" r:id="rId36"/>
+      <w:headerReference w:type="default" r:id="rId37"/>
       <w:pgSz w:w="11907" w:h="16840" w:code="9"/>
       <w:pgMar w:top="1134" w:right="851" w:bottom="1134" w:left="1701" w:header="567" w:footer="567" w:gutter="0"/>
       <w:cols w:space="720"/>
@@ -12760,7 +12832,7 @@
         <w:rStyle w:val="PageNumber"/>
         <w:noProof/>
       </w:rPr>
-      <w:t>13</w:t>
+      <w:t>15</w:t>
     </w:r>
     <w:r>
       <w:rPr>

</xml_diff>

<commit_message>
pisanje rada u toku, skoro zavrsio teoriju...
</commit_message>
<xml_diff>
--- a/zavr.docx
+++ b/zavr.docx
@@ -70,10 +70,10 @@
                   <v:path o:extrusionok="f" gradientshapeok="t" o:connecttype="rect"/>
                   <o:lock v:ext="edit" aspectratio="t"/>
                 </v:shapetype>
-                <v:shape id="_x0000_i1025" type="#_x0000_t75" style="width:63.75pt;height:63.75pt" o:ole="" fillcolor="window">
+                <v:shape id="_x0000_i1025" type="#_x0000_t75" style="width:63.65pt;height:63.65pt" o:ole="" fillcolor="window">
                   <v:imagedata r:id="rId7" o:title=""/>
                 </v:shape>
-                <o:OLEObject Type="Embed" ProgID="CorelDraw.Graphic.7" ShapeID="_x0000_i1025" DrawAspect="Content" ObjectID="_1590575149" r:id="rId8"/>
+                <o:OLEObject Type="Embed" ProgID="CorelDraw.Graphic.7" ShapeID="_x0000_i1025" DrawAspect="Content" ObjectID="_1590841440" r:id="rId8"/>
               </w:object>
             </w:r>
           </w:p>
@@ -2450,7 +2450,7 @@
                 <w:szCs w:val="18"/>
                 <w:lang w:val="sr-Cyrl-RS"/>
               </w:rPr>
-              <w:t xml:space="preserve">ренос података, енкрипција/декрипција, </w:t>
+              <w:t>п</w:t>
             </w:r>
             <w:r>
               <w:rPr>
@@ -2458,9 +2458,9 @@
                 <w:color w:val="000000" w:themeColor="text1"/>
                 <w:sz w:val="18"/>
                 <w:szCs w:val="18"/>
-                <w:lang w:val="en-GB"/>
-              </w:rPr>
-              <w:t>zFAS</w:t>
+                <w:lang w:val="sr-Cyrl-RS"/>
+              </w:rPr>
+              <w:t xml:space="preserve">ренос података, енкрипција/декрипција, </w:t>
             </w:r>
             <w:r>
               <w:rPr>
@@ -2468,9 +2468,49 @@
                 <w:color w:val="000000" w:themeColor="text1"/>
                 <w:sz w:val="18"/>
                 <w:szCs w:val="18"/>
+                <w:lang w:val="en-GB"/>
+              </w:rPr>
+              <w:t xml:space="preserve">BroadR-Reach </w:t>
+            </w:r>
+            <w:r>
+              <w:rPr>
+                <w:rFonts w:ascii="Arial" w:hAnsi="Arial" w:cs="Arial"/>
+                <w:color w:val="000000" w:themeColor="text1"/>
+                <w:sz w:val="18"/>
+                <w:szCs w:val="18"/>
                 <w:lang w:val="sr-Cyrl-RS"/>
               </w:rPr>
-              <w:t xml:space="preserve"> развојна плоча</w:t>
+              <w:t>интерфејс</w:t>
+            </w:r>
+            <w:r>
+              <w:rPr>
+                <w:rFonts w:ascii="Arial" w:hAnsi="Arial" w:cs="Arial"/>
+                <w:color w:val="000000" w:themeColor="text1"/>
+                <w:sz w:val="18"/>
+                <w:szCs w:val="18"/>
+                <w:lang w:val="sr-Cyrl-RS"/>
+              </w:rPr>
+              <w:t xml:space="preserve">, </w:t>
+            </w:r>
+            <w:r>
+              <w:rPr>
+                <w:rFonts w:ascii="Arial" w:hAnsi="Arial" w:cs="Arial"/>
+                <w:color w:val="000000" w:themeColor="text1"/>
+                <w:sz w:val="18"/>
+                <w:szCs w:val="18"/>
+                <w:lang w:val="sr-Latn-RS"/>
+              </w:rPr>
+              <w:t xml:space="preserve">IPv6 </w:t>
+            </w:r>
+            <w:r>
+              <w:rPr>
+                <w:rFonts w:ascii="Arial" w:hAnsi="Arial" w:cs="Arial"/>
+                <w:color w:val="000000" w:themeColor="text1"/>
+                <w:sz w:val="18"/>
+                <w:szCs w:val="18"/>
+                <w:lang w:val="sr-Cyrl-RS"/>
+              </w:rPr>
+              <w:t>протокол</w:t>
             </w:r>
           </w:p>
         </w:tc>
@@ -5170,7 +5210,7 @@
                 <w:szCs w:val="18"/>
                 <w:lang w:val="en-GB"/>
               </w:rPr>
-              <w:t>smission, encryption/decription, zFAS</w:t>
+              <w:t>smission, encryption/decription, BroadR-Reach interface</w:t>
             </w:r>
             <w:r>
               <w:rPr>
@@ -5180,17 +5220,7 @@
                 <w:szCs w:val="18"/>
                 <w:lang w:val="en-GB"/>
               </w:rPr>
-              <w:t xml:space="preserve"> </w:t>
-            </w:r>
-            <w:r>
-              <w:rPr>
-                <w:rFonts w:ascii="Arial" w:hAnsi="Arial" w:cs="Arial"/>
-                <w:color w:val="000000" w:themeColor="text1"/>
-                <w:sz w:val="18"/>
-                <w:szCs w:val="18"/>
-                <w:lang w:val="en-GB"/>
-              </w:rPr>
-              <w:t>embedded board</w:t>
+              <w:t>, IPv6 protocol</w:t>
             </w:r>
           </w:p>
         </w:tc>
@@ -5220,6 +5250,14 @@
                 <w:sz w:val="18"/>
               </w:rPr>
             </w:pPr>
+            <w:r>
+              <w:rPr>
+                <w:rFonts w:ascii="Arial" w:hAnsi="Arial"/>
+                <w:b/>
+                <w:sz w:val="18"/>
+              </w:rPr>
+              <w:t xml:space="preserve"> </w:t>
+            </w:r>
             <w:r>
               <w:rPr>
                 <w:rFonts w:ascii="Arial" w:hAnsi="Arial"/>
@@ -6359,9 +6397,11 @@
       <w:pPr>
         <w:pStyle w:val="TOC1"/>
         <w:rPr>
+          <w:rFonts w:asciiTheme="minorHAnsi" w:eastAsiaTheme="minorEastAsia" w:hAnsiTheme="minorHAnsi" w:cstheme="minorBidi"/>
           <w:noProof/>
-          <w:szCs w:val="24"/>
-          <w:lang w:val="en-US"/>
+          <w:sz w:val="22"/>
+          <w:szCs w:val="22"/>
+          <w:lang w:val="en-GB" w:eastAsia="en-GB"/>
         </w:rPr>
       </w:pPr>
       <w:r>
@@ -6382,7 +6422,7 @@
         </w:rPr>
         <w:fldChar w:fldCharType="separate"/>
       </w:r>
-      <w:hyperlink w:anchor="_Toc472220115" w:history="1">
+      <w:hyperlink w:anchor="_Toc517095463" w:history="1">
         <w:r>
           <w:rPr>
             <w:rStyle w:val="Hyperlink"/>
@@ -6392,9 +6432,11 @@
         </w:r>
         <w:r>
           <w:rPr>
+            <w:rFonts w:asciiTheme="minorHAnsi" w:eastAsiaTheme="minorEastAsia" w:hAnsiTheme="minorHAnsi" w:cstheme="minorBidi"/>
             <w:noProof/>
-            <w:szCs w:val="24"/>
-            <w:lang w:val="en-US"/>
+            <w:sz w:val="22"/>
+            <w:szCs w:val="22"/>
+            <w:lang w:val="en-GB" w:eastAsia="en-GB"/>
           </w:rPr>
           <w:tab/>
         </w:r>
@@ -6424,7 +6466,7 @@
             <w:noProof/>
             <w:webHidden/>
           </w:rPr>
-          <w:instrText xml:space="preserve"> PAGEREF _Toc472220115 \h </w:instrText>
+          <w:instrText xml:space="preserve"> PAGEREF _Toc517095463 \h </w:instrText>
         </w:r>
         <w:r>
           <w:rPr>
@@ -6459,12 +6501,14 @@
       <w:pPr>
         <w:pStyle w:val="TOC1"/>
         <w:rPr>
+          <w:rFonts w:asciiTheme="minorHAnsi" w:eastAsiaTheme="minorEastAsia" w:hAnsiTheme="minorHAnsi" w:cstheme="minorBidi"/>
           <w:noProof/>
-          <w:szCs w:val="24"/>
-          <w:lang w:val="en-US"/>
-        </w:rPr>
-      </w:pPr>
-      <w:hyperlink w:anchor="_Toc472220116" w:history="1">
+          <w:sz w:val="22"/>
+          <w:szCs w:val="22"/>
+          <w:lang w:val="en-GB" w:eastAsia="en-GB"/>
+        </w:rPr>
+      </w:pPr>
+      <w:hyperlink w:anchor="_Toc517095464" w:history="1">
         <w:r>
           <w:rPr>
             <w:rStyle w:val="Hyperlink"/>
@@ -6474,9 +6518,11 @@
         </w:r>
         <w:r>
           <w:rPr>
+            <w:rFonts w:asciiTheme="minorHAnsi" w:eastAsiaTheme="minorEastAsia" w:hAnsiTheme="minorHAnsi" w:cstheme="minorBidi"/>
             <w:noProof/>
-            <w:szCs w:val="24"/>
-            <w:lang w:val="en-US"/>
+            <w:sz w:val="22"/>
+            <w:szCs w:val="22"/>
+            <w:lang w:val="en-GB" w:eastAsia="en-GB"/>
           </w:rPr>
           <w:tab/>
         </w:r>
@@ -6485,7 +6531,7 @@
             <w:rStyle w:val="Hyperlink"/>
             <w:noProof/>
           </w:rPr>
-          <w:t>Poglavlje</w:t>
+          <w:t>Teorijske osnove</w:t>
         </w:r>
         <w:r>
           <w:rPr>
@@ -6506,7 +6552,7 @@
             <w:noProof/>
             <w:webHidden/>
           </w:rPr>
-          <w:instrText xml:space="preserve"> PAGEREF _Toc472220116 \h </w:instrText>
+          <w:instrText xml:space="preserve"> PAGEREF _Toc517095464 \h </w:instrText>
         </w:r>
         <w:r>
           <w:rPr>
@@ -6526,7 +6572,7 @@
             <w:noProof/>
             <w:webHidden/>
           </w:rPr>
-          <w:t>1</w:t>
+          <w:t>3</w:t>
         </w:r>
         <w:r>
           <w:rPr>
@@ -6539,14 +6585,1135 @@
     </w:p>
     <w:p>
       <w:pPr>
+        <w:pStyle w:val="TOC2"/>
+        <w:tabs>
+          <w:tab w:val="left" w:pos="1400"/>
+          <w:tab w:val="right" w:leader="dot" w:pos="9345"/>
+        </w:tabs>
+        <w:rPr>
+          <w:rFonts w:asciiTheme="minorHAnsi" w:eastAsiaTheme="minorEastAsia" w:hAnsiTheme="minorHAnsi" w:cstheme="minorBidi"/>
+          <w:noProof/>
+          <w:sz w:val="22"/>
+          <w:szCs w:val="22"/>
+          <w:lang w:val="en-GB" w:eastAsia="en-GB"/>
+        </w:rPr>
+      </w:pPr>
+      <w:hyperlink w:anchor="_Toc517095465" w:history="1">
+        <w:r>
+          <w:rPr>
+            <w:rStyle w:val="Hyperlink"/>
+            <w:noProof/>
+            <w:lang w:val="sr-Latn-RS"/>
+          </w:rPr>
+          <w:t>2.1</w:t>
+        </w:r>
+        <w:r>
+          <w:rPr>
+            <w:rFonts w:asciiTheme="minorHAnsi" w:eastAsiaTheme="minorEastAsia" w:hAnsiTheme="minorHAnsi" w:cstheme="minorBidi"/>
+            <w:noProof/>
+            <w:sz w:val="22"/>
+            <w:szCs w:val="22"/>
+            <w:lang w:val="en-GB" w:eastAsia="en-GB"/>
+          </w:rPr>
+          <w:tab/>
+        </w:r>
+        <w:r>
+          <w:rPr>
+            <w:rStyle w:val="Hyperlink"/>
+            <w:noProof/>
+            <w:lang w:val="sr-Latn-RS"/>
+          </w:rPr>
+          <w:t>zFAS razvojna ploča</w:t>
+        </w:r>
+        <w:r>
+          <w:rPr>
+            <w:noProof/>
+            <w:webHidden/>
+          </w:rPr>
+          <w:tab/>
+        </w:r>
+        <w:r>
+          <w:rPr>
+            <w:noProof/>
+            <w:webHidden/>
+          </w:rPr>
+          <w:fldChar w:fldCharType="begin"/>
+        </w:r>
+        <w:r>
+          <w:rPr>
+            <w:noProof/>
+            <w:webHidden/>
+          </w:rPr>
+          <w:instrText xml:space="preserve"> PAGEREF _Toc517095465 \h </w:instrText>
+        </w:r>
+        <w:r>
+          <w:rPr>
+            <w:noProof/>
+            <w:webHidden/>
+          </w:rPr>
+        </w:r>
+        <w:r>
+          <w:rPr>
+            <w:noProof/>
+            <w:webHidden/>
+          </w:rPr>
+          <w:fldChar w:fldCharType="separate"/>
+        </w:r>
+        <w:r>
+          <w:rPr>
+            <w:noProof/>
+            <w:webHidden/>
+          </w:rPr>
+          <w:t>3</w:t>
+        </w:r>
+        <w:r>
+          <w:rPr>
+            <w:noProof/>
+            <w:webHidden/>
+          </w:rPr>
+          <w:fldChar w:fldCharType="end"/>
+        </w:r>
+      </w:hyperlink>
+    </w:p>
+    <w:p>
+      <w:pPr>
+        <w:pStyle w:val="TOC2"/>
+        <w:tabs>
+          <w:tab w:val="left" w:pos="1400"/>
+          <w:tab w:val="right" w:leader="dot" w:pos="9345"/>
+        </w:tabs>
+        <w:rPr>
+          <w:rFonts w:asciiTheme="minorHAnsi" w:eastAsiaTheme="minorEastAsia" w:hAnsiTheme="minorHAnsi" w:cstheme="minorBidi"/>
+          <w:noProof/>
+          <w:sz w:val="22"/>
+          <w:szCs w:val="22"/>
+          <w:lang w:val="en-GB" w:eastAsia="en-GB"/>
+        </w:rPr>
+      </w:pPr>
+      <w:hyperlink w:anchor="_Toc517095466" w:history="1">
+        <w:r>
+          <w:rPr>
+            <w:rStyle w:val="Hyperlink"/>
+            <w:noProof/>
+            <w:lang w:val="sr-Latn-RS"/>
+          </w:rPr>
+          <w:t>2.2</w:t>
+        </w:r>
+        <w:r>
+          <w:rPr>
+            <w:rFonts w:asciiTheme="minorHAnsi" w:eastAsiaTheme="minorEastAsia" w:hAnsiTheme="minorHAnsi" w:cstheme="minorBidi"/>
+            <w:noProof/>
+            <w:sz w:val="22"/>
+            <w:szCs w:val="22"/>
+            <w:lang w:val="en-GB" w:eastAsia="en-GB"/>
+          </w:rPr>
+          <w:tab/>
+        </w:r>
+        <w:r>
+          <w:rPr>
+            <w:rStyle w:val="Hyperlink"/>
+            <w:noProof/>
+            <w:lang w:val="sr-Latn-RS"/>
+          </w:rPr>
+          <w:t>BroadR-Reach interfejs</w:t>
+        </w:r>
+        <w:r>
+          <w:rPr>
+            <w:noProof/>
+            <w:webHidden/>
+          </w:rPr>
+          <w:tab/>
+        </w:r>
+        <w:r>
+          <w:rPr>
+            <w:noProof/>
+            <w:webHidden/>
+          </w:rPr>
+          <w:fldChar w:fldCharType="begin"/>
+        </w:r>
+        <w:r>
+          <w:rPr>
+            <w:noProof/>
+            <w:webHidden/>
+          </w:rPr>
+          <w:instrText xml:space="preserve"> PAGEREF _Toc517095466 \h </w:instrText>
+        </w:r>
+        <w:r>
+          <w:rPr>
+            <w:noProof/>
+            <w:webHidden/>
+          </w:rPr>
+        </w:r>
+        <w:r>
+          <w:rPr>
+            <w:noProof/>
+            <w:webHidden/>
+          </w:rPr>
+          <w:fldChar w:fldCharType="separate"/>
+        </w:r>
+        <w:r>
+          <w:rPr>
+            <w:noProof/>
+            <w:webHidden/>
+          </w:rPr>
+          <w:t>3</w:t>
+        </w:r>
+        <w:r>
+          <w:rPr>
+            <w:noProof/>
+            <w:webHidden/>
+          </w:rPr>
+          <w:fldChar w:fldCharType="end"/>
+        </w:r>
+      </w:hyperlink>
+    </w:p>
+    <w:p>
+      <w:pPr>
+        <w:pStyle w:val="TOC2"/>
+        <w:tabs>
+          <w:tab w:val="left" w:pos="1400"/>
+          <w:tab w:val="right" w:leader="dot" w:pos="9345"/>
+        </w:tabs>
+        <w:rPr>
+          <w:rFonts w:asciiTheme="minorHAnsi" w:eastAsiaTheme="minorEastAsia" w:hAnsiTheme="minorHAnsi" w:cstheme="minorBidi"/>
+          <w:noProof/>
+          <w:sz w:val="22"/>
+          <w:szCs w:val="22"/>
+          <w:lang w:val="en-GB" w:eastAsia="en-GB"/>
+        </w:rPr>
+      </w:pPr>
+      <w:hyperlink w:anchor="_Toc517095467" w:history="1">
+        <w:r>
+          <w:rPr>
+            <w:rStyle w:val="Hyperlink"/>
+            <w:noProof/>
+            <w:lang w:val="sr-Latn-RS"/>
+          </w:rPr>
+          <w:t>2.3</w:t>
+        </w:r>
+        <w:r>
+          <w:rPr>
+            <w:rFonts w:asciiTheme="minorHAnsi" w:eastAsiaTheme="minorEastAsia" w:hAnsiTheme="minorHAnsi" w:cstheme="minorBidi"/>
+            <w:noProof/>
+            <w:sz w:val="22"/>
+            <w:szCs w:val="22"/>
+            <w:lang w:val="en-GB" w:eastAsia="en-GB"/>
+          </w:rPr>
+          <w:tab/>
+        </w:r>
+        <w:r>
+          <w:rPr>
+            <w:rStyle w:val="Hyperlink"/>
+            <w:noProof/>
+            <w:lang w:val="sr-Latn-RS"/>
+          </w:rPr>
+          <w:t>TCP protokol</w:t>
+        </w:r>
+        <w:r>
+          <w:rPr>
+            <w:noProof/>
+            <w:webHidden/>
+          </w:rPr>
+          <w:tab/>
+        </w:r>
+        <w:r>
+          <w:rPr>
+            <w:noProof/>
+            <w:webHidden/>
+          </w:rPr>
+          <w:fldChar w:fldCharType="begin"/>
+        </w:r>
+        <w:r>
+          <w:rPr>
+            <w:noProof/>
+            <w:webHidden/>
+          </w:rPr>
+          <w:instrText xml:space="preserve"> PAGEREF _Toc517095467 \h </w:instrText>
+        </w:r>
+        <w:r>
+          <w:rPr>
+            <w:noProof/>
+            <w:webHidden/>
+          </w:rPr>
+        </w:r>
+        <w:r>
+          <w:rPr>
+            <w:noProof/>
+            <w:webHidden/>
+          </w:rPr>
+          <w:fldChar w:fldCharType="separate"/>
+        </w:r>
+        <w:r>
+          <w:rPr>
+            <w:noProof/>
+            <w:webHidden/>
+          </w:rPr>
+          <w:t>4</w:t>
+        </w:r>
+        <w:r>
+          <w:rPr>
+            <w:noProof/>
+            <w:webHidden/>
+          </w:rPr>
+          <w:fldChar w:fldCharType="end"/>
+        </w:r>
+      </w:hyperlink>
+    </w:p>
+    <w:p>
+      <w:pPr>
+        <w:pStyle w:val="TOC3"/>
+        <w:tabs>
+          <w:tab w:val="left" w:pos="1667"/>
+          <w:tab w:val="right" w:leader="dot" w:pos="9345"/>
+        </w:tabs>
+        <w:rPr>
+          <w:rFonts w:asciiTheme="minorHAnsi" w:eastAsiaTheme="minorEastAsia" w:hAnsiTheme="minorHAnsi" w:cstheme="minorBidi"/>
+          <w:noProof/>
+          <w:sz w:val="22"/>
+          <w:szCs w:val="22"/>
+          <w:lang w:val="en-GB" w:eastAsia="en-GB"/>
+        </w:rPr>
+      </w:pPr>
+      <w:hyperlink w:anchor="_Toc517095468" w:history="1">
+        <w:r>
+          <w:rPr>
+            <w:rStyle w:val="Hyperlink"/>
+            <w:noProof/>
+            <w:lang w:val="sr-Latn-RS"/>
+          </w:rPr>
+          <w:t>2.3.1</w:t>
+        </w:r>
+        <w:r>
+          <w:rPr>
+            <w:rFonts w:asciiTheme="minorHAnsi" w:eastAsiaTheme="minorEastAsia" w:hAnsiTheme="minorHAnsi" w:cstheme="minorBidi"/>
+            <w:noProof/>
+            <w:sz w:val="22"/>
+            <w:szCs w:val="22"/>
+            <w:lang w:val="en-GB" w:eastAsia="en-GB"/>
+          </w:rPr>
+          <w:tab/>
+        </w:r>
+        <w:r>
+          <w:rPr>
+            <w:rStyle w:val="Hyperlink"/>
+            <w:noProof/>
+          </w:rPr>
+          <w:t>Uspostavljanje</w:t>
+        </w:r>
+        <w:r>
+          <w:rPr>
+            <w:rStyle w:val="Hyperlink"/>
+            <w:noProof/>
+            <w:lang w:val="sr-Cyrl-RS"/>
+          </w:rPr>
+          <w:t xml:space="preserve"> </w:t>
+        </w:r>
+        <w:r>
+          <w:rPr>
+            <w:rStyle w:val="Hyperlink"/>
+            <w:noProof/>
+            <w:lang w:val="sr-Latn-RS"/>
+          </w:rPr>
+          <w:t>veze</w:t>
+        </w:r>
+        <w:r>
+          <w:rPr>
+            <w:noProof/>
+            <w:webHidden/>
+          </w:rPr>
+          <w:tab/>
+        </w:r>
+        <w:r>
+          <w:rPr>
+            <w:noProof/>
+            <w:webHidden/>
+          </w:rPr>
+          <w:fldChar w:fldCharType="begin"/>
+        </w:r>
+        <w:r>
+          <w:rPr>
+            <w:noProof/>
+            <w:webHidden/>
+          </w:rPr>
+          <w:instrText xml:space="preserve"> PAGEREF _Toc517095468 \h </w:instrText>
+        </w:r>
+        <w:r>
+          <w:rPr>
+            <w:noProof/>
+            <w:webHidden/>
+          </w:rPr>
+        </w:r>
+        <w:r>
+          <w:rPr>
+            <w:noProof/>
+            <w:webHidden/>
+          </w:rPr>
+          <w:fldChar w:fldCharType="separate"/>
+        </w:r>
+        <w:r>
+          <w:rPr>
+            <w:noProof/>
+            <w:webHidden/>
+          </w:rPr>
+          <w:t>7</w:t>
+        </w:r>
+        <w:r>
+          <w:rPr>
+            <w:noProof/>
+            <w:webHidden/>
+          </w:rPr>
+          <w:fldChar w:fldCharType="end"/>
+        </w:r>
+      </w:hyperlink>
+    </w:p>
+    <w:p>
+      <w:pPr>
+        <w:pStyle w:val="TOC3"/>
+        <w:tabs>
+          <w:tab w:val="left" w:pos="1667"/>
+          <w:tab w:val="right" w:leader="dot" w:pos="9345"/>
+        </w:tabs>
+        <w:rPr>
+          <w:rFonts w:asciiTheme="minorHAnsi" w:eastAsiaTheme="minorEastAsia" w:hAnsiTheme="minorHAnsi" w:cstheme="minorBidi"/>
+          <w:noProof/>
+          <w:sz w:val="22"/>
+          <w:szCs w:val="22"/>
+          <w:lang w:val="en-GB" w:eastAsia="en-GB"/>
+        </w:rPr>
+      </w:pPr>
+      <w:hyperlink w:anchor="_Toc517095469" w:history="1">
+        <w:r>
+          <w:rPr>
+            <w:rStyle w:val="Hyperlink"/>
+            <w:noProof/>
+            <w:lang w:val="sr-Latn-RS"/>
+          </w:rPr>
+          <w:t>2.3.2</w:t>
+        </w:r>
+        <w:r>
+          <w:rPr>
+            <w:rFonts w:asciiTheme="minorHAnsi" w:eastAsiaTheme="minorEastAsia" w:hAnsiTheme="minorHAnsi" w:cstheme="minorBidi"/>
+            <w:noProof/>
+            <w:sz w:val="22"/>
+            <w:szCs w:val="22"/>
+            <w:lang w:val="en-GB" w:eastAsia="en-GB"/>
+          </w:rPr>
+          <w:tab/>
+        </w:r>
+        <w:r>
+          <w:rPr>
+            <w:rStyle w:val="Hyperlink"/>
+            <w:noProof/>
+            <w:lang w:val="sr-Latn-RS"/>
+          </w:rPr>
+          <w:t>Prekid veze</w:t>
+        </w:r>
+        <w:r>
+          <w:rPr>
+            <w:noProof/>
+            <w:webHidden/>
+          </w:rPr>
+          <w:tab/>
+        </w:r>
+        <w:r>
+          <w:rPr>
+            <w:noProof/>
+            <w:webHidden/>
+          </w:rPr>
+          <w:fldChar w:fldCharType="begin"/>
+        </w:r>
+        <w:r>
+          <w:rPr>
+            <w:noProof/>
+            <w:webHidden/>
+          </w:rPr>
+          <w:instrText xml:space="preserve"> PAGEREF _Toc517095469 \h </w:instrText>
+        </w:r>
+        <w:r>
+          <w:rPr>
+            <w:noProof/>
+            <w:webHidden/>
+          </w:rPr>
+        </w:r>
+        <w:r>
+          <w:rPr>
+            <w:noProof/>
+            <w:webHidden/>
+          </w:rPr>
+          <w:fldChar w:fldCharType="separate"/>
+        </w:r>
+        <w:r>
+          <w:rPr>
+            <w:noProof/>
+            <w:webHidden/>
+          </w:rPr>
+          <w:t>8</w:t>
+        </w:r>
+        <w:r>
+          <w:rPr>
+            <w:noProof/>
+            <w:webHidden/>
+          </w:rPr>
+          <w:fldChar w:fldCharType="end"/>
+        </w:r>
+      </w:hyperlink>
+    </w:p>
+    <w:p>
+      <w:pPr>
+        <w:pStyle w:val="TOC2"/>
+        <w:tabs>
+          <w:tab w:val="left" w:pos="1400"/>
+          <w:tab w:val="right" w:leader="dot" w:pos="9345"/>
+        </w:tabs>
+        <w:rPr>
+          <w:rFonts w:asciiTheme="minorHAnsi" w:eastAsiaTheme="minorEastAsia" w:hAnsiTheme="minorHAnsi" w:cstheme="minorBidi"/>
+          <w:noProof/>
+          <w:sz w:val="22"/>
+          <w:szCs w:val="22"/>
+          <w:lang w:val="en-GB" w:eastAsia="en-GB"/>
+        </w:rPr>
+      </w:pPr>
+      <w:hyperlink w:anchor="_Toc517095470" w:history="1">
+        <w:r>
+          <w:rPr>
+            <w:rStyle w:val="Hyperlink"/>
+            <w:noProof/>
+            <w:lang w:val="sr-Latn-RS"/>
+          </w:rPr>
+          <w:t>2.4</w:t>
+        </w:r>
+        <w:r>
+          <w:rPr>
+            <w:rFonts w:asciiTheme="minorHAnsi" w:eastAsiaTheme="minorEastAsia" w:hAnsiTheme="minorHAnsi" w:cstheme="minorBidi"/>
+            <w:noProof/>
+            <w:sz w:val="22"/>
+            <w:szCs w:val="22"/>
+            <w:lang w:val="en-GB" w:eastAsia="en-GB"/>
+          </w:rPr>
+          <w:tab/>
+        </w:r>
+        <w:r>
+          <w:rPr>
+            <w:rStyle w:val="Hyperlink"/>
+            <w:noProof/>
+            <w:lang w:val="sr-Latn-RS"/>
+          </w:rPr>
+          <w:t>IPv6 protokol</w:t>
+        </w:r>
+        <w:r>
+          <w:rPr>
+            <w:noProof/>
+            <w:webHidden/>
+          </w:rPr>
+          <w:tab/>
+        </w:r>
+        <w:r>
+          <w:rPr>
+            <w:noProof/>
+            <w:webHidden/>
+          </w:rPr>
+          <w:fldChar w:fldCharType="begin"/>
+        </w:r>
+        <w:r>
+          <w:rPr>
+            <w:noProof/>
+            <w:webHidden/>
+          </w:rPr>
+          <w:instrText xml:space="preserve"> PAGEREF _Toc517095470 \h </w:instrText>
+        </w:r>
+        <w:r>
+          <w:rPr>
+            <w:noProof/>
+            <w:webHidden/>
+          </w:rPr>
+        </w:r>
+        <w:r>
+          <w:rPr>
+            <w:noProof/>
+            <w:webHidden/>
+          </w:rPr>
+          <w:fldChar w:fldCharType="separate"/>
+        </w:r>
+        <w:r>
+          <w:rPr>
+            <w:noProof/>
+            <w:webHidden/>
+          </w:rPr>
+          <w:t>8</w:t>
+        </w:r>
+        <w:r>
+          <w:rPr>
+            <w:noProof/>
+            <w:webHidden/>
+          </w:rPr>
+          <w:fldChar w:fldCharType="end"/>
+        </w:r>
+      </w:hyperlink>
+    </w:p>
+    <w:p>
+      <w:pPr>
+        <w:pStyle w:val="TOC3"/>
+        <w:tabs>
+          <w:tab w:val="left" w:pos="1667"/>
+          <w:tab w:val="right" w:leader="dot" w:pos="9345"/>
+        </w:tabs>
+        <w:rPr>
+          <w:rFonts w:asciiTheme="minorHAnsi" w:eastAsiaTheme="minorEastAsia" w:hAnsiTheme="minorHAnsi" w:cstheme="minorBidi"/>
+          <w:noProof/>
+          <w:sz w:val="22"/>
+          <w:szCs w:val="22"/>
+          <w:lang w:val="en-GB" w:eastAsia="en-GB"/>
+        </w:rPr>
+      </w:pPr>
+      <w:hyperlink w:anchor="_Toc517095471" w:history="1">
+        <w:r>
+          <w:rPr>
+            <w:rStyle w:val="Hyperlink"/>
+            <w:noProof/>
+            <w:lang w:val="sr-Latn-RS"/>
+          </w:rPr>
+          <w:t>2.4.1</w:t>
+        </w:r>
+        <w:r>
+          <w:rPr>
+            <w:rFonts w:asciiTheme="minorHAnsi" w:eastAsiaTheme="minorEastAsia" w:hAnsiTheme="minorHAnsi" w:cstheme="minorBidi"/>
+            <w:noProof/>
+            <w:sz w:val="22"/>
+            <w:szCs w:val="22"/>
+            <w:lang w:val="en-GB" w:eastAsia="en-GB"/>
+          </w:rPr>
+          <w:tab/>
+        </w:r>
+        <w:r>
+          <w:rPr>
+            <w:rStyle w:val="Hyperlink"/>
+            <w:noProof/>
+            <w:lang w:val="sr-Latn-RS"/>
+          </w:rPr>
+          <w:t>IPv6 adresa</w:t>
+        </w:r>
+        <w:r>
+          <w:rPr>
+            <w:noProof/>
+            <w:webHidden/>
+          </w:rPr>
+          <w:tab/>
+        </w:r>
+        <w:r>
+          <w:rPr>
+            <w:noProof/>
+            <w:webHidden/>
+          </w:rPr>
+          <w:fldChar w:fldCharType="begin"/>
+        </w:r>
+        <w:r>
+          <w:rPr>
+            <w:noProof/>
+            <w:webHidden/>
+          </w:rPr>
+          <w:instrText xml:space="preserve"> PAGEREF _Toc517095471 \h </w:instrText>
+        </w:r>
+        <w:r>
+          <w:rPr>
+            <w:noProof/>
+            <w:webHidden/>
+          </w:rPr>
+        </w:r>
+        <w:r>
+          <w:rPr>
+            <w:noProof/>
+            <w:webHidden/>
+          </w:rPr>
+          <w:fldChar w:fldCharType="separate"/>
+        </w:r>
+        <w:r>
+          <w:rPr>
+            <w:noProof/>
+            <w:webHidden/>
+          </w:rPr>
+          <w:t>8</w:t>
+        </w:r>
+        <w:r>
+          <w:rPr>
+            <w:noProof/>
+            <w:webHidden/>
+          </w:rPr>
+          <w:fldChar w:fldCharType="end"/>
+        </w:r>
+      </w:hyperlink>
+    </w:p>
+    <w:p>
+      <w:pPr>
+        <w:pStyle w:val="TOC3"/>
+        <w:tabs>
+          <w:tab w:val="left" w:pos="1667"/>
+          <w:tab w:val="right" w:leader="dot" w:pos="9345"/>
+        </w:tabs>
+        <w:rPr>
+          <w:rFonts w:asciiTheme="minorHAnsi" w:eastAsiaTheme="minorEastAsia" w:hAnsiTheme="minorHAnsi" w:cstheme="minorBidi"/>
+          <w:noProof/>
+          <w:sz w:val="22"/>
+          <w:szCs w:val="22"/>
+          <w:lang w:val="en-GB" w:eastAsia="en-GB"/>
+        </w:rPr>
+      </w:pPr>
+      <w:hyperlink w:anchor="_Toc517095472" w:history="1">
+        <w:r>
+          <w:rPr>
+            <w:rStyle w:val="Hyperlink"/>
+            <w:noProof/>
+            <w:lang w:val="sr-Latn-RS"/>
+          </w:rPr>
+          <w:t>2.4.2</w:t>
+        </w:r>
+        <w:r>
+          <w:rPr>
+            <w:rFonts w:asciiTheme="minorHAnsi" w:eastAsiaTheme="minorEastAsia" w:hAnsiTheme="minorHAnsi" w:cstheme="minorBidi"/>
+            <w:noProof/>
+            <w:sz w:val="22"/>
+            <w:szCs w:val="22"/>
+            <w:lang w:val="en-GB" w:eastAsia="en-GB"/>
+          </w:rPr>
+          <w:tab/>
+        </w:r>
+        <w:r>
+          <w:rPr>
+            <w:rStyle w:val="Hyperlink"/>
+            <w:noProof/>
+            <w:lang w:val="sr-Latn-RS"/>
+          </w:rPr>
+          <w:t>Struktura IPv6 paketa</w:t>
+        </w:r>
+        <w:r>
+          <w:rPr>
+            <w:noProof/>
+            <w:webHidden/>
+          </w:rPr>
+          <w:tab/>
+        </w:r>
+        <w:r>
+          <w:rPr>
+            <w:noProof/>
+            <w:webHidden/>
+          </w:rPr>
+          <w:fldChar w:fldCharType="begin"/>
+        </w:r>
+        <w:r>
+          <w:rPr>
+            <w:noProof/>
+            <w:webHidden/>
+          </w:rPr>
+          <w:instrText xml:space="preserve"> PAGEREF _Toc517095472 \h </w:instrText>
+        </w:r>
+        <w:r>
+          <w:rPr>
+            <w:noProof/>
+            <w:webHidden/>
+          </w:rPr>
+        </w:r>
+        <w:r>
+          <w:rPr>
+            <w:noProof/>
+            <w:webHidden/>
+          </w:rPr>
+          <w:fldChar w:fldCharType="separate"/>
+        </w:r>
+        <w:r>
+          <w:rPr>
+            <w:noProof/>
+            <w:webHidden/>
+          </w:rPr>
+          <w:t>9</w:t>
+        </w:r>
+        <w:r>
+          <w:rPr>
+            <w:noProof/>
+            <w:webHidden/>
+          </w:rPr>
+          <w:fldChar w:fldCharType="end"/>
+        </w:r>
+      </w:hyperlink>
+    </w:p>
+    <w:p>
+      <w:pPr>
+        <w:pStyle w:val="TOC2"/>
+        <w:tabs>
+          <w:tab w:val="left" w:pos="1400"/>
+          <w:tab w:val="right" w:leader="dot" w:pos="9345"/>
+        </w:tabs>
+        <w:rPr>
+          <w:rFonts w:asciiTheme="minorHAnsi" w:eastAsiaTheme="minorEastAsia" w:hAnsiTheme="minorHAnsi" w:cstheme="minorBidi"/>
+          <w:noProof/>
+          <w:sz w:val="22"/>
+          <w:szCs w:val="22"/>
+          <w:lang w:val="en-GB" w:eastAsia="en-GB"/>
+        </w:rPr>
+      </w:pPr>
+      <w:hyperlink w:anchor="_Toc517095473" w:history="1">
+        <w:r>
+          <w:rPr>
+            <w:rStyle w:val="Hyperlink"/>
+            <w:noProof/>
+            <w:lang w:val="en-GB"/>
+          </w:rPr>
+          <w:t>2.5</w:t>
+        </w:r>
+        <w:r>
+          <w:rPr>
+            <w:rFonts w:asciiTheme="minorHAnsi" w:eastAsiaTheme="minorEastAsia" w:hAnsiTheme="minorHAnsi" w:cstheme="minorBidi"/>
+            <w:noProof/>
+            <w:sz w:val="22"/>
+            <w:szCs w:val="22"/>
+            <w:lang w:val="en-GB" w:eastAsia="en-GB"/>
+          </w:rPr>
+          <w:tab/>
+        </w:r>
+        <w:r>
+          <w:rPr>
+            <w:rStyle w:val="Hyperlink"/>
+            <w:noProof/>
+            <w:lang w:val="en-GB"/>
+          </w:rPr>
+          <w:t>Asimetrična RSA enkripcija, osobine i primena</w:t>
+        </w:r>
+        <w:r>
+          <w:rPr>
+            <w:noProof/>
+            <w:webHidden/>
+          </w:rPr>
+          <w:tab/>
+        </w:r>
+        <w:r>
+          <w:rPr>
+            <w:noProof/>
+            <w:webHidden/>
+          </w:rPr>
+          <w:fldChar w:fldCharType="begin"/>
+        </w:r>
+        <w:r>
+          <w:rPr>
+            <w:noProof/>
+            <w:webHidden/>
+          </w:rPr>
+          <w:instrText xml:space="preserve"> PAGEREF _Toc517095473 \h </w:instrText>
+        </w:r>
+        <w:r>
+          <w:rPr>
+            <w:noProof/>
+            <w:webHidden/>
+          </w:rPr>
+        </w:r>
+        <w:r>
+          <w:rPr>
+            <w:noProof/>
+            <w:webHidden/>
+          </w:rPr>
+          <w:fldChar w:fldCharType="separate"/>
+        </w:r>
+        <w:r>
+          <w:rPr>
+            <w:noProof/>
+            <w:webHidden/>
+          </w:rPr>
+          <w:t>10</w:t>
+        </w:r>
+        <w:r>
+          <w:rPr>
+            <w:noProof/>
+            <w:webHidden/>
+          </w:rPr>
+          <w:fldChar w:fldCharType="end"/>
+        </w:r>
+      </w:hyperlink>
+    </w:p>
+    <w:p>
+      <w:pPr>
+        <w:pStyle w:val="TOC3"/>
+        <w:tabs>
+          <w:tab w:val="left" w:pos="1667"/>
+          <w:tab w:val="right" w:leader="dot" w:pos="9345"/>
+        </w:tabs>
+        <w:rPr>
+          <w:rFonts w:asciiTheme="minorHAnsi" w:eastAsiaTheme="minorEastAsia" w:hAnsiTheme="minorHAnsi" w:cstheme="minorBidi"/>
+          <w:noProof/>
+          <w:sz w:val="22"/>
+          <w:szCs w:val="22"/>
+          <w:lang w:val="en-GB" w:eastAsia="en-GB"/>
+        </w:rPr>
+      </w:pPr>
+      <w:hyperlink w:anchor="_Toc517095474" w:history="1">
+        <w:r>
+          <w:rPr>
+            <w:rStyle w:val="Hyperlink"/>
+            <w:noProof/>
+            <w:lang w:val="en-GB"/>
+          </w:rPr>
+          <w:t>2.5.1</w:t>
+        </w:r>
+        <w:r>
+          <w:rPr>
+            <w:rFonts w:asciiTheme="minorHAnsi" w:eastAsiaTheme="minorEastAsia" w:hAnsiTheme="minorHAnsi" w:cstheme="minorBidi"/>
+            <w:noProof/>
+            <w:sz w:val="22"/>
+            <w:szCs w:val="22"/>
+            <w:lang w:val="en-GB" w:eastAsia="en-GB"/>
+          </w:rPr>
+          <w:tab/>
+        </w:r>
+        <w:r>
+          <w:rPr>
+            <w:rStyle w:val="Hyperlink"/>
+            <w:noProof/>
+            <w:lang w:val="en-GB"/>
+          </w:rPr>
+          <w:t>Elementi enkripcije</w:t>
+        </w:r>
+        <w:r>
+          <w:rPr>
+            <w:noProof/>
+            <w:webHidden/>
+          </w:rPr>
+          <w:tab/>
+        </w:r>
+        <w:r>
+          <w:rPr>
+            <w:noProof/>
+            <w:webHidden/>
+          </w:rPr>
+          <w:fldChar w:fldCharType="begin"/>
+        </w:r>
+        <w:r>
+          <w:rPr>
+            <w:noProof/>
+            <w:webHidden/>
+          </w:rPr>
+          <w:instrText xml:space="preserve"> PAGEREF _Toc517095474 \h </w:instrText>
+        </w:r>
+        <w:r>
+          <w:rPr>
+            <w:noProof/>
+            <w:webHidden/>
+          </w:rPr>
+        </w:r>
+        <w:r>
+          <w:rPr>
+            <w:noProof/>
+            <w:webHidden/>
+          </w:rPr>
+          <w:fldChar w:fldCharType="separate"/>
+        </w:r>
+        <w:r>
+          <w:rPr>
+            <w:noProof/>
+            <w:webHidden/>
+          </w:rPr>
+          <w:t>10</w:t>
+        </w:r>
+        <w:r>
+          <w:rPr>
+            <w:noProof/>
+            <w:webHidden/>
+          </w:rPr>
+          <w:fldChar w:fldCharType="end"/>
+        </w:r>
+      </w:hyperlink>
+    </w:p>
+    <w:p>
+      <w:pPr>
+        <w:pStyle w:val="TOC3"/>
+        <w:tabs>
+          <w:tab w:val="left" w:pos="1667"/>
+          <w:tab w:val="right" w:leader="dot" w:pos="9345"/>
+        </w:tabs>
+        <w:rPr>
+          <w:rFonts w:asciiTheme="minorHAnsi" w:eastAsiaTheme="minorEastAsia" w:hAnsiTheme="minorHAnsi" w:cstheme="minorBidi"/>
+          <w:noProof/>
+          <w:sz w:val="22"/>
+          <w:szCs w:val="22"/>
+          <w:lang w:val="en-GB" w:eastAsia="en-GB"/>
+        </w:rPr>
+      </w:pPr>
+      <w:hyperlink w:anchor="_Toc517095475" w:history="1">
+        <w:r>
+          <w:rPr>
+            <w:rStyle w:val="Hyperlink"/>
+            <w:noProof/>
+            <w:lang w:val="en-GB"/>
+          </w:rPr>
+          <w:t>2.5.2</w:t>
+        </w:r>
+        <w:r>
+          <w:rPr>
+            <w:rFonts w:asciiTheme="minorHAnsi" w:eastAsiaTheme="minorEastAsia" w:hAnsiTheme="minorHAnsi" w:cstheme="minorBidi"/>
+            <w:noProof/>
+            <w:sz w:val="22"/>
+            <w:szCs w:val="22"/>
+            <w:lang w:val="en-GB" w:eastAsia="en-GB"/>
+          </w:rPr>
+          <w:tab/>
+        </w:r>
+        <w:r>
+          <w:rPr>
+            <w:rStyle w:val="Hyperlink"/>
+            <w:noProof/>
+            <w:lang w:val="en-GB"/>
+          </w:rPr>
+          <w:t>Osobine RSA enkripcije</w:t>
+        </w:r>
+        <w:r>
+          <w:rPr>
+            <w:noProof/>
+            <w:webHidden/>
+          </w:rPr>
+          <w:tab/>
+        </w:r>
+        <w:r>
+          <w:rPr>
+            <w:noProof/>
+            <w:webHidden/>
+          </w:rPr>
+          <w:fldChar w:fldCharType="begin"/>
+        </w:r>
+        <w:r>
+          <w:rPr>
+            <w:noProof/>
+            <w:webHidden/>
+          </w:rPr>
+          <w:instrText xml:space="preserve"> PAGEREF _Toc517095475 \h </w:instrText>
+        </w:r>
+        <w:r>
+          <w:rPr>
+            <w:noProof/>
+            <w:webHidden/>
+          </w:rPr>
+        </w:r>
+        <w:r>
+          <w:rPr>
+            <w:noProof/>
+            <w:webHidden/>
+          </w:rPr>
+          <w:fldChar w:fldCharType="separate"/>
+        </w:r>
+        <w:r>
+          <w:rPr>
+            <w:noProof/>
+            <w:webHidden/>
+          </w:rPr>
+          <w:t>11</w:t>
+        </w:r>
+        <w:r>
+          <w:rPr>
+            <w:noProof/>
+            <w:webHidden/>
+          </w:rPr>
+          <w:fldChar w:fldCharType="end"/>
+        </w:r>
+      </w:hyperlink>
+    </w:p>
+    <w:p>
+      <w:pPr>
+        <w:pStyle w:val="TOC3"/>
+        <w:tabs>
+          <w:tab w:val="left" w:pos="1667"/>
+          <w:tab w:val="right" w:leader="dot" w:pos="9345"/>
+        </w:tabs>
+        <w:rPr>
+          <w:rFonts w:asciiTheme="minorHAnsi" w:eastAsiaTheme="minorEastAsia" w:hAnsiTheme="minorHAnsi" w:cstheme="minorBidi"/>
+          <w:noProof/>
+          <w:sz w:val="22"/>
+          <w:szCs w:val="22"/>
+          <w:lang w:val="en-GB" w:eastAsia="en-GB"/>
+        </w:rPr>
+      </w:pPr>
+      <w:hyperlink w:anchor="_Toc517095476" w:history="1">
+        <w:r>
+          <w:rPr>
+            <w:rStyle w:val="Hyperlink"/>
+            <w:noProof/>
+            <w:lang w:val="en-GB"/>
+          </w:rPr>
+          <w:t>2.5.3</w:t>
+        </w:r>
+        <w:r>
+          <w:rPr>
+            <w:rFonts w:asciiTheme="minorHAnsi" w:eastAsiaTheme="minorEastAsia" w:hAnsiTheme="minorHAnsi" w:cstheme="minorBidi"/>
+            <w:noProof/>
+            <w:sz w:val="22"/>
+            <w:szCs w:val="22"/>
+            <w:lang w:val="en-GB" w:eastAsia="en-GB"/>
+          </w:rPr>
+          <w:tab/>
+        </w:r>
+        <w:r>
+          <w:rPr>
+            <w:rStyle w:val="Hyperlink"/>
+            <w:noProof/>
+            <w:lang w:val="en-GB"/>
+          </w:rPr>
+          <w:t>Algoritam RSA enkripcije</w:t>
+        </w:r>
+        <w:r>
+          <w:rPr>
+            <w:noProof/>
+            <w:webHidden/>
+          </w:rPr>
+          <w:tab/>
+        </w:r>
+        <w:r>
+          <w:rPr>
+            <w:noProof/>
+            <w:webHidden/>
+          </w:rPr>
+          <w:fldChar w:fldCharType="begin"/>
+        </w:r>
+        <w:r>
+          <w:rPr>
+            <w:noProof/>
+            <w:webHidden/>
+          </w:rPr>
+          <w:instrText xml:space="preserve"> PAGEREF _Toc517095476 \h </w:instrText>
+        </w:r>
+        <w:r>
+          <w:rPr>
+            <w:noProof/>
+            <w:webHidden/>
+          </w:rPr>
+        </w:r>
+        <w:r>
+          <w:rPr>
+            <w:noProof/>
+            <w:webHidden/>
+          </w:rPr>
+          <w:fldChar w:fldCharType="separate"/>
+        </w:r>
+        <w:r>
+          <w:rPr>
+            <w:noProof/>
+            <w:webHidden/>
+          </w:rPr>
+          <w:t>12</w:t>
+        </w:r>
+        <w:r>
+          <w:rPr>
+            <w:noProof/>
+            <w:webHidden/>
+          </w:rPr>
+          <w:fldChar w:fldCharType="end"/>
+        </w:r>
+      </w:hyperlink>
+    </w:p>
+    <w:p>
+      <w:pPr>
         <w:pStyle w:val="TOC1"/>
         <w:rPr>
+          <w:rFonts w:asciiTheme="minorHAnsi" w:eastAsiaTheme="minorEastAsia" w:hAnsiTheme="minorHAnsi" w:cstheme="minorBidi"/>
           <w:noProof/>
-          <w:szCs w:val="24"/>
-          <w:lang w:val="en-US"/>
-        </w:rPr>
-      </w:pPr>
-      <w:hyperlink w:anchor="_Toc472220117" w:history="1">
+          <w:sz w:val="22"/>
+          <w:szCs w:val="22"/>
+          <w:lang w:val="en-GB" w:eastAsia="en-GB"/>
+        </w:rPr>
+      </w:pPr>
+      <w:hyperlink w:anchor="_Toc517095477" w:history="1">
         <w:r>
           <w:rPr>
             <w:rStyle w:val="Hyperlink"/>
@@ -6556,9 +7723,11 @@
         </w:r>
         <w:r>
           <w:rPr>
+            <w:rFonts w:asciiTheme="minorHAnsi" w:eastAsiaTheme="minorEastAsia" w:hAnsiTheme="minorHAnsi" w:cstheme="minorBidi"/>
             <w:noProof/>
-            <w:szCs w:val="24"/>
-            <w:lang w:val="en-US"/>
+            <w:sz w:val="22"/>
+            <w:szCs w:val="22"/>
+            <w:lang w:val="en-GB" w:eastAsia="en-GB"/>
           </w:rPr>
           <w:tab/>
         </w:r>
@@ -6588,7 +7757,7 @@
             <w:noProof/>
             <w:webHidden/>
           </w:rPr>
-          <w:instrText xml:space="preserve"> PAGEREF _Toc472220117 \h </w:instrText>
+          <w:instrText xml:space="preserve"> PAGEREF _Toc517095477 \h </w:instrText>
         </w:r>
         <w:r>
           <w:rPr>
@@ -6608,7 +7777,7 @@
             <w:noProof/>
             <w:webHidden/>
           </w:rPr>
-          <w:t>1</w:t>
+          <w:t>14</w:t>
         </w:r>
         <w:r>
           <w:rPr>
@@ -6623,12 +7792,14 @@
       <w:pPr>
         <w:pStyle w:val="TOC1"/>
         <w:rPr>
+          <w:rFonts w:asciiTheme="minorHAnsi" w:eastAsiaTheme="minorEastAsia" w:hAnsiTheme="minorHAnsi" w:cstheme="minorBidi"/>
           <w:noProof/>
-          <w:szCs w:val="24"/>
-          <w:lang w:val="en-US"/>
-        </w:rPr>
-      </w:pPr>
-      <w:hyperlink w:anchor="_Toc472220118" w:history="1">
+          <w:sz w:val="22"/>
+          <w:szCs w:val="22"/>
+          <w:lang w:val="en-GB" w:eastAsia="en-GB"/>
+        </w:rPr>
+      </w:pPr>
+      <w:hyperlink w:anchor="_Toc517095478" w:history="1">
         <w:r>
           <w:rPr>
             <w:rStyle w:val="Hyperlink"/>
@@ -6638,9 +7809,11 @@
         </w:r>
         <w:r>
           <w:rPr>
+            <w:rFonts w:asciiTheme="minorHAnsi" w:eastAsiaTheme="minorEastAsia" w:hAnsiTheme="minorHAnsi" w:cstheme="minorBidi"/>
             <w:noProof/>
-            <w:szCs w:val="24"/>
-            <w:lang w:val="en-US"/>
+            <w:sz w:val="22"/>
+            <w:szCs w:val="22"/>
+            <w:lang w:val="en-GB" w:eastAsia="en-GB"/>
           </w:rPr>
           <w:tab/>
         </w:r>
@@ -6670,7 +7843,7 @@
             <w:noProof/>
             <w:webHidden/>
           </w:rPr>
-          <w:instrText xml:space="preserve"> PAGEREF _Toc472220118 \h </w:instrText>
+          <w:instrText xml:space="preserve"> PAGEREF _Toc517095478 \h </w:instrText>
         </w:r>
         <w:r>
           <w:rPr>
@@ -6690,7 +7863,7 @@
             <w:noProof/>
             <w:webHidden/>
           </w:rPr>
-          <w:t>1</w:t>
+          <w:t>15</w:t>
         </w:r>
         <w:r>
           <w:rPr>
@@ -6796,36 +7969,684 @@
     </w:p>
     <w:p>
       <w:pPr>
+        <w:pStyle w:val="TableofFigures"/>
+        <w:tabs>
+          <w:tab w:val="right" w:leader="dot" w:pos="9345"/>
+        </w:tabs>
+        <w:rPr>
+          <w:rFonts w:asciiTheme="minorHAnsi" w:eastAsiaTheme="minorEastAsia" w:hAnsiTheme="minorHAnsi" w:cstheme="minorBidi"/>
+          <w:noProof/>
+          <w:sz w:val="22"/>
+          <w:szCs w:val="22"/>
+          <w:lang w:val="en-GB" w:eastAsia="en-GB"/>
+        </w:rPr>
+      </w:pPr>
+      <w:r>
         <w:rPr>
           <w:lang w:val="hr-HR"/>
         </w:rPr>
-      </w:pPr>
+        <w:fldChar w:fldCharType="begin"/>
+      </w:r>
       <w:r>
         <w:rPr>
           <w:lang w:val="hr-HR"/>
         </w:rPr>
+        <w:instrText xml:space="preserve"> TOC \c "Slika" </w:instrText>
+      </w:r>
+      <w:r>
+        <w:rPr>
+          <w:lang w:val="hr-HR"/>
+        </w:rPr>
+        <w:fldChar w:fldCharType="separate"/>
+      </w:r>
+      <w:r>
+        <w:rPr>
+          <w:noProof/>
+        </w:rPr>
+        <w:t xml:space="preserve">Slika 2.2 </w:t>
+      </w:r>
+      <w:r>
+        <w:rPr>
+          <w:i/>
+          <w:noProof/>
+        </w:rPr>
+        <w:t>BroadR-Reach</w:t>
+      </w:r>
+      <w:r>
+        <w:rPr>
+          <w:noProof/>
+        </w:rPr>
+        <w:t xml:space="preserve"> interfejs</w:t>
+      </w:r>
+      <w:r>
+        <w:rPr>
+          <w:noProof/>
+        </w:rPr>
+        <w:tab/>
+      </w:r>
+      <w:r>
+        <w:rPr>
+          <w:noProof/>
+        </w:rPr>
         <w:fldChar w:fldCharType="begin"/>
       </w:r>
       <w:r>
         <w:rPr>
+          <w:noProof/>
+        </w:rPr>
+        <w:instrText xml:space="preserve"> PAGEREF _Toc517095437 \h </w:instrText>
+      </w:r>
+      <w:r>
+        <w:rPr>
+          <w:noProof/>
+        </w:rPr>
+      </w:r>
+      <w:r>
+        <w:rPr>
+          <w:noProof/>
+        </w:rPr>
+        <w:fldChar w:fldCharType="separate"/>
+      </w:r>
+      <w:r>
+        <w:rPr>
+          <w:noProof/>
+        </w:rPr>
+        <w:t>3</w:t>
+      </w:r>
+      <w:r>
+        <w:rPr>
+          <w:noProof/>
+        </w:rPr>
+        <w:fldChar w:fldCharType="end"/>
+      </w:r>
+    </w:p>
+    <w:p>
+      <w:pPr>
+        <w:pStyle w:val="TableofFigures"/>
+        <w:tabs>
+          <w:tab w:val="right" w:leader="dot" w:pos="9345"/>
+        </w:tabs>
+        <w:rPr>
+          <w:rFonts w:asciiTheme="minorHAnsi" w:eastAsiaTheme="minorEastAsia" w:hAnsiTheme="minorHAnsi" w:cstheme="minorBidi"/>
+          <w:noProof/>
+          <w:sz w:val="22"/>
+          <w:szCs w:val="22"/>
+          <w:lang w:val="en-GB" w:eastAsia="en-GB"/>
+        </w:rPr>
+      </w:pPr>
+      <w:r>
+        <w:rPr>
+          <w:noProof/>
+        </w:rPr>
+        <w:t>Slika 2.3 Neobložene uprede parice</w:t>
+      </w:r>
+      <w:r>
+        <w:rPr>
+          <w:noProof/>
+        </w:rPr>
+        <w:tab/>
+      </w:r>
+      <w:r>
+        <w:rPr>
+          <w:noProof/>
+        </w:rPr>
+        <w:fldChar w:fldCharType="begin"/>
+      </w:r>
+      <w:r>
+        <w:rPr>
+          <w:noProof/>
+        </w:rPr>
+        <w:instrText xml:space="preserve"> PAGEREF _Toc517095438 \h </w:instrText>
+      </w:r>
+      <w:r>
+        <w:rPr>
+          <w:noProof/>
+        </w:rPr>
+      </w:r>
+      <w:r>
+        <w:rPr>
+          <w:noProof/>
+        </w:rPr>
+        <w:fldChar w:fldCharType="separate"/>
+      </w:r>
+      <w:r>
+        <w:rPr>
+          <w:noProof/>
+        </w:rPr>
+        <w:t>4</w:t>
+      </w:r>
+      <w:r>
+        <w:rPr>
+          <w:noProof/>
+        </w:rPr>
+        <w:fldChar w:fldCharType="end"/>
+      </w:r>
+    </w:p>
+    <w:p>
+      <w:pPr>
+        <w:pStyle w:val="TableofFigures"/>
+        <w:tabs>
+          <w:tab w:val="right" w:leader="dot" w:pos="9345"/>
+        </w:tabs>
+        <w:rPr>
+          <w:rFonts w:asciiTheme="minorHAnsi" w:eastAsiaTheme="minorEastAsia" w:hAnsiTheme="minorHAnsi" w:cstheme="minorBidi"/>
+          <w:noProof/>
+          <w:sz w:val="22"/>
+          <w:szCs w:val="22"/>
+          <w:lang w:val="en-GB" w:eastAsia="en-GB"/>
+        </w:rPr>
+      </w:pPr>
+      <w:r>
+        <w:rPr>
+          <w:noProof/>
+        </w:rPr>
+        <w:t>Slika 2.4 Segmentacija</w:t>
+      </w:r>
+      <w:r>
+        <w:rPr>
+          <w:noProof/>
+        </w:rPr>
+        <w:tab/>
+      </w:r>
+      <w:r>
+        <w:rPr>
+          <w:noProof/>
+        </w:rPr>
+        <w:fldChar w:fldCharType="begin"/>
+      </w:r>
+      <w:r>
+        <w:rPr>
+          <w:noProof/>
+        </w:rPr>
+        <w:instrText xml:space="preserve"> PAGEREF _Toc517095439 \h </w:instrText>
+      </w:r>
+      <w:r>
+        <w:rPr>
+          <w:noProof/>
+        </w:rPr>
+      </w:r>
+      <w:r>
+        <w:rPr>
+          <w:noProof/>
+        </w:rPr>
+        <w:fldChar w:fldCharType="separate"/>
+      </w:r>
+      <w:r>
+        <w:rPr>
+          <w:noProof/>
+        </w:rPr>
+        <w:t>5</w:t>
+      </w:r>
+      <w:r>
+        <w:rPr>
+          <w:noProof/>
+        </w:rPr>
+        <w:fldChar w:fldCharType="end"/>
+      </w:r>
+    </w:p>
+    <w:p>
+      <w:pPr>
+        <w:pStyle w:val="TableofFigures"/>
+        <w:tabs>
+          <w:tab w:val="right" w:leader="dot" w:pos="9345"/>
+        </w:tabs>
+        <w:rPr>
+          <w:rFonts w:asciiTheme="minorHAnsi" w:eastAsiaTheme="minorEastAsia" w:hAnsiTheme="minorHAnsi" w:cstheme="minorBidi"/>
+          <w:noProof/>
+          <w:sz w:val="22"/>
+          <w:szCs w:val="22"/>
+          <w:lang w:val="en-GB" w:eastAsia="en-GB"/>
+        </w:rPr>
+      </w:pPr>
+      <w:r>
+        <w:rPr>
+          <w:noProof/>
+        </w:rPr>
+        <w:t xml:space="preserve">Slika 2.5 Izgled </w:t>
+      </w:r>
+      <w:r>
+        <w:rPr>
+          <w:i/>
+          <w:noProof/>
+        </w:rPr>
+        <w:t>TCP</w:t>
+      </w:r>
+      <w:r>
+        <w:rPr>
+          <w:noProof/>
+        </w:rPr>
+        <w:t xml:space="preserve"> segmenta</w:t>
+      </w:r>
+      <w:r>
+        <w:rPr>
+          <w:noProof/>
+        </w:rPr>
+        <w:tab/>
+      </w:r>
+      <w:r>
+        <w:rPr>
+          <w:noProof/>
+        </w:rPr>
+        <w:fldChar w:fldCharType="begin"/>
+      </w:r>
+      <w:r>
+        <w:rPr>
+          <w:noProof/>
+        </w:rPr>
+        <w:instrText xml:space="preserve"> PAGEREF _Toc517095440 \h </w:instrText>
+      </w:r>
+      <w:r>
+        <w:rPr>
+          <w:noProof/>
+        </w:rPr>
+      </w:r>
+      <w:r>
+        <w:rPr>
+          <w:noProof/>
+        </w:rPr>
+        <w:fldChar w:fldCharType="separate"/>
+      </w:r>
+      <w:r>
+        <w:rPr>
+          <w:noProof/>
+        </w:rPr>
+        <w:t>6</w:t>
+      </w:r>
+      <w:r>
+        <w:rPr>
+          <w:noProof/>
+        </w:rPr>
+        <w:fldChar w:fldCharType="end"/>
+      </w:r>
+    </w:p>
+    <w:p>
+      <w:pPr>
+        <w:pStyle w:val="TableofFigures"/>
+        <w:tabs>
+          <w:tab w:val="right" w:leader="dot" w:pos="9345"/>
+        </w:tabs>
+        <w:rPr>
+          <w:rFonts w:asciiTheme="minorHAnsi" w:eastAsiaTheme="minorEastAsia" w:hAnsiTheme="minorHAnsi" w:cstheme="minorBidi"/>
+          <w:noProof/>
+          <w:sz w:val="22"/>
+          <w:szCs w:val="22"/>
+          <w:lang w:val="en-GB" w:eastAsia="en-GB"/>
+        </w:rPr>
+      </w:pPr>
+      <w:r>
+        <w:rPr>
+          <w:noProof/>
+        </w:rPr>
+        <w:t xml:space="preserve">Slika 2.6 </w:t>
+      </w:r>
+      <w:r>
+        <w:rPr>
+          <w:i/>
+          <w:noProof/>
+        </w:rPr>
+        <w:t>TCP</w:t>
+      </w:r>
+      <w:r>
+        <w:rPr>
+          <w:noProof/>
+        </w:rPr>
+        <w:t xml:space="preserve"> uspostava veze</w:t>
+      </w:r>
+      <w:r>
+        <w:rPr>
+          <w:noProof/>
+        </w:rPr>
+        <w:tab/>
+      </w:r>
+      <w:r>
+        <w:rPr>
+          <w:noProof/>
+        </w:rPr>
+        <w:fldChar w:fldCharType="begin"/>
+      </w:r>
+      <w:r>
+        <w:rPr>
+          <w:noProof/>
+        </w:rPr>
+        <w:instrText xml:space="preserve"> PAGEREF _Toc517095441 \h </w:instrText>
+      </w:r>
+      <w:r>
+        <w:rPr>
+          <w:noProof/>
+        </w:rPr>
+      </w:r>
+      <w:r>
+        <w:rPr>
+          <w:noProof/>
+        </w:rPr>
+        <w:fldChar w:fldCharType="separate"/>
+      </w:r>
+      <w:r>
+        <w:rPr>
+          <w:noProof/>
+        </w:rPr>
+        <w:t>7</w:t>
+      </w:r>
+      <w:r>
+        <w:rPr>
+          <w:noProof/>
+        </w:rPr>
+        <w:fldChar w:fldCharType="end"/>
+      </w:r>
+    </w:p>
+    <w:p>
+      <w:pPr>
+        <w:pStyle w:val="TableofFigures"/>
+        <w:tabs>
+          <w:tab w:val="right" w:leader="dot" w:pos="9345"/>
+        </w:tabs>
+        <w:rPr>
+          <w:rFonts w:asciiTheme="minorHAnsi" w:eastAsiaTheme="minorEastAsia" w:hAnsiTheme="minorHAnsi" w:cstheme="minorBidi"/>
+          <w:noProof/>
+          <w:sz w:val="22"/>
+          <w:szCs w:val="22"/>
+          <w:lang w:val="en-GB" w:eastAsia="en-GB"/>
+        </w:rPr>
+      </w:pPr>
+      <w:r>
+        <w:rPr>
+          <w:noProof/>
+        </w:rPr>
+        <w:t xml:space="preserve">Slika 2.7 </w:t>
+      </w:r>
+      <w:r>
+        <w:rPr>
+          <w:i/>
+          <w:noProof/>
+        </w:rPr>
+        <w:t>TCP</w:t>
+      </w:r>
+      <w:r>
+        <w:rPr>
+          <w:noProof/>
+        </w:rPr>
+        <w:t xml:space="preserve"> prekid veze</w:t>
+      </w:r>
+      <w:r>
+        <w:rPr>
+          <w:noProof/>
+        </w:rPr>
+        <w:tab/>
+      </w:r>
+      <w:r>
+        <w:rPr>
+          <w:noProof/>
+        </w:rPr>
+        <w:fldChar w:fldCharType="begin"/>
+      </w:r>
+      <w:r>
+        <w:rPr>
+          <w:noProof/>
+        </w:rPr>
+        <w:instrText xml:space="preserve"> PAGEREF _Toc517095442 \h </w:instrText>
+      </w:r>
+      <w:r>
+        <w:rPr>
+          <w:noProof/>
+        </w:rPr>
+      </w:r>
+      <w:r>
+        <w:rPr>
+          <w:noProof/>
+        </w:rPr>
+        <w:fldChar w:fldCharType="separate"/>
+      </w:r>
+      <w:r>
+        <w:rPr>
+          <w:noProof/>
+        </w:rPr>
+        <w:t>8</w:t>
+      </w:r>
+      <w:r>
+        <w:rPr>
+          <w:noProof/>
+        </w:rPr>
+        <w:fldChar w:fldCharType="end"/>
+      </w:r>
+    </w:p>
+    <w:p>
+      <w:pPr>
+        <w:pStyle w:val="TableofFigures"/>
+        <w:tabs>
+          <w:tab w:val="right" w:leader="dot" w:pos="9345"/>
+        </w:tabs>
+        <w:rPr>
+          <w:rFonts w:asciiTheme="minorHAnsi" w:eastAsiaTheme="minorEastAsia" w:hAnsiTheme="minorHAnsi" w:cstheme="minorBidi"/>
+          <w:noProof/>
+          <w:sz w:val="22"/>
+          <w:szCs w:val="22"/>
+          <w:lang w:val="en-GB" w:eastAsia="en-GB"/>
+        </w:rPr>
+      </w:pPr>
+      <w:r>
+        <w:rPr>
+          <w:noProof/>
+        </w:rPr>
+        <w:t>Slika 2.8 I</w:t>
+      </w:r>
+      <w:r>
+        <w:rPr>
+          <w:noProof/>
+          <w:lang w:val="sr-Latn-RS"/>
+        </w:rPr>
+        <w:t xml:space="preserve">zgled </w:t>
+      </w:r>
+      <w:r>
+        <w:rPr>
+          <w:i/>
+          <w:noProof/>
+        </w:rPr>
+        <w:t>IPv6</w:t>
+      </w:r>
+      <w:r>
+        <w:rPr>
+          <w:noProof/>
+        </w:rPr>
+        <w:t xml:space="preserve"> paketa</w:t>
+      </w:r>
+      <w:r>
+        <w:rPr>
+          <w:noProof/>
+        </w:rPr>
+        <w:tab/>
+      </w:r>
+      <w:r>
+        <w:rPr>
+          <w:noProof/>
+        </w:rPr>
+        <w:fldChar w:fldCharType="begin"/>
+      </w:r>
+      <w:r>
+        <w:rPr>
+          <w:noProof/>
+        </w:rPr>
+        <w:instrText xml:space="preserve"> PAGEREF _Toc517095443 \h </w:instrText>
+      </w:r>
+      <w:r>
+        <w:rPr>
+          <w:noProof/>
+        </w:rPr>
+      </w:r>
+      <w:r>
+        <w:rPr>
+          <w:noProof/>
+        </w:rPr>
+        <w:fldChar w:fldCharType="separate"/>
+      </w:r>
+      <w:r>
+        <w:rPr>
+          <w:noProof/>
+        </w:rPr>
+        <w:t>9</w:t>
+      </w:r>
+      <w:r>
+        <w:rPr>
+          <w:noProof/>
+        </w:rPr>
+        <w:fldChar w:fldCharType="end"/>
+      </w:r>
+    </w:p>
+    <w:p>
+      <w:pPr>
+        <w:pStyle w:val="TableofFigures"/>
+        <w:tabs>
+          <w:tab w:val="right" w:leader="dot" w:pos="9345"/>
+        </w:tabs>
+        <w:rPr>
+          <w:rFonts w:asciiTheme="minorHAnsi" w:eastAsiaTheme="minorEastAsia" w:hAnsiTheme="minorHAnsi" w:cstheme="minorBidi"/>
+          <w:noProof/>
+          <w:sz w:val="22"/>
+          <w:szCs w:val="22"/>
+          <w:lang w:val="en-GB" w:eastAsia="en-GB"/>
+        </w:rPr>
+      </w:pPr>
+      <w:r>
+        <w:rPr>
+          <w:noProof/>
+        </w:rPr>
+        <w:t xml:space="preserve">Slika 2.9 Primer </w:t>
+      </w:r>
+      <w:r>
+        <w:rPr>
+          <w:i/>
+          <w:noProof/>
+        </w:rPr>
+        <w:t>IPv6</w:t>
+      </w:r>
+      <w:r>
+        <w:rPr>
+          <w:noProof/>
+        </w:rPr>
+        <w:t xml:space="preserve"> paketa sa uključenim zaglavljima</w:t>
+      </w:r>
+      <w:r>
+        <w:rPr>
+          <w:noProof/>
+        </w:rPr>
+        <w:tab/>
+      </w:r>
+      <w:r>
+        <w:rPr>
+          <w:noProof/>
+        </w:rPr>
+        <w:fldChar w:fldCharType="begin"/>
+      </w:r>
+      <w:r>
+        <w:rPr>
+          <w:noProof/>
+        </w:rPr>
+        <w:instrText xml:space="preserve"> PAGEREF _Toc517095444 \h </w:instrText>
+      </w:r>
+      <w:r>
+        <w:rPr>
+          <w:noProof/>
+        </w:rPr>
+      </w:r>
+      <w:r>
+        <w:rPr>
+          <w:noProof/>
+        </w:rPr>
+        <w:fldChar w:fldCharType="separate"/>
+      </w:r>
+      <w:r>
+        <w:rPr>
+          <w:noProof/>
+        </w:rPr>
+        <w:t>10</w:t>
+      </w:r>
+      <w:r>
+        <w:rPr>
+          <w:noProof/>
+        </w:rPr>
+        <w:fldChar w:fldCharType="end"/>
+      </w:r>
+    </w:p>
+    <w:p>
+      <w:pPr>
+        <w:pStyle w:val="TableofFigures"/>
+        <w:tabs>
+          <w:tab w:val="right" w:leader="dot" w:pos="9345"/>
+        </w:tabs>
+        <w:rPr>
+          <w:rFonts w:asciiTheme="minorHAnsi" w:eastAsiaTheme="minorEastAsia" w:hAnsiTheme="minorHAnsi" w:cstheme="minorBidi"/>
+          <w:noProof/>
+          <w:sz w:val="22"/>
+          <w:szCs w:val="22"/>
+          <w:lang w:val="en-GB" w:eastAsia="en-GB"/>
+        </w:rPr>
+      </w:pPr>
+      <w:r>
+        <w:rPr>
+          <w:noProof/>
+        </w:rPr>
+        <w:t xml:space="preserve">Slika 2.10 Prikaz </w:t>
+      </w:r>
+      <w:r>
+        <w:rPr>
+          <w:i/>
+          <w:noProof/>
+        </w:rPr>
+        <w:t>RSA</w:t>
+      </w:r>
+      <w:r>
+        <w:rPr>
+          <w:noProof/>
+        </w:rPr>
+        <w:t xml:space="preserve"> enkripcije i dekripcije</w:t>
+      </w:r>
+      <w:r>
+        <w:rPr>
+          <w:noProof/>
+        </w:rPr>
+        <w:tab/>
+      </w:r>
+      <w:r>
+        <w:rPr>
+          <w:noProof/>
+        </w:rPr>
+        <w:fldChar w:fldCharType="begin"/>
+      </w:r>
+      <w:r>
+        <w:rPr>
+          <w:noProof/>
+        </w:rPr>
+        <w:instrText xml:space="preserve"> PAGEREF _Toc517095445 \h </w:instrText>
+      </w:r>
+      <w:r>
+        <w:rPr>
+          <w:noProof/>
+        </w:rPr>
+      </w:r>
+      <w:r>
+        <w:rPr>
+          <w:noProof/>
+        </w:rPr>
+        <w:fldChar w:fldCharType="separate"/>
+      </w:r>
+      <w:r>
+        <w:rPr>
+          <w:noProof/>
+        </w:rPr>
+        <w:t>12</w:t>
+      </w:r>
+      <w:r>
+        <w:rPr>
+          <w:noProof/>
+        </w:rPr>
+        <w:fldChar w:fldCharType="end"/>
+      </w:r>
+    </w:p>
+    <w:p>
+      <w:pPr>
+        <w:rPr>
           <w:lang w:val="hr-HR"/>
         </w:rPr>
-        <w:instrText xml:space="preserve"> TOC \c "Slika" </w:instrText>
-      </w:r>
-      <w:r>
-        <w:rPr>
-          <w:lang w:val="hr-HR"/>
-        </w:rPr>
-        <w:fldChar w:fldCharType="separate"/>
-      </w:r>
-      <w:r>
-        <w:rPr>
-          <w:b/>
-          <w:bCs/>
-          <w:noProof/>
-        </w:rPr>
-        <w:t>Error! No table of figures entries found.</w:t>
-      </w:r>
+      </w:pPr>
       <w:r>
         <w:rPr>
           <w:lang w:val="hr-HR"/>
@@ -7044,53 +8865,6 @@
           <w:b/>
           <w:lang w:val="hr-HR"/>
         </w:rPr>
-        <w:t>zFAS</w:t>
-      </w:r>
-      <w:r>
-        <w:rPr>
-          <w:lang w:val="hr-HR"/>
-        </w:rPr>
-        <w:t xml:space="preserve"> </w:t>
-      </w:r>
-      <w:r>
-        <w:rPr>
-          <w:lang w:val="hr-HR"/>
-        </w:rPr>
-        <w:tab/>
-      </w:r>
-      <w:r>
-        <w:rPr>
-          <w:lang w:val="hr-HR"/>
-        </w:rPr>
-        <w:tab/>
-        <w:t xml:space="preserve">- </w:t>
-      </w:r>
-      <w:r>
-        <w:rPr>
-          <w:i/>
-          <w:lang w:val="hr-HR"/>
-        </w:rPr>
-        <w:t>Zentrale Fahrerassistenz Steuerung</w:t>
-      </w:r>
-      <w:r>
-        <w:rPr>
-          <w:lang w:val="hr-HR"/>
-        </w:rPr>
-        <w:t>, centralni procesor u automobilu</w:t>
-      </w:r>
-    </w:p>
-    <w:p>
-      <w:pPr>
-        <w:jc w:val="left"/>
-        <w:rPr>
-          <w:lang w:val="hr-HR"/>
-        </w:rPr>
-      </w:pPr>
-      <w:r>
-        <w:rPr>
-          <w:b/>
-          <w:lang w:val="hr-HR"/>
-        </w:rPr>
         <w:t>TCP</w:t>
       </w:r>
       <w:r>
@@ -7339,7 +9113,7 @@
         <w:pStyle w:val="Heading1"/>
       </w:pPr>
       <w:bookmarkStart w:id="0" w:name="_Ref471876195"/>
-      <w:bookmarkStart w:id="1" w:name="_Toc472220115"/>
+      <w:bookmarkStart w:id="1" w:name="_Toc517095463"/>
       <w:r>
         <w:lastRenderedPageBreak/>
         <w:t>Uvod</w:t>
@@ -7463,20 +9237,7 @@
         <w:rPr>
           <w:lang w:val="sr-Latn-RS"/>
         </w:rPr>
-        <w:t xml:space="preserve">. Rešenje je realizovano na </w:t>
-      </w:r>
-      <w:r>
-        <w:rPr>
-          <w:i/>
-          <w:lang w:val="sr-Latn-RS"/>
-        </w:rPr>
-        <w:t>zFAS</w:t>
-      </w:r>
-      <w:r>
-        <w:rPr>
-          <w:lang w:val="sr-Latn-RS"/>
-        </w:rPr>
-        <w:t xml:space="preserve"> razvojnoj ploči.</w:t>
+        <w:t xml:space="preserve">. </w:t>
       </w:r>
     </w:p>
     <w:p>
@@ -7746,10 +9507,12 @@
       <w:pPr>
         <w:pStyle w:val="Heading1"/>
       </w:pPr>
+      <w:bookmarkStart w:id="2" w:name="_Toc517095464"/>
       <w:r>
         <w:lastRenderedPageBreak/>
         <w:t>Teorijske osnove</w:t>
       </w:r>
+      <w:bookmarkEnd w:id="2"/>
     </w:p>
     <w:p/>
     <w:p/>
@@ -7760,12 +9523,14 @@
           <w:lang w:val="sr-Latn-RS"/>
         </w:rPr>
       </w:pPr>
+      <w:bookmarkStart w:id="3" w:name="_Toc517095465"/>
       <w:r>
         <w:rPr>
           <w:lang w:val="sr-Latn-RS"/>
         </w:rPr>
         <w:t>zFAS razvojna ploča</w:t>
       </w:r>
+      <w:bookmarkEnd w:id="3"/>
     </w:p>
     <w:p>
       <w:pPr>
@@ -7784,61 +9549,56 @@
         <w:rPr>
           <w:lang w:val="sr-Latn-RS"/>
         </w:rPr>
-        <w:t>---</w:t>
-      </w:r>
-      <w:r>
-        <w:rPr>
+        <w:t xml:space="preserve">U nadolazećim generacijama automobila, centralni računar će polako ali sigurno preuzimati sve više i više raznih zadataka koji se tiču asistencije pri vožnji. </w:t>
+      </w:r>
+      <w:r>
+        <w:rPr>
+          <w:i/>
           <w:lang w:val="sr-Latn-RS"/>
         </w:rPr>
-        <w:t>OVDE TREBA NAPISATI PONESTO O ZFAS PLOCI!!!!!!!!!!!!!!!!!!!!!!!!!!!!!!!!</w:t>
-      </w:r>
-      <w:r>
-        <w:rPr>
+        <w:t>zFAS</w:t>
+      </w:r>
+      <w:r>
+        <w:rPr>
+          <w:i/>
           <w:lang w:val="sr-Latn-RS"/>
         </w:rPr>
-        <w:t>---</w:t>
-      </w:r>
-    </w:p>
-    <w:p>
-      <w:pPr>
+        <w:t xml:space="preserve"> </w:t>
+      </w:r>
+      <w:r>
         <w:rPr>
           <w:lang w:val="sr-Latn-RS"/>
         </w:rPr>
-      </w:pPr>
-    </w:p>
-    <w:p>
-      <w:pPr>
+        <w:t xml:space="preserve">znatno umanjuje broj elektronskih komponenti </w:t>
+      </w:r>
+      <w:r>
+        <w:rPr>
+          <w:lang w:val="en-GB"/>
+        </w:rPr>
+        <w:t>u vo</w:t>
+      </w:r>
+      <w:r>
         <w:rPr>
           <w:lang w:val="sr-Latn-RS"/>
         </w:rPr>
-      </w:pPr>
-      <w:r>
+        <w:t>zilu jer u sebi ujedinjuje ono što su te komponente izvršavale. Najveći izazov je predstavljanje digitalnog modela okruženja koji zavisi od brzine i načina obrade velike količine</w:t>
+      </w:r>
+    </w:p>
+    <w:p>
+      <w:pPr>
+        <w:pStyle w:val="Heading2"/>
         <w:rPr>
           <w:lang w:val="sr-Latn-RS"/>
         </w:rPr>
-        <w:t>mogu pisati jos i o 26262, autosaru, misri, broadr-reachu....................................</w:t>
-      </w:r>
-    </w:p>
-    <w:p>
-      <w:pPr>
+      </w:pPr>
+      <w:bookmarkStart w:id="4" w:name="_Toc517095466"/>
+      <w:r>
         <w:rPr>
           <w:lang w:val="sr-Latn-RS"/>
         </w:rPr>
-      </w:pPr>
-    </w:p>
-    <w:p>
-      <w:pPr>
-        <w:pStyle w:val="Heading2"/>
-        <w:rPr>
-          <w:lang w:val="sr-Latn-RS"/>
-        </w:rPr>
-      </w:pPr>
-      <w:r>
-        <w:rPr>
-          <w:lang w:val="sr-Latn-RS"/>
-        </w:rPr>
         <w:t>BroadR-Reach interfejs</w:t>
       </w:r>
+      <w:bookmarkEnd w:id="4"/>
     </w:p>
     <w:p>
       <w:pPr>
@@ -7908,6 +9668,7 @@
           <w:lang w:val="sr-Latn-RS"/>
         </w:rPr>
       </w:pPr>
+      <w:bookmarkStart w:id="5" w:name="_Toc517095437"/>
       <w:r>
         <w:t xml:space="preserve">Slika </w:t>
       </w:r>
@@ -7945,7 +9706,7 @@
         <w:rPr>
           <w:noProof/>
         </w:rPr>
-        <w:t>1</w:t>
+        <w:t>2</w:t>
       </w:r>
       <w:r>
         <w:fldChar w:fldCharType="end"/>
@@ -7966,6 +9727,7 @@
         </w:rPr>
         <w:t xml:space="preserve"> interfejs</w:t>
       </w:r>
+      <w:bookmarkEnd w:id="5"/>
     </w:p>
     <w:p>
       <w:pPr>
@@ -8093,6 +9855,7 @@
           <w:noProof/>
         </w:rPr>
       </w:pPr>
+      <w:bookmarkStart w:id="6" w:name="_Toc517095438"/>
       <w:r>
         <w:t xml:space="preserve">Slika </w:t>
       </w:r>
@@ -8130,7 +9893,7 @@
         <w:rPr>
           <w:noProof/>
         </w:rPr>
-        <w:t>2</w:t>
+        <w:t>3</w:t>
       </w:r>
       <w:r>
         <w:fldChar w:fldCharType="end"/>
@@ -8144,6 +9907,7 @@
         </w:rPr>
         <w:t>Neobložene uprede parice</w:t>
       </w:r>
+      <w:bookmarkEnd w:id="6"/>
     </w:p>
     <w:p>
       <w:pPr>
@@ -8241,12 +10005,14 @@
           <w:lang w:val="sr-Latn-RS"/>
         </w:rPr>
       </w:pPr>
+      <w:bookmarkStart w:id="7" w:name="_Toc517095467"/>
       <w:r>
         <w:rPr>
           <w:lang w:val="sr-Latn-RS"/>
         </w:rPr>
         <w:t>TCP protokol</w:t>
       </w:r>
+      <w:bookmarkEnd w:id="7"/>
     </w:p>
     <w:p>
       <w:pPr>
@@ -8336,6 +10102,7 @@
           <w:noProof/>
         </w:rPr>
       </w:pPr>
+      <w:bookmarkStart w:id="8" w:name="_Toc517095439"/>
       <w:r>
         <w:t xml:space="preserve">Slika </w:t>
       </w:r>
@@ -8373,7 +10140,7 @@
         <w:rPr>
           <w:noProof/>
         </w:rPr>
-        <w:t>3</w:t>
+        <w:t>4</w:t>
       </w:r>
       <w:r>
         <w:fldChar w:fldCharType="end"/>
@@ -8387,6 +10154,7 @@
         </w:rPr>
         <w:t>Segmentacija</w:t>
       </w:r>
+      <w:bookmarkEnd w:id="8"/>
     </w:p>
     <w:p>
       <w:r>
@@ -8602,6 +10370,7 @@
           <w:noProof/>
         </w:rPr>
       </w:pPr>
+      <w:bookmarkStart w:id="9" w:name="_Toc517095440"/>
       <w:r>
         <w:t xml:space="preserve">Slika </w:t>
       </w:r>
@@ -8639,7 +10408,7 @@
         <w:rPr>
           <w:noProof/>
         </w:rPr>
-        <w:t>4</w:t>
+        <w:t>5</w:t>
       </w:r>
       <w:r>
         <w:fldChar w:fldCharType="end"/>
@@ -8666,6 +10435,7 @@
         </w:rPr>
         <w:t xml:space="preserve"> segmenta</w:t>
       </w:r>
+      <w:bookmarkEnd w:id="9"/>
     </w:p>
     <w:p>
       <w:r>
@@ -8810,6 +10580,7 @@
           <w:lang w:val="sr-Latn-RS"/>
         </w:rPr>
       </w:pPr>
+      <w:bookmarkStart w:id="10" w:name="_Toc517095468"/>
       <w:r>
         <w:t>Uspostavljanje</w:t>
       </w:r>
@@ -8825,6 +10596,7 @@
         </w:rPr>
         <w:t>veze</w:t>
       </w:r>
+      <w:bookmarkEnd w:id="10"/>
     </w:p>
     <w:p>
       <w:pPr>
@@ -8950,6 +10722,7 @@
           <w:noProof/>
         </w:rPr>
       </w:pPr>
+      <w:bookmarkStart w:id="11" w:name="_Toc517095441"/>
       <w:r>
         <w:t xml:space="preserve">Slika </w:t>
       </w:r>
@@ -8987,7 +10760,7 @@
         <w:rPr>
           <w:noProof/>
         </w:rPr>
-        <w:t>5</w:t>
+        <w:t>6</w:t>
       </w:r>
       <w:r>
         <w:fldChar w:fldCharType="end"/>
@@ -9008,6 +10781,7 @@
         </w:rPr>
         <w:t xml:space="preserve"> uspostava veze</w:t>
       </w:r>
+      <w:bookmarkEnd w:id="11"/>
     </w:p>
     <w:p>
       <w:pPr>
@@ -9023,6 +10797,7 @@
           <w:lang w:val="sr-Latn-RS"/>
         </w:rPr>
       </w:pPr>
+      <w:bookmarkStart w:id="12" w:name="_Toc517095469"/>
       <w:r>
         <w:rPr>
           <w:lang w:val="sr-Latn-RS"/>
@@ -9030,6 +10805,7 @@
         <w:lastRenderedPageBreak/>
         <w:t>Prekid veze</w:t>
       </w:r>
+      <w:bookmarkEnd w:id="12"/>
     </w:p>
     <w:p>
       <w:pPr>
@@ -9189,6 +10965,7 @@
           <w:noProof/>
         </w:rPr>
       </w:pPr>
+      <w:bookmarkStart w:id="13" w:name="_Toc517095442"/>
       <w:r>
         <w:t xml:space="preserve">Slika </w:t>
       </w:r>
@@ -9226,7 +11003,7 @@
         <w:rPr>
           <w:noProof/>
         </w:rPr>
-        <w:t>6</w:t>
+        <w:t>7</w:t>
       </w:r>
       <w:r>
         <w:fldChar w:fldCharType="end"/>
@@ -9247,6 +11024,7 @@
         </w:rPr>
         <w:t xml:space="preserve"> prekid veze</w:t>
       </w:r>
+      <w:bookmarkEnd w:id="13"/>
     </w:p>
     <w:p>
       <w:pPr>
@@ -9262,12 +11040,14 @@
           <w:lang w:val="sr-Latn-RS"/>
         </w:rPr>
       </w:pPr>
+      <w:bookmarkStart w:id="14" w:name="_Toc517095470"/>
       <w:r>
         <w:rPr>
           <w:lang w:val="sr-Latn-RS"/>
         </w:rPr>
         <w:t>IPv6 protokol</w:t>
       </w:r>
+      <w:bookmarkEnd w:id="14"/>
     </w:p>
     <w:p>
       <w:pPr>
@@ -9403,12 +11183,14 @@
           <w:lang w:val="sr-Latn-RS"/>
         </w:rPr>
       </w:pPr>
+      <w:bookmarkStart w:id="15" w:name="_Toc517095471"/>
       <w:r>
         <w:rPr>
           <w:lang w:val="sr-Latn-RS"/>
         </w:rPr>
         <w:t>IPv6 adresa</w:t>
       </w:r>
+      <w:bookmarkEnd w:id="15"/>
     </w:p>
     <w:p>
       <w:pPr>
@@ -9515,12 +11297,14 @@
           <w:lang w:val="sr-Latn-RS"/>
         </w:rPr>
       </w:pPr>
+      <w:bookmarkStart w:id="16" w:name="_Toc517095472"/>
       <w:r>
         <w:rPr>
           <w:lang w:val="sr-Latn-RS"/>
         </w:rPr>
         <w:t>Struktura IPv6 paketa</w:t>
       </w:r>
+      <w:bookmarkEnd w:id="16"/>
     </w:p>
     <w:p>
       <w:pPr>
@@ -9567,6 +11351,8 @@
           <w:lang w:val="sr-Latn-RS"/>
         </w:rPr>
       </w:pPr>
+      <w:bookmarkStart w:id="17" w:name="_GoBack"/>
+      <w:bookmarkEnd w:id="17"/>
     </w:p>
     <w:p>
       <w:pPr>
@@ -9628,6 +11414,7 @@
           <w:noProof/>
         </w:rPr>
       </w:pPr>
+      <w:bookmarkStart w:id="18" w:name="_Toc517095443"/>
       <w:r>
         <w:t xml:space="preserve">Slika </w:t>
       </w:r>
@@ -9665,7 +11452,7 @@
         <w:rPr>
           <w:noProof/>
         </w:rPr>
-        <w:t>7</w:t>
+        <w:t>8</w:t>
       </w:r>
       <w:r>
         <w:fldChar w:fldCharType="end"/>
@@ -9699,6 +11486,7 @@
         </w:rPr>
         <w:t xml:space="preserve"> paketa</w:t>
       </w:r>
+      <w:bookmarkEnd w:id="18"/>
     </w:p>
     <w:p>
       <w:pPr>
@@ -10049,6 +11837,7 @@
           <w:noProof/>
         </w:rPr>
       </w:pPr>
+      <w:bookmarkStart w:id="19" w:name="_Toc517095444"/>
       <w:r>
         <w:t xml:space="preserve">Slika </w:t>
       </w:r>
@@ -10086,7 +11875,7 @@
         <w:rPr>
           <w:noProof/>
         </w:rPr>
-        <w:t>8</w:t>
+        <w:t>9</w:t>
       </w:r>
       <w:r>
         <w:fldChar w:fldCharType="end"/>
@@ -10113,6 +11902,7 @@
         </w:rPr>
         <w:t xml:space="preserve"> paketa sa uključenim zaglavljima</w:t>
       </w:r>
+      <w:bookmarkEnd w:id="19"/>
     </w:p>
     <w:p>
       <w:pPr>
@@ -10293,6 +12083,7 @@
           <w:lang w:val="en-GB"/>
         </w:rPr>
       </w:pPr>
+      <w:bookmarkStart w:id="20" w:name="_Toc517095473"/>
       <w:r>
         <w:rPr>
           <w:lang w:val="en-GB"/>
@@ -10305,6 +12096,7 @@
         </w:rPr>
         <w:t>, osobine i primena</w:t>
       </w:r>
+      <w:bookmarkEnd w:id="20"/>
     </w:p>
     <w:p>
       <w:pPr>
@@ -10505,12 +12297,14 @@
           <w:lang w:val="en-GB"/>
         </w:rPr>
       </w:pPr>
+      <w:bookmarkStart w:id="21" w:name="_Toc517095474"/>
       <w:r>
         <w:rPr>
           <w:lang w:val="en-GB"/>
         </w:rPr>
         <w:t>Elementi enkripcije</w:t>
       </w:r>
+      <w:bookmarkEnd w:id="21"/>
     </w:p>
     <w:p>
       <w:pPr>
@@ -10782,12 +12576,14 @@
           <w:lang w:val="en-GB"/>
         </w:rPr>
       </w:pPr>
+      <w:bookmarkStart w:id="22" w:name="_Toc517095475"/>
       <w:r>
         <w:rPr>
           <w:lang w:val="en-GB"/>
         </w:rPr>
         <w:t>Osobine RSA enkripcije</w:t>
       </w:r>
+      <w:bookmarkEnd w:id="22"/>
     </w:p>
     <w:p>
       <w:pPr>
@@ -11060,6 +12856,7 @@
           <w:noProof/>
         </w:rPr>
       </w:pPr>
+      <w:bookmarkStart w:id="23" w:name="_Toc517095445"/>
       <w:r>
         <w:t xml:space="preserve">Slika </w:t>
       </w:r>
@@ -11097,7 +12894,7 @@
         <w:rPr>
           <w:noProof/>
         </w:rPr>
-        <w:t>9</w:t>
+        <w:t>10</w:t>
       </w:r>
       <w:r>
         <w:fldChar w:fldCharType="end"/>
@@ -11124,6 +12921,7 @@
         </w:rPr>
         <w:t xml:space="preserve"> enkripcije i dekripcije</w:t>
       </w:r>
+      <w:bookmarkEnd w:id="23"/>
     </w:p>
     <w:p>
       <w:pPr>
@@ -11139,6 +12937,7 @@
           <w:lang w:val="en-GB"/>
         </w:rPr>
       </w:pPr>
+      <w:bookmarkStart w:id="24" w:name="_Toc517095476"/>
       <w:r>
         <w:rPr>
           <w:lang w:val="en-GB"/>
@@ -11151,6 +12950,7 @@
         </w:rPr>
         <w:t>enkripcije</w:t>
       </w:r>
+      <w:bookmarkEnd w:id="24"/>
     </w:p>
     <w:p>
       <w:pPr>
@@ -12021,8 +13821,6 @@
         </w:rPr>
         <w:t xml:space="preserve"> [5</w:t>
       </w:r>
-      <w:bookmarkStart w:id="2" w:name="_GoBack"/>
-      <w:bookmarkEnd w:id="2"/>
       <w:r>
         <w:rPr>
           <w:lang w:val="en-GB"/>
@@ -12393,8 +14191,8 @@
           <w:lang w:val="sl-SI"/>
         </w:rPr>
       </w:pPr>
-      <w:bookmarkStart w:id="3" w:name="_Ref471876380"/>
-      <w:bookmarkStart w:id="4" w:name="_Toc472220117"/>
+      <w:bookmarkStart w:id="25" w:name="_Ref471876380"/>
+      <w:bookmarkStart w:id="26" w:name="_Toc517095477"/>
       <w:r>
         <w:lastRenderedPageBreak/>
         <w:t>Za</w:t>
@@ -12405,8 +14203,8 @@
         </w:rPr>
         <w:t>ključak</w:t>
       </w:r>
-      <w:bookmarkEnd w:id="3"/>
-      <w:bookmarkEnd w:id="4"/>
+      <w:bookmarkEnd w:id="25"/>
+      <w:bookmarkEnd w:id="26"/>
     </w:p>
     <w:p>
       <w:pPr>
@@ -12436,8 +14234,8 @@
           <w:lang w:val="sl-SI"/>
         </w:rPr>
       </w:pPr>
-      <w:bookmarkStart w:id="5" w:name="_Ref471876445"/>
-      <w:bookmarkStart w:id="6" w:name="_Toc472220118"/>
+      <w:bookmarkStart w:id="27" w:name="_Ref471876445"/>
+      <w:bookmarkStart w:id="28" w:name="_Toc517095478"/>
       <w:r>
         <w:rPr>
           <w:lang w:val="sl-SI"/>
@@ -12445,8 +14243,8 @@
         <w:lastRenderedPageBreak/>
         <w:t>Literatura</w:t>
       </w:r>
-      <w:bookmarkEnd w:id="5"/>
-      <w:bookmarkEnd w:id="6"/>
+      <w:bookmarkEnd w:id="27"/>
+      <w:bookmarkEnd w:id="28"/>
     </w:p>
     <w:p>
       <w:pPr>
@@ -12832,7 +14630,7 @@
         <w:rStyle w:val="PageNumber"/>
         <w:noProof/>
       </w:rPr>
-      <w:t>15</w:t>
+      <w:t>9</w:t>
     </w:r>
     <w:r>
       <w:rPr>
@@ -14845,9 +16643,14 @@
     <w:lsdException w:name="heading 7" w:qFormat="1"/>
     <w:lsdException w:name="heading 8" w:qFormat="1"/>
     <w:lsdException w:name="heading 9" w:qFormat="1"/>
+    <w:lsdException w:name="toc 1" w:uiPriority="39"/>
+    <w:lsdException w:name="toc 2" w:uiPriority="39"/>
+    <w:lsdException w:name="toc 3" w:uiPriority="39"/>
     <w:lsdException w:name="caption" w:qFormat="1"/>
+    <w:lsdException w:name="table of figures" w:uiPriority="99"/>
     <w:lsdException w:name="Title" w:qFormat="1"/>
     <w:lsdException w:name="Subtitle" w:qFormat="1"/>
+    <w:lsdException w:name="Hyperlink" w:uiPriority="99"/>
     <w:lsdException w:name="Strong" w:qFormat="1"/>
     <w:lsdException w:name="Emphasis" w:qFormat="1"/>
     <w:lsdException w:name="Normal (Web)" w:uiPriority="99"/>
@@ -15351,7 +17154,7 @@
     <w:basedOn w:val="Normal"/>
     <w:next w:val="Normal"/>
     <w:autoRedefine/>
-    <w:semiHidden/>
+    <w:uiPriority w:val="39"/>
     <w:rsid w:val="00394ED5"/>
     <w:pPr>
       <w:tabs>
@@ -15393,7 +17196,7 @@
     <w:basedOn w:val="Normal"/>
     <w:next w:val="Normal"/>
     <w:autoRedefine/>
-    <w:semiHidden/>
+    <w:uiPriority w:val="39"/>
     <w:pPr>
       <w:ind w:left="200"/>
     </w:pPr>
@@ -15435,7 +17238,7 @@
     <w:basedOn w:val="Normal"/>
     <w:next w:val="Normal"/>
     <w:autoRedefine/>
-    <w:semiHidden/>
+    <w:uiPriority w:val="39"/>
     <w:pPr>
       <w:ind w:left="400"/>
     </w:pPr>
@@ -15503,6 +17306,7 @@
   <w:style w:type="character" w:styleId="Hyperlink">
     <w:name w:val="Hyperlink"/>
     <w:basedOn w:val="DefaultParagraphFont"/>
+    <w:uiPriority w:val="99"/>
     <w:rPr>
       <w:color w:val="0000FF"/>
       <w:u w:val="single"/>
@@ -15587,7 +17391,7 @@
     <w:name w:val="table of figures"/>
     <w:basedOn w:val="Normal"/>
     <w:next w:val="Normal"/>
-    <w:semiHidden/>
+    <w:uiPriority w:val="99"/>
     <w:rsid w:val="00C12DBD"/>
   </w:style>
   <w:style w:type="paragraph" w:styleId="NormalWeb">

</xml_diff>

<commit_message>
nastavio sa pisanjem, kod vracen na ipv4
</commit_message>
<xml_diff>
--- a/zavr.docx
+++ b/zavr.docx
@@ -73,7 +73,7 @@
                 <v:shape id="_x0000_i1025" type="#_x0000_t75" style="width:63.75pt;height:63.75pt" o:ole="" fillcolor="window">
                   <v:imagedata r:id="rId7" o:title=""/>
                 </v:shape>
-                <o:OLEObject Type="Embed" ProgID="CorelDraw.Graphic.7" ShapeID="_x0000_i1025" DrawAspect="Content" ObjectID="_1590912772" r:id="rId8"/>
+                <o:OLEObject Type="Embed" ProgID="CorelDraw.Graphic.7" ShapeID="_x0000_i1025" DrawAspect="Content" ObjectID="_1590917940" r:id="rId8"/>
               </w:object>
             </w:r>
           </w:p>
@@ -14714,6 +14714,147 @@
         <w:rPr>
           <w:lang w:val="sr-Latn-RS"/>
         </w:rPr>
+      </w:pPr>
+      <w:r>
+        <w:rPr>
+          <w:lang w:val="sr-Latn-RS"/>
+        </w:rPr>
+        <w:t xml:space="preserve">Ideja zadatka je da se podaci sa namenske platforme izvuku bezbedno, i da samo vlasnici tajnog </w:t>
+      </w:r>
+      <w:r>
+        <w:rPr>
+          <w:i/>
+          <w:lang w:val="sr-Latn-RS"/>
+        </w:rPr>
+        <w:t>RSA</w:t>
+      </w:r>
+      <w:r>
+        <w:rPr>
+          <w:lang w:val="sr-Latn-RS"/>
+        </w:rPr>
+        <w:t xml:space="preserve"> ključa mogu da ih pročitaju u njihovom originalnom obliku</w:t>
+      </w:r>
+      <w:r>
+        <w:rPr>
+          <w:lang w:val="sr-Latn-RS"/>
+        </w:rPr>
+        <w:t>. K</w:t>
+      </w:r>
+      <w:r>
+        <w:rPr>
+          <w:lang w:val="sr-Latn-RS"/>
+        </w:rPr>
+        <w:t xml:space="preserve">ada bi neko sa </w:t>
+      </w:r>
+      <w:r>
+        <w:rPr>
+          <w:lang w:val="sr-Latn-RS"/>
+        </w:rPr>
+        <w:lastRenderedPageBreak/>
+        <w:t xml:space="preserve">malicioznim tendencijama </w:t>
+      </w:r>
+      <w:r>
+        <w:rPr>
+          <w:lang w:val="sr-Latn-RS"/>
+        </w:rPr>
+        <w:t>pokuš</w:t>
+      </w:r>
+      <w:r>
+        <w:rPr>
+          <w:lang w:val="sr-Latn-RS"/>
+        </w:rPr>
+        <w:t>ao da izvuče podatke</w:t>
+      </w:r>
+      <w:r>
+        <w:rPr>
+          <w:lang w:val="sr-Latn-RS"/>
+        </w:rPr>
+        <w:t xml:space="preserve"> sa platforme oni bi bili nečitljivi i njihovo vraćanje u originalni oblik bi bilo praktično nemoguće kao što je i objašnjeno u poglavnju </w:t>
+      </w:r>
+      <w:r>
+        <w:rPr>
+          <w:i/>
+          <w:lang w:val="sr-Latn-RS"/>
+        </w:rPr>
+        <w:t>RSA</w:t>
+      </w:r>
+      <w:r>
+        <w:rPr>
+          <w:lang w:val="sr-Latn-RS"/>
+        </w:rPr>
+        <w:t xml:space="preserve"> enkripcije.</w:t>
+      </w:r>
+    </w:p>
+    <w:p>
+      <w:pPr>
+        <w:rPr>
+          <w:lang w:val="sr-Latn-RS"/>
+        </w:rPr>
+      </w:pPr>
+      <w:r>
+        <w:rPr>
+          <w:lang w:val="sr-Latn-RS"/>
+        </w:rPr>
+        <w:t>Komunikacija između računara i namenske platforme započinje tako što se najpre pošalje zahtev  sa klijentske strane za početak komunikacije. To je realizovano tako što obe strane unapred znaju</w:t>
+      </w:r>
+      <w:r>
+        <w:rPr>
+          <w:lang w:val="sr-Latn-RS"/>
+        </w:rPr>
+        <w:t xml:space="preserve"> odgovarajuću reč i proverom primljene i unapred poznate reči se</w:t>
+      </w:r>
+      <w:r>
+        <w:rPr>
+          <w:lang w:val="sr-Latn-RS"/>
+        </w:rPr>
+        <w:t>rver</w:t>
+      </w:r>
+      <w:r>
+        <w:rPr>
+          <w:lang w:val="sr-Latn-RS"/>
+        </w:rPr>
+        <w:t xml:space="preserve"> lako utvrdi ko pokušava da pristupi namenskoj platformi.</w:t>
+      </w:r>
+      <w:r>
+        <w:rPr>
+          <w:lang w:val="sr-Latn-RS"/>
+        </w:rPr>
+        <w:t xml:space="preserve"> </w:t>
+      </w:r>
+    </w:p>
+    <w:p>
+      <w:pPr>
+        <w:rPr>
+          <w:lang w:val="sr-Latn-RS"/>
+        </w:rPr>
+      </w:pPr>
+    </w:p>
+    <w:p>
+      <w:pPr>
+        <w:rPr>
+          <w:lang w:val="sr-Latn-RS"/>
+        </w:rPr>
+      </w:pPr>
+    </w:p>
+    <w:p>
+      <w:pPr>
+        <w:rPr>
+          <w:lang w:val="sr-Latn-RS"/>
+        </w:rPr>
+      </w:pPr>
+    </w:p>
+    <w:p>
+      <w:pPr>
+        <w:rPr>
+          <w:lang w:val="sr-Latn-RS"/>
+        </w:rPr>
+      </w:pPr>
+    </w:p>
+    <w:p>
+      <w:pPr>
+        <w:rPr>
+          <w:lang w:val="sr-Latn-RS"/>
+        </w:rPr>
         <w:sectPr>
           <w:headerReference w:type="default" r:id="rId32"/>
           <w:pgSz w:w="11907" w:h="16840" w:code="9"/>
@@ -14725,21 +14866,7 @@
         <w:rPr>
           <w:lang w:val="sr-Latn-RS"/>
         </w:rPr>
-        <w:lastRenderedPageBreak/>
-        <w:t xml:space="preserve">Ideja zadatka je da se željeni podaci sa namenske platforme izvuku bezbedno, i da samo vlasnici tajnog </w:t>
-      </w:r>
-      <w:r>
-        <w:rPr>
-          <w:i/>
-          <w:lang w:val="sr-Latn-RS"/>
-        </w:rPr>
-        <w:t>RSA</w:t>
-      </w:r>
-      <w:r>
-        <w:rPr>
-          <w:lang w:val="sr-Latn-RS"/>
-        </w:rPr>
-        <w:t xml:space="preserve"> ključa mogu da ih pročitaju u njihovom originalnom obliku i kada bi neko sa malicioznim tendencijama pokusao da izvuče podatke oni bi bili nečitljivi.</w:t>
+        <w:t>pisi odvojeno o modulima, ne zajedno -.-</w:t>
       </w:r>
       <w:bookmarkStart w:id="24" w:name="_GoBack"/>
       <w:bookmarkEnd w:id="24"/>
@@ -15147,7 +15274,7 @@
         <w:rStyle w:val="PageNumber"/>
         <w:noProof/>
       </w:rPr>
-      <w:t>15</w:t>
+      <w:t>16</w:t>
     </w:r>
     <w:r>
       <w:rPr>

</xml_diff>

<commit_message>
dodao biranje zeljenog foldera na PC-ju (biram izmedju a i b) i nastavio pisanje dokumentacije
</commit_message>
<xml_diff>
--- a/zavr.docx
+++ b/zavr.docx
@@ -70,10 +70,10 @@
                   <v:path o:extrusionok="f" gradientshapeok="t" o:connecttype="rect"/>
                   <o:lock v:ext="edit" aspectratio="t"/>
                 </v:shapetype>
-                <v:shape id="_x0000_i1025" type="#_x0000_t75" style="width:63.75pt;height:63.75pt" o:ole="" fillcolor="window">
+                <v:shape id="_x0000_i1025" type="#_x0000_t75" style="width:64.5pt;height:64.5pt" o:ole="" fillcolor="window">
                   <v:imagedata r:id="rId7" o:title=""/>
                 </v:shape>
-                <o:OLEObject Type="Embed" ProgID="CorelDraw.Graphic.7" ShapeID="_x0000_i1025" DrawAspect="Content" ObjectID="_1590930035" r:id="rId8"/>
+                <o:OLEObject Type="Embed" ProgID="CorelDraw.Graphic.7" ShapeID="_x0000_i1025" DrawAspect="Content" ObjectID="_1590995983" r:id="rId8"/>
               </w:object>
             </w:r>
           </w:p>
@@ -9185,7 +9185,10 @@
     <w:p>
       <w:pPr>
         <w:rPr>
-          <w:lang w:val="hr-HR"/>
+          <w:bCs/>
+          <w:color w:val="222222"/>
+          <w:szCs w:val="24"/>
+          <w:shd w:val="clear" w:color="auto" w:fill="FFFFFF"/>
         </w:rPr>
       </w:pPr>
       <w:r>
@@ -9265,6 +9268,59 @@
           <w:shd w:val="clear" w:color="auto" w:fill="FFFFFF"/>
         </w:rPr>
         <w:t xml:space="preserve"> čipova</w:t>
+      </w:r>
+    </w:p>
+    <w:p>
+      <w:pPr>
+        <w:rPr>
+          <w:lang w:val="hr-HR"/>
+        </w:rPr>
+      </w:pPr>
+      <w:r>
+        <w:rPr>
+          <w:b/>
+          <w:bCs/>
+          <w:color w:val="222222"/>
+          <w:szCs w:val="24"/>
+          <w:shd w:val="clear" w:color="auto" w:fill="FFFFFF"/>
+        </w:rPr>
+        <w:t>ACK</w:t>
+      </w:r>
+      <w:r>
+        <w:rPr>
+          <w:bCs/>
+          <w:color w:val="222222"/>
+          <w:szCs w:val="24"/>
+          <w:shd w:val="clear" w:color="auto" w:fill="FFFFFF"/>
+        </w:rPr>
+        <w:tab/>
+      </w:r>
+      <w:r>
+        <w:rPr>
+          <w:bCs/>
+          <w:color w:val="222222"/>
+          <w:szCs w:val="24"/>
+          <w:shd w:val="clear" w:color="auto" w:fill="FFFFFF"/>
+        </w:rPr>
+        <w:tab/>
+        <w:t xml:space="preserve">- </w:t>
+      </w:r>
+      <w:r>
+        <w:rPr>
+          <w:bCs/>
+          <w:i/>
+          <w:color w:val="222222"/>
+          <w:shd w:val="clear" w:color="auto" w:fill="FFFFFF"/>
+        </w:rPr>
+        <w:t>Acknowledgement</w:t>
+      </w:r>
+      <w:r>
+        <w:rPr>
+          <w:bCs/>
+          <w:color w:val="222222"/>
+          <w:shd w:val="clear" w:color="auto" w:fill="FFFFFF"/>
+        </w:rPr>
+        <w:t>, paket koji potvrđuje neku tvrdnju</w:t>
       </w:r>
     </w:p>
     <w:p>
@@ -14803,8 +14859,147 @@
         </w:rPr>
         <w:t xml:space="preserve"> Oni se biraju na </w:t>
       </w:r>
-      <w:bookmarkStart w:id="24" w:name="_GoBack"/>
-      <w:bookmarkEnd w:id="24"/>
+      <w:r>
+        <w:rPr>
+          <w:lang w:val="sr-Latn-RS"/>
+        </w:rPr>
+        <w:t>slučajan način</w:t>
+      </w:r>
+      <w:r>
+        <w:rPr>
+          <w:lang w:val="sr-Latn-RS"/>
+        </w:rPr>
+        <w:t xml:space="preserve"> na klijentskoj strani što s</w:t>
+      </w:r>
+      <w:r>
+        <w:rPr>
+          <w:lang w:val="sr-Latn-RS"/>
+        </w:rPr>
+        <w:t>vakako uvećava robusnost</w:t>
+      </w:r>
+      <w:r>
+        <w:rPr>
+          <w:lang w:val="sr-Latn-RS"/>
+        </w:rPr>
+        <w:t>.</w:t>
+      </w:r>
+    </w:p>
+    <w:p>
+      <w:pPr>
+        <w:rPr>
+          <w:lang w:val="sr-Latn-RS"/>
+        </w:rPr>
+      </w:pPr>
+      <w:r>
+        <w:rPr>
+          <w:lang w:val="sr-Latn-RS"/>
+        </w:rPr>
+        <w:t>Komunikacija između računara i namenske platforme započinje tako što se najpre pošalje zahtev  sa klijentske strane za početak komunikacije. To je realizovano tako što obe strane unapred znaju</w:t>
+      </w:r>
+      <w:r>
+        <w:rPr>
+          <w:lang w:val="sr-Latn-RS"/>
+        </w:rPr>
+        <w:t xml:space="preserve"> odgovarajuću reč</w:t>
+      </w:r>
+      <w:r>
+        <w:rPr>
+          <w:lang w:val="sr-Latn-RS"/>
+        </w:rPr>
+        <w:t xml:space="preserve"> (npr. </w:t>
+      </w:r>
+      <w:r>
+        <w:rPr>
+          <w:i/>
+          <w:lang w:val="sr-Latn-RS"/>
+        </w:rPr>
+        <w:t>Start</w:t>
+      </w:r>
+      <w:r>
+        <w:rPr>
+          <w:lang w:val="sr-Latn-RS"/>
+        </w:rPr>
+        <w:t>)</w:t>
+      </w:r>
+      <w:r>
+        <w:rPr>
+          <w:lang w:val="sr-Latn-RS"/>
+        </w:rPr>
+        <w:t xml:space="preserve"> i proverom primljene i unapred poznate reči se</w:t>
+      </w:r>
+      <w:r>
+        <w:rPr>
+          <w:lang w:val="sr-Latn-RS"/>
+        </w:rPr>
+        <w:t>rver</w:t>
+      </w:r>
+      <w:r>
+        <w:rPr>
+          <w:lang w:val="sr-Latn-RS"/>
+        </w:rPr>
+        <w:t xml:space="preserve"> lako utvrdi ko pokušava </w:t>
+      </w:r>
+      <w:r>
+        <w:rPr>
+          <w:lang w:val="sr-Latn-RS"/>
+        </w:rPr>
+        <w:t>da pristupi namenskoj platformi.</w:t>
+      </w:r>
+      <w:r>
+        <w:rPr>
+          <w:lang w:val="sr-Latn-RS"/>
+        </w:rPr>
+        <w:t xml:space="preserve"> </w:t>
+      </w:r>
+      <w:r>
+        <w:rPr>
+          <w:lang w:val="sr-Latn-RS"/>
+        </w:rPr>
+        <w:t>Ako je primljena reč potvrđena kao validna</w:t>
+      </w:r>
+      <w:r>
+        <w:rPr>
+          <w:lang w:val="sr-Latn-RS"/>
+        </w:rPr>
+        <w:t xml:space="preserve"> server šalje</w:t>
+      </w:r>
+      <w:r>
+        <w:rPr>
+          <w:lang w:val="sr-Latn-RS"/>
+        </w:rPr>
+        <w:t xml:space="preserve"> klijentu</w:t>
+      </w:r>
+      <w:r>
+        <w:rPr>
+          <w:lang w:val="sr-Latn-RS"/>
+        </w:rPr>
+        <w:t xml:space="preserve"> </w:t>
+      </w:r>
+      <w:r>
+        <w:rPr>
+          <w:i/>
+          <w:lang w:val="sr-Latn-RS"/>
+        </w:rPr>
+        <w:t>ACK</w:t>
+      </w:r>
+      <w:r>
+        <w:rPr>
+          <w:lang w:val="sr-Latn-RS"/>
+        </w:rPr>
+        <w:t xml:space="preserve"> paket i rešenje</w:t>
+      </w:r>
+      <w:r>
+        <w:rPr>
+          <w:lang w:val="sr-Latn-RS"/>
+        </w:rPr>
+        <w:t xml:space="preserve"> je</w:t>
+      </w:r>
+      <w:r>
+        <w:rPr>
+          <w:lang w:val="sr-Latn-RS"/>
+        </w:rPr>
+        <w:t xml:space="preserve"> spremno za bezbedan prenos informacija preko mreže.</w:t>
+      </w:r>
     </w:p>
     <w:p>
       <w:pPr>
@@ -14822,32 +15017,46 @@
         <w:rPr>
           <w:lang w:val="sr-Latn-RS"/>
         </w:rPr>
-        <w:t>Komunikacija između računara i namenske platforme započinje tako što se najpre pošalje zahtev  sa klijentske strane za početak komunikacije. To je realizovano tako što obe strane unapred znaju</w:t>
-      </w:r>
-      <w:r>
-        <w:rPr>
-          <w:lang w:val="sr-Latn-RS"/>
-        </w:rPr>
-        <w:t xml:space="preserve"> odgovarajuću reč i proverom primljene i unapred poznate reči se</w:t>
-      </w:r>
-      <w:r>
-        <w:rPr>
-          <w:lang w:val="sr-Latn-RS"/>
-        </w:rPr>
-        <w:t>rver</w:t>
-      </w:r>
-      <w:r>
-        <w:rPr>
-          <w:lang w:val="sr-Latn-RS"/>
-        </w:rPr>
-        <w:t xml:space="preserve"> lako utvrdi ko pokušava </w:t>
-      </w:r>
-      <w:r>
-        <w:rPr>
-          <w:lang w:val="sr-Latn-RS"/>
-        </w:rPr>
-        <w:t>da pristupi namenskoj platformi.</w:t>
-      </w:r>
+        <w:t>Sledeći korak je slanje javnog ključa serveru kako bi se mogla izvršiti enkripcija podataka, dok tajni ključ ostaje u posedu klijenta radi dekripcije.</w:t>
+      </w:r>
+      <w:r>
+        <w:rPr>
+          <w:lang w:val="sr-Latn-RS"/>
+        </w:rPr>
+        <w:t xml:space="preserve"> </w:t>
+      </w:r>
+      <w:r>
+        <w:rPr>
+          <w:lang w:val="sr-Latn-RS"/>
+        </w:rPr>
+        <w:t xml:space="preserve">Nakon toga sledi </w:t>
+      </w:r>
+      <w:r>
+        <w:rPr>
+          <w:lang w:val="sr-Latn-RS"/>
+        </w:rPr>
+        <w:t xml:space="preserve">prikupljanje </w:t>
+      </w:r>
+      <w:r>
+        <w:rPr>
+          <w:lang w:val="sr-Latn-RS"/>
+        </w:rPr>
+        <w:t xml:space="preserve"> podataka iz željenog direktorijuma na namenskoj platformi, njihova enkripcija i slanje ka klijentu. Klijentska strana vrši dekripciju svakog paketa odmah nakon primanja i upisuje dekriptovani paket u datoteku. Rešenje je realizovano dinamički, što znači da broj datoteka koje se šalju ne mora biti unapred poznat već se vrši njihovo prebrojavanje nakon otvaranja željenog direktorijuma. Jedino što unapred mora biti poznato j</w:t>
+      </w:r>
+      <w:r>
+        <w:rPr>
+          <w:lang w:val="sr-Latn-RS"/>
+        </w:rPr>
+        <w:t>este</w:t>
+      </w:r>
+      <w:r>
+        <w:rPr>
+          <w:lang w:val="sr-Latn-RS"/>
+        </w:rPr>
+        <w:t xml:space="preserve"> ime željenog direktorijuma i putanja do njega.</w:t>
+      </w:r>
+      <w:bookmarkStart w:id="24" w:name="_GoBack"/>
+      <w:bookmarkEnd w:id="24"/>
     </w:p>
     <w:p>
       <w:pPr>

</xml_diff>

<commit_message>
pisem ali ne mogu da namestim peto poglavlje -.- prva 4 gotova
</commit_message>
<xml_diff>
--- a/zavr.docx
+++ b/zavr.docx
@@ -73,7 +73,7 @@
                 <v:shape id="_x0000_i1025" type="#_x0000_t75" style="width:64.5pt;height:64.5pt" o:ole="" fillcolor="window">
                   <v:imagedata r:id="rId7" o:title=""/>
                 </v:shape>
-                <o:OLEObject Type="Embed" ProgID="CorelDraw.Graphic.7" ShapeID="_x0000_i1025" DrawAspect="Content" ObjectID="_1590995983" r:id="rId8"/>
+                <o:OLEObject Type="Embed" ProgID="CorelDraw.Graphic.7" ShapeID="_x0000_i1025" DrawAspect="Content" ObjectID="_1590997469" r:id="rId8"/>
               </w:object>
             </w:r>
           </w:p>
@@ -9525,6 +9525,7 @@
         <w:rPr>
           <w:lang w:val="sr-Latn-RS"/>
         </w:rPr>
+        <w:lastRenderedPageBreak/>
         <w:t xml:space="preserve">U drugom poglavlju </w:t>
       </w:r>
       <w:r>
@@ -9648,7 +9649,6 @@
         <w:rPr>
           <w:lang w:val="sr-Latn-RS"/>
         </w:rPr>
-        <w:lastRenderedPageBreak/>
         <w:t xml:space="preserve">Četvrto poglavlje daje detaljan opis programskog rešenja sa dubljim analizama </w:t>
       </w:r>
       <w:r>
@@ -9873,6 +9873,7 @@
           <w:noProof/>
           <w:lang w:val="en-GB" w:eastAsia="en-GB"/>
         </w:rPr>
+        <w:lastRenderedPageBreak/>
         <w:drawing>
           <wp:inline distT="0" distB="0" distL="0" distR="0">
             <wp:extent cx="3829050" cy="2597150"/>
@@ -10175,6 +10176,7 @@
         <w:rPr>
           <w:lang w:val="sr-Latn-RS"/>
         </w:rPr>
+        <w:lastRenderedPageBreak/>
         <w:t>Jedna od najvećih prednosti</w:t>
       </w:r>
       <w:r>
@@ -10307,7 +10309,6 @@
           <w:noProof/>
           <w:lang w:val="en-GB" w:eastAsia="en-GB"/>
         </w:rPr>
-        <w:lastRenderedPageBreak/>
         <w:drawing>
           <wp:inline distT="0" distB="0" distL="0" distR="0">
             <wp:extent cx="4896533" cy="1981477"/>
@@ -10498,6 +10499,7 @@
         <w:ind w:left="567" w:firstLine="0"/>
       </w:pPr>
       <w:r>
+        <w:lastRenderedPageBreak/>
         <w:t xml:space="preserve">• Osnovna jedinica prenosa </w:t>
       </w:r>
       <w:r>
@@ -10575,7 +10577,6 @@
           <w:noProof/>
           <w:lang w:val="en-GB" w:eastAsia="en-GB"/>
         </w:rPr>
-        <w:lastRenderedPageBreak/>
         <w:drawing>
           <wp:inline distT="0" distB="0" distL="0" distR="0">
             <wp:extent cx="4553585" cy="3515216"/>
@@ -10730,6 +10731,7 @@
         <w:ind w:left="720" w:firstLine="720"/>
       </w:pPr>
       <w:r>
+        <w:lastRenderedPageBreak/>
         <w:t>o syn = 1 - Inicijalni broj sekvence.</w:t>
       </w:r>
     </w:p>
@@ -10809,103 +10811,103 @@
         <w:ind w:left="567" w:firstLine="0"/>
       </w:pPr>
       <w:r>
+        <w:t xml:space="preserve">• Checksum - koristi se za za proveru da li se desila greška poruke nad zaglavljem i podacima prilikom prenosa. </w:t>
+      </w:r>
+    </w:p>
+    <w:p>
+      <w:r>
+        <w:t xml:space="preserve">• Urgent - lokacija poslednjeg bajta koji je markiran kao urgentan. </w:t>
+      </w:r>
+    </w:p>
+    <w:p>
+      <w:r>
+        <w:t xml:space="preserve">• Options - dodatne opcije. </w:t>
+      </w:r>
+    </w:p>
+    <w:p>
+      <w:r>
+        <w:t>• Application data - podaci viših slojeva.</w:t>
+      </w:r>
+    </w:p>
+    <w:p/>
+    <w:p>
+      <w:pPr>
+        <w:pStyle w:val="Heading3"/>
+        <w:rPr>
+          <w:lang w:val="sr-Latn-RS"/>
+        </w:rPr>
+      </w:pPr>
+      <w:bookmarkStart w:id="10" w:name="_Toc517095468"/>
+      <w:r>
+        <w:t>Uspostavljanje</w:t>
+      </w:r>
+      <w:r>
+        <w:rPr>
+          <w:lang w:val="sr-Cyrl-RS"/>
+        </w:rPr>
+        <w:t xml:space="preserve"> </w:t>
+      </w:r>
+      <w:r>
+        <w:rPr>
+          <w:lang w:val="sr-Latn-RS"/>
+        </w:rPr>
+        <w:t>veze</w:t>
+      </w:r>
+      <w:bookmarkEnd w:id="10"/>
+    </w:p>
+    <w:p>
+      <w:pPr>
+        <w:rPr>
+          <w:lang w:val="sr-Latn-RS"/>
+        </w:rPr>
+      </w:pPr>
+    </w:p>
+    <w:p>
+      <w:r>
+        <w:t xml:space="preserve">Komunikacija klijenta i servera preko </w:t>
+      </w:r>
+      <w:r>
+        <w:rPr>
+          <w:i/>
+        </w:rPr>
+        <w:t>TCP</w:t>
+      </w:r>
+      <w:r>
+        <w:t xml:space="preserve"> protokola zahteva uspostavu veze koja se ostvaruje tako što se između predajne i prijemne strane iz tri puta razmene poruke sa podešenih odgovarajućim kontrolnim bitima (</w:t>
+      </w:r>
+      <w:r>
+        <w:rPr>
+          <w:i/>
+        </w:rPr>
+        <w:t>TCP</w:t>
+      </w:r>
+      <w:r>
+        <w:t xml:space="preserve"> </w:t>
+      </w:r>
+      <w:r>
+        <w:rPr>
+          <w:i/>
+        </w:rPr>
+        <w:t>three-way handshake</w:t>
+      </w:r>
+      <w:r>
+        <w:t xml:space="preserve">): </w:t>
+      </w:r>
+    </w:p>
+    <w:p>
+      <w:pPr>
+        <w:ind w:left="567" w:firstLine="0"/>
+      </w:pPr>
+      <w:r>
+        <w:t xml:space="preserve">• Predajna strana A šalje poruku sa podešenim kontrolnim bitom SYN = 1, ostali su podešeni na 0, pri čemu nasumično odabere redni broj segmenta (SEQa). </w:t>
+      </w:r>
+    </w:p>
+    <w:p>
+      <w:pPr>
+        <w:ind w:left="567" w:firstLine="0"/>
+      </w:pPr>
+      <w:r>
         <w:lastRenderedPageBreak/>
-        <w:t xml:space="preserve">• Checksum - koristi se za za proveru da li se desila greška poruke nad zaglavljem i podacima prilikom prenosa. </w:t>
-      </w:r>
-    </w:p>
-    <w:p>
-      <w:r>
-        <w:t xml:space="preserve">• Urgent - lokacija poslednjeg bajta koji je markiran kao urgentan. </w:t>
-      </w:r>
-    </w:p>
-    <w:p>
-      <w:r>
-        <w:t xml:space="preserve">• Options - dodatne opcije. </w:t>
-      </w:r>
-    </w:p>
-    <w:p>
-      <w:r>
-        <w:t>• Application data - podaci viših slojeva.</w:t>
-      </w:r>
-    </w:p>
-    <w:p/>
-    <w:p>
-      <w:pPr>
-        <w:pStyle w:val="Heading3"/>
-        <w:rPr>
-          <w:lang w:val="sr-Latn-RS"/>
-        </w:rPr>
-      </w:pPr>
-      <w:bookmarkStart w:id="10" w:name="_Toc517095468"/>
-      <w:r>
-        <w:t>Uspostavljanje</w:t>
-      </w:r>
-      <w:r>
-        <w:rPr>
-          <w:lang w:val="sr-Cyrl-RS"/>
-        </w:rPr>
-        <w:t xml:space="preserve"> </w:t>
-      </w:r>
-      <w:r>
-        <w:rPr>
-          <w:lang w:val="sr-Latn-RS"/>
-        </w:rPr>
-        <w:t>veze</w:t>
-      </w:r>
-      <w:bookmarkEnd w:id="10"/>
-    </w:p>
-    <w:p>
-      <w:pPr>
-        <w:rPr>
-          <w:lang w:val="sr-Latn-RS"/>
-        </w:rPr>
-      </w:pPr>
-    </w:p>
-    <w:p>
-      <w:r>
-        <w:t xml:space="preserve">Komunikacija klijenta i servera preko </w:t>
-      </w:r>
-      <w:r>
-        <w:rPr>
-          <w:i/>
-        </w:rPr>
-        <w:t>TCP</w:t>
-      </w:r>
-      <w:r>
-        <w:t xml:space="preserve"> protokola zahteva uspostavu veze koja se ostvaruje tako što se između predajne i prijemne strane iz tri puta razmene poruke sa podešenih odgovarajućim kontrolnim bitima (</w:t>
-      </w:r>
-      <w:r>
-        <w:rPr>
-          <w:i/>
-        </w:rPr>
-        <w:t>TCP</w:t>
-      </w:r>
-      <w:r>
-        <w:t xml:space="preserve"> </w:t>
-      </w:r>
-      <w:r>
-        <w:rPr>
-          <w:i/>
-        </w:rPr>
-        <w:t>three-way handshake</w:t>
-      </w:r>
-      <w:r>
-        <w:t xml:space="preserve">): </w:t>
-      </w:r>
-    </w:p>
-    <w:p>
-      <w:pPr>
-        <w:ind w:left="567" w:firstLine="0"/>
-      </w:pPr>
-      <w:r>
-        <w:t xml:space="preserve">• Predajna strana A šalje poruku sa podešenim kontrolnim bitom SYN = 1, ostali su podešeni na 0, pri čemu nasumično odabere redni broj segmenta (SEQa). </w:t>
-      </w:r>
-    </w:p>
-    <w:p>
-      <w:pPr>
-        <w:ind w:left="567" w:firstLine="0"/>
-      </w:pPr>
-      <w:r>
         <w:t xml:space="preserve">• Prijemna strana B odgovara porukom sa kontrolnim bitima SYN i ACK = 1, takođe nasumično bira broj segmenta (SEQb), a za ACK uzima broj ACK = (SEQa) + 1. Na ovaj način je uspostavljena veza na liniji od predajne ka prijemnoj strain. </w:t>
       </w:r>
     </w:p>
@@ -11058,7 +11060,6 @@
         <w:rPr>
           <w:lang w:val="sr-Latn-RS"/>
         </w:rPr>
-        <w:lastRenderedPageBreak/>
         <w:t>Prekid veze</w:t>
       </w:r>
       <w:bookmarkEnd w:id="12"/>
@@ -11171,6 +11172,7 @@
           <w:noProof/>
           <w:lang w:val="en-GB" w:eastAsia="en-GB"/>
         </w:rPr>
+        <w:lastRenderedPageBreak/>
         <w:drawing>
           <wp:inline distT="0" distB="0" distL="0" distR="0">
             <wp:extent cx="3416240" cy="2487837"/>
@@ -11516,14 +11518,7 @@
         <w:rPr>
           <w:color w:val="222222"/>
         </w:rPr>
-        <w:t xml:space="preserve">Adresa verzije 6 se piše kao osam četvorocifrenih heksadecimalnih </w:t>
-      </w:r>
-      <w:r>
-        <w:rPr>
-          <w:color w:val="222222"/>
-        </w:rPr>
-        <w:lastRenderedPageBreak/>
-        <w:t>brojeva (8 puta po 16 bitova) odvojenih dvotačkama. Jedan niz nula po adresi može da se izostavi, pa je 1080::800:0:417A isto što i 1080:0:0:0:0:800:0:417A.</w:t>
+        <w:t>Adresa verzije 6 se piše kao osam četvorocifrenih heksadecimalnih brojeva (8 puta po 16 bitova) odvojenih dvotačkama. Jedan niz nula po adresi može da se izostavi, pa je 1080::800:0:417A isto što i 1080:0:0:0:0:800:0:417A.</w:t>
       </w:r>
       <w:r>
         <w:rPr>
@@ -12556,6 +12551,7 @@
         <w:rPr>
           <w:lang w:val="en-GB"/>
         </w:rPr>
+        <w:lastRenderedPageBreak/>
         <w:t>Elementi enkripcije</w:t>
       </w:r>
       <w:bookmarkEnd w:id="20"/>
@@ -12601,7 +12597,6 @@
         </w:rPr>
       </w:pPr>
       <w:r>
-        <w:lastRenderedPageBreak/>
         <w:t xml:space="preserve">• </w:t>
       </w:r>
       <w:r>
@@ -13059,7 +13054,6 @@
           <w:noProof/>
           <w:color w:val="222222"/>
         </w:rPr>
-        <w:lastRenderedPageBreak/>
         <w:drawing>
           <wp:inline distT="0" distB="0" distL="0" distR="0">
             <wp:extent cx="4133850" cy="2828925"/>
@@ -13801,6 +13795,7 @@
         <w:rPr>
           <w:lang w:val="en-GB"/>
         </w:rPr>
+        <w:lastRenderedPageBreak/>
         <w:t xml:space="preserve">Formula koja se koristi </w:t>
       </w:r>
       <w:r>
@@ -14231,14 +14226,7 @@
         <w:rPr>
           <w:lang w:val="en-GB"/>
         </w:rPr>
-        <w:t xml:space="preserve">. </w:t>
-      </w:r>
-      <w:r>
-        <w:rPr>
-          <w:lang w:val="en-GB"/>
-        </w:rPr>
-        <w:lastRenderedPageBreak/>
-        <w:t>Ona</w:t>
+        <w:t>. Ona</w:t>
       </w:r>
       <w:r>
         <w:rPr>
@@ -14656,6 +14644,7 @@
           <w:noProof/>
           <w:lang w:val="en-GB" w:eastAsia="en-GB"/>
         </w:rPr>
+        <w:lastRenderedPageBreak/>
         <w:drawing>
           <wp:inline distT="0" distB="0" distL="0" distR="0">
             <wp:extent cx="1333500" cy="1311089"/>
@@ -14753,9 +14742,16 @@
       </w:r>
       <w:r>
         <w:rPr>
+          <w:i/>
           <w:noProof/>
         </w:rPr>
-        <w:t>Altera Cyclone pete generacije</w:t>
+        <w:t>Altera Cyclone</w:t>
+      </w:r>
+      <w:r>
+        <w:rPr>
+          <w:noProof/>
+        </w:rPr>
+        <w:t xml:space="preserve"> pete generacije</w:t>
       </w:r>
     </w:p>
     <w:p>
@@ -14800,260 +14796,384 @@
         <w:rPr>
           <w:lang w:val="sr-Latn-RS"/>
         </w:rPr>
-        <w:t xml:space="preserve">ada bi neko sa </w:t>
-      </w:r>
-      <w:r>
-        <w:rPr>
-          <w:lang w:val="sr-Latn-RS"/>
+        <w:t xml:space="preserve">ada bi neko sa malicioznim tendencijama </w:t>
+      </w:r>
+      <w:r>
+        <w:rPr>
+          <w:lang w:val="sr-Latn-RS"/>
+        </w:rPr>
+        <w:t>pokuš</w:t>
+      </w:r>
+      <w:r>
+        <w:rPr>
+          <w:lang w:val="sr-Latn-RS"/>
+        </w:rPr>
+        <w:t>ao da izvuče podatke</w:t>
+      </w:r>
+      <w:r>
+        <w:rPr>
+          <w:lang w:val="sr-Latn-RS"/>
+        </w:rPr>
+        <w:t xml:space="preserve"> sa platforme oni bi bili nečitljivi i njihovo vraćanje u originalni oblik bi bilo praktično nemoguće kao što je i objašnjeno u poglavnju </w:t>
+      </w:r>
+      <w:r>
+        <w:rPr>
+          <w:i/>
+          <w:lang w:val="sr-Latn-RS"/>
+        </w:rPr>
+        <w:t>RSA</w:t>
+      </w:r>
+      <w:r>
+        <w:rPr>
+          <w:lang w:val="sr-Latn-RS"/>
+        </w:rPr>
+        <w:t xml:space="preserve"> enkripcije.</w:t>
+      </w:r>
+    </w:p>
+    <w:p>
+      <w:pPr>
+        <w:rPr>
+          <w:lang w:val="sr-Latn-RS"/>
+        </w:rPr>
+      </w:pPr>
+      <w:r>
+        <w:rPr>
+          <w:lang w:val="sr-Latn-RS"/>
+        </w:rPr>
+        <w:t>Na samom početku rešenja neophodno je izabrati tajni i javni ključ.</w:t>
+      </w:r>
+      <w:r>
+        <w:rPr>
+          <w:lang w:val="sr-Latn-RS"/>
+        </w:rPr>
+        <w:t xml:space="preserve"> Oni se biraju na </w:t>
+      </w:r>
+      <w:r>
+        <w:rPr>
+          <w:lang w:val="sr-Latn-RS"/>
+        </w:rPr>
+        <w:t>slučajan način</w:t>
+      </w:r>
+      <w:r>
+        <w:rPr>
+          <w:lang w:val="sr-Latn-RS"/>
+        </w:rPr>
+        <w:t xml:space="preserve"> na klijentskoj strani što s</w:t>
+      </w:r>
+      <w:r>
+        <w:rPr>
+          <w:lang w:val="sr-Latn-RS"/>
+        </w:rPr>
+        <w:t>vakako uvećava robusnost</w:t>
+      </w:r>
+      <w:r>
+        <w:rPr>
+          <w:lang w:val="sr-Latn-RS"/>
+        </w:rPr>
+        <w:t>.</w:t>
+      </w:r>
+    </w:p>
+    <w:p>
+      <w:pPr>
+        <w:rPr>
+          <w:lang w:val="sr-Latn-RS"/>
+        </w:rPr>
+      </w:pPr>
+      <w:r>
+        <w:rPr>
+          <w:lang w:val="sr-Latn-RS"/>
+        </w:rPr>
+        <w:t>Komunikacija između računara i namenske platforme započinje tako što se najpre pošalje zahtev  sa klijentske strane za početak komunikacije. To je realizovano tako što obe strane unapred znaju</w:t>
+      </w:r>
+      <w:r>
+        <w:rPr>
+          <w:lang w:val="sr-Latn-RS"/>
+        </w:rPr>
+        <w:t xml:space="preserve"> odgovarajuću reč</w:t>
+      </w:r>
+      <w:r>
+        <w:rPr>
+          <w:lang w:val="sr-Latn-RS"/>
+        </w:rPr>
+        <w:t xml:space="preserve"> (npr. </w:t>
+      </w:r>
+      <w:r>
+        <w:rPr>
+          <w:i/>
+          <w:lang w:val="sr-Latn-RS"/>
+        </w:rPr>
+        <w:t>Start</w:t>
+      </w:r>
+      <w:r>
+        <w:rPr>
+          <w:lang w:val="sr-Latn-RS"/>
+        </w:rPr>
+        <w:t>)</w:t>
+      </w:r>
+      <w:r>
+        <w:rPr>
+          <w:lang w:val="sr-Latn-RS"/>
+        </w:rPr>
+        <w:t xml:space="preserve"> i proverom primljene i unapred poznate reči se</w:t>
+      </w:r>
+      <w:r>
+        <w:rPr>
+          <w:lang w:val="sr-Latn-RS"/>
+        </w:rPr>
+        <w:t>rver</w:t>
+      </w:r>
+      <w:r>
+        <w:rPr>
+          <w:lang w:val="sr-Latn-RS"/>
+        </w:rPr>
+        <w:t xml:space="preserve"> lako utvrdi ko pokušava </w:t>
+      </w:r>
+      <w:r>
+        <w:rPr>
+          <w:lang w:val="sr-Latn-RS"/>
+        </w:rPr>
+        <w:t>da pristupi namenskoj platformi.</w:t>
+      </w:r>
+      <w:r>
+        <w:rPr>
+          <w:lang w:val="sr-Latn-RS"/>
+        </w:rPr>
+        <w:t xml:space="preserve"> </w:t>
+      </w:r>
+      <w:r>
+        <w:rPr>
+          <w:lang w:val="sr-Latn-RS"/>
+        </w:rPr>
+        <w:t>Ako je primljena reč potvrđena kao validna</w:t>
+      </w:r>
+      <w:r>
+        <w:rPr>
+          <w:lang w:val="sr-Latn-RS"/>
+        </w:rPr>
+        <w:t xml:space="preserve"> server šalje</w:t>
+      </w:r>
+      <w:r>
+        <w:rPr>
+          <w:lang w:val="sr-Latn-RS"/>
+        </w:rPr>
+        <w:t xml:space="preserve"> klijentu</w:t>
+      </w:r>
+      <w:r>
+        <w:rPr>
+          <w:lang w:val="sr-Latn-RS"/>
+        </w:rPr>
+        <w:t xml:space="preserve"> </w:t>
+      </w:r>
+      <w:r>
+        <w:rPr>
+          <w:i/>
+          <w:lang w:val="sr-Latn-RS"/>
+        </w:rPr>
+        <w:t>ACK</w:t>
+      </w:r>
+      <w:r>
+        <w:rPr>
+          <w:lang w:val="sr-Latn-RS"/>
+        </w:rPr>
+        <w:t xml:space="preserve"> paket i rešenje</w:t>
+      </w:r>
+      <w:r>
+        <w:rPr>
+          <w:lang w:val="sr-Latn-RS"/>
+        </w:rPr>
+        <w:t xml:space="preserve"> je</w:t>
+      </w:r>
+      <w:r>
+        <w:rPr>
+          <w:lang w:val="sr-Latn-RS"/>
+        </w:rPr>
+        <w:t xml:space="preserve"> spremno za bezbedan prenos informacija preko mreže.</w:t>
+      </w:r>
+    </w:p>
+    <w:p>
+      <w:pPr>
+        <w:rPr>
+          <w:lang w:val="sr-Latn-RS"/>
+        </w:rPr>
+      </w:pPr>
+      <w:r>
+        <w:rPr>
+          <w:lang w:val="sr-Latn-RS"/>
+        </w:rPr>
+        <w:t>Sledeći korak je slanje javnog ključa serveru kako bi se mogla izvršiti enkripcija podataka, dok tajni ključ ostaje u posedu klijenta radi dekripcije.</w:t>
+      </w:r>
+      <w:r>
+        <w:rPr>
+          <w:lang w:val="sr-Latn-RS"/>
+        </w:rPr>
+        <w:t xml:space="preserve"> </w:t>
+      </w:r>
+      <w:r>
+        <w:rPr>
+          <w:lang w:val="sr-Latn-RS"/>
+        </w:rPr>
+        <w:t xml:space="preserve">Nakon toga sledi </w:t>
+      </w:r>
+      <w:r>
+        <w:rPr>
+          <w:lang w:val="sr-Latn-RS"/>
+        </w:rPr>
+        <w:t xml:space="preserve">prikupljanje </w:t>
+      </w:r>
+      <w:r>
+        <w:rPr>
+          <w:lang w:val="sr-Latn-RS"/>
+        </w:rPr>
+        <w:t xml:space="preserve"> podataka iz željenog direktorijuma na namenskoj platformi, njihova enkripcija i slanje ka klijentu. Klijentska strana vrši dekripciju svakog paketa odmah nakon primanja i upisuje dekriptovani paket u datoteku. Rešenje je realizovano dinamički, što znači da broj datoteka koje se šalju ne mora biti unapred poznat već se vrši njihovo prebrojavanje nakon otvaranja željenog direktorijuma. Jedino što unapred mora biti poznato j</w:t>
+      </w:r>
+      <w:r>
+        <w:rPr>
+          <w:lang w:val="sr-Latn-RS"/>
+        </w:rPr>
+        <w:t>este</w:t>
+      </w:r>
+      <w:r>
+        <w:rPr>
+          <w:lang w:val="sr-Latn-RS"/>
+        </w:rPr>
+        <w:t xml:space="preserve"> ime željenog direktorijuma i putanja do njega.</w:t>
+      </w:r>
+    </w:p>
+    <w:p>
+      <w:pPr>
+        <w:rPr>
+          <w:lang w:val="sr-Latn-RS"/>
+        </w:rPr>
+      </w:pPr>
+    </w:p>
+    <w:p>
+      <w:pPr>
+        <w:keepNext/>
+        <w:jc w:val="left"/>
+      </w:pPr>
+      <w:r>
+        <w:rPr>
+          <w:noProof/>
+          <w:lang w:val="en-GB" w:eastAsia="en-GB"/>
         </w:rPr>
         <w:lastRenderedPageBreak/>
-        <w:t xml:space="preserve">malicioznim tendencijama </w:t>
-      </w:r>
-      <w:r>
-        <w:rPr>
-          <w:lang w:val="sr-Latn-RS"/>
-        </w:rPr>
-        <w:t>pokuš</w:t>
-      </w:r>
-      <w:r>
-        <w:rPr>
-          <w:lang w:val="sr-Latn-RS"/>
-        </w:rPr>
-        <w:t>ao da izvuče podatke</w:t>
-      </w:r>
-      <w:r>
-        <w:rPr>
-          <w:lang w:val="sr-Latn-RS"/>
-        </w:rPr>
-        <w:t xml:space="preserve"> sa platforme oni bi bili nečitljivi i njihovo vraćanje u originalni oblik bi bilo praktično nemoguće kao što je i objašnjeno u poglavnju </w:t>
-      </w:r>
-      <w:r>
-        <w:rPr>
-          <w:i/>
-          <w:lang w:val="sr-Latn-RS"/>
-        </w:rPr>
-        <w:t>RSA</w:t>
-      </w:r>
-      <w:r>
-        <w:rPr>
-          <w:lang w:val="sr-Latn-RS"/>
-        </w:rPr>
-        <w:t xml:space="preserve"> enkripcije.</w:t>
-      </w:r>
-    </w:p>
-    <w:p>
-      <w:pPr>
-        <w:rPr>
-          <w:lang w:val="sr-Latn-RS"/>
-        </w:rPr>
-      </w:pPr>
-      <w:r>
-        <w:rPr>
-          <w:lang w:val="sr-Latn-RS"/>
-        </w:rPr>
-        <w:t>Na samom početku rešenja neophodno je izabrati tajni i javni ključ.</w:t>
-      </w:r>
-      <w:r>
-        <w:rPr>
-          <w:lang w:val="sr-Latn-RS"/>
-        </w:rPr>
-        <w:t xml:space="preserve"> Oni se biraju na </w:t>
-      </w:r>
-      <w:r>
-        <w:rPr>
-          <w:lang w:val="sr-Latn-RS"/>
-        </w:rPr>
-        <w:t>slučajan način</w:t>
-      </w:r>
-      <w:r>
-        <w:rPr>
-          <w:lang w:val="sr-Latn-RS"/>
-        </w:rPr>
-        <w:t xml:space="preserve"> na klijentskoj strani što s</w:t>
-      </w:r>
-      <w:r>
-        <w:rPr>
-          <w:lang w:val="sr-Latn-RS"/>
-        </w:rPr>
-        <w:t>vakako uvećava robusnost</w:t>
-      </w:r>
-      <w:r>
-        <w:rPr>
-          <w:lang w:val="sr-Latn-RS"/>
-        </w:rPr>
+        <w:drawing>
+          <wp:inline distT="0" distB="0" distL="0" distR="0">
+            <wp:extent cx="5647004" cy="3455720"/>
+            <wp:effectExtent l="0" t="0" r="0" b="0"/>
+            <wp:docPr id="13" name="Picture 13"/>
+            <wp:cNvGraphicFramePr>
+              <a:graphicFrameLocks xmlns:a="http://schemas.openxmlformats.org/drawingml/2006/main" noChangeAspect="1"/>
+            </wp:cNvGraphicFramePr>
+            <a:graphic xmlns:a="http://schemas.openxmlformats.org/drawingml/2006/main">
+              <a:graphicData uri="http://schemas.openxmlformats.org/drawingml/2006/picture">
+                <pic:pic xmlns:pic="http://schemas.openxmlformats.org/drawingml/2006/picture">
+                  <pic:nvPicPr>
+                    <pic:cNvPr id="13" name="cmd.png"/>
+                    <pic:cNvPicPr/>
+                  </pic:nvPicPr>
+                  <pic:blipFill>
+                    <a:blip r:embed="rId32" cstate="print">
+                      <a:extLst>
+                        <a:ext uri="{28A0092B-C50C-407E-A947-70E740481C1C}">
+                          <a14:useLocalDpi xmlns:a14="http://schemas.microsoft.com/office/drawing/2010/main" val="0"/>
+                        </a:ext>
+                      </a:extLst>
+                    </a:blip>
+                    <a:stretch>
+                      <a:fillRect/>
+                    </a:stretch>
+                  </pic:blipFill>
+                  <pic:spPr>
+                    <a:xfrm>
+                      <a:off x="0" y="0"/>
+                      <a:ext cx="5653304" cy="3459575"/>
+                    </a:xfrm>
+                    <a:prstGeom prst="rect">
+                      <a:avLst/>
+                    </a:prstGeom>
+                  </pic:spPr>
+                </pic:pic>
+              </a:graphicData>
+            </a:graphic>
+          </wp:inline>
+        </w:drawing>
+      </w:r>
+    </w:p>
+    <w:p>
+      <w:pPr>
+        <w:pStyle w:val="Caption"/>
+        <w:rPr>
+          <w:noProof/>
+        </w:rPr>
+      </w:pPr>
+      <w:r>
+        <w:t xml:space="preserve">Slika </w:t>
+      </w:r>
+      <w:r>
+        <w:fldChar w:fldCharType="begin"/>
+      </w:r>
+      <w:r>
+        <w:instrText xml:space="preserve"> STYLEREF 1 \s </w:instrText>
+      </w:r>
+      <w:r>
+        <w:fldChar w:fldCharType="separate"/>
+      </w:r>
+      <w:r>
+        <w:rPr>
+          <w:noProof/>
+        </w:rPr>
+        <w:t>3</w:t>
+      </w:r>
+      <w:r>
+        <w:fldChar w:fldCharType="end"/>
+      </w:r>
+      <w:r>
         <w:t>.</w:t>
       </w:r>
-    </w:p>
-    <w:p>
-      <w:pPr>
-        <w:rPr>
-          <w:lang w:val="sr-Latn-RS"/>
-        </w:rPr>
-      </w:pPr>
-      <w:r>
-        <w:rPr>
-          <w:lang w:val="sr-Latn-RS"/>
-        </w:rPr>
-        <w:t>Komunikacija između računara i namenske platforme započinje tako što se najpre pošalje zahtev  sa klijentske strane za početak komunikacije. To je realizovano tako što obe strane unapred znaju</w:t>
-      </w:r>
-      <w:r>
-        <w:rPr>
-          <w:lang w:val="sr-Latn-RS"/>
-        </w:rPr>
-        <w:t xml:space="preserve"> odgovarajuću reč</w:t>
-      </w:r>
-      <w:r>
-        <w:rPr>
-          <w:lang w:val="sr-Latn-RS"/>
-        </w:rPr>
-        <w:t xml:space="preserve"> (npr. </w:t>
-      </w:r>
-      <w:r>
-        <w:rPr>
-          <w:i/>
-          <w:lang w:val="sr-Latn-RS"/>
-        </w:rPr>
-        <w:t>Start</w:t>
-      </w:r>
-      <w:r>
-        <w:rPr>
-          <w:lang w:val="sr-Latn-RS"/>
-        </w:rPr>
-        <w:t>)</w:t>
-      </w:r>
-      <w:r>
-        <w:rPr>
-          <w:lang w:val="sr-Latn-RS"/>
-        </w:rPr>
-        <w:t xml:space="preserve"> i proverom primljene i unapred poznate reči se</w:t>
-      </w:r>
-      <w:r>
-        <w:rPr>
-          <w:lang w:val="sr-Latn-RS"/>
-        </w:rPr>
-        <w:t>rver</w:t>
-      </w:r>
-      <w:r>
-        <w:rPr>
-          <w:lang w:val="sr-Latn-RS"/>
-        </w:rPr>
-        <w:t xml:space="preserve"> lako utvrdi ko pokušava </w:t>
-      </w:r>
-      <w:r>
-        <w:rPr>
-          <w:lang w:val="sr-Latn-RS"/>
-        </w:rPr>
-        <w:t>da pristupi namenskoj platformi.</w:t>
-      </w:r>
-      <w:r>
-        <w:rPr>
-          <w:lang w:val="sr-Latn-RS"/>
-        </w:rPr>
+      <w:r>
+        <w:fldChar w:fldCharType="begin"/>
+      </w:r>
+      <w:r>
+        <w:instrText xml:space="preserve"> SEQ Slika \* ARABIC \s 1 </w:instrText>
+      </w:r>
+      <w:r>
+        <w:fldChar w:fldCharType="separate"/>
+      </w:r>
+      <w:r>
+        <w:rPr>
+          <w:noProof/>
+        </w:rPr>
+        <w:t>2</w:t>
+      </w:r>
+      <w:r>
+        <w:fldChar w:fldCharType="end"/>
+      </w:r>
+      <w:r>
         <w:t xml:space="preserve"> </w:t>
       </w:r>
       <w:r>
         <w:rPr>
-          <w:lang w:val="sr-Latn-RS"/>
-        </w:rPr>
-        <w:t>Ako je primljena reč potvrđena kao validna</w:t>
-      </w:r>
-      <w:r>
-        <w:rPr>
-          <w:lang w:val="sr-Latn-RS"/>
-        </w:rPr>
-        <w:t xml:space="preserve"> server šalje</w:t>
-      </w:r>
-      <w:r>
-        <w:rPr>
-          <w:lang w:val="sr-Latn-RS"/>
-        </w:rPr>
-        <w:t xml:space="preserve"> klijentu</w:t>
-      </w:r>
-      <w:r>
-        <w:rPr>
-          <w:lang w:val="sr-Latn-RS"/>
-        </w:rPr>
-        <w:t xml:space="preserve"> </w:t>
-      </w:r>
-      <w:r>
-        <w:rPr>
-          <w:i/>
-          <w:lang w:val="sr-Latn-RS"/>
-        </w:rPr>
-        <w:t>ACK</w:t>
-      </w:r>
-      <w:r>
-        <w:rPr>
-          <w:lang w:val="sr-Latn-RS"/>
-        </w:rPr>
-        <w:t xml:space="preserve"> paket i rešenje</w:t>
-      </w:r>
-      <w:r>
-        <w:rPr>
-          <w:lang w:val="sr-Latn-RS"/>
-        </w:rPr>
-        <w:t xml:space="preserve"> je</w:t>
-      </w:r>
-      <w:r>
-        <w:rPr>
-          <w:lang w:val="sr-Latn-RS"/>
-        </w:rPr>
-        <w:t xml:space="preserve"> spremno za bezbedan prenos informacija preko mreže.</w:t>
-      </w:r>
-    </w:p>
-    <w:p>
-      <w:pPr>
-        <w:rPr>
-          <w:lang w:val="sr-Latn-RS"/>
-        </w:rPr>
+          <w:noProof/>
+        </w:rPr>
+        <w:t>Izgled klijentskog terminala</w:t>
+      </w:r>
+    </w:p>
+    <w:p/>
+    <w:p>
+      <w:pPr>
         <w:sectPr>
-          <w:headerReference w:type="default" r:id="rId32"/>
+          <w:headerReference w:type="default" r:id="rId33"/>
           <w:pgSz w:w="11907" w:h="16840" w:code="9"/>
           <w:pgMar w:top="1134" w:right="851" w:bottom="1134" w:left="1701" w:header="567" w:footer="567" w:gutter="0"/>
           <w:cols w:space="720"/>
         </w:sectPr>
       </w:pPr>
       <w:r>
-        <w:rPr>
-          <w:lang w:val="sr-Latn-RS"/>
-        </w:rPr>
-        <w:t>Sledeći korak je slanje javnog ključa serveru kako bi se mogla izvršiti enkripcija podataka, dok tajni ključ ostaje u posedu klijenta radi dekripcije.</w:t>
-      </w:r>
-      <w:r>
-        <w:rPr>
-          <w:lang w:val="sr-Latn-RS"/>
-        </w:rPr>
-        <w:t xml:space="preserve"> </w:t>
-      </w:r>
-      <w:r>
-        <w:rPr>
-          <w:lang w:val="sr-Latn-RS"/>
-        </w:rPr>
-        <w:t xml:space="preserve">Nakon toga sledi </w:t>
-      </w:r>
-      <w:r>
-        <w:rPr>
-          <w:lang w:val="sr-Latn-RS"/>
-        </w:rPr>
-        <w:t xml:space="preserve">prikupljanje </w:t>
-      </w:r>
-      <w:r>
-        <w:rPr>
-          <w:lang w:val="sr-Latn-RS"/>
-        </w:rPr>
-        <w:t xml:space="preserve"> podataka iz željenog direktorijuma na namenskoj platformi, njihova enkripcija i slanje ka klijentu. Klijentska strana vrši dekripciju svakog paketa odmah nakon primanja i upisuje dekriptovani paket u datoteku. Rešenje je realizovano dinamički, što znači da broj datoteka koje se šalju ne mora biti unapred poznat već se vrši njihovo prebrojavanje nakon otvaranja željenog direktorijuma. Jedino što unapred mora biti poznato j</w:t>
-      </w:r>
-      <w:r>
-        <w:rPr>
-          <w:lang w:val="sr-Latn-RS"/>
-        </w:rPr>
-        <w:t>este</w:t>
-      </w:r>
-      <w:r>
-        <w:rPr>
-          <w:lang w:val="sr-Latn-RS"/>
-        </w:rPr>
-        <w:t xml:space="preserve"> ime željenog direktorijuma i putanja do njega.</w:t>
+        <w:t xml:space="preserve">Na slici 3.2 je prikazano sve što je prethodno objašnjeno, uz dodatak da klijentska strana vodi računa o tome na koji način se prima svaka datoteka, koliko celih paketa treba da dobije i koliko </w:t>
+      </w:r>
+      <w:r>
+        <w:t>je velik poslednji paket.</w:t>
       </w:r>
       <w:bookmarkStart w:id="24" w:name="_GoBack"/>
       <w:bookmarkEnd w:id="24"/>
@@ -15071,7 +15191,6 @@
         <w:rPr>
           <w:lang w:val="sl-SI"/>
         </w:rPr>
-        <w:lastRenderedPageBreak/>
         <w:t>Literatura</w:t>
       </w:r>
       <w:bookmarkEnd w:id="25"/>
@@ -15108,7 +15227,7 @@
         </w:rPr>
         <w:t xml:space="preserve">, </w:t>
       </w:r>
-      <w:hyperlink r:id="rId33" w:history="1">
+      <w:hyperlink r:id="rId34" w:history="1">
         <w:r>
           <w:rPr>
             <w:rStyle w:val="Hyperlink"/>
@@ -15148,7 +15267,7 @@
         </w:rPr>
         <w:t xml:space="preserve">, </w:t>
       </w:r>
-      <w:hyperlink r:id="rId34" w:history="1">
+      <w:hyperlink r:id="rId35" w:history="1">
         <w:r>
           <w:rPr>
             <w:rStyle w:val="Hyperlink"/>
@@ -15201,7 +15320,7 @@
         </w:rPr>
         <w:t xml:space="preserve"> </w:t>
       </w:r>
-      <w:hyperlink r:id="rId35" w:history="1">
+      <w:hyperlink r:id="rId36" w:history="1">
         <w:r>
           <w:rPr>
             <w:rStyle w:val="Hyperlink"/>
@@ -15247,7 +15366,7 @@
         </w:rPr>
         <w:t xml:space="preserve">, </w:t>
       </w:r>
-      <w:hyperlink r:id="rId36" w:history="1">
+      <w:hyperlink r:id="rId37" w:history="1">
         <w:r>
           <w:rPr>
             <w:rStyle w:val="Hyperlink"/>
@@ -15293,7 +15412,7 @@
         </w:rPr>
         <w:t xml:space="preserve">, </w:t>
       </w:r>
-      <w:hyperlink r:id="rId37" w:history="1">
+      <w:hyperlink r:id="rId38" w:history="1">
         <w:r>
           <w:rPr>
             <w:rStyle w:val="Hyperlink"/>
@@ -15310,7 +15429,7 @@
       </w:r>
     </w:p>
     <w:sectPr>
-      <w:headerReference w:type="default" r:id="rId38"/>
+      <w:headerReference w:type="default" r:id="rId39"/>
       <w:pgSz w:w="11907" w:h="16840" w:code="9"/>
       <w:pgMar w:top="1134" w:right="851" w:bottom="1134" w:left="1701" w:header="567" w:footer="567" w:gutter="0"/>
       <w:cols w:space="720"/>
@@ -15461,7 +15580,7 @@
         <w:rStyle w:val="PageNumber"/>
         <w:noProof/>
       </w:rPr>
-      <w:t>14</w:t>
+      <w:t>13</w:t>
     </w:r>
     <w:r>
       <w:rPr>

</xml_diff>

<commit_message>
dokumentacija: programsko resenje pisem
</commit_message>
<xml_diff>
--- a/zavr.docx
+++ b/zavr.docx
@@ -73,7 +73,7 @@
                 <v:shape id="_x0000_i1025" type="#_x0000_t75" style="width:64.5pt;height:64.5pt" o:ole="" fillcolor="window">
                   <v:imagedata r:id="rId7" o:title=""/>
                 </v:shape>
-                <o:OLEObject Type="Embed" ProgID="CorelDraw.Graphic.7" ShapeID="_x0000_i1025" DrawAspect="Content" ObjectID="_1590997469" r:id="rId8"/>
+                <o:OLEObject Type="Embed" ProgID="CorelDraw.Graphic.7" ShapeID="_x0000_i1025" DrawAspect="Content" ObjectID="_1591002261" r:id="rId8"/>
               </w:object>
             </w:r>
           </w:p>
@@ -6422,7 +6422,7 @@
         </w:rPr>
         <w:fldChar w:fldCharType="separate"/>
       </w:r>
-      <w:hyperlink w:anchor="_Toc517095463" w:history="1">
+      <w:hyperlink w:anchor="_Toc517259763" w:history="1">
         <w:r>
           <w:rPr>
             <w:rStyle w:val="Hyperlink"/>
@@ -6466,7 +6466,7 @@
             <w:noProof/>
             <w:webHidden/>
           </w:rPr>
-          <w:instrText xml:space="preserve"> PAGEREF _Toc517095463 \h </w:instrText>
+          <w:instrText xml:space="preserve"> PAGEREF _Toc517259763 \h </w:instrText>
         </w:r>
         <w:r>
           <w:rPr>
@@ -6508,7 +6508,7 @@
           <w:lang w:val="en-GB" w:eastAsia="en-GB"/>
         </w:rPr>
       </w:pPr>
-      <w:hyperlink w:anchor="_Toc517095464" w:history="1">
+      <w:hyperlink w:anchor="_Toc517259764" w:history="1">
         <w:r>
           <w:rPr>
             <w:rStyle w:val="Hyperlink"/>
@@ -6552,7 +6552,7 @@
             <w:noProof/>
             <w:webHidden/>
           </w:rPr>
-          <w:instrText xml:space="preserve"> PAGEREF _Toc517095464 \h </w:instrText>
+          <w:instrText xml:space="preserve"> PAGEREF _Toc517259764 \h </w:instrText>
         </w:r>
         <w:r>
           <w:rPr>
@@ -6598,7 +6598,7 @@
           <w:lang w:val="en-GB" w:eastAsia="en-GB"/>
         </w:rPr>
       </w:pPr>
-      <w:hyperlink w:anchor="_Toc517095465" w:history="1">
+      <w:hyperlink w:anchor="_Toc517259765" w:history="1">
         <w:r>
           <w:rPr>
             <w:rStyle w:val="Hyperlink"/>
@@ -6644,7 +6644,7 @@
             <w:noProof/>
             <w:webHidden/>
           </w:rPr>
-          <w:instrText xml:space="preserve"> PAGEREF _Toc517095465 \h </w:instrText>
+          <w:instrText xml:space="preserve"> PAGEREF _Toc517259765 \h </w:instrText>
         </w:r>
         <w:r>
           <w:rPr>
@@ -6690,7 +6690,7 @@
           <w:lang w:val="en-GB" w:eastAsia="en-GB"/>
         </w:rPr>
       </w:pPr>
-      <w:hyperlink w:anchor="_Toc517095466" w:history="1">
+      <w:hyperlink w:anchor="_Toc517259766" w:history="1">
         <w:r>
           <w:rPr>
             <w:rStyle w:val="Hyperlink"/>
@@ -6736,7 +6736,7 @@
             <w:noProof/>
             <w:webHidden/>
           </w:rPr>
-          <w:instrText xml:space="preserve"> PAGEREF _Toc517095466 \h </w:instrText>
+          <w:instrText xml:space="preserve"> PAGEREF _Toc517259766 \h </w:instrText>
         </w:r>
         <w:r>
           <w:rPr>
@@ -6782,7 +6782,7 @@
           <w:lang w:val="en-GB" w:eastAsia="en-GB"/>
         </w:rPr>
       </w:pPr>
-      <w:hyperlink w:anchor="_Toc517095467" w:history="1">
+      <w:hyperlink w:anchor="_Toc517259767" w:history="1">
         <w:r>
           <w:rPr>
             <w:rStyle w:val="Hyperlink"/>
@@ -6828,7 +6828,7 @@
             <w:noProof/>
             <w:webHidden/>
           </w:rPr>
-          <w:instrText xml:space="preserve"> PAGEREF _Toc517095467 \h </w:instrText>
+          <w:instrText xml:space="preserve"> PAGEREF _Toc517259767 \h </w:instrText>
         </w:r>
         <w:r>
           <w:rPr>
@@ -6874,7 +6874,7 @@
           <w:lang w:val="en-GB" w:eastAsia="en-GB"/>
         </w:rPr>
       </w:pPr>
-      <w:hyperlink w:anchor="_Toc517095468" w:history="1">
+      <w:hyperlink w:anchor="_Toc517259768" w:history="1">
         <w:r>
           <w:rPr>
             <w:rStyle w:val="Hyperlink"/>
@@ -6935,7 +6935,7 @@
             <w:noProof/>
             <w:webHidden/>
           </w:rPr>
-          <w:instrText xml:space="preserve"> PAGEREF _Toc517095468 \h </w:instrText>
+          <w:instrText xml:space="preserve"> PAGEREF _Toc517259768 \h </w:instrText>
         </w:r>
         <w:r>
           <w:rPr>
@@ -6981,7 +6981,7 @@
           <w:lang w:val="en-GB" w:eastAsia="en-GB"/>
         </w:rPr>
       </w:pPr>
-      <w:hyperlink w:anchor="_Toc517095469" w:history="1">
+      <w:hyperlink w:anchor="_Toc517259769" w:history="1">
         <w:r>
           <w:rPr>
             <w:rStyle w:val="Hyperlink"/>
@@ -7027,7 +7027,7 @@
             <w:noProof/>
             <w:webHidden/>
           </w:rPr>
-          <w:instrText xml:space="preserve"> PAGEREF _Toc517095469 \h </w:instrText>
+          <w:instrText xml:space="preserve"> PAGEREF _Toc517259769 \h </w:instrText>
         </w:r>
         <w:r>
           <w:rPr>
@@ -7073,7 +7073,7 @@
           <w:lang w:val="en-GB" w:eastAsia="en-GB"/>
         </w:rPr>
       </w:pPr>
-      <w:hyperlink w:anchor="_Toc517095470" w:history="1">
+      <w:hyperlink w:anchor="_Toc517259770" w:history="1">
         <w:r>
           <w:rPr>
             <w:rStyle w:val="Hyperlink"/>
@@ -7119,7 +7119,7 @@
             <w:noProof/>
             <w:webHidden/>
           </w:rPr>
-          <w:instrText xml:space="preserve"> PAGEREF _Toc517095470 \h </w:instrText>
+          <w:instrText xml:space="preserve"> PAGEREF _Toc517259770 \h </w:instrText>
         </w:r>
         <w:r>
           <w:rPr>
@@ -7165,7 +7165,7 @@
           <w:lang w:val="en-GB" w:eastAsia="en-GB"/>
         </w:rPr>
       </w:pPr>
-      <w:hyperlink w:anchor="_Toc517095471" w:history="1">
+      <w:hyperlink w:anchor="_Toc517259771" w:history="1">
         <w:r>
           <w:rPr>
             <w:rStyle w:val="Hyperlink"/>
@@ -7211,7 +7211,7 @@
             <w:noProof/>
             <w:webHidden/>
           </w:rPr>
-          <w:instrText xml:space="preserve"> PAGEREF _Toc517095471 \h </w:instrText>
+          <w:instrText xml:space="preserve"> PAGEREF _Toc517259771 \h </w:instrText>
         </w:r>
         <w:r>
           <w:rPr>
@@ -7257,7 +7257,7 @@
           <w:lang w:val="en-GB" w:eastAsia="en-GB"/>
         </w:rPr>
       </w:pPr>
-      <w:hyperlink w:anchor="_Toc517095472" w:history="1">
+      <w:hyperlink w:anchor="_Toc517259772" w:history="1">
         <w:r>
           <w:rPr>
             <w:rStyle w:val="Hyperlink"/>
@@ -7303,7 +7303,7 @@
             <w:noProof/>
             <w:webHidden/>
           </w:rPr>
-          <w:instrText xml:space="preserve"> PAGEREF _Toc517095472 \h </w:instrText>
+          <w:instrText xml:space="preserve"> PAGEREF _Toc517259772 \h </w:instrText>
         </w:r>
         <w:r>
           <w:rPr>
@@ -7349,7 +7349,7 @@
           <w:lang w:val="en-GB" w:eastAsia="en-GB"/>
         </w:rPr>
       </w:pPr>
-      <w:hyperlink w:anchor="_Toc517095473" w:history="1">
+      <w:hyperlink w:anchor="_Toc517259773" w:history="1">
         <w:r>
           <w:rPr>
             <w:rStyle w:val="Hyperlink"/>
@@ -7395,7 +7395,7 @@
             <w:noProof/>
             <w:webHidden/>
           </w:rPr>
-          <w:instrText xml:space="preserve"> PAGEREF _Toc517095473 \h </w:instrText>
+          <w:instrText xml:space="preserve"> PAGEREF _Toc517259773 \h </w:instrText>
         </w:r>
         <w:r>
           <w:rPr>
@@ -7441,7 +7441,7 @@
           <w:lang w:val="en-GB" w:eastAsia="en-GB"/>
         </w:rPr>
       </w:pPr>
-      <w:hyperlink w:anchor="_Toc517095474" w:history="1">
+      <w:hyperlink w:anchor="_Toc517259774" w:history="1">
         <w:r>
           <w:rPr>
             <w:rStyle w:val="Hyperlink"/>
@@ -7487,7 +7487,7 @@
             <w:noProof/>
             <w:webHidden/>
           </w:rPr>
-          <w:instrText xml:space="preserve"> PAGEREF _Toc517095474 \h </w:instrText>
+          <w:instrText xml:space="preserve"> PAGEREF _Toc517259774 \h </w:instrText>
         </w:r>
         <w:r>
           <w:rPr>
@@ -7533,7 +7533,7 @@
           <w:lang w:val="en-GB" w:eastAsia="en-GB"/>
         </w:rPr>
       </w:pPr>
-      <w:hyperlink w:anchor="_Toc517095475" w:history="1">
+      <w:hyperlink w:anchor="_Toc517259775" w:history="1">
         <w:r>
           <w:rPr>
             <w:rStyle w:val="Hyperlink"/>
@@ -7579,7 +7579,7 @@
             <w:noProof/>
             <w:webHidden/>
           </w:rPr>
-          <w:instrText xml:space="preserve"> PAGEREF _Toc517095475 \h </w:instrText>
+          <w:instrText xml:space="preserve"> PAGEREF _Toc517259775 \h </w:instrText>
         </w:r>
         <w:r>
           <w:rPr>
@@ -7625,7 +7625,7 @@
           <w:lang w:val="en-GB" w:eastAsia="en-GB"/>
         </w:rPr>
       </w:pPr>
-      <w:hyperlink w:anchor="_Toc517095476" w:history="1">
+      <w:hyperlink w:anchor="_Toc517259776" w:history="1">
         <w:r>
           <w:rPr>
             <w:rStyle w:val="Hyperlink"/>
@@ -7671,7 +7671,7 @@
             <w:noProof/>
             <w:webHidden/>
           </w:rPr>
-          <w:instrText xml:space="preserve"> PAGEREF _Toc517095476 \h </w:instrText>
+          <w:instrText xml:space="preserve"> PAGEREF _Toc517259776 \h </w:instrText>
         </w:r>
         <w:r>
           <w:rPr>
@@ -7713,11 +7713,12 @@
           <w:lang w:val="en-GB" w:eastAsia="en-GB"/>
         </w:rPr>
       </w:pPr>
-      <w:hyperlink w:anchor="_Toc517095477" w:history="1">
+      <w:hyperlink w:anchor="_Toc517259777" w:history="1">
         <w:r>
           <w:rPr>
             <w:rStyle w:val="Hyperlink"/>
             <w:noProof/>
+            <w:lang w:val="sr-Latn-RS"/>
           </w:rPr>
           <w:t>3.</w:t>
         </w:r>
@@ -7736,7 +7737,15 @@
             <w:rStyle w:val="Hyperlink"/>
             <w:noProof/>
           </w:rPr>
-          <w:t>Zaključak</w:t>
+          <w:t xml:space="preserve">Koncept </w:t>
+        </w:r>
+        <w:r>
+          <w:rPr>
+            <w:rStyle w:val="Hyperlink"/>
+            <w:noProof/>
+            <w:lang w:val="sr-Latn-RS"/>
+          </w:rPr>
+          <w:t>rešenja</w:t>
         </w:r>
         <w:r>
           <w:rPr>
@@ -7757,7 +7766,7 @@
             <w:noProof/>
             <w:webHidden/>
           </w:rPr>
-          <w:instrText xml:space="preserve"> PAGEREF _Toc517095477 \h </w:instrText>
+          <w:instrText xml:space="preserve"> PAGEREF _Toc517259777 \h </w:instrText>
         </w:r>
         <w:r>
           <w:rPr>
@@ -7799,7 +7808,7 @@
           <w:lang w:val="en-GB" w:eastAsia="en-GB"/>
         </w:rPr>
       </w:pPr>
-      <w:hyperlink w:anchor="_Toc517095478" w:history="1">
+      <w:hyperlink w:anchor="_Toc517259778" w:history="1">
         <w:r>
           <w:rPr>
             <w:rStyle w:val="Hyperlink"/>
@@ -7822,6 +7831,92 @@
             <w:rStyle w:val="Hyperlink"/>
             <w:noProof/>
           </w:rPr>
+          <w:t>Programsko rešenje</w:t>
+        </w:r>
+        <w:r>
+          <w:rPr>
+            <w:noProof/>
+            <w:webHidden/>
+          </w:rPr>
+          <w:tab/>
+        </w:r>
+        <w:r>
+          <w:rPr>
+            <w:noProof/>
+            <w:webHidden/>
+          </w:rPr>
+          <w:fldChar w:fldCharType="begin"/>
+        </w:r>
+        <w:r>
+          <w:rPr>
+            <w:noProof/>
+            <w:webHidden/>
+          </w:rPr>
+          <w:instrText xml:space="preserve"> PAGEREF _Toc517259778 \h </w:instrText>
+        </w:r>
+        <w:r>
+          <w:rPr>
+            <w:noProof/>
+            <w:webHidden/>
+          </w:rPr>
+        </w:r>
+        <w:r>
+          <w:rPr>
+            <w:noProof/>
+            <w:webHidden/>
+          </w:rPr>
+          <w:fldChar w:fldCharType="separate"/>
+        </w:r>
+        <w:r>
+          <w:rPr>
+            <w:noProof/>
+            <w:webHidden/>
+          </w:rPr>
+          <w:t>17</w:t>
+        </w:r>
+        <w:r>
+          <w:rPr>
+            <w:noProof/>
+            <w:webHidden/>
+          </w:rPr>
+          <w:fldChar w:fldCharType="end"/>
+        </w:r>
+      </w:hyperlink>
+    </w:p>
+    <w:p>
+      <w:pPr>
+        <w:pStyle w:val="TOC1"/>
+        <w:rPr>
+          <w:rFonts w:asciiTheme="minorHAnsi" w:eastAsiaTheme="minorEastAsia" w:hAnsiTheme="minorHAnsi" w:cstheme="minorBidi"/>
+          <w:noProof/>
+          <w:sz w:val="22"/>
+          <w:szCs w:val="22"/>
+          <w:lang w:val="en-GB" w:eastAsia="en-GB"/>
+        </w:rPr>
+      </w:pPr>
+      <w:hyperlink w:anchor="_Toc517259779" w:history="1">
+        <w:r>
+          <w:rPr>
+            <w:rStyle w:val="Hyperlink"/>
+            <w:noProof/>
+          </w:rPr>
+          <w:t>5.</w:t>
+        </w:r>
+        <w:r>
+          <w:rPr>
+            <w:rFonts w:asciiTheme="minorHAnsi" w:eastAsiaTheme="minorEastAsia" w:hAnsiTheme="minorHAnsi" w:cstheme="minorBidi"/>
+            <w:noProof/>
+            <w:sz w:val="22"/>
+            <w:szCs w:val="22"/>
+            <w:lang w:val="en-GB" w:eastAsia="en-GB"/>
+          </w:rPr>
+          <w:tab/>
+        </w:r>
+        <w:r>
+          <w:rPr>
+            <w:rStyle w:val="Hyperlink"/>
+            <w:noProof/>
+          </w:rPr>
           <w:t>Literatura</w:t>
         </w:r>
         <w:r>
@@ -7843,7 +7938,7 @@
             <w:noProof/>
             <w:webHidden/>
           </w:rPr>
-          <w:instrText xml:space="preserve"> PAGEREF _Toc517095478 \h </w:instrText>
+          <w:instrText xml:space="preserve"> PAGEREF _Toc517259779 \h </w:instrText>
         </w:r>
         <w:r>
           <w:rPr>
@@ -7863,7 +7958,7 @@
             <w:noProof/>
             <w:webHidden/>
           </w:rPr>
-          <w:t>15</w:t>
+          <w:t>18</w:t>
         </w:r>
         <w:r>
           <w:rPr>
@@ -8003,7 +8098,7 @@
         <w:rPr>
           <w:noProof/>
         </w:rPr>
-        <w:t xml:space="preserve">Slika 2.2 </w:t>
+        <w:t xml:space="preserve">Slika 2.1 </w:t>
       </w:r>
       <w:r>
         <w:rPr>
@@ -8034,7 +8129,7 @@
         <w:rPr>
           <w:noProof/>
         </w:rPr>
-        <w:instrText xml:space="preserve"> PAGEREF _Toc517095437 \h </w:instrText>
+        <w:instrText xml:space="preserve"> PAGEREF _Toc517259780 \h </w:instrText>
       </w:r>
       <w:r>
         <w:rPr>
@@ -8078,7 +8173,7 @@
         <w:rPr>
           <w:noProof/>
         </w:rPr>
-        <w:t>Slika 2.3 Neobložene uprede parice</w:t>
+        <w:t>Slika 2.2 Neobložene uprede parice</w:t>
       </w:r>
       <w:r>
         <w:rPr>
@@ -8096,7 +8191,7 @@
         <w:rPr>
           <w:noProof/>
         </w:rPr>
-        <w:instrText xml:space="preserve"> PAGEREF _Toc517095438 \h </w:instrText>
+        <w:instrText xml:space="preserve"> PAGEREF _Toc517259781 \h </w:instrText>
       </w:r>
       <w:r>
         <w:rPr>
@@ -8140,7 +8235,7 @@
         <w:rPr>
           <w:noProof/>
         </w:rPr>
-        <w:t>Slika 2.4 Segmentacija</w:t>
+        <w:t>Slika 2.3 Segmentacija</w:t>
       </w:r>
       <w:r>
         <w:rPr>
@@ -8158,7 +8253,7 @@
         <w:rPr>
           <w:noProof/>
         </w:rPr>
-        <w:instrText xml:space="preserve"> PAGEREF _Toc517095439 \h </w:instrText>
+        <w:instrText xml:space="preserve"> PAGEREF _Toc517259782 \h </w:instrText>
       </w:r>
       <w:r>
         <w:rPr>
@@ -8202,7 +8297,7 @@
         <w:rPr>
           <w:noProof/>
         </w:rPr>
-        <w:t xml:space="preserve">Slika 2.5 Izgled </w:t>
+        <w:t xml:space="preserve">Slika 2.4 Izgled </w:t>
       </w:r>
       <w:r>
         <w:rPr>
@@ -8233,7 +8328,7 @@
         <w:rPr>
           <w:noProof/>
         </w:rPr>
-        <w:instrText xml:space="preserve"> PAGEREF _Toc517095440 \h </w:instrText>
+        <w:instrText xml:space="preserve"> PAGEREF _Toc517259783 \h </w:instrText>
       </w:r>
       <w:r>
         <w:rPr>
@@ -8277,7 +8372,7 @@
         <w:rPr>
           <w:noProof/>
         </w:rPr>
-        <w:t xml:space="preserve">Slika 2.6 </w:t>
+        <w:t xml:space="preserve">Slika 2.5 </w:t>
       </w:r>
       <w:r>
         <w:rPr>
@@ -8308,7 +8403,7 @@
         <w:rPr>
           <w:noProof/>
         </w:rPr>
-        <w:instrText xml:space="preserve"> PAGEREF _Toc517095441 \h </w:instrText>
+        <w:instrText xml:space="preserve"> PAGEREF _Toc517259784 \h </w:instrText>
       </w:r>
       <w:r>
         <w:rPr>
@@ -8352,7 +8447,7 @@
         <w:rPr>
           <w:noProof/>
         </w:rPr>
-        <w:t xml:space="preserve">Slika 2.7 </w:t>
+        <w:t xml:space="preserve">Slika 2.6 </w:t>
       </w:r>
       <w:r>
         <w:rPr>
@@ -8383,7 +8478,7 @@
         <w:rPr>
           <w:noProof/>
         </w:rPr>
-        <w:instrText xml:space="preserve"> PAGEREF _Toc517095442 \h </w:instrText>
+        <w:instrText xml:space="preserve"> PAGEREF _Toc517259785 \h </w:instrText>
       </w:r>
       <w:r>
         <w:rPr>
@@ -8427,7 +8522,7 @@
         <w:rPr>
           <w:noProof/>
         </w:rPr>
-        <w:t>Slika 2.8 I</w:t>
+        <w:t>Slika 2.7 I</w:t>
       </w:r>
       <w:r>
         <w:rPr>
@@ -8465,7 +8560,7 @@
         <w:rPr>
           <w:noProof/>
         </w:rPr>
-        <w:instrText xml:space="preserve"> PAGEREF _Toc517095443 \h </w:instrText>
+        <w:instrText xml:space="preserve"> PAGEREF _Toc517259786 \h </w:instrText>
       </w:r>
       <w:r>
         <w:rPr>
@@ -8509,7 +8604,7 @@
         <w:rPr>
           <w:noProof/>
         </w:rPr>
-        <w:t xml:space="preserve">Slika 2.9 Primer </w:t>
+        <w:t xml:space="preserve">Slika 2.8 Primer </w:t>
       </w:r>
       <w:r>
         <w:rPr>
@@ -8540,7 +8635,7 @@
         <w:rPr>
           <w:noProof/>
         </w:rPr>
-        <w:instrText xml:space="preserve"> PAGEREF _Toc517095444 \h </w:instrText>
+        <w:instrText xml:space="preserve"> PAGEREF _Toc517259787 \h </w:instrText>
       </w:r>
       <w:r>
         <w:rPr>
@@ -8584,7 +8679,7 @@
         <w:rPr>
           <w:noProof/>
         </w:rPr>
-        <w:t xml:space="preserve">Slika 2.10 Prikaz </w:t>
+        <w:t xml:space="preserve">Slika 2.9 Prikaz </w:t>
       </w:r>
       <w:r>
         <w:rPr>
@@ -8615,7 +8710,7 @@
         <w:rPr>
           <w:noProof/>
         </w:rPr>
-        <w:instrText xml:space="preserve"> PAGEREF _Toc517095445 \h </w:instrText>
+        <w:instrText xml:space="preserve"> PAGEREF _Toc517259788 \h </w:instrText>
       </w:r>
       <w:r>
         <w:rPr>
@@ -8633,6 +8728,143 @@
           <w:noProof/>
         </w:rPr>
         <w:t>12</w:t>
+      </w:r>
+      <w:r>
+        <w:rPr>
+          <w:noProof/>
+        </w:rPr>
+        <w:fldChar w:fldCharType="end"/>
+      </w:r>
+    </w:p>
+    <w:p>
+      <w:pPr>
+        <w:pStyle w:val="TableofFigures"/>
+        <w:tabs>
+          <w:tab w:val="right" w:leader="dot" w:pos="9345"/>
+        </w:tabs>
+        <w:rPr>
+          <w:rFonts w:asciiTheme="minorHAnsi" w:eastAsiaTheme="minorEastAsia" w:hAnsiTheme="minorHAnsi" w:cstheme="minorBidi"/>
+          <w:noProof/>
+          <w:sz w:val="22"/>
+          <w:szCs w:val="22"/>
+          <w:lang w:val="en-GB" w:eastAsia="en-GB"/>
+        </w:rPr>
+      </w:pPr>
+      <w:r>
+        <w:rPr>
+          <w:noProof/>
+        </w:rPr>
+        <w:t xml:space="preserve">Slika 3.1 </w:t>
+      </w:r>
+      <w:r>
+        <w:rPr>
+          <w:i/>
+          <w:noProof/>
+        </w:rPr>
+        <w:t>Altera Cyclone</w:t>
+      </w:r>
+      <w:r>
+        <w:rPr>
+          <w:noProof/>
+        </w:rPr>
+        <w:t xml:space="preserve"> pete generacije</w:t>
+      </w:r>
+      <w:r>
+        <w:rPr>
+          <w:noProof/>
+        </w:rPr>
+        <w:tab/>
+      </w:r>
+      <w:r>
+        <w:rPr>
+          <w:noProof/>
+        </w:rPr>
+        <w:fldChar w:fldCharType="begin"/>
+      </w:r>
+      <w:r>
+        <w:rPr>
+          <w:noProof/>
+        </w:rPr>
+        <w:instrText xml:space="preserve"> PAGEREF _Toc517259789 \h </w:instrText>
+      </w:r>
+      <w:r>
+        <w:rPr>
+          <w:noProof/>
+        </w:rPr>
+      </w:r>
+      <w:r>
+        <w:rPr>
+          <w:noProof/>
+        </w:rPr>
+        <w:fldChar w:fldCharType="separate"/>
+      </w:r>
+      <w:r>
+        <w:rPr>
+          <w:noProof/>
+        </w:rPr>
+        <w:t>14</w:t>
+      </w:r>
+      <w:r>
+        <w:rPr>
+          <w:noProof/>
+        </w:rPr>
+        <w:fldChar w:fldCharType="end"/>
+      </w:r>
+    </w:p>
+    <w:p>
+      <w:pPr>
+        <w:pStyle w:val="TableofFigures"/>
+        <w:tabs>
+          <w:tab w:val="right" w:leader="dot" w:pos="9345"/>
+        </w:tabs>
+        <w:rPr>
+          <w:rFonts w:asciiTheme="minorHAnsi" w:eastAsiaTheme="minorEastAsia" w:hAnsiTheme="minorHAnsi" w:cstheme="minorBidi"/>
+          <w:noProof/>
+          <w:sz w:val="22"/>
+          <w:szCs w:val="22"/>
+          <w:lang w:val="en-GB" w:eastAsia="en-GB"/>
+        </w:rPr>
+      </w:pPr>
+      <w:r>
+        <w:rPr>
+          <w:noProof/>
+        </w:rPr>
+        <w:t>Slika 3.2 Izgled klijentskog terminala</w:t>
+      </w:r>
+      <w:r>
+        <w:rPr>
+          <w:noProof/>
+        </w:rPr>
+        <w:tab/>
+      </w:r>
+      <w:r>
+        <w:rPr>
+          <w:noProof/>
+        </w:rPr>
+        <w:fldChar w:fldCharType="begin"/>
+      </w:r>
+      <w:r>
+        <w:rPr>
+          <w:noProof/>
+        </w:rPr>
+        <w:instrText xml:space="preserve"> PAGEREF _Toc517259790 \h </w:instrText>
+      </w:r>
+      <w:r>
+        <w:rPr>
+          <w:noProof/>
+        </w:rPr>
+      </w:r>
+      <w:r>
+        <w:rPr>
+          <w:noProof/>
+        </w:rPr>
+        <w:fldChar w:fldCharType="separate"/>
+      </w:r>
+      <w:r>
+        <w:rPr>
+          <w:noProof/>
+        </w:rPr>
+        <w:t>15</w:t>
       </w:r>
       <w:r>
         <w:rPr>
@@ -9369,7 +9601,7 @@
         <w:pStyle w:val="Heading1"/>
       </w:pPr>
       <w:bookmarkStart w:id="0" w:name="_Ref471876195"/>
-      <w:bookmarkStart w:id="1" w:name="_Toc517095463"/>
+      <w:bookmarkStart w:id="1" w:name="_Toc517259763"/>
       <w:r>
         <w:lastRenderedPageBreak/>
         <w:t>Uvod</w:t>
@@ -9763,7 +9995,7 @@
       <w:pPr>
         <w:pStyle w:val="Heading1"/>
       </w:pPr>
-      <w:bookmarkStart w:id="2" w:name="_Toc517095464"/>
+      <w:bookmarkStart w:id="2" w:name="_Toc517259764"/>
       <w:r>
         <w:lastRenderedPageBreak/>
         <w:t>Teorijske osnove</w:t>
@@ -9779,7 +10011,7 @@
           <w:lang w:val="sr-Latn-RS"/>
         </w:rPr>
       </w:pPr>
-      <w:bookmarkStart w:id="3" w:name="_Toc517095465"/>
+      <w:bookmarkStart w:id="3" w:name="_Toc517259765"/>
       <w:r>
         <w:rPr>
           <w:lang w:val="sr-Latn-RS"/>
@@ -9847,7 +10079,7 @@
           <w:lang w:val="sr-Latn-RS"/>
         </w:rPr>
       </w:pPr>
-      <w:bookmarkStart w:id="4" w:name="_Toc517095466"/>
+      <w:bookmarkStart w:id="4" w:name="_Toc517259766"/>
       <w:r>
         <w:rPr>
           <w:lang w:val="sr-Latn-RS"/>
@@ -9925,7 +10157,7 @@
           <w:lang w:val="sr-Latn-RS"/>
         </w:rPr>
       </w:pPr>
-      <w:bookmarkStart w:id="5" w:name="_Toc517095437"/>
+      <w:bookmarkStart w:id="5" w:name="_Toc517259780"/>
       <w:r>
         <w:t xml:space="preserve">Slika </w:t>
       </w:r>
@@ -10112,7 +10344,7 @@
           <w:noProof/>
         </w:rPr>
       </w:pPr>
-      <w:bookmarkStart w:id="6" w:name="_Toc517095438"/>
+      <w:bookmarkStart w:id="6" w:name="_Toc517259781"/>
       <w:r>
         <w:t xml:space="preserve">Slika </w:t>
       </w:r>
@@ -10263,7 +10495,7 @@
           <w:lang w:val="sr-Latn-RS"/>
         </w:rPr>
       </w:pPr>
-      <w:bookmarkStart w:id="7" w:name="_Toc517095467"/>
+      <w:bookmarkStart w:id="7" w:name="_Toc517259767"/>
       <w:r>
         <w:rPr>
           <w:lang w:val="sr-Latn-RS"/>
@@ -10359,7 +10591,7 @@
           <w:noProof/>
         </w:rPr>
       </w:pPr>
-      <w:bookmarkStart w:id="8" w:name="_Toc517095439"/>
+      <w:bookmarkStart w:id="8" w:name="_Toc517259782"/>
       <w:r>
         <w:t xml:space="preserve">Slika </w:t>
       </w:r>
@@ -10627,7 +10859,7 @@
           <w:noProof/>
         </w:rPr>
       </w:pPr>
-      <w:bookmarkStart w:id="9" w:name="_Toc517095440"/>
+      <w:bookmarkStart w:id="9" w:name="_Toc517259783"/>
       <w:r>
         <w:t xml:space="preserve">Slika </w:t>
       </w:r>
@@ -10837,7 +11069,7 @@
           <w:lang w:val="sr-Latn-RS"/>
         </w:rPr>
       </w:pPr>
-      <w:bookmarkStart w:id="10" w:name="_Toc517095468"/>
+      <w:bookmarkStart w:id="10" w:name="_Toc517259768"/>
       <w:r>
         <w:t>Uspostavljanje</w:t>
       </w:r>
@@ -10980,7 +11212,7 @@
           <w:noProof/>
         </w:rPr>
       </w:pPr>
-      <w:bookmarkStart w:id="11" w:name="_Toc517095441"/>
+      <w:bookmarkStart w:id="11" w:name="_Toc517259784"/>
       <w:r>
         <w:t xml:space="preserve">Slika </w:t>
       </w:r>
@@ -11055,7 +11287,7 @@
           <w:lang w:val="sr-Latn-RS"/>
         </w:rPr>
       </w:pPr>
-      <w:bookmarkStart w:id="12" w:name="_Toc517095469"/>
+      <w:bookmarkStart w:id="12" w:name="_Toc517259769"/>
       <w:r>
         <w:rPr>
           <w:lang w:val="sr-Latn-RS"/>
@@ -11223,7 +11455,7 @@
           <w:noProof/>
         </w:rPr>
       </w:pPr>
-      <w:bookmarkStart w:id="13" w:name="_Toc517095442"/>
+      <w:bookmarkStart w:id="13" w:name="_Toc517259785"/>
       <w:r>
         <w:t xml:space="preserve">Slika </w:t>
       </w:r>
@@ -11298,7 +11530,7 @@
           <w:lang w:val="sr-Latn-RS"/>
         </w:rPr>
       </w:pPr>
-      <w:bookmarkStart w:id="14" w:name="_Toc517095470"/>
+      <w:bookmarkStart w:id="14" w:name="_Toc517259770"/>
       <w:r>
         <w:rPr>
           <w:lang w:val="sr-Latn-RS"/>
@@ -11441,7 +11673,7 @@
           <w:lang w:val="sr-Latn-RS"/>
         </w:rPr>
       </w:pPr>
-      <w:bookmarkStart w:id="15" w:name="_Toc517095471"/>
+      <w:bookmarkStart w:id="15" w:name="_Toc517259771"/>
       <w:r>
         <w:rPr>
           <w:lang w:val="sr-Latn-RS"/>
@@ -11548,7 +11780,7 @@
           <w:lang w:val="sr-Latn-RS"/>
         </w:rPr>
       </w:pPr>
-      <w:bookmarkStart w:id="16" w:name="_Toc517095472"/>
+      <w:bookmarkStart w:id="16" w:name="_Toc517259772"/>
       <w:r>
         <w:rPr>
           <w:lang w:val="sr-Latn-RS"/>
@@ -11663,7 +11895,7 @@
           <w:noProof/>
         </w:rPr>
       </w:pPr>
-      <w:bookmarkStart w:id="17" w:name="_Toc517095443"/>
+      <w:bookmarkStart w:id="17" w:name="_Toc517259786"/>
       <w:r>
         <w:t xml:space="preserve">Slika </w:t>
       </w:r>
@@ -12086,7 +12318,7 @@
           <w:noProof/>
         </w:rPr>
       </w:pPr>
-      <w:bookmarkStart w:id="18" w:name="_Toc517095444"/>
+      <w:bookmarkStart w:id="18" w:name="_Toc517259787"/>
       <w:r>
         <w:t xml:space="preserve">Slika </w:t>
       </w:r>
@@ -12332,7 +12564,7 @@
           <w:lang w:val="en-GB"/>
         </w:rPr>
       </w:pPr>
-      <w:bookmarkStart w:id="19" w:name="_Toc517095473"/>
+      <w:bookmarkStart w:id="19" w:name="_Toc517259773"/>
       <w:r>
         <w:rPr>
           <w:lang w:val="en-GB"/>
@@ -12546,7 +12778,7 @@
           <w:lang w:val="en-GB"/>
         </w:rPr>
       </w:pPr>
-      <w:bookmarkStart w:id="20" w:name="_Toc517095474"/>
+      <w:bookmarkStart w:id="20" w:name="_Toc517259774"/>
       <w:r>
         <w:rPr>
           <w:lang w:val="en-GB"/>
@@ -12825,7 +13057,7 @@
           <w:lang w:val="en-GB"/>
         </w:rPr>
       </w:pPr>
-      <w:bookmarkStart w:id="21" w:name="_Toc517095475"/>
+      <w:bookmarkStart w:id="21" w:name="_Toc517259775"/>
       <w:r>
         <w:rPr>
           <w:lang w:val="en-GB"/>
@@ -13104,7 +13336,7 @@
           <w:noProof/>
         </w:rPr>
       </w:pPr>
-      <w:bookmarkStart w:id="22" w:name="_Toc517095445"/>
+      <w:bookmarkStart w:id="22" w:name="_Toc517259788"/>
       <w:r>
         <w:t xml:space="preserve">Slika </w:t>
       </w:r>
@@ -13185,7 +13417,7 @@
           <w:lang w:val="en-GB"/>
         </w:rPr>
       </w:pPr>
-      <w:bookmarkStart w:id="23" w:name="_Toc517095476"/>
+      <w:bookmarkStart w:id="23" w:name="_Toc517259776"/>
       <w:r>
         <w:rPr>
           <w:lang w:val="en-GB"/>
@@ -14082,6 +14314,355 @@
         <w:rPr>
           <w:lang w:val="sr-Latn-RS"/>
         </w:rPr>
+      </w:pPr>
+      <w:r>
+        <w:rPr>
+          <w:lang w:val="en-GB"/>
+        </w:rPr>
+        <w:t xml:space="preserve">Kod </w:t>
+      </w:r>
+      <w:r>
+        <w:rPr>
+          <w:i/>
+          <w:lang w:val="en-GB"/>
+        </w:rPr>
+        <w:t>RSA</w:t>
+      </w:r>
+      <w:r>
+        <w:rPr>
+          <w:lang w:val="en-GB"/>
+        </w:rPr>
+        <w:t xml:space="preserve"> enkripcije se postavlja pitanje zašto</w:t>
+      </w:r>
+      <w:r>
+        <w:rPr>
+          <w:lang w:val="en-GB"/>
+        </w:rPr>
+        <w:t xml:space="preserve"> se koriste</w:t>
+      </w:r>
+      <w:r>
+        <w:rPr>
+          <w:lang w:val="en-GB"/>
+        </w:rPr>
+        <w:t xml:space="preserve"> baš prosti brojevi?</w:t>
+      </w:r>
+      <w:r>
+        <w:rPr>
+          <w:lang w:val="en-GB"/>
+        </w:rPr>
+        <w:t xml:space="preserve"> Zašto ne bilo koja dva velika broja?</w:t>
+      </w:r>
+      <w:r>
+        <w:rPr>
+          <w:lang w:val="en-GB"/>
+        </w:rPr>
+        <w:t xml:space="preserve"> </w:t>
+      </w:r>
+      <w:r>
+        <w:rPr>
+          <w:lang w:val="sr-Latn-RS"/>
+        </w:rPr>
+        <w:t>Odgovor leži u tome</w:t>
+      </w:r>
+      <w:r>
+        <w:rPr>
+          <w:lang w:val="sr-Latn-RS"/>
+        </w:rPr>
+        <w:t xml:space="preserve"> da je današnjim računarima veoma lako pomnožiti dva velika prosta broja i naći broj </w:t>
+      </w:r>
+      <m:oMath>
+        <m:r>
+          <m:rPr>
+            <m:sty m:val="bi"/>
+          </m:rPr>
+          <w:rPr>
+            <w:rFonts w:ascii="Cambria Math" w:hAnsi="Cambria Math"/>
+            <w:lang w:val="sr-Latn-RS"/>
+          </w:rPr>
+          <m:t>n</m:t>
+        </m:r>
+      </m:oMath>
+      <w:r>
+        <w:rPr>
+          <w:lang w:val="sr-Latn-RS"/>
+        </w:rPr>
+        <w:t>, ali ne postoji način na koji bi se</w:t>
+      </w:r>
+      <w:r>
+        <w:rPr>
+          <w:lang w:val="sr-Latn-RS"/>
+        </w:rPr>
+        <w:t xml:space="preserve"> efikasno</w:t>
+      </w:r>
+      <w:r>
+        <w:rPr>
+          <w:lang w:val="sr-Latn-RS"/>
+        </w:rPr>
+        <w:t xml:space="preserve"> odradila inverzna operacija kako bi se došlo do faktora </w:t>
+      </w:r>
+      <m:oMath>
+        <m:r>
+          <m:rPr>
+            <m:sty m:val="bi"/>
+          </m:rPr>
+          <w:rPr>
+            <w:rFonts w:ascii="Cambria Math" w:hAnsi="Cambria Math"/>
+            <w:lang w:val="en-GB"/>
+          </w:rPr>
+          <m:t>p</m:t>
+        </m:r>
+      </m:oMath>
+      <w:r>
+        <w:rPr>
+          <w:lang w:val="en-GB"/>
+        </w:rPr>
+        <w:t xml:space="preserve"> i </w:t>
+      </w:r>
+      <m:oMath>
+        <m:r>
+          <m:rPr>
+            <m:sty m:val="bi"/>
+          </m:rPr>
+          <w:rPr>
+            <w:rFonts w:ascii="Cambria Math" w:hAnsi="Cambria Math"/>
+            <w:lang w:val="en-GB"/>
+          </w:rPr>
+          <m:t>q</m:t>
+        </m:r>
+      </m:oMath>
+      <w:r>
+        <w:rPr>
+          <w:lang w:val="en-GB"/>
+        </w:rPr>
+        <w:t xml:space="preserve"> jer to</w:t>
+      </w:r>
+      <w:r>
+        <w:rPr>
+          <w:lang w:val="en-GB"/>
+        </w:rPr>
+        <w:t xml:space="preserve"> direktno</w:t>
+      </w:r>
+      <w:r>
+        <w:rPr>
+          <w:lang w:val="en-GB"/>
+        </w:rPr>
+        <w:t xml:space="preserve"> proizilazi iz osnovne teoreme algebre</w:t>
+      </w:r>
+      <w:r>
+        <w:rPr>
+          <w:lang w:val="en-GB"/>
+        </w:rPr>
+        <w:t>. Ona</w:t>
+      </w:r>
+      <w:r>
+        <w:rPr>
+          <w:lang w:val="en-GB"/>
+        </w:rPr>
+        <w:t xml:space="preserve"> kaže da se svaki složeni broj, koji je veći od 1, može napisati na tačno jedan način kao proizvod</w:t>
+      </w:r>
+      <w:r>
+        <w:rPr>
+          <w:lang w:val="en-GB"/>
+        </w:rPr>
+        <w:t xml:space="preserve"> prostih brojeva. Sa malim brojevima je lako, npr. </w:t>
+      </w:r>
+      <m:oMath>
+        <m:r>
+          <m:rPr>
+            <m:sty m:val="bi"/>
+          </m:rPr>
+          <w:rPr>
+            <w:rFonts w:ascii="Cambria Math" w:hAnsi="Cambria Math"/>
+            <w:lang w:val="en-GB"/>
+          </w:rPr>
+          <m:t>15=3*5</m:t>
+        </m:r>
+      </m:oMath>
+      <w:r>
+        <w:rPr>
+          <w:lang w:val="en-GB"/>
+        </w:rPr>
+        <w:t xml:space="preserve"> ili </w:t>
+      </w:r>
+      <m:oMath>
+        <m:r>
+          <m:rPr>
+            <m:sty m:val="bi"/>
+          </m:rPr>
+          <w:rPr>
+            <w:rFonts w:ascii="Cambria Math" w:hAnsi="Cambria Math"/>
+            <w:lang w:val="en-GB"/>
+          </w:rPr>
+          <m:t>255=3*5*17</m:t>
+        </m:r>
+      </m:oMath>
+      <w:r>
+        <w:rPr>
+          <w:lang w:val="en-GB"/>
+        </w:rPr>
+        <w:t xml:space="preserve">, ali kada je dat problem koji izgleda kao </w:t>
+      </w:r>
+      <m:oMath>
+        <m:r>
+          <m:rPr>
+            <m:sty m:val="bi"/>
+          </m:rPr>
+          <w:rPr>
+            <w:rFonts w:ascii="Cambria Math" w:hAnsi="Cambria Math"/>
+            <w:lang w:val="en-GB"/>
+          </w:rPr>
+          <m:t>p*q=6700283</m:t>
+        </m:r>
+      </m:oMath>
+      <w:r>
+        <w:rPr>
+          <w:lang w:val="en-GB"/>
+        </w:rPr>
+        <w:t>, onda je izuzetno te</w:t>
+      </w:r>
+      <w:r>
+        <w:rPr>
+          <w:lang w:val="sr-Latn-RS"/>
+        </w:rPr>
+        <w:t xml:space="preserve">ško zaključiti da je </w:t>
+      </w:r>
+      <m:oMath>
+        <m:r>
+          <m:rPr>
+            <m:sty m:val="bi"/>
+          </m:rPr>
+          <w:rPr>
+            <w:rFonts w:ascii="Cambria Math" w:hAnsi="Cambria Math"/>
+            <w:lang w:val="sr-Latn-RS"/>
+          </w:rPr>
+          <m:t>p=1889</m:t>
+        </m:r>
+      </m:oMath>
+      <w:r>
+        <w:rPr>
+          <w:lang w:val="sr-Latn-RS"/>
+        </w:rPr>
+        <w:t xml:space="preserve"> i da je </w:t>
+      </w:r>
+      <m:oMath>
+        <m:r>
+          <m:rPr>
+            <m:sty m:val="bi"/>
+          </m:rPr>
+          <w:rPr>
+            <w:rFonts w:ascii="Cambria Math" w:hAnsi="Cambria Math"/>
+            <w:lang w:val="sr-Latn-RS"/>
+          </w:rPr>
+          <m:t>q=3547</m:t>
+        </m:r>
+      </m:oMath>
+      <w:r>
+        <w:rPr>
+          <w:lang w:val="sr-Latn-RS"/>
+        </w:rPr>
+        <w:t xml:space="preserve">.  Do današnjeg dana nije osmišljen algoritam koji ovo omogućava i ne preostaje ništa drugo no pokušati sa </w:t>
+      </w:r>
+      <w:r>
+        <w:rPr>
+          <w:i/>
+          <w:lang w:val="sr-Latn-RS"/>
+        </w:rPr>
+        <w:t>brute-force</w:t>
+      </w:r>
+      <w:r>
+        <w:rPr>
+          <w:lang w:val="sr-Latn-RS"/>
+        </w:rPr>
+        <w:t xml:space="preserve"> pretragom (sistematično nabrajanje svih mogućih kandidata za rešavanje problema i proveravanje da li svaki kandidat zadovoljava problem). Ako su brojevi </w:t>
+      </w:r>
+      <m:oMath>
+        <m:r>
+          <m:rPr>
+            <m:sty m:val="bi"/>
+          </m:rPr>
+          <w:rPr>
+            <w:rFonts w:ascii="Cambria Math" w:hAnsi="Cambria Math"/>
+            <w:lang w:val="en-GB"/>
+          </w:rPr>
+          <m:t>p</m:t>
+        </m:r>
+      </m:oMath>
+      <w:r>
+        <w:rPr>
+          <w:lang w:val="en-GB"/>
+        </w:rPr>
+        <w:t xml:space="preserve"> i </w:t>
+      </w:r>
+      <m:oMath>
+        <m:r>
+          <m:rPr>
+            <m:sty m:val="bi"/>
+          </m:rPr>
+          <w:rPr>
+            <w:rFonts w:ascii="Cambria Math" w:hAnsi="Cambria Math"/>
+            <w:lang w:val="en-GB"/>
+          </w:rPr>
+          <m:t>q</m:t>
+        </m:r>
+      </m:oMath>
+      <w:r>
+        <w:rPr>
+          <w:b/>
+          <w:lang w:val="en-GB"/>
+        </w:rPr>
+        <w:t xml:space="preserve"> </w:t>
+      </w:r>
+      <w:r>
+        <w:rPr>
+          <w:lang w:val="en-GB"/>
+        </w:rPr>
+        <w:t xml:space="preserve">dovoljno veliki, srednje vreme </w:t>
+      </w:r>
+      <w:r>
+        <w:rPr>
+          <w:i/>
+          <w:lang w:val="sr-Latn-RS"/>
+        </w:rPr>
+        <w:t>brute-force</w:t>
+      </w:r>
+      <w:r>
+        <w:rPr>
+          <w:i/>
+          <w:lang w:val="sr-Latn-RS"/>
+        </w:rPr>
+        <w:t xml:space="preserve"> </w:t>
+      </w:r>
+      <w:r>
+        <w:rPr>
+          <w:lang w:val="sr-Latn-RS"/>
+        </w:rPr>
+        <w:t xml:space="preserve">pretrage može da iznosi nekoliko desetina, pa čak i nekoliko stotina godina, što svakako ide u prilog robusnosti i sigurnosti </w:t>
+      </w:r>
+      <w:r>
+        <w:rPr>
+          <w:i/>
+          <w:lang w:val="sr-Latn-RS"/>
+        </w:rPr>
+        <w:t>RSA</w:t>
+      </w:r>
+      <w:r>
+        <w:rPr>
+          <w:lang w:val="sr-Latn-RS"/>
+        </w:rPr>
+        <w:t xml:space="preserve"> algoritma</w:t>
+      </w:r>
+      <w:r>
+        <w:rPr>
+          <w:lang w:val="sr-Latn-RS"/>
+        </w:rPr>
+        <w:t>.</w:t>
+      </w:r>
+    </w:p>
+    <w:p>
+      <w:pPr>
+        <w:rPr>
+          <w:rStyle w:val="Strong"/>
+        </w:rPr>
         <w:sectPr>
           <w:headerReference w:type="default" r:id="rId30"/>
           <w:pgSz w:w="11907" w:h="16840" w:code="9"/>
@@ -14089,342 +14670,6 @@
           <w:cols w:space="720"/>
         </w:sectPr>
       </w:pPr>
-      <w:r>
-        <w:rPr>
-          <w:lang w:val="en-GB"/>
-        </w:rPr>
-        <w:t xml:space="preserve">Kod </w:t>
-      </w:r>
-      <w:r>
-        <w:rPr>
-          <w:i/>
-          <w:lang w:val="en-GB"/>
-        </w:rPr>
-        <w:t>RSA</w:t>
-      </w:r>
-      <w:r>
-        <w:rPr>
-          <w:lang w:val="en-GB"/>
-        </w:rPr>
-        <w:t xml:space="preserve"> enkripcije se postavlja pitanje zašto</w:t>
-      </w:r>
-      <w:r>
-        <w:rPr>
-          <w:lang w:val="en-GB"/>
-        </w:rPr>
-        <w:t xml:space="preserve"> se koriste</w:t>
-      </w:r>
-      <w:r>
-        <w:rPr>
-          <w:lang w:val="en-GB"/>
-        </w:rPr>
-        <w:t xml:space="preserve"> baš prosti brojevi?</w:t>
-      </w:r>
-      <w:r>
-        <w:rPr>
-          <w:lang w:val="en-GB"/>
-        </w:rPr>
-        <w:t xml:space="preserve"> Zašto ne bilo koja dva velika broja?</w:t>
-      </w:r>
-      <w:r>
-        <w:rPr>
-          <w:lang w:val="en-GB"/>
-        </w:rPr>
-        <w:t xml:space="preserve"> </w:t>
-      </w:r>
-      <w:r>
-        <w:rPr>
-          <w:lang w:val="sr-Latn-RS"/>
-        </w:rPr>
-        <w:t>Odgovor leži u tome</w:t>
-      </w:r>
-      <w:r>
-        <w:rPr>
-          <w:lang w:val="sr-Latn-RS"/>
-        </w:rPr>
-        <w:t xml:space="preserve"> da je današnjim računarima veoma lako pomnožiti dva velika prosta broja i naći broj </w:t>
-      </w:r>
-      <m:oMath>
-        <m:r>
-          <m:rPr>
-            <m:sty m:val="bi"/>
-          </m:rPr>
-          <w:rPr>
-            <w:rFonts w:ascii="Cambria Math" w:hAnsi="Cambria Math"/>
-            <w:lang w:val="sr-Latn-RS"/>
-          </w:rPr>
-          <m:t>n</m:t>
-        </m:r>
-      </m:oMath>
-      <w:r>
-        <w:rPr>
-          <w:lang w:val="sr-Latn-RS"/>
-        </w:rPr>
-        <w:t>, ali ne postoji način na koji bi se</w:t>
-      </w:r>
-      <w:r>
-        <w:rPr>
-          <w:lang w:val="sr-Latn-RS"/>
-        </w:rPr>
-        <w:t xml:space="preserve"> efikasno</w:t>
-      </w:r>
-      <w:r>
-        <w:rPr>
-          <w:lang w:val="sr-Latn-RS"/>
-        </w:rPr>
-        <w:t xml:space="preserve"> odradila inverzna operacija kako bi se došlo do faktora </w:t>
-      </w:r>
-      <m:oMath>
-        <m:r>
-          <m:rPr>
-            <m:sty m:val="bi"/>
-          </m:rPr>
-          <w:rPr>
-            <w:rFonts w:ascii="Cambria Math" w:hAnsi="Cambria Math"/>
-            <w:lang w:val="en-GB"/>
-          </w:rPr>
-          <m:t>p</m:t>
-        </m:r>
-      </m:oMath>
-      <w:r>
-        <w:rPr>
-          <w:lang w:val="en-GB"/>
-        </w:rPr>
-        <w:t xml:space="preserve"> i </w:t>
-      </w:r>
-      <m:oMath>
-        <m:r>
-          <m:rPr>
-            <m:sty m:val="bi"/>
-          </m:rPr>
-          <w:rPr>
-            <w:rFonts w:ascii="Cambria Math" w:hAnsi="Cambria Math"/>
-            <w:lang w:val="en-GB"/>
-          </w:rPr>
-          <m:t>q</m:t>
-        </m:r>
-      </m:oMath>
-      <w:r>
-        <w:rPr>
-          <w:lang w:val="en-GB"/>
-        </w:rPr>
-        <w:t xml:space="preserve"> jer to</w:t>
-      </w:r>
-      <w:r>
-        <w:rPr>
-          <w:lang w:val="en-GB"/>
-        </w:rPr>
-        <w:t xml:space="preserve"> direktno</w:t>
-      </w:r>
-      <w:r>
-        <w:rPr>
-          <w:lang w:val="en-GB"/>
-        </w:rPr>
-        <w:t xml:space="preserve"> proizilazi iz osnovne teoreme algebre</w:t>
-      </w:r>
-      <w:r>
-        <w:rPr>
-          <w:lang w:val="en-GB"/>
-        </w:rPr>
-        <w:t>. Ona</w:t>
-      </w:r>
-      <w:r>
-        <w:rPr>
-          <w:lang w:val="en-GB"/>
-        </w:rPr>
-        <w:t xml:space="preserve"> kaže da se svaki složeni broj, koji je veći od 1, može napisati na tačno jedan način kao proizvod</w:t>
-      </w:r>
-      <w:r>
-        <w:rPr>
-          <w:lang w:val="en-GB"/>
-        </w:rPr>
-        <w:t xml:space="preserve"> prostih brojeva. Sa malim brojevima je lako, npr. </w:t>
-      </w:r>
-      <m:oMath>
-        <m:r>
-          <m:rPr>
-            <m:sty m:val="bi"/>
-          </m:rPr>
-          <w:rPr>
-            <w:rFonts w:ascii="Cambria Math" w:hAnsi="Cambria Math"/>
-            <w:lang w:val="en-GB"/>
-          </w:rPr>
-          <m:t>15=3*5</m:t>
-        </m:r>
-      </m:oMath>
-      <w:r>
-        <w:rPr>
-          <w:lang w:val="en-GB"/>
-        </w:rPr>
-        <w:t xml:space="preserve"> ili </w:t>
-      </w:r>
-      <m:oMath>
-        <m:r>
-          <m:rPr>
-            <m:sty m:val="bi"/>
-          </m:rPr>
-          <w:rPr>
-            <w:rFonts w:ascii="Cambria Math" w:hAnsi="Cambria Math"/>
-            <w:lang w:val="en-GB"/>
-          </w:rPr>
-          <m:t>255=3*5*17</m:t>
-        </m:r>
-      </m:oMath>
-      <w:r>
-        <w:rPr>
-          <w:lang w:val="en-GB"/>
-        </w:rPr>
-        <w:t xml:space="preserve">, ali kada je dat problem koji izgleda kao </w:t>
-      </w:r>
-      <m:oMath>
-        <m:r>
-          <m:rPr>
-            <m:sty m:val="bi"/>
-          </m:rPr>
-          <w:rPr>
-            <w:rFonts w:ascii="Cambria Math" w:hAnsi="Cambria Math"/>
-            <w:lang w:val="en-GB"/>
-          </w:rPr>
-          <m:t>p*q=6700283</m:t>
-        </m:r>
-      </m:oMath>
-      <w:r>
-        <w:rPr>
-          <w:lang w:val="en-GB"/>
-        </w:rPr>
-        <w:t>, onda je izuzetno te</w:t>
-      </w:r>
-      <w:r>
-        <w:rPr>
-          <w:lang w:val="sr-Latn-RS"/>
-        </w:rPr>
-        <w:t xml:space="preserve">ško zaključiti da je </w:t>
-      </w:r>
-      <m:oMath>
-        <m:r>
-          <m:rPr>
-            <m:sty m:val="bi"/>
-          </m:rPr>
-          <w:rPr>
-            <w:rFonts w:ascii="Cambria Math" w:hAnsi="Cambria Math"/>
-            <w:lang w:val="sr-Latn-RS"/>
-          </w:rPr>
-          <m:t>p=1889</m:t>
-        </m:r>
-      </m:oMath>
-      <w:r>
-        <w:rPr>
-          <w:lang w:val="sr-Latn-RS"/>
-        </w:rPr>
-        <w:t xml:space="preserve"> i da je </w:t>
-      </w:r>
-      <m:oMath>
-        <m:r>
-          <m:rPr>
-            <m:sty m:val="bi"/>
-          </m:rPr>
-          <w:rPr>
-            <w:rFonts w:ascii="Cambria Math" w:hAnsi="Cambria Math"/>
-            <w:lang w:val="sr-Latn-RS"/>
-          </w:rPr>
-          <m:t>q=3547</m:t>
-        </m:r>
-      </m:oMath>
-      <w:r>
-        <w:rPr>
-          <w:lang w:val="sr-Latn-RS"/>
-        </w:rPr>
-        <w:t xml:space="preserve">.  Do današnjeg dana nije osmišljen algoritam koji ovo omogućava i ne preostaje ništa drugo no pokušati sa </w:t>
-      </w:r>
-      <w:r>
-        <w:rPr>
-          <w:i/>
-          <w:lang w:val="sr-Latn-RS"/>
-        </w:rPr>
-        <w:t>brute-force</w:t>
-      </w:r>
-      <w:r>
-        <w:rPr>
-          <w:lang w:val="sr-Latn-RS"/>
-        </w:rPr>
-        <w:t xml:space="preserve"> pretragom (sistematično nabrajanje svih mogućih kandidata za rešavanje problema i proveravanje da li svaki kandidat zadovoljava problem). Ako su brojevi </w:t>
-      </w:r>
-      <m:oMath>
-        <m:r>
-          <m:rPr>
-            <m:sty m:val="bi"/>
-          </m:rPr>
-          <w:rPr>
-            <w:rFonts w:ascii="Cambria Math" w:hAnsi="Cambria Math"/>
-            <w:lang w:val="en-GB"/>
-          </w:rPr>
-          <m:t>p</m:t>
-        </m:r>
-      </m:oMath>
-      <w:r>
-        <w:rPr>
-          <w:lang w:val="en-GB"/>
-        </w:rPr>
-        <w:t xml:space="preserve"> i </w:t>
-      </w:r>
-      <m:oMath>
-        <m:r>
-          <m:rPr>
-            <m:sty m:val="bi"/>
-          </m:rPr>
-          <w:rPr>
-            <w:rFonts w:ascii="Cambria Math" w:hAnsi="Cambria Math"/>
-            <w:lang w:val="en-GB"/>
-          </w:rPr>
-          <m:t>q</m:t>
-        </m:r>
-      </m:oMath>
-      <w:r>
-        <w:rPr>
-          <w:b/>
-          <w:lang w:val="en-GB"/>
-        </w:rPr>
-        <w:t xml:space="preserve"> </w:t>
-      </w:r>
-      <w:r>
-        <w:rPr>
-          <w:lang w:val="en-GB"/>
-        </w:rPr>
-        <w:t xml:space="preserve">dovoljno veliki, srednje vreme </w:t>
-      </w:r>
-      <w:r>
-        <w:rPr>
-          <w:i/>
-          <w:lang w:val="sr-Latn-RS"/>
-        </w:rPr>
-        <w:t>brute-force</w:t>
-      </w:r>
-      <w:r>
-        <w:rPr>
-          <w:i/>
-          <w:lang w:val="sr-Latn-RS"/>
-        </w:rPr>
-        <w:t xml:space="preserve"> </w:t>
-      </w:r>
-      <w:r>
-        <w:rPr>
-          <w:lang w:val="sr-Latn-RS"/>
-        </w:rPr>
-        <w:t xml:space="preserve">pretrage može da iznosi nekoliko desetina, pa čak i nekoliko stotina godina, što svakako ide u prilog robusnosti i sigurnosti </w:t>
-      </w:r>
-      <w:r>
-        <w:rPr>
-          <w:i/>
-          <w:lang w:val="sr-Latn-RS"/>
-        </w:rPr>
-        <w:t>RSA</w:t>
-      </w:r>
-      <w:r>
-        <w:rPr>
-          <w:lang w:val="sr-Latn-RS"/>
-        </w:rPr>
-        <w:t xml:space="preserve"> algoritma.</w:t>
-      </w:r>
     </w:p>
     <w:p>
       <w:pPr>
@@ -14433,8 +14678,8 @@
           <w:lang w:val="sr-Latn-RS"/>
         </w:rPr>
       </w:pPr>
-      <w:r>
-        <w:lastRenderedPageBreak/>
+      <w:bookmarkStart w:id="24" w:name="_Toc517259777"/>
+      <w:r>
         <w:t xml:space="preserve">Koncept </w:t>
       </w:r>
       <w:r>
@@ -14443,6 +14688,7 @@
         </w:rPr>
         <w:t>rešenja</w:t>
       </w:r>
+      <w:bookmarkEnd w:id="24"/>
     </w:p>
     <w:p>
       <w:pPr>
@@ -14695,6 +14941,7 @@
           <w:noProof/>
         </w:rPr>
       </w:pPr>
+      <w:bookmarkStart w:id="25" w:name="_Toc517259789"/>
       <w:r>
         <w:t xml:space="preserve">Slika </w:t>
       </w:r>
@@ -14753,6 +15000,7 @@
         </w:rPr>
         <w:t xml:space="preserve"> pete generacije</w:t>
       </w:r>
+      <w:bookmarkEnd w:id="25"/>
     </w:p>
     <w:p>
       <w:pPr>
@@ -15107,6 +15355,7 @@
           <w:noProof/>
         </w:rPr>
       </w:pPr>
+      <w:bookmarkStart w:id="26" w:name="_Toc517259790"/>
       <w:r>
         <w:t xml:space="preserve">Slika </w:t>
       </w:r>
@@ -15158,10 +15407,83 @@
         </w:rPr>
         <w:t>Izgled klijentskog terminala</w:t>
       </w:r>
+      <w:bookmarkEnd w:id="26"/>
+    </w:p>
+    <w:p>
+      <w:pPr>
+        <w:pStyle w:val="Caption"/>
+        <w:ind w:firstLine="720"/>
+        <w:jc w:val="both"/>
+      </w:pPr>
+      <w:r>
+        <w:t xml:space="preserve">Na slici 3.2 </w:t>
+      </w:r>
+      <w:r>
+        <w:t>su prikazani ispisi u terminalu koji demonstriraju</w:t>
+      </w:r>
+      <w:r>
+        <w:t xml:space="preserve"> sve što je prethodno objašnjeno, uz dodatak da klijentska strana vodi računa o tome na koji način se prima svaka datoteka, koliko celih paketa tre</w:t>
+      </w:r>
+      <w:r>
+        <w:t xml:space="preserve">ba da dobije i koje je veličine </w:t>
+      </w:r>
+      <w:r>
+        <w:t>poslednji paket</w:t>
+      </w:r>
+      <w:r>
+        <w:t xml:space="preserve"> o čemu će biti reči u narednom poglavlju</w:t>
+      </w:r>
+      <w:r>
+        <w:t>.</w:t>
+      </w:r>
+      <w:r>
+        <w:t xml:space="preserve"> </w:t>
+      </w:r>
+    </w:p>
+    <w:p>
+      <w:pPr>
+        <w:pStyle w:val="Heading1"/>
+      </w:pPr>
+      <w:bookmarkStart w:id="27" w:name="_Toc517259778"/>
+      <w:r>
+        <w:t>Programsko rešenje</w:t>
+      </w:r>
+      <w:bookmarkEnd w:id="27"/>
     </w:p>
     <w:p/>
     <w:p>
-      <w:pPr>
+      <w:r>
+        <w:t xml:space="preserve">Kao što je naglašeno ranije, programsko rešenje je podeljeno u dva modula – na serversku stranu koja se nalazi na namenskoj platformi i na klijentsku stranu koja se nalazi na računaru. U ovo poglavlju </w:t>
+      </w:r>
+      <w:r>
+        <w:t xml:space="preserve">biće </w:t>
+      </w:r>
+      <w:r>
+        <w:t>opisana</w:t>
+      </w:r>
+      <w:r>
+        <w:t xml:space="preserve"> oba modula detaljno, ali sa akcentom na funkcionisanje jednog modula </w:t>
+      </w:r>
+      <w:r>
+        <w:t xml:space="preserve">kao celine, </w:t>
+      </w:r>
+      <w:r>
+        <w:t>nezavisno od drugog</w:t>
+      </w:r>
+      <w:r>
+        <w:t xml:space="preserve"> (iako svakako zavise jedan od drugog, međutim ovaj pristup omogućuje dublji uvid u ideju i realizaciju iste zarad uspešnog rešenja problema)</w:t>
+      </w:r>
+      <w:r>
+        <w:t>.</w:t>
+      </w:r>
+      <w:bookmarkStart w:id="28" w:name="_GoBack"/>
+      <w:bookmarkEnd w:id="28"/>
+    </w:p>
+    <w:p/>
+    <w:p/>
+    <w:p>
+      <w:pPr>
+        <w:ind w:firstLine="0"/>
         <w:sectPr>
           <w:headerReference w:type="default" r:id="rId33"/>
           <w:pgSz w:w="11907" w:h="16840" w:code="9"/>
@@ -15169,14 +15491,6 @@
           <w:cols w:space="720"/>
         </w:sectPr>
       </w:pPr>
-      <w:r>
-        <w:t xml:space="preserve">Na slici 3.2 je prikazano sve što je prethodno objašnjeno, uz dodatak da klijentska strana vodi računa o tome na koji način se prima svaka datoteka, koliko celih paketa treba da dobije i koliko </w:t>
-      </w:r>
-      <w:r>
-        <w:t>je velik poslednji paket.</w:t>
-      </w:r>
-      <w:bookmarkStart w:id="24" w:name="_GoBack"/>
-      <w:bookmarkEnd w:id="24"/>
     </w:p>
     <w:p>
       <w:pPr>
@@ -15185,16 +15499,16 @@
           <w:lang w:val="sl-SI"/>
         </w:rPr>
       </w:pPr>
-      <w:bookmarkStart w:id="25" w:name="_Ref471876445"/>
-      <w:bookmarkStart w:id="26" w:name="_Toc517095478"/>
+      <w:bookmarkStart w:id="29" w:name="_Ref471876445"/>
+      <w:bookmarkStart w:id="30" w:name="_Toc517259779"/>
       <w:r>
         <w:rPr>
           <w:lang w:val="sl-SI"/>
         </w:rPr>
         <w:t>Literatura</w:t>
       </w:r>
-      <w:bookmarkEnd w:id="25"/>
-      <w:bookmarkEnd w:id="26"/>
+      <w:bookmarkEnd w:id="29"/>
+      <w:bookmarkEnd w:id="30"/>
     </w:p>
     <w:p>
       <w:pPr>
@@ -15580,7 +15894,7 @@
         <w:rStyle w:val="PageNumber"/>
         <w:noProof/>
       </w:rPr>
-      <w:t>13</w:t>
+      <w:t>18</w:t>
     </w:r>
     <w:r>
       <w:rPr>
@@ -18381,6 +18695,16 @@
       <w:color w:val="808080"/>
     </w:rPr>
   </w:style>
+  <w:style w:type="character" w:styleId="Strong">
+    <w:name w:val="Strong"/>
+    <w:basedOn w:val="DefaultParagraphFont"/>
+    <w:qFormat/>
+    <w:rsid w:val="00E04928"/>
+    <w:rPr>
+      <w:b/>
+      <w:bCs/>
+    </w:rPr>
+  </w:style>
 </w:styles>
 </file>
 

</xml_diff>

<commit_message>
pisao o pc strani...
</commit_message>
<xml_diff>
--- a/zavr.docx
+++ b/zavr.docx
@@ -1,6 +1,6 @@
 
 <file path=word/document.xml><?xml version="1.0" encoding="utf-8"?>
-<w:document xmlns:wpc="http://schemas.microsoft.com/office/word/2010/wordprocessingCanvas" xmlns:mc="http://schemas.openxmlformats.org/markup-compatibility/2006" xmlns:o="urn:schemas-microsoft-com:office:office" xmlns:r="http://schemas.openxmlformats.org/officeDocument/2006/relationships" xmlns:m="http://schemas.openxmlformats.org/officeDocument/2006/math" xmlns:v="urn:schemas-microsoft-com:vml" xmlns:wp14="http://schemas.microsoft.com/office/word/2010/wordprocessingDrawing" xmlns:wp="http://schemas.openxmlformats.org/drawingml/2006/wordprocessingDrawing" xmlns:w10="urn:schemas-microsoft-com:office:word" xmlns:w="http://schemas.openxmlformats.org/wordprocessingml/2006/main" xmlns:w14="http://schemas.microsoft.com/office/word/2010/wordml" xmlns:w15="http://schemas.microsoft.com/office/word/2012/wordml" xmlns:wpg="http://schemas.microsoft.com/office/word/2010/wordprocessingGroup" xmlns:wpi="http://schemas.microsoft.com/office/word/2010/wordprocessingInk" xmlns:wne="http://schemas.microsoft.com/office/word/2006/wordml" xmlns:wps="http://schemas.microsoft.com/office/word/2010/wordprocessingShape" mc:Ignorable="w14 w15 wp14">
+<w:document xmlns:wpc="http://schemas.microsoft.com/office/word/2010/wordprocessingCanvas" xmlns:cx="http://schemas.microsoft.com/office/drawing/2014/chartex" xmlns:mc="http://schemas.openxmlformats.org/markup-compatibility/2006" xmlns:o="urn:schemas-microsoft-com:office:office" xmlns:r="http://schemas.openxmlformats.org/officeDocument/2006/relationships" xmlns:m="http://schemas.openxmlformats.org/officeDocument/2006/math" xmlns:v="urn:schemas-microsoft-com:vml" xmlns:wp14="http://schemas.microsoft.com/office/word/2010/wordprocessingDrawing" xmlns:wp="http://schemas.openxmlformats.org/drawingml/2006/wordprocessingDrawing" xmlns:w10="urn:schemas-microsoft-com:office:word" xmlns:w="http://schemas.openxmlformats.org/wordprocessingml/2006/main" xmlns:w14="http://schemas.microsoft.com/office/word/2010/wordml" xmlns:w15="http://schemas.microsoft.com/office/word/2012/wordml" xmlns:w16se="http://schemas.microsoft.com/office/word/2015/wordml/symex" xmlns:wpg="http://schemas.microsoft.com/office/word/2010/wordprocessingGroup" xmlns:wpi="http://schemas.microsoft.com/office/word/2010/wordprocessingInk" xmlns:wne="http://schemas.microsoft.com/office/word/2006/wordml" xmlns:wps="http://schemas.microsoft.com/office/word/2010/wordprocessingShape" mc:Ignorable="w14 w15 w16se wp14">
   <w:body>
     <w:p>
       <w:pPr>
@@ -8,7 +8,6 @@
         <w:rPr>
           <w:rFonts w:ascii="Arial" w:hAnsi="Arial"/>
           <w:sz w:val="12"/>
-          <w:lang w:val="sr-Cyrl-RS"/>
         </w:rPr>
       </w:pPr>
     </w:p>
@@ -73,7 +72,7 @@
                 <v:shape id="_x0000_i1025" type="#_x0000_t75" style="width:64.5pt;height:64.5pt" o:ole="" fillcolor="window">
                   <v:imagedata r:id="rId7" o:title=""/>
                 </v:shape>
-                <o:OLEObject Type="Embed" ProgID="CorelDraw.Graphic.7" ShapeID="_x0000_i1025" DrawAspect="Content" ObjectID="_1591002261" r:id="rId8"/>
+                <o:OLEObject Type="Embed" ProgID="CorelDraw.Graphic.7" ShapeID="_x0000_i1025" DrawAspect="Content" ObjectID="_1591024959" r:id="rId8"/>
               </w:object>
             </w:r>
           </w:p>
@@ -152,7 +151,6 @@
             <w:r>
               <w:rPr>
                 <w:noProof/>
-                <w:lang w:val="en-GB" w:eastAsia="en-GB"/>
               </w:rPr>
               <w:drawing>
                 <wp:inline distT="0" distB="0" distL="0" distR="0">
@@ -9757,130 +9755,130 @@
         <w:rPr>
           <w:lang w:val="sr-Latn-RS"/>
         </w:rPr>
+        <w:t xml:space="preserve">U drugom poglavlju </w:t>
+      </w:r>
+      <w:r>
+        <w:rPr>
+          <w:lang w:val="sr-Latn-RS"/>
+        </w:rPr>
+        <w:t>se nalaze teorijske osnove koje su neophodne za shvatanje</w:t>
+      </w:r>
+      <w:r>
+        <w:rPr>
+          <w:lang w:val="sr-Latn-RS"/>
+        </w:rPr>
+        <w:t xml:space="preserve"> </w:t>
+      </w:r>
+      <w:r>
+        <w:rPr>
+          <w:lang w:val="sr-Latn-RS"/>
+        </w:rPr>
+        <w:t xml:space="preserve"> rada – opis </w:t>
+      </w:r>
+      <w:r>
+        <w:rPr>
+          <w:i/>
+          <w:lang w:val="sr-Latn-RS"/>
+        </w:rPr>
+        <w:t>zFAS</w:t>
+      </w:r>
+      <w:r>
+        <w:rPr>
+          <w:i/>
+          <w:lang w:val="sr-Latn-RS"/>
+        </w:rPr>
+        <w:t xml:space="preserve"> </w:t>
+      </w:r>
+      <w:r>
+        <w:rPr>
+          <w:lang w:val="sr-Latn-RS"/>
+        </w:rPr>
+        <w:t xml:space="preserve">razvojne ploče, pojašnjenje </w:t>
+      </w:r>
+      <w:r>
+        <w:rPr>
+          <w:i/>
+          <w:lang w:val="sr-Latn-RS"/>
+        </w:rPr>
+        <w:t>TCP</w:t>
+      </w:r>
+      <w:r>
+        <w:rPr>
+          <w:lang w:val="sr-Latn-RS"/>
+        </w:rPr>
+        <w:t xml:space="preserve"> i </w:t>
+      </w:r>
+      <w:r>
+        <w:rPr>
+          <w:i/>
+          <w:lang w:val="sr-Latn-RS"/>
+        </w:rPr>
+        <w:t>I</w:t>
+      </w:r>
+      <w:r>
+        <w:rPr>
+          <w:i/>
+          <w:lang w:val="sr-Latn-RS"/>
+        </w:rPr>
+        <w:t>P</w:t>
+      </w:r>
+      <w:r>
+        <w:rPr>
+          <w:i/>
+          <w:lang w:val="sr-Latn-RS"/>
+        </w:rPr>
+        <w:t>v6</w:t>
+      </w:r>
+      <w:r>
+        <w:rPr>
+          <w:lang w:val="sr-Latn-RS"/>
+        </w:rPr>
+        <w:t xml:space="preserve"> protokola kao i nekoliko reči o asimetričnoj </w:t>
+      </w:r>
+      <w:r>
+        <w:rPr>
+          <w:i/>
+          <w:lang w:val="sr-Latn-RS"/>
+        </w:rPr>
+        <w:t>RSA</w:t>
+      </w:r>
+      <w:r>
+        <w:rPr>
+          <w:lang w:val="sr-Latn-RS"/>
+        </w:rPr>
+        <w:t xml:space="preserve"> enkripciji.</w:t>
+      </w:r>
+    </w:p>
+    <w:p>
+      <w:pPr>
+        <w:rPr>
+          <w:lang w:val="sr-Latn-RS"/>
+        </w:rPr>
+      </w:pPr>
+      <w:r>
+        <w:rPr>
+          <w:lang w:val="sr-Latn-RS"/>
+        </w:rPr>
+        <w:t xml:space="preserve">Treće </w:t>
+      </w:r>
+      <w:r>
+        <w:rPr>
+          <w:lang w:val="sr-Latn-RS"/>
+        </w:rPr>
+        <w:t>poglavlje sadrži koncept rešenja.</w:t>
+      </w:r>
+    </w:p>
+    <w:p>
+      <w:pPr>
+        <w:rPr>
+          <w:lang w:val="sr-Latn-RS"/>
+        </w:rPr>
+      </w:pPr>
+      <w:r>
+        <w:rPr>
+          <w:lang w:val="sr-Latn-RS"/>
+        </w:rPr>
         <w:lastRenderedPageBreak/>
-        <w:t xml:space="preserve">U drugom poglavlju </w:t>
-      </w:r>
-      <w:r>
-        <w:rPr>
-          <w:lang w:val="sr-Latn-RS"/>
-        </w:rPr>
-        <w:t>se nalaze teorijske osnove koje su neophodne za shvatanje</w:t>
-      </w:r>
-      <w:r>
-        <w:rPr>
-          <w:lang w:val="sr-Latn-RS"/>
-        </w:rPr>
-        <w:t xml:space="preserve"> </w:t>
-      </w:r>
-      <w:r>
-        <w:rPr>
-          <w:lang w:val="sr-Latn-RS"/>
-        </w:rPr>
-        <w:t xml:space="preserve"> rada – opis </w:t>
-      </w:r>
-      <w:r>
-        <w:rPr>
-          <w:i/>
-          <w:lang w:val="sr-Latn-RS"/>
-        </w:rPr>
-        <w:t>zFAS</w:t>
-      </w:r>
-      <w:r>
-        <w:rPr>
-          <w:i/>
-          <w:lang w:val="sr-Latn-RS"/>
-        </w:rPr>
-        <w:t xml:space="preserve"> </w:t>
-      </w:r>
-      <w:r>
-        <w:rPr>
-          <w:lang w:val="sr-Latn-RS"/>
-        </w:rPr>
-        <w:t xml:space="preserve">razvojne ploče, pojašnjenje </w:t>
-      </w:r>
-      <w:r>
-        <w:rPr>
-          <w:i/>
-          <w:lang w:val="sr-Latn-RS"/>
-        </w:rPr>
-        <w:t>TCP</w:t>
-      </w:r>
-      <w:r>
-        <w:rPr>
-          <w:lang w:val="sr-Latn-RS"/>
-        </w:rPr>
-        <w:t xml:space="preserve"> i </w:t>
-      </w:r>
-      <w:r>
-        <w:rPr>
-          <w:i/>
-          <w:lang w:val="sr-Latn-RS"/>
-        </w:rPr>
-        <w:t>I</w:t>
-      </w:r>
-      <w:r>
-        <w:rPr>
-          <w:i/>
-          <w:lang w:val="sr-Latn-RS"/>
-        </w:rPr>
-        <w:t>P</w:t>
-      </w:r>
-      <w:r>
-        <w:rPr>
-          <w:i/>
-          <w:lang w:val="sr-Latn-RS"/>
-        </w:rPr>
-        <w:t>v6</w:t>
-      </w:r>
-      <w:r>
-        <w:rPr>
-          <w:lang w:val="sr-Latn-RS"/>
-        </w:rPr>
-        <w:t xml:space="preserve"> protokola kao i nekoliko reči o asimetričnoj </w:t>
-      </w:r>
-      <w:r>
-        <w:rPr>
-          <w:i/>
-          <w:lang w:val="sr-Latn-RS"/>
-        </w:rPr>
-        <w:t>RSA</w:t>
-      </w:r>
-      <w:r>
-        <w:rPr>
-          <w:lang w:val="sr-Latn-RS"/>
-        </w:rPr>
-        <w:t xml:space="preserve"> enkripciji.</w:t>
-      </w:r>
-    </w:p>
-    <w:p>
-      <w:pPr>
-        <w:rPr>
-          <w:lang w:val="sr-Latn-RS"/>
-        </w:rPr>
-      </w:pPr>
-      <w:r>
-        <w:rPr>
-          <w:lang w:val="sr-Latn-RS"/>
-        </w:rPr>
-        <w:t xml:space="preserve">Treće </w:t>
-      </w:r>
-      <w:r>
-        <w:rPr>
-          <w:lang w:val="sr-Latn-RS"/>
-        </w:rPr>
-        <w:t>poglavlje sadrži koncept rešenja.</w:t>
-      </w:r>
-    </w:p>
-    <w:p>
-      <w:pPr>
-        <w:rPr>
-          <w:lang w:val="sr-Latn-RS"/>
-        </w:rPr>
-      </w:pPr>
-      <w:r>
-        <w:rPr>
-          <w:lang w:val="sr-Latn-RS"/>
-        </w:rPr>
         <w:t xml:space="preserve">Četvrto poglavlje daje detaljan opis programskog rešenja sa dubljim analizama </w:t>
       </w:r>
       <w:r>
@@ -10103,9 +10101,7 @@
       <w:r>
         <w:rPr>
           <w:noProof/>
-          <w:lang w:val="en-GB" w:eastAsia="en-GB"/>
-        </w:rPr>
-        <w:lastRenderedPageBreak/>
+        </w:rPr>
         <w:drawing>
           <wp:inline distT="0" distB="0" distL="0" distR="0">
             <wp:extent cx="3829050" cy="2597150"/>
@@ -10292,7 +10288,6 @@
       <w:r>
         <w:rPr>
           <w:noProof/>
-          <w:lang w:val="en-GB" w:eastAsia="en-GB"/>
         </w:rPr>
         <w:drawing>
           <wp:inline distT="0" distB="0" distL="0" distR="0">
@@ -10408,139 +10403,138 @@
         <w:rPr>
           <w:lang w:val="sr-Latn-RS"/>
         </w:rPr>
+        <w:t>Jedna od najvećih prednosti</w:t>
+      </w:r>
+      <w:r>
+        <w:rPr>
+          <w:lang w:val="sr-Latn-RS"/>
+        </w:rPr>
+        <w:t xml:space="preserve"> koje</w:t>
+      </w:r>
+      <w:r>
+        <w:rPr>
+          <w:lang w:val="sr-Latn-RS"/>
+        </w:rPr>
+        <w:t xml:space="preserve"> proizvođačima</w:t>
+      </w:r>
+      <w:r>
+        <w:rPr>
+          <w:lang w:val="sr-Latn-RS"/>
+        </w:rPr>
+        <w:t xml:space="preserve"> pruža ova tehnologija</w:t>
+      </w:r>
+      <w:r>
+        <w:rPr>
+          <w:lang w:val="sr-Latn-RS"/>
+        </w:rPr>
+        <w:t xml:space="preserve"> je umnogome smanjena cena i težina kablova u vozilu.</w:t>
+      </w:r>
+    </w:p>
+    <w:p>
+      <w:pPr>
+        <w:rPr>
+          <w:lang w:val="en-GB"/>
+        </w:rPr>
+      </w:pPr>
+      <w:r>
+        <w:rPr>
+          <w:lang w:val="sr-Latn-RS"/>
+        </w:rPr>
+        <w:t xml:space="preserve">Korišćenje </w:t>
+      </w:r>
+      <w:r>
+        <w:rPr>
+          <w:i/>
+          <w:lang w:val="sr-Latn-RS"/>
+        </w:rPr>
+        <w:t>BroadR-Reach</w:t>
+      </w:r>
+      <w:r>
+        <w:rPr>
+          <w:lang w:val="sr-Latn-RS"/>
+        </w:rPr>
+        <w:t xml:space="preserve"> tehnologije omogućava prelazak sa više zatvorenih mreža u automobilu na jednu otvorenu mrežu koja je bazirana na Eternet (eng. </w:t>
+      </w:r>
+      <w:r>
+        <w:rPr>
+          <w:i/>
+          <w:lang w:val="sr-Latn-RS"/>
+        </w:rPr>
+        <w:t>Ethernet</w:t>
+      </w:r>
+      <w:r>
+        <w:rPr>
+          <w:lang w:val="sr-Latn-RS"/>
+        </w:rPr>
+        <w:t>) protokolu. Ovo dozvoljava proizvođačima da inkorporiraju veliki broj elektronskih sistema i uređaja u vozilo koji se tiču bezbednosti, udobnosti i razonode. Brzina prenosa podataka može da dostigne i 100Mbit/s, što prevazilazi standardnu Eternet konekciju.</w:t>
+      </w:r>
+      <w:r>
+        <w:rPr>
+          <w:lang w:val="sr-Latn-RS"/>
+        </w:rPr>
+        <w:t xml:space="preserve"> [1]</w:t>
+      </w:r>
+    </w:p>
+    <w:p>
+      <w:pPr>
+        <w:rPr>
+          <w:lang w:val="sr-Latn-RS"/>
+        </w:rPr>
+      </w:pPr>
+    </w:p>
+    <w:p>
+      <w:pPr>
+        <w:pStyle w:val="Heading2"/>
+        <w:rPr>
+          <w:lang w:val="sr-Latn-RS"/>
+        </w:rPr>
+      </w:pPr>
+      <w:bookmarkStart w:id="7" w:name="_Toc517259767"/>
+      <w:r>
+        <w:rPr>
+          <w:lang w:val="sr-Latn-RS"/>
+        </w:rPr>
+        <w:t>TCP protokol</w:t>
+      </w:r>
+      <w:bookmarkEnd w:id="7"/>
+    </w:p>
+    <w:p>
+      <w:pPr>
+        <w:rPr>
+          <w:lang w:val="sr-Latn-RS"/>
+        </w:rPr>
+      </w:pPr>
+    </w:p>
+    <w:p>
+      <w:r>
+        <w:rPr>
+          <w:i/>
+        </w:rPr>
+        <w:t>TCP</w:t>
+      </w:r>
+      <w:r>
+        <w:t xml:space="preserve"> predstavlja protokol transportnog nivoa. Ovaj protokol omogućava istovremeno dvosmernu pouzdanu komunikaciju između klijenta i servera. Komunikacija je realizovana u vidu konekcije koja se uspostavlja pomoću metode rukovanja (eng. </w:t>
+      </w:r>
+      <w:r>
+        <w:rPr>
+          <w:i/>
+        </w:rPr>
+        <w:t>Handshaking</w:t>
+      </w:r>
+      <w:r>
+        <w:t>). Iz tog razloga ne podržava multicast.</w:t>
+      </w:r>
+    </w:p>
+    <w:p/>
+    <w:p>
+      <w:pPr>
+        <w:keepNext/>
+      </w:pPr>
+      <w:r>
+        <w:rPr>
+          <w:noProof/>
+        </w:rPr>
         <w:lastRenderedPageBreak/>
-        <w:t>Jedna od najvećih prednosti</w:t>
-      </w:r>
-      <w:r>
-        <w:rPr>
-          <w:lang w:val="sr-Latn-RS"/>
-        </w:rPr>
-        <w:t xml:space="preserve"> koje</w:t>
-      </w:r>
-      <w:r>
-        <w:rPr>
-          <w:lang w:val="sr-Latn-RS"/>
-        </w:rPr>
-        <w:t xml:space="preserve"> proizvođačima</w:t>
-      </w:r>
-      <w:r>
-        <w:rPr>
-          <w:lang w:val="sr-Latn-RS"/>
-        </w:rPr>
-        <w:t xml:space="preserve"> pruža ova tehnologija</w:t>
-      </w:r>
-      <w:r>
-        <w:rPr>
-          <w:lang w:val="sr-Latn-RS"/>
-        </w:rPr>
-        <w:t xml:space="preserve"> je umnogome smanjena cena i težina kablova u vozilu.</w:t>
-      </w:r>
-    </w:p>
-    <w:p>
-      <w:pPr>
-        <w:rPr>
-          <w:lang w:val="en-GB"/>
-        </w:rPr>
-      </w:pPr>
-      <w:r>
-        <w:rPr>
-          <w:lang w:val="sr-Latn-RS"/>
-        </w:rPr>
-        <w:t xml:space="preserve">Korišćenje </w:t>
-      </w:r>
-      <w:r>
-        <w:rPr>
-          <w:i/>
-          <w:lang w:val="sr-Latn-RS"/>
-        </w:rPr>
-        <w:t>BroadR-Reach</w:t>
-      </w:r>
-      <w:r>
-        <w:rPr>
-          <w:lang w:val="sr-Latn-RS"/>
-        </w:rPr>
-        <w:t xml:space="preserve"> tehnologije omogućava prelazak sa više zatvorenih mreža u automobilu na jednu otvorenu mrežu koja je bazirana na Eternet (eng. </w:t>
-      </w:r>
-      <w:r>
-        <w:rPr>
-          <w:i/>
-          <w:lang w:val="sr-Latn-RS"/>
-        </w:rPr>
-        <w:t>Ethernet</w:t>
-      </w:r>
-      <w:r>
-        <w:rPr>
-          <w:lang w:val="sr-Latn-RS"/>
-        </w:rPr>
-        <w:t>) protokolu. Ovo dozvoljava proizvođačima da inkorporiraju veliki broj elektronskih sistema i uređaja u vozilo koji se tiču bezbednosti, udobnosti i razonode. Brzina prenosa podataka može da dostigne i 100Mbit/s, što prevazilazi standardnu Eternet konekciju.</w:t>
-      </w:r>
-      <w:r>
-        <w:rPr>
-          <w:lang w:val="sr-Latn-RS"/>
-        </w:rPr>
-        <w:t xml:space="preserve"> [1]</w:t>
-      </w:r>
-    </w:p>
-    <w:p>
-      <w:pPr>
-        <w:rPr>
-          <w:lang w:val="sr-Latn-RS"/>
-        </w:rPr>
-      </w:pPr>
-    </w:p>
-    <w:p>
-      <w:pPr>
-        <w:pStyle w:val="Heading2"/>
-        <w:rPr>
-          <w:lang w:val="sr-Latn-RS"/>
-        </w:rPr>
-      </w:pPr>
-      <w:bookmarkStart w:id="7" w:name="_Toc517259767"/>
-      <w:r>
-        <w:rPr>
-          <w:lang w:val="sr-Latn-RS"/>
-        </w:rPr>
-        <w:t>TCP protokol</w:t>
-      </w:r>
-      <w:bookmarkEnd w:id="7"/>
-    </w:p>
-    <w:p>
-      <w:pPr>
-        <w:rPr>
-          <w:lang w:val="sr-Latn-RS"/>
-        </w:rPr>
-      </w:pPr>
-    </w:p>
-    <w:p>
-      <w:r>
-        <w:rPr>
-          <w:i/>
-        </w:rPr>
-        <w:t>TCP</w:t>
-      </w:r>
-      <w:r>
-        <w:t xml:space="preserve"> predstavlja protokol transportnog nivoa. Ovaj protokol omogućava istovremeno dvosmernu pouzdanu komunikaciju između klijenta i servera. Komunikacija je realizovana u vidu konekcije koja se uspostavlja pomoću metode rukovanja (eng. </w:t>
-      </w:r>
-      <w:r>
-        <w:rPr>
-          <w:i/>
-        </w:rPr>
-        <w:t>Handshaking</w:t>
-      </w:r>
-      <w:r>
-        <w:t>). Iz tog razloga ne podržava multicast.</w:t>
-      </w:r>
-    </w:p>
-    <w:p/>
-    <w:p>
-      <w:pPr>
-        <w:keepNext/>
-      </w:pPr>
-      <w:r>
-        <w:rPr>
-          <w:noProof/>
-          <w:lang w:val="en-GB" w:eastAsia="en-GB"/>
-        </w:rPr>
         <w:drawing>
           <wp:inline distT="0" distB="0" distL="0" distR="0">
             <wp:extent cx="4896533" cy="1981477"/>
@@ -10731,7 +10725,6 @@
         <w:ind w:left="567" w:firstLine="0"/>
       </w:pPr>
       <w:r>
-        <w:lastRenderedPageBreak/>
         <w:t xml:space="preserve">• Osnovna jedinica prenosa </w:t>
       </w:r>
       <w:r>
@@ -10807,8 +10800,8 @@
       <w:r>
         <w:rPr>
           <w:noProof/>
-          <w:lang w:val="en-GB" w:eastAsia="en-GB"/>
-        </w:rPr>
+        </w:rPr>
+        <w:lastRenderedPageBreak/>
         <w:drawing>
           <wp:inline distT="0" distB="0" distL="0" distR="0">
             <wp:extent cx="4553585" cy="3515216"/>
@@ -10963,16 +10956,167 @@
         <w:ind w:left="720" w:firstLine="720"/>
       </w:pPr>
       <w:r>
+        <w:t>o syn = 1 - Inicijalni broj sekvence.</w:t>
+      </w:r>
+    </w:p>
+    <w:p>
+      <w:pPr>
+        <w:ind w:left="720" w:firstLine="720"/>
+      </w:pPr>
+      <w:r>
+        <w:t xml:space="preserve">o syn = 0 - Akumulirani broj sekvence. </w:t>
+      </w:r>
+    </w:p>
+    <w:p>
+      <w:pPr>
+        <w:ind w:left="567" w:firstLine="0"/>
+      </w:pPr>
+      <w:r>
+        <w:t xml:space="preserve">• Acknowledgement number - broj sekvence narednog segmenta koji se očekuje. Segmenti koji pristignu van redosleda, u zavisnosti od implementacije, mogu se odbaciti ili čuvati. </w:t>
+      </w:r>
+    </w:p>
+    <w:p>
+      <w:r>
+        <w:t xml:space="preserve">• Header Length - dužina zaglavlja. 3 </w:t>
+      </w:r>
+    </w:p>
+    <w:p>
+      <w:r>
+        <w:t xml:space="preserve">• Reserved - rezervisano za buduću upotrebu. </w:t>
+      </w:r>
+    </w:p>
+    <w:p>
+      <w:r>
+        <w:t xml:space="preserve">• Control bits - ukazuje na funkciju i namenu segmenta. </w:t>
+      </w:r>
+    </w:p>
+    <w:p>
+      <w:pPr>
+        <w:ind w:left="720" w:firstLine="720"/>
+      </w:pPr>
+      <w:r>
+        <w:t xml:space="preserve">o ack - ukazuje na validnost vrednosti potvrde (acknowledgment-a). </w:t>
+      </w:r>
+    </w:p>
+    <w:p>
+      <w:pPr>
+        <w:ind w:left="720" w:firstLine="720"/>
+      </w:pPr>
+      <w:r>
+        <w:t xml:space="preserve">o syn, rst i fin - omogućavaju uspostavljanje i prekid konekcije. </w:t>
+      </w:r>
+    </w:p>
+    <w:p>
+      <w:pPr>
+        <w:ind w:left="720" w:firstLine="720"/>
+      </w:pPr>
+      <w:r>
+        <w:t xml:space="preserve">o psh - ukazuje prijemnoj strani da se momentalno pošalju podaci višem sloju. </w:t>
+      </w:r>
+    </w:p>
+    <w:p>
+      <w:pPr>
+        <w:ind w:left="720" w:firstLine="720"/>
+      </w:pPr>
+      <w:r>
+        <w:t xml:space="preserve">o urg - ukazuje na postojanje urgentnih podataka u segmentu. </w:t>
+      </w:r>
+    </w:p>
+    <w:p>
+      <w:pPr>
+        <w:ind w:left="567" w:firstLine="0"/>
+      </w:pPr>
+      <w:r>
+        <w:t xml:space="preserve">• Window - maksimalan broj bajtova koje je moguće poslati, a da prethodno nije potvrđen njihov prijem. </w:t>
+      </w:r>
+    </w:p>
+    <w:p>
+      <w:pPr>
+        <w:ind w:left="567" w:firstLine="0"/>
+      </w:pPr>
+      <w:r>
         <w:lastRenderedPageBreak/>
-        <w:t>o syn = 1 - Inicijalni broj sekvence.</w:t>
-      </w:r>
-    </w:p>
-    <w:p>
-      <w:pPr>
-        <w:ind w:left="720" w:firstLine="720"/>
-      </w:pPr>
-      <w:r>
-        <w:t xml:space="preserve">o syn = 0 - Akumulirani broj sekvence. </w:t>
+        <w:t xml:space="preserve">• Checksum - koristi se za za proveru da li se desila greška poruke nad zaglavljem i podacima prilikom prenosa. </w:t>
+      </w:r>
+    </w:p>
+    <w:p>
+      <w:r>
+        <w:t xml:space="preserve">• Urgent - lokacija poslednjeg bajta koji je markiran kao urgentan. </w:t>
+      </w:r>
+    </w:p>
+    <w:p>
+      <w:r>
+        <w:t xml:space="preserve">• Options - dodatne opcije. </w:t>
+      </w:r>
+    </w:p>
+    <w:p>
+      <w:r>
+        <w:t>• Application data - podaci viših slojeva.</w:t>
+      </w:r>
+    </w:p>
+    <w:p/>
+    <w:p>
+      <w:pPr>
+        <w:pStyle w:val="Heading3"/>
+        <w:rPr>
+          <w:lang w:val="sr-Latn-RS"/>
+        </w:rPr>
+      </w:pPr>
+      <w:bookmarkStart w:id="10" w:name="_Toc517259768"/>
+      <w:r>
+        <w:t>Uspostavljanje</w:t>
+      </w:r>
+      <w:r>
+        <w:rPr>
+          <w:lang w:val="sr-Cyrl-RS"/>
+        </w:rPr>
+        <w:t xml:space="preserve"> </w:t>
+      </w:r>
+      <w:r>
+        <w:rPr>
+          <w:lang w:val="sr-Latn-RS"/>
+        </w:rPr>
+        <w:t>veze</w:t>
+      </w:r>
+      <w:bookmarkEnd w:id="10"/>
+    </w:p>
+    <w:p>
+      <w:pPr>
+        <w:rPr>
+          <w:lang w:val="sr-Latn-RS"/>
+        </w:rPr>
+      </w:pPr>
+    </w:p>
+    <w:p>
+      <w:r>
+        <w:t xml:space="preserve">Komunikacija klijenta i servera preko </w:t>
+      </w:r>
+      <w:r>
+        <w:rPr>
+          <w:i/>
+        </w:rPr>
+        <w:t>TCP</w:t>
+      </w:r>
+      <w:r>
+        <w:t xml:space="preserve"> protokola zahteva uspostavu veze koja se ostvaruje tako što se između predajne i prijemne strane iz tri puta razmene poruke sa podešenih odgovarajućim kontrolnim bitima (</w:t>
+      </w:r>
+      <w:r>
+        <w:rPr>
+          <w:i/>
+        </w:rPr>
+        <w:t>TCP</w:t>
+      </w:r>
+      <w:r>
+        <w:t xml:space="preserve"> </w:t>
+      </w:r>
+      <w:r>
+        <w:rPr>
+          <w:i/>
+        </w:rPr>
+        <w:t>three-way handshake</w:t>
+      </w:r>
+      <w:r>
+        <w:t xml:space="preserve">): </w:t>
       </w:r>
     </w:p>
     <w:p>
@@ -10980,54 +11124,7 @@
         <w:ind w:left="567" w:firstLine="0"/>
       </w:pPr>
       <w:r>
-        <w:t xml:space="preserve">• Acknowledgement number - broj sekvence narednog segmenta koji se očekuje. Segmenti koji pristignu van redosleda, u zavisnosti od implementacije, mogu se odbaciti ili čuvati. </w:t>
-      </w:r>
-    </w:p>
-    <w:p>
-      <w:r>
-        <w:t xml:space="preserve">• Header Length - dužina zaglavlja. 3 </w:t>
-      </w:r>
-    </w:p>
-    <w:p>
-      <w:r>
-        <w:t xml:space="preserve">• Reserved - rezervisano za buduću upotrebu. </w:t>
-      </w:r>
-    </w:p>
-    <w:p>
-      <w:r>
-        <w:t xml:space="preserve">• Control bits - ukazuje na funkciju i namenu segmenta. </w:t>
-      </w:r>
-    </w:p>
-    <w:p>
-      <w:pPr>
-        <w:ind w:left="720" w:firstLine="720"/>
-      </w:pPr>
-      <w:r>
-        <w:t xml:space="preserve">o ack - ukazuje na validnost vrednosti potvrde (acknowledgment-a). </w:t>
-      </w:r>
-    </w:p>
-    <w:p>
-      <w:pPr>
-        <w:ind w:left="720" w:firstLine="720"/>
-      </w:pPr>
-      <w:r>
-        <w:t xml:space="preserve">o syn, rst i fin - omogućavaju uspostavljanje i prekid konekcije. </w:t>
-      </w:r>
-    </w:p>
-    <w:p>
-      <w:pPr>
-        <w:ind w:left="720" w:firstLine="720"/>
-      </w:pPr>
-      <w:r>
-        <w:t xml:space="preserve">o psh - ukazuje prijemnoj strani da se momentalno pošalju podaci višem sloju. </w:t>
-      </w:r>
-    </w:p>
-    <w:p>
-      <w:pPr>
-        <w:ind w:left="720" w:firstLine="720"/>
-      </w:pPr>
-      <w:r>
-        <w:t xml:space="preserve">o urg - ukazuje na postojanje urgentnih podataka u segmentu. </w:t>
+        <w:t xml:space="preserve">• Predajna strana A šalje poruku sa podešenim kontrolnim bitom SYN = 1, ostali su podešeni na 0, pri čemu nasumično odabere redni broj segmenta (SEQa). </w:t>
       </w:r>
     </w:p>
     <w:p>
@@ -11035,111 +11132,6 @@
         <w:ind w:left="567" w:firstLine="0"/>
       </w:pPr>
       <w:r>
-        <w:t xml:space="preserve">• Window - maksimalan broj bajtova koje je moguće poslati, a da prethodno nije potvrđen njihov prijem. </w:t>
-      </w:r>
-    </w:p>
-    <w:p>
-      <w:pPr>
-        <w:ind w:left="567" w:firstLine="0"/>
-      </w:pPr>
-      <w:r>
-        <w:t xml:space="preserve">• Checksum - koristi se za za proveru da li se desila greška poruke nad zaglavljem i podacima prilikom prenosa. </w:t>
-      </w:r>
-    </w:p>
-    <w:p>
-      <w:r>
-        <w:t xml:space="preserve">• Urgent - lokacija poslednjeg bajta koji je markiran kao urgentan. </w:t>
-      </w:r>
-    </w:p>
-    <w:p>
-      <w:r>
-        <w:t xml:space="preserve">• Options - dodatne opcije. </w:t>
-      </w:r>
-    </w:p>
-    <w:p>
-      <w:r>
-        <w:t>• Application data - podaci viših slojeva.</w:t>
-      </w:r>
-    </w:p>
-    <w:p/>
-    <w:p>
-      <w:pPr>
-        <w:pStyle w:val="Heading3"/>
-        <w:rPr>
-          <w:lang w:val="sr-Latn-RS"/>
-        </w:rPr>
-      </w:pPr>
-      <w:bookmarkStart w:id="10" w:name="_Toc517259768"/>
-      <w:r>
-        <w:t>Uspostavljanje</w:t>
-      </w:r>
-      <w:r>
-        <w:rPr>
-          <w:lang w:val="sr-Cyrl-RS"/>
-        </w:rPr>
-        <w:t xml:space="preserve"> </w:t>
-      </w:r>
-      <w:r>
-        <w:rPr>
-          <w:lang w:val="sr-Latn-RS"/>
-        </w:rPr>
-        <w:t>veze</w:t>
-      </w:r>
-      <w:bookmarkEnd w:id="10"/>
-    </w:p>
-    <w:p>
-      <w:pPr>
-        <w:rPr>
-          <w:lang w:val="sr-Latn-RS"/>
-        </w:rPr>
-      </w:pPr>
-    </w:p>
-    <w:p>
-      <w:r>
-        <w:t xml:space="preserve">Komunikacija klijenta i servera preko </w:t>
-      </w:r>
-      <w:r>
-        <w:rPr>
-          <w:i/>
-        </w:rPr>
-        <w:t>TCP</w:t>
-      </w:r>
-      <w:r>
-        <w:t xml:space="preserve"> protokola zahteva uspostavu veze koja se ostvaruje tako što se između predajne i prijemne strane iz tri puta razmene poruke sa podešenih odgovarajućim kontrolnim bitima (</w:t>
-      </w:r>
-      <w:r>
-        <w:rPr>
-          <w:i/>
-        </w:rPr>
-        <w:t>TCP</w:t>
-      </w:r>
-      <w:r>
-        <w:t xml:space="preserve"> </w:t>
-      </w:r>
-      <w:r>
-        <w:rPr>
-          <w:i/>
-        </w:rPr>
-        <w:t>three-way handshake</w:t>
-      </w:r>
-      <w:r>
-        <w:t xml:space="preserve">): </w:t>
-      </w:r>
-    </w:p>
-    <w:p>
-      <w:pPr>
-        <w:ind w:left="567" w:firstLine="0"/>
-      </w:pPr>
-      <w:r>
-        <w:t xml:space="preserve">• Predajna strana A šalje poruku sa podešenim kontrolnim bitom SYN = 1, ostali su podešeni na 0, pri čemu nasumično odabere redni broj segmenta (SEQa). </w:t>
-      </w:r>
-    </w:p>
-    <w:p>
-      <w:pPr>
-        <w:ind w:left="567" w:firstLine="0"/>
-      </w:pPr>
-      <w:r>
-        <w:lastRenderedPageBreak/>
         <w:t xml:space="preserve">• Prijemna strana B odgovara porukom sa kontrolnim bitima SYN i ACK = 1, takođe nasumično bira broj segmenta (SEQb), a za ACK uzima broj ACK = (SEQa) + 1. Na ovaj način je uspostavljena veza na liniji od predajne ka prijemnoj strain. </w:t>
       </w:r>
     </w:p>
@@ -11160,7 +11152,6 @@
       <w:r>
         <w:rPr>
           <w:noProof/>
-          <w:lang w:val="en-GB" w:eastAsia="en-GB"/>
         </w:rPr>
         <w:drawing>
           <wp:inline distT="0" distB="0" distL="0" distR="0">
@@ -11292,6 +11283,7 @@
         <w:rPr>
           <w:lang w:val="sr-Latn-RS"/>
         </w:rPr>
+        <w:lastRenderedPageBreak/>
         <w:t>Prekid veze</w:t>
       </w:r>
       <w:bookmarkEnd w:id="12"/>
@@ -11402,9 +11394,7 @@
       <w:r>
         <w:rPr>
           <w:noProof/>
-          <w:lang w:val="en-GB" w:eastAsia="en-GB"/>
-        </w:rPr>
-        <w:lastRenderedPageBreak/>
+        </w:rPr>
         <w:drawing>
           <wp:inline distT="0" distB="0" distL="0" distR="0">
             <wp:extent cx="3416240" cy="2487837"/>
@@ -11750,7 +11740,14 @@
         <w:rPr>
           <w:color w:val="222222"/>
         </w:rPr>
-        <w:t>Adresa verzije 6 se piše kao osam četvorocifrenih heksadecimalnih brojeva (8 puta po 16 bitova) odvojenih dvotačkama. Jedan niz nula po adresi može da se izostavi, pa je 1080::800:0:417A isto što i 1080:0:0:0:0:800:0:417A.</w:t>
+        <w:t xml:space="preserve">Adresa verzije 6 se piše kao osam četvorocifrenih heksadecimalnih </w:t>
+      </w:r>
+      <w:r>
+        <w:rPr>
+          <w:color w:val="222222"/>
+        </w:rPr>
+        <w:lastRenderedPageBreak/>
+        <w:t>brojeva (8 puta po 16 bitova) odvojenih dvotačkama. Jedan niz nula po adresi može da se izostavi, pa je 1080::800:0:417A isto što i 1080:0:0:0:0:800:0:417A.</w:t>
       </w:r>
       <w:r>
         <w:rPr>
@@ -11843,7 +11840,6 @@
       <w:r>
         <w:rPr>
           <w:noProof/>
-          <w:lang w:val="en-GB" w:eastAsia="en-GB"/>
         </w:rPr>
         <w:drawing>
           <wp:inline distT="0" distB="0" distL="0" distR="0">
@@ -12265,7 +12261,6 @@
         <w:rPr>
           <w:noProof/>
           <w:szCs w:val="24"/>
-          <w:lang w:val="en-GB" w:eastAsia="en-GB"/>
         </w:rPr>
         <w:lastRenderedPageBreak/>
         <w:drawing>
@@ -12783,7 +12778,6 @@
         <w:rPr>
           <w:lang w:val="en-GB"/>
         </w:rPr>
-        <w:lastRenderedPageBreak/>
         <w:t>Elementi enkripcije</w:t>
       </w:r>
       <w:bookmarkEnd w:id="20"/>
@@ -12829,6 +12823,7 @@
         </w:rPr>
       </w:pPr>
       <w:r>
+        <w:lastRenderedPageBreak/>
         <w:t xml:space="preserve">• </w:t>
       </w:r>
       <w:r>
@@ -13285,7 +13280,9 @@
         <w:rPr>
           <w:noProof/>
           <w:color w:val="222222"/>
-        </w:rPr>
+          <w:lang w:val="en-US" w:eastAsia="en-US"/>
+        </w:rPr>
+        <w:lastRenderedPageBreak/>
         <w:drawing>
           <wp:inline distT="0" distB="0" distL="0" distR="0">
             <wp:extent cx="4133850" cy="2828925"/>
@@ -14027,7 +14024,6 @@
         <w:rPr>
           <w:lang w:val="en-GB"/>
         </w:rPr>
-        <w:lastRenderedPageBreak/>
         <w:t xml:space="preserve">Formula koja se koristi </w:t>
       </w:r>
       <w:r>
@@ -14452,7 +14448,14 @@
         <w:rPr>
           <w:lang w:val="en-GB"/>
         </w:rPr>
-        <w:t>. Ona</w:t>
+        <w:t xml:space="preserve">. </w:t>
+      </w:r>
+      <w:r>
+        <w:rPr>
+          <w:lang w:val="en-GB"/>
+        </w:rPr>
+        <w:lastRenderedPageBreak/>
+        <w:t>Ona</w:t>
       </w:r>
       <w:r>
         <w:rPr>
@@ -14680,6 +14683,7 @@
       </w:pPr>
       <w:bookmarkStart w:id="24" w:name="_Toc517259777"/>
       <w:r>
+        <w:lastRenderedPageBreak/>
         <w:t xml:space="preserve">Koncept </w:t>
       </w:r>
       <w:r>
@@ -14888,9 +14892,7 @@
       <w:r>
         <w:rPr>
           <w:noProof/>
-          <w:lang w:val="en-GB" w:eastAsia="en-GB"/>
-        </w:rPr>
-        <w:lastRenderedPageBreak/>
+        </w:rPr>
         <w:drawing>
           <wp:inline distT="0" distB="0" distL="0" distR="0">
             <wp:extent cx="1333500" cy="1311089"/>
@@ -15044,7 +15046,14 @@
         <w:rPr>
           <w:lang w:val="sr-Latn-RS"/>
         </w:rPr>
-        <w:t xml:space="preserve">ada bi neko sa malicioznim tendencijama </w:t>
+        <w:t xml:space="preserve">ada bi neko sa </w:t>
+      </w:r>
+      <w:r>
+        <w:rPr>
+          <w:lang w:val="sr-Latn-RS"/>
+        </w:rPr>
+        <w:lastRenderedPageBreak/>
+        <w:t xml:space="preserve">malicioznim tendencijama </w:t>
       </w:r>
       <w:r>
         <w:rPr>
@@ -15302,9 +15311,7 @@
       <w:r>
         <w:rPr>
           <w:noProof/>
-          <w:lang w:val="en-GB" w:eastAsia="en-GB"/>
-        </w:rPr>
-        <w:lastRenderedPageBreak/>
+        </w:rPr>
         <w:drawing>
           <wp:inline distT="0" distB="0" distL="0" distR="0">
             <wp:extent cx="5647004" cy="3455720"/>
@@ -15422,7 +15429,11 @@
         <w:t>su prikazani ispisi u terminalu koji demonstriraju</w:t>
       </w:r>
       <w:r>
-        <w:t xml:space="preserve"> sve što je prethodno objašnjeno, uz dodatak da klijentska strana vodi računa o tome na koji način se prima svaka datoteka, koliko celih paketa tre</w:t>
+        <w:t xml:space="preserve"> sve što je prethodno objašnjeno, uz dodatak da klijentska strana vodi računa o tome na koji način se prima svaka </w:t>
+      </w:r>
+      <w:r>
+        <w:lastRenderedPageBreak/>
+        <w:t>datoteka, koliko celih paketa tre</w:t>
       </w:r>
       <w:r>
         <w:t xml:space="preserve">ba da dobije i koje je veličine </w:t>
@@ -15446,6 +15457,7 @@
       </w:pPr>
       <w:bookmarkStart w:id="27" w:name="_Toc517259778"/>
       <w:r>
+        <w:lastRenderedPageBreak/>
         <w:t>Programsko rešenje</w:t>
       </w:r>
       <w:bookmarkEnd w:id="27"/>
@@ -15453,7 +15465,13 @@
     <w:p/>
     <w:p>
       <w:r>
-        <w:t xml:space="preserve">Kao što je naglašeno ranije, programsko rešenje je podeljeno u dva modula – na serversku stranu koja se nalazi na namenskoj platformi i na klijentsku stranu koja se nalazi na računaru. U ovo poglavlju </w:t>
+        <w:t>Kao što je naglašeno ranije, programsko rešenje je podeljeno u dva modula – na serversku stranu koja se nalazi na namenskoj platformi i na klijentsku stranu koja se nalazi na računaru. U ovo</w:t>
+      </w:r>
+      <w:r>
+        <w:t>m</w:t>
+      </w:r>
+      <w:r>
+        <w:t xml:space="preserve"> poglavlju </w:t>
       </w:r>
       <w:r>
         <w:t xml:space="preserve">biće </w:t>
@@ -15471,14 +15489,475 @@
         <w:t>nezavisno od drugog</w:t>
       </w:r>
       <w:r>
-        <w:t xml:space="preserve"> (iako svakako zavise jedan od drugog, međutim ovaj pristup omogućuje dublji uvid u ideju i realizaciju iste zarad uspešnog rešenja problema)</w:t>
+        <w:t xml:space="preserve"> (iako svakako zavise jedan od drugog, međutim ovaj pristup omogućuje dublji uvid u ideju i realizaciju iste zarad </w:t>
+      </w:r>
+      <w:r>
+        <w:t>uspešnijeg</w:t>
+      </w:r>
+      <w:r>
+        <w:t xml:space="preserve"> rešenja problema)</w:t>
       </w:r>
       <w:r>
         <w:t>.</w:t>
+      </w:r>
+    </w:p>
+    <w:p/>
+    <w:p>
+      <w:pPr>
+        <w:pStyle w:val="Heading2"/>
+      </w:pPr>
+      <w:r>
+        <w:t>Klijentska strana</w:t>
+      </w:r>
+    </w:p>
+    <w:p/>
+    <w:tbl>
+      <w:tblPr>
+        <w:tblStyle w:val="TableGrid"/>
+        <w:tblW w:w="0" w:type="auto"/>
+        <w:tblLook w:val="04A0" w:firstRow="1" w:lastRow="0" w:firstColumn="1" w:lastColumn="0" w:noHBand="0" w:noVBand="1"/>
+      </w:tblPr>
+      <w:tblGrid>
+        <w:gridCol w:w="4672"/>
+        <w:gridCol w:w="4673"/>
+      </w:tblGrid>
+      <w:tr>
+        <w:tc>
+          <w:tcPr>
+            <w:tcW w:w="4672" w:type="dxa"/>
+          </w:tcPr>
+          <w:p>
+            <w:pPr>
+              <w:ind w:firstLine="0"/>
+              <w:rPr>
+                <w:i/>
+              </w:rPr>
+            </w:pPr>
+            <w:r>
+              <w:rPr>
+                <w:i/>
+              </w:rPr>
+              <w:t>void</w:t>
+            </w:r>
+            <w:r>
+              <w:rPr>
+                <w:i/>
+              </w:rPr>
+              <w:t xml:space="preserve"> receiveFile(void)</w:t>
+            </w:r>
+          </w:p>
+        </w:tc>
+        <w:tc>
+          <w:tcPr>
+            <w:tcW w:w="4673" w:type="dxa"/>
+          </w:tcPr>
+          <w:p>
+            <w:pPr>
+              <w:ind w:firstLine="0"/>
+            </w:pPr>
+          </w:p>
+        </w:tc>
+      </w:tr>
+      <w:tr>
+        <w:tc>
+          <w:tcPr>
+            <w:tcW w:w="4672" w:type="dxa"/>
+          </w:tcPr>
+          <w:p>
+            <w:pPr>
+              <w:ind w:firstLine="0"/>
+              <w:rPr>
+                <w:i/>
+              </w:rPr>
+            </w:pPr>
+            <w:r>
+              <w:rPr>
+                <w:i/>
+              </w:rPr>
+              <w:t>void decrypt(void)</w:t>
+            </w:r>
+            <w:r>
+              <w:rPr>
+                <w:i/>
+              </w:rPr>
+              <w:t xml:space="preserve"> </w:t>
+            </w:r>
+          </w:p>
+        </w:tc>
+        <w:tc>
+          <w:tcPr>
+            <w:tcW w:w="4673" w:type="dxa"/>
+          </w:tcPr>
+          <w:p>
+            <w:pPr>
+              <w:tabs>
+                <w:tab w:val="left" w:pos="2867"/>
+              </w:tabs>
+              <w:ind w:firstLine="0"/>
+            </w:pPr>
+            <w:r>
+              <w:tab/>
+            </w:r>
+          </w:p>
+        </w:tc>
+      </w:tr>
+      <w:tr>
+        <w:tc>
+          <w:tcPr>
+            <w:tcW w:w="4672" w:type="dxa"/>
+          </w:tcPr>
+          <w:p>
+            <w:pPr>
+              <w:ind w:firstLine="0"/>
+              <w:rPr>
+                <w:i/>
+              </w:rPr>
+            </w:pPr>
+            <w:r>
+              <w:rPr>
+                <w:i/>
+              </w:rPr>
+              <w:t>uint32_t prime(uint32_t pr)</w:t>
+            </w:r>
+          </w:p>
+        </w:tc>
+        <w:tc>
+          <w:tcPr>
+            <w:tcW w:w="4673" w:type="dxa"/>
+          </w:tcPr>
+          <w:p>
+            <w:pPr>
+              <w:ind w:firstLine="0"/>
+            </w:pPr>
+          </w:p>
+        </w:tc>
+      </w:tr>
+      <w:tr>
+        <w:tc>
+          <w:tcPr>
+            <w:tcW w:w="4672" w:type="dxa"/>
+          </w:tcPr>
+          <w:p>
+            <w:pPr>
+              <w:ind w:firstLine="0"/>
+              <w:rPr>
+                <w:i/>
+              </w:rPr>
+            </w:pPr>
+            <w:r>
+              <w:rPr>
+                <w:i/>
+              </w:rPr>
+              <w:t>void ce(void)</w:t>
+            </w:r>
+          </w:p>
+        </w:tc>
+        <w:tc>
+          <w:tcPr>
+            <w:tcW w:w="4673" w:type="dxa"/>
+          </w:tcPr>
+          <w:p>
+            <w:pPr>
+              <w:ind w:firstLine="0"/>
+            </w:pPr>
+          </w:p>
+        </w:tc>
+      </w:tr>
+      <w:tr>
+        <w:tc>
+          <w:tcPr>
+            <w:tcW w:w="4672" w:type="dxa"/>
+          </w:tcPr>
+          <w:p>
+            <w:pPr>
+              <w:ind w:firstLine="0"/>
+              <w:rPr>
+                <w:i/>
+              </w:rPr>
+            </w:pPr>
+            <w:r>
+              <w:rPr>
+                <w:i/>
+              </w:rPr>
+              <w:t>uint32_t cd(uint32_t x)</w:t>
+            </w:r>
+          </w:p>
+        </w:tc>
+        <w:tc>
+          <w:tcPr>
+            <w:tcW w:w="4673" w:type="dxa"/>
+          </w:tcPr>
+          <w:p>
+            <w:pPr>
+              <w:keepNext/>
+              <w:ind w:firstLine="0"/>
+            </w:pPr>
+          </w:p>
+        </w:tc>
+      </w:tr>
+    </w:tbl>
+    <w:p>
+      <w:pPr>
+        <w:pStyle w:val="Caption"/>
+      </w:pPr>
+      <w:r>
+        <w:t xml:space="preserve">Tabela </w:t>
+      </w:r>
+      <w:r>
+        <w:fldChar w:fldCharType="begin"/>
+      </w:r>
+      <w:r>
+        <w:instrText xml:space="preserve"> STYLEREF 1 \s </w:instrText>
+      </w:r>
+      <w:r>
+        <w:fldChar w:fldCharType="separate"/>
+      </w:r>
+      <w:r>
+        <w:rPr>
+          <w:noProof/>
+        </w:rPr>
+        <w:t>4</w:t>
+      </w:r>
+      <w:r>
+        <w:fldChar w:fldCharType="end"/>
+      </w:r>
+      <w:r>
+        <w:t>.</w:t>
+      </w:r>
+      <w:r>
+        <w:fldChar w:fldCharType="begin"/>
+      </w:r>
+      <w:r>
+        <w:instrText xml:space="preserve"> SEQ Tabela \* ARABIC \s 1 </w:instrText>
+      </w:r>
+      <w:r>
+        <w:fldChar w:fldCharType="separate"/>
+      </w:r>
+      <w:r>
+        <w:rPr>
+          <w:noProof/>
+        </w:rPr>
+        <w:t>1</w:t>
+      </w:r>
+      <w:r>
+        <w:fldChar w:fldCharType="end"/>
+      </w:r>
+      <w:r>
+        <w:t xml:space="preserve"> </w:t>
+      </w:r>
+      <w:r>
+        <w:rPr>
+          <w:noProof/>
+        </w:rPr>
+        <w:t>Funkcije na klijentskoj strani</w:t>
+      </w:r>
+    </w:p>
+    <w:p/>
+    <w:p>
+      <w:pPr>
+        <w:ind w:firstLine="720"/>
+        <w:rPr>
+          <w:lang w:val="sr-Latn-RS"/>
+        </w:rPr>
+      </w:pPr>
+      <w:r>
+        <w:t>Izvršavanje klijentske strane počinje</w:t>
+      </w:r>
+      <w:r>
+        <w:t xml:space="preserve"> u</w:t>
+      </w:r>
+      <w:r>
+        <w:t xml:space="preserve"> </w:t>
+      </w:r>
+      <w:r>
+        <w:rPr>
+          <w:i/>
+        </w:rPr>
+        <w:t>int main(void)</w:t>
+      </w:r>
+      <w:r>
+        <w:t xml:space="preserve"> funkciji</w:t>
+      </w:r>
+      <w:r>
+        <w:t xml:space="preserve"> u kojoj se na početku na slučajan način, pomoću funkcija </w:t>
+      </w:r>
+      <w:r>
+        <w:rPr>
+          <w:i/>
+        </w:rPr>
+        <w:t>srand()</w:t>
+      </w:r>
+      <w:r>
+        <w:t xml:space="preserve"> i </w:t>
+      </w:r>
+      <w:r>
+        <w:rPr>
+          <w:i/>
+        </w:rPr>
+        <w:t>rand()</w:t>
+      </w:r>
+      <w:r>
+        <w:t>, biraju dva prosta broja iz niza prostih brojeva.</w:t>
+      </w:r>
+      <w:r>
+        <w:t xml:space="preserve"> Nakon toga se pozivaju funkcije </w:t>
+      </w:r>
+      <w:r>
+        <w:rPr>
+          <w:i/>
+        </w:rPr>
+        <w:t>void ce(void)</w:t>
+      </w:r>
+      <w:r>
+        <w:t xml:space="preserve"> i </w:t>
+      </w:r>
+      <w:r>
+        <w:rPr>
+          <w:i/>
+        </w:rPr>
+        <w:t>uint32_t cd(uint_t x)</w:t>
+      </w:r>
+      <w:r>
+        <w:t xml:space="preserve"> pomoću kojih se računaju tajni i javni ključevi pomoću </w:t>
+      </w:r>
+      <w:r>
+        <w:rPr>
+          <w:i/>
+        </w:rPr>
+        <w:t>RSA</w:t>
+      </w:r>
+      <w:r>
+        <w:t xml:space="preserve"> algoritma (poglavlje 2.5.3). Kada su ključevi izračunati</w:t>
+      </w:r>
+      <w:r>
+        <w:t xml:space="preserve"> sledeći korak je</w:t>
+      </w:r>
+      <w:r>
+        <w:t xml:space="preserve"> pravljenje </w:t>
+      </w:r>
+      <w:r>
+        <w:rPr>
+          <w:i/>
+        </w:rPr>
+        <w:t>soketa</w:t>
+      </w:r>
+      <w:r>
+        <w:t xml:space="preserve"> za komunikaciju i</w:t>
+      </w:r>
+      <w:r>
+        <w:t xml:space="preserve"> popunjavanje structure </w:t>
+      </w:r>
+      <w:r>
+        <w:rPr>
+          <w:i/>
+        </w:rPr>
+        <w:t>sockaddr_in6</w:t>
+      </w:r>
+      <w:r>
+        <w:rPr>
+          <w:i/>
+        </w:rPr>
+        <w:t xml:space="preserve"> </w:t>
+      </w:r>
+      <w:r>
+        <w:t>odgovaraju</w:t>
+      </w:r>
+      <w:r>
+        <w:rPr>
+          <w:lang w:val="sr-Latn-RS"/>
+        </w:rPr>
+        <w:t>ćim parametrima kako bi se</w:t>
+      </w:r>
+      <w:r>
+        <w:rPr>
+          <w:lang w:val="sr-Latn-RS"/>
+        </w:rPr>
+        <w:t xml:space="preserve"> uspešno</w:t>
+      </w:r>
+      <w:r>
+        <w:rPr>
+          <w:lang w:val="sr-Latn-RS"/>
+        </w:rPr>
+        <w:t xml:space="preserve"> uspostavila </w:t>
+      </w:r>
+      <w:r>
+        <w:rPr>
+          <w:lang w:val="sr-Latn-RS"/>
+        </w:rPr>
+        <w:t>veza</w:t>
+      </w:r>
+      <w:r>
+        <w:rPr>
+          <w:lang w:val="sr-Latn-RS"/>
+        </w:rPr>
+        <w:t xml:space="preserve"> sa namenskom platformom.</w:t>
+      </w:r>
+      <w:r>
+        <w:rPr>
+          <w:lang w:val="sr-Latn-RS"/>
+        </w:rPr>
+        <w:t xml:space="preserve"> Sledi poziv funkcije </w:t>
+      </w:r>
+      <w:r>
+        <w:rPr>
+          <w:i/>
+          <w:lang w:val="sr-Latn-RS"/>
+        </w:rPr>
+        <w:t>int connect</w:t>
+      </w:r>
+      <w:r>
+        <w:rPr>
+          <w:i/>
+        </w:rPr>
+        <w:t>(int socket, const struct sockaddr* address, socklen_t address_len)</w:t>
+      </w:r>
+      <w:r>
+        <w:t xml:space="preserve"> pomo</w:t>
+      </w:r>
+      <w:r>
+        <w:rPr>
+          <w:lang w:val="sr-Latn-RS"/>
+        </w:rPr>
+        <w:t>ću koje se</w:t>
+      </w:r>
+      <w:r>
+        <w:rPr>
+          <w:lang w:val="sr-Latn-RS"/>
+        </w:rPr>
+        <w:t xml:space="preserve"> klijentska strana povezuje sa serverskom stranom na platformi. Nakon uspešnog povezivanja sledi slanje inicijalne poruke, odnosno unapred dogovorene reči kako bi se verifikovala konekcija i kako bi usledilo slanje enkriptovanih podataka.</w:t>
+      </w:r>
+      <w:r>
+        <w:rPr>
+          <w:lang w:val="sr-Latn-RS"/>
+        </w:rPr>
+        <w:t xml:space="preserve"> Kada klijentska strana primi odobrenje od servera, sledi slanje javnog ključa kako bi serverska strana mogla da enkriptuje željene datoteke</w:t>
+      </w:r>
+    </w:p>
+    <w:p>
+      <w:pPr>
+        <w:ind w:firstLine="720"/>
+        <w:rPr>
+          <w:lang w:val="sr-Latn-RS"/>
+        </w:rPr>
+      </w:pPr>
+    </w:p>
+    <w:p>
+      <w:pPr>
+        <w:ind w:firstLine="720"/>
+        <w:rPr>
+          <w:lang w:val="sr-Latn-RS"/>
+        </w:rPr>
+      </w:pPr>
+      <w:r>
+        <w:rPr>
+          <w:lang w:val="sr-Latn-RS"/>
+        </w:rPr>
+        <w:t>NAMESTI DA WANTEDFOLDER IDE PRE NUMOFFILESTOBERECEIVED!!!!</w:t>
       </w:r>
       <w:bookmarkStart w:id="28" w:name="_GoBack"/>
       <w:bookmarkEnd w:id="28"/>
     </w:p>
+    <w:p/>
     <w:p/>
     <w:p/>
     <w:p>
@@ -15505,6 +15984,7 @@
         <w:rPr>
           <w:lang w:val="sl-SI"/>
         </w:rPr>
+        <w:lastRenderedPageBreak/>
         <w:t>Literatura</w:t>
       </w:r>
       <w:bookmarkEnd w:id="29"/>
@@ -15753,7 +16233,7 @@
 </file>
 
 <file path=word/endnotes.xml><?xml version="1.0" encoding="utf-8"?>
-<w:endnotes xmlns:wpc="http://schemas.microsoft.com/office/word/2010/wordprocessingCanvas" xmlns:mc="http://schemas.openxmlformats.org/markup-compatibility/2006" xmlns:o="urn:schemas-microsoft-com:office:office" xmlns:r="http://schemas.openxmlformats.org/officeDocument/2006/relationships" xmlns:m="http://schemas.openxmlformats.org/officeDocument/2006/math" xmlns:v="urn:schemas-microsoft-com:vml" xmlns:wp14="http://schemas.microsoft.com/office/word/2010/wordprocessingDrawing" xmlns:wp="http://schemas.openxmlformats.org/drawingml/2006/wordprocessingDrawing" xmlns:w10="urn:schemas-microsoft-com:office:word" xmlns:w="http://schemas.openxmlformats.org/wordprocessingml/2006/main" xmlns:w14="http://schemas.microsoft.com/office/word/2010/wordml" xmlns:w15="http://schemas.microsoft.com/office/word/2012/wordml" xmlns:wpg="http://schemas.microsoft.com/office/word/2010/wordprocessingGroup" xmlns:wpi="http://schemas.microsoft.com/office/word/2010/wordprocessingInk" xmlns:wne="http://schemas.microsoft.com/office/word/2006/wordml" xmlns:wps="http://schemas.microsoft.com/office/word/2010/wordprocessingShape" mc:Ignorable="w14 w15 wp14">
+<w:endnotes xmlns:wpc="http://schemas.microsoft.com/office/word/2010/wordprocessingCanvas" xmlns:cx="http://schemas.microsoft.com/office/drawing/2014/chartex" xmlns:mc="http://schemas.openxmlformats.org/markup-compatibility/2006" xmlns:o="urn:schemas-microsoft-com:office:office" xmlns:r="http://schemas.openxmlformats.org/officeDocument/2006/relationships" xmlns:m="http://schemas.openxmlformats.org/officeDocument/2006/math" xmlns:v="urn:schemas-microsoft-com:vml" xmlns:wp14="http://schemas.microsoft.com/office/word/2010/wordprocessingDrawing" xmlns:wp="http://schemas.openxmlformats.org/drawingml/2006/wordprocessingDrawing" xmlns:w10="urn:schemas-microsoft-com:office:word" xmlns:w="http://schemas.openxmlformats.org/wordprocessingml/2006/main" xmlns:w14="http://schemas.microsoft.com/office/word/2010/wordml" xmlns:w15="http://schemas.microsoft.com/office/word/2012/wordml" xmlns:w16se="http://schemas.microsoft.com/office/word/2015/wordml/symex" xmlns:wpg="http://schemas.microsoft.com/office/word/2010/wordprocessingGroup" xmlns:wpi="http://schemas.microsoft.com/office/word/2010/wordprocessingInk" xmlns:wne="http://schemas.microsoft.com/office/word/2006/wordml" xmlns:wps="http://schemas.microsoft.com/office/word/2010/wordprocessingShape" mc:Ignorable="w14 w15 w16se wp14">
   <w:endnote w:type="separator" w:id="-1">
     <w:p>
       <w:r>
@@ -15772,7 +16252,7 @@
 </file>
 
 <file path=word/footer1.xml><?xml version="1.0" encoding="utf-8"?>
-<w:ftr xmlns:wpc="http://schemas.microsoft.com/office/word/2010/wordprocessingCanvas" xmlns:mc="http://schemas.openxmlformats.org/markup-compatibility/2006" xmlns:o="urn:schemas-microsoft-com:office:office" xmlns:r="http://schemas.openxmlformats.org/officeDocument/2006/relationships" xmlns:m="http://schemas.openxmlformats.org/officeDocument/2006/math" xmlns:v="urn:schemas-microsoft-com:vml" xmlns:wp14="http://schemas.microsoft.com/office/word/2010/wordprocessingDrawing" xmlns:wp="http://schemas.openxmlformats.org/drawingml/2006/wordprocessingDrawing" xmlns:w10="urn:schemas-microsoft-com:office:word" xmlns:w="http://schemas.openxmlformats.org/wordprocessingml/2006/main" xmlns:w14="http://schemas.microsoft.com/office/word/2010/wordml" xmlns:w15="http://schemas.microsoft.com/office/word/2012/wordml" xmlns:wpg="http://schemas.microsoft.com/office/word/2010/wordprocessingGroup" xmlns:wpi="http://schemas.microsoft.com/office/word/2010/wordprocessingInk" xmlns:wne="http://schemas.microsoft.com/office/word/2006/wordml" xmlns:wps="http://schemas.microsoft.com/office/word/2010/wordprocessingShape" mc:Ignorable="w14 w15 wp14">
+<w:ftr xmlns:wpc="http://schemas.microsoft.com/office/word/2010/wordprocessingCanvas" xmlns:cx="http://schemas.microsoft.com/office/drawing/2014/chartex" xmlns:mc="http://schemas.openxmlformats.org/markup-compatibility/2006" xmlns:o="urn:schemas-microsoft-com:office:office" xmlns:r="http://schemas.openxmlformats.org/officeDocument/2006/relationships" xmlns:m="http://schemas.openxmlformats.org/officeDocument/2006/math" xmlns:v="urn:schemas-microsoft-com:vml" xmlns:wp14="http://schemas.microsoft.com/office/word/2010/wordprocessingDrawing" xmlns:wp="http://schemas.openxmlformats.org/drawingml/2006/wordprocessingDrawing" xmlns:w10="urn:schemas-microsoft-com:office:word" xmlns:w="http://schemas.openxmlformats.org/wordprocessingml/2006/main" xmlns:w14="http://schemas.microsoft.com/office/word/2010/wordml" xmlns:w15="http://schemas.microsoft.com/office/word/2012/wordml" xmlns:w16se="http://schemas.microsoft.com/office/word/2015/wordml/symex" xmlns:wpg="http://schemas.microsoft.com/office/word/2010/wordprocessingGroup" xmlns:wpi="http://schemas.microsoft.com/office/word/2010/wordprocessingInk" xmlns:wne="http://schemas.microsoft.com/office/word/2006/wordml" xmlns:wps="http://schemas.microsoft.com/office/word/2010/wordprocessingShape" mc:Ignorable="w14 w15 w16se wp14">
   <w:p>
     <w:pPr>
       <w:pStyle w:val="Footer"/>
@@ -15814,7 +16294,7 @@
 </file>
 
 <file path=word/footer2.xml><?xml version="1.0" encoding="utf-8"?>
-<w:ftr xmlns:wpc="http://schemas.microsoft.com/office/word/2010/wordprocessingCanvas" xmlns:mc="http://schemas.openxmlformats.org/markup-compatibility/2006" xmlns:o="urn:schemas-microsoft-com:office:office" xmlns:r="http://schemas.openxmlformats.org/officeDocument/2006/relationships" xmlns:m="http://schemas.openxmlformats.org/officeDocument/2006/math" xmlns:v="urn:schemas-microsoft-com:vml" xmlns:wp14="http://schemas.microsoft.com/office/word/2010/wordprocessingDrawing" xmlns:wp="http://schemas.openxmlformats.org/drawingml/2006/wordprocessingDrawing" xmlns:w10="urn:schemas-microsoft-com:office:word" xmlns:w="http://schemas.openxmlformats.org/wordprocessingml/2006/main" xmlns:w14="http://schemas.microsoft.com/office/word/2010/wordml" xmlns:w15="http://schemas.microsoft.com/office/word/2012/wordml" xmlns:wpg="http://schemas.microsoft.com/office/word/2010/wordprocessingGroup" xmlns:wpi="http://schemas.microsoft.com/office/word/2010/wordprocessingInk" xmlns:wne="http://schemas.microsoft.com/office/word/2006/wordml" xmlns:wps="http://schemas.microsoft.com/office/word/2010/wordprocessingShape" mc:Ignorable="w14 w15 wp14">
+<w:ftr xmlns:wpc="http://schemas.microsoft.com/office/word/2010/wordprocessingCanvas" xmlns:cx="http://schemas.microsoft.com/office/drawing/2014/chartex" xmlns:mc="http://schemas.openxmlformats.org/markup-compatibility/2006" xmlns:o="urn:schemas-microsoft-com:office:office" xmlns:r="http://schemas.openxmlformats.org/officeDocument/2006/relationships" xmlns:m="http://schemas.openxmlformats.org/officeDocument/2006/math" xmlns:v="urn:schemas-microsoft-com:vml" xmlns:wp14="http://schemas.microsoft.com/office/word/2010/wordprocessingDrawing" xmlns:wp="http://schemas.openxmlformats.org/drawingml/2006/wordprocessingDrawing" xmlns:w10="urn:schemas-microsoft-com:office:word" xmlns:w="http://schemas.openxmlformats.org/wordprocessingml/2006/main" xmlns:w14="http://schemas.microsoft.com/office/word/2010/wordml" xmlns:w15="http://schemas.microsoft.com/office/word/2012/wordml" xmlns:w16se="http://schemas.microsoft.com/office/word/2015/wordml/symex" xmlns:wpg="http://schemas.microsoft.com/office/word/2010/wordprocessingGroup" xmlns:wpi="http://schemas.microsoft.com/office/word/2010/wordprocessingInk" xmlns:wne="http://schemas.microsoft.com/office/word/2006/wordml" xmlns:wps="http://schemas.microsoft.com/office/word/2010/wordprocessingShape" mc:Ignorable="w14 w15 w16se wp14">
   <w:p>
     <w:pPr>
       <w:pStyle w:val="Footer"/>
@@ -15856,7 +16336,7 @@
 </file>
 
 <file path=word/footer3.xml><?xml version="1.0" encoding="utf-8"?>
-<w:ftr xmlns:wpc="http://schemas.microsoft.com/office/word/2010/wordprocessingCanvas" xmlns:mc="http://schemas.openxmlformats.org/markup-compatibility/2006" xmlns:o="urn:schemas-microsoft-com:office:office" xmlns:r="http://schemas.openxmlformats.org/officeDocument/2006/relationships" xmlns:m="http://schemas.openxmlformats.org/officeDocument/2006/math" xmlns:v="urn:schemas-microsoft-com:vml" xmlns:wp14="http://schemas.microsoft.com/office/word/2010/wordprocessingDrawing" xmlns:wp="http://schemas.openxmlformats.org/drawingml/2006/wordprocessingDrawing" xmlns:w10="urn:schemas-microsoft-com:office:word" xmlns:w="http://schemas.openxmlformats.org/wordprocessingml/2006/main" xmlns:w14="http://schemas.microsoft.com/office/word/2010/wordml" xmlns:w15="http://schemas.microsoft.com/office/word/2012/wordml" xmlns:wpg="http://schemas.microsoft.com/office/word/2010/wordprocessingGroup" xmlns:wpi="http://schemas.microsoft.com/office/word/2010/wordprocessingInk" xmlns:wne="http://schemas.microsoft.com/office/word/2006/wordml" xmlns:wps="http://schemas.microsoft.com/office/word/2010/wordprocessingShape" mc:Ignorable="w14 w15 wp14">
+<w:ftr xmlns:wpc="http://schemas.microsoft.com/office/word/2010/wordprocessingCanvas" xmlns:cx="http://schemas.microsoft.com/office/drawing/2014/chartex" xmlns:mc="http://schemas.openxmlformats.org/markup-compatibility/2006" xmlns:o="urn:schemas-microsoft-com:office:office" xmlns:r="http://schemas.openxmlformats.org/officeDocument/2006/relationships" xmlns:m="http://schemas.openxmlformats.org/officeDocument/2006/math" xmlns:v="urn:schemas-microsoft-com:vml" xmlns:wp14="http://schemas.microsoft.com/office/word/2010/wordprocessingDrawing" xmlns:wp="http://schemas.openxmlformats.org/drawingml/2006/wordprocessingDrawing" xmlns:w10="urn:schemas-microsoft-com:office:word" xmlns:w="http://schemas.openxmlformats.org/wordprocessingml/2006/main" xmlns:w14="http://schemas.microsoft.com/office/word/2010/wordml" xmlns:w15="http://schemas.microsoft.com/office/word/2012/wordml" xmlns:w16se="http://schemas.microsoft.com/office/word/2015/wordml/symex" xmlns:wpg="http://schemas.microsoft.com/office/word/2010/wordprocessingGroup" xmlns:wpi="http://schemas.microsoft.com/office/word/2010/wordprocessingInk" xmlns:wne="http://schemas.microsoft.com/office/word/2006/wordml" xmlns:wps="http://schemas.microsoft.com/office/word/2010/wordprocessingShape" mc:Ignorable="w14 w15 w16se wp14">
   <w:p>
     <w:pPr>
       <w:pStyle w:val="Footer"/>
@@ -15894,7 +16374,7 @@
         <w:rStyle w:val="PageNumber"/>
         <w:noProof/>
       </w:rPr>
-      <w:t>18</w:t>
+      <w:t>17</w:t>
     </w:r>
     <w:r>
       <w:rPr>
@@ -15907,7 +16387,7 @@
 </file>
 
 <file path=word/footnotes.xml><?xml version="1.0" encoding="utf-8"?>
-<w:footnotes xmlns:wpc="http://schemas.microsoft.com/office/word/2010/wordprocessingCanvas" xmlns:mc="http://schemas.openxmlformats.org/markup-compatibility/2006" xmlns:o="urn:schemas-microsoft-com:office:office" xmlns:r="http://schemas.openxmlformats.org/officeDocument/2006/relationships" xmlns:m="http://schemas.openxmlformats.org/officeDocument/2006/math" xmlns:v="urn:schemas-microsoft-com:vml" xmlns:wp14="http://schemas.microsoft.com/office/word/2010/wordprocessingDrawing" xmlns:wp="http://schemas.openxmlformats.org/drawingml/2006/wordprocessingDrawing" xmlns:w10="urn:schemas-microsoft-com:office:word" xmlns:w="http://schemas.openxmlformats.org/wordprocessingml/2006/main" xmlns:w14="http://schemas.microsoft.com/office/word/2010/wordml" xmlns:w15="http://schemas.microsoft.com/office/word/2012/wordml" xmlns:wpg="http://schemas.microsoft.com/office/word/2010/wordprocessingGroup" xmlns:wpi="http://schemas.microsoft.com/office/word/2010/wordprocessingInk" xmlns:wne="http://schemas.microsoft.com/office/word/2006/wordml" xmlns:wps="http://schemas.microsoft.com/office/word/2010/wordprocessingShape" mc:Ignorable="w14 w15 wp14">
+<w:footnotes xmlns:wpc="http://schemas.microsoft.com/office/word/2010/wordprocessingCanvas" xmlns:cx="http://schemas.microsoft.com/office/drawing/2014/chartex" xmlns:mc="http://schemas.openxmlformats.org/markup-compatibility/2006" xmlns:o="urn:schemas-microsoft-com:office:office" xmlns:r="http://schemas.openxmlformats.org/officeDocument/2006/relationships" xmlns:m="http://schemas.openxmlformats.org/officeDocument/2006/math" xmlns:v="urn:schemas-microsoft-com:vml" xmlns:wp14="http://schemas.microsoft.com/office/word/2010/wordprocessingDrawing" xmlns:wp="http://schemas.openxmlformats.org/drawingml/2006/wordprocessingDrawing" xmlns:w10="urn:schemas-microsoft-com:office:word" xmlns:w="http://schemas.openxmlformats.org/wordprocessingml/2006/main" xmlns:w14="http://schemas.microsoft.com/office/word/2010/wordml" xmlns:w15="http://schemas.microsoft.com/office/word/2012/wordml" xmlns:w16se="http://schemas.microsoft.com/office/word/2015/wordml/symex" xmlns:wpg="http://schemas.microsoft.com/office/word/2010/wordprocessingGroup" xmlns:wpi="http://schemas.microsoft.com/office/word/2010/wordprocessingInk" xmlns:wne="http://schemas.microsoft.com/office/word/2006/wordml" xmlns:wps="http://schemas.microsoft.com/office/word/2010/wordprocessingShape" mc:Ignorable="w14 w15 w16se wp14">
   <w:footnote w:type="separator" w:id="-1">
     <w:p>
       <w:r>
@@ -15926,7 +16406,7 @@
 </file>
 
 <file path=word/header1.xml><?xml version="1.0" encoding="utf-8"?>
-<w:hdr xmlns:wpc="http://schemas.microsoft.com/office/word/2010/wordprocessingCanvas" xmlns:mc="http://schemas.openxmlformats.org/markup-compatibility/2006" xmlns:o="urn:schemas-microsoft-com:office:office" xmlns:r="http://schemas.openxmlformats.org/officeDocument/2006/relationships" xmlns:m="http://schemas.openxmlformats.org/officeDocument/2006/math" xmlns:v="urn:schemas-microsoft-com:vml" xmlns:wp14="http://schemas.microsoft.com/office/word/2010/wordprocessingDrawing" xmlns:wp="http://schemas.openxmlformats.org/drawingml/2006/wordprocessingDrawing" xmlns:w10="urn:schemas-microsoft-com:office:word" xmlns:w="http://schemas.openxmlformats.org/wordprocessingml/2006/main" xmlns:w14="http://schemas.microsoft.com/office/word/2010/wordml" xmlns:w15="http://schemas.microsoft.com/office/word/2012/wordml" xmlns:wpg="http://schemas.microsoft.com/office/word/2010/wordprocessingGroup" xmlns:wpi="http://schemas.microsoft.com/office/word/2010/wordprocessingInk" xmlns:wne="http://schemas.microsoft.com/office/word/2006/wordml" xmlns:wps="http://schemas.microsoft.com/office/word/2010/wordprocessingShape" mc:Ignorable="w14 w15 wp14">
+<w:hdr xmlns:wpc="http://schemas.microsoft.com/office/word/2010/wordprocessingCanvas" xmlns:cx="http://schemas.microsoft.com/office/drawing/2014/chartex" xmlns:mc="http://schemas.openxmlformats.org/markup-compatibility/2006" xmlns:o="urn:schemas-microsoft-com:office:office" xmlns:r="http://schemas.openxmlformats.org/officeDocument/2006/relationships" xmlns:m="http://schemas.openxmlformats.org/officeDocument/2006/math" xmlns:v="urn:schemas-microsoft-com:vml" xmlns:wp14="http://schemas.microsoft.com/office/word/2010/wordprocessingDrawing" xmlns:wp="http://schemas.openxmlformats.org/drawingml/2006/wordprocessingDrawing" xmlns:w10="urn:schemas-microsoft-com:office:word" xmlns:w="http://schemas.openxmlformats.org/wordprocessingml/2006/main" xmlns:w14="http://schemas.microsoft.com/office/word/2010/wordml" xmlns:w15="http://schemas.microsoft.com/office/word/2012/wordml" xmlns:w16se="http://schemas.microsoft.com/office/word/2015/wordml/symex" xmlns:wpg="http://schemas.microsoft.com/office/word/2010/wordprocessingGroup" xmlns:wpi="http://schemas.microsoft.com/office/word/2010/wordprocessingInk" xmlns:wne="http://schemas.microsoft.com/office/word/2006/wordml" xmlns:wps="http://schemas.microsoft.com/office/word/2010/wordprocessingShape" mc:Ignorable="w14 w15 w16se wp14">
   <w:tbl>
     <w:tblPr>
       <w:tblW w:w="0" w:type="auto"/>
@@ -15980,7 +16460,6 @@
           <w:r>
             <w:rPr>
               <w:noProof/>
-              <w:lang w:val="en-GB" w:eastAsia="en-GB"/>
             </w:rPr>
             <w:drawing>
               <wp:inline distT="0" distB="0" distL="0" distR="0">
@@ -16256,7 +16735,7 @@
 </file>
 
 <file path=word/header10.xml><?xml version="1.0" encoding="utf-8"?>
-<w:hdr xmlns:wpc="http://schemas.microsoft.com/office/word/2010/wordprocessingCanvas" xmlns:mc="http://schemas.openxmlformats.org/markup-compatibility/2006" xmlns:o="urn:schemas-microsoft-com:office:office" xmlns:r="http://schemas.openxmlformats.org/officeDocument/2006/relationships" xmlns:m="http://schemas.openxmlformats.org/officeDocument/2006/math" xmlns:v="urn:schemas-microsoft-com:vml" xmlns:wp14="http://schemas.microsoft.com/office/word/2010/wordprocessingDrawing" xmlns:wp="http://schemas.openxmlformats.org/drawingml/2006/wordprocessingDrawing" xmlns:w10="urn:schemas-microsoft-com:office:word" xmlns:w="http://schemas.openxmlformats.org/wordprocessingml/2006/main" xmlns:w14="http://schemas.microsoft.com/office/word/2010/wordml" xmlns:w15="http://schemas.microsoft.com/office/word/2012/wordml" xmlns:wpg="http://schemas.microsoft.com/office/word/2010/wordprocessingGroup" xmlns:wpi="http://schemas.microsoft.com/office/word/2010/wordprocessingInk" xmlns:wne="http://schemas.microsoft.com/office/word/2006/wordml" xmlns:wps="http://schemas.microsoft.com/office/word/2010/wordprocessingShape" mc:Ignorable="w14 w15 wp14">
+<w:hdr xmlns:wpc="http://schemas.microsoft.com/office/word/2010/wordprocessingCanvas" xmlns:cx="http://schemas.microsoft.com/office/drawing/2014/chartex" xmlns:mc="http://schemas.openxmlformats.org/markup-compatibility/2006" xmlns:o="urn:schemas-microsoft-com:office:office" xmlns:r="http://schemas.openxmlformats.org/officeDocument/2006/relationships" xmlns:m="http://schemas.openxmlformats.org/officeDocument/2006/math" xmlns:v="urn:schemas-microsoft-com:vml" xmlns:wp14="http://schemas.microsoft.com/office/word/2010/wordprocessingDrawing" xmlns:wp="http://schemas.openxmlformats.org/drawingml/2006/wordprocessingDrawing" xmlns:w10="urn:schemas-microsoft-com:office:word" xmlns:w="http://schemas.openxmlformats.org/wordprocessingml/2006/main" xmlns:w14="http://schemas.microsoft.com/office/word/2010/wordml" xmlns:w15="http://schemas.microsoft.com/office/word/2012/wordml" xmlns:w16se="http://schemas.microsoft.com/office/word/2015/wordml/symex" xmlns:wpg="http://schemas.microsoft.com/office/word/2010/wordprocessingGroup" xmlns:wpi="http://schemas.microsoft.com/office/word/2010/wordprocessingInk" xmlns:wne="http://schemas.microsoft.com/office/word/2006/wordml" xmlns:wps="http://schemas.microsoft.com/office/word/2010/wordprocessingShape" mc:Ignorable="w14 w15 w16se wp14">
   <w:p>
     <w:pPr>
       <w:pStyle w:val="Header"/>
@@ -16314,7 +16793,7 @@
 </file>
 
 <file path=word/header11.xml><?xml version="1.0" encoding="utf-8"?>
-<w:hdr xmlns:wpc="http://schemas.microsoft.com/office/word/2010/wordprocessingCanvas" xmlns:mc="http://schemas.openxmlformats.org/markup-compatibility/2006" xmlns:o="urn:schemas-microsoft-com:office:office" xmlns:r="http://schemas.openxmlformats.org/officeDocument/2006/relationships" xmlns:m="http://schemas.openxmlformats.org/officeDocument/2006/math" xmlns:v="urn:schemas-microsoft-com:vml" xmlns:wp14="http://schemas.microsoft.com/office/word/2010/wordprocessingDrawing" xmlns:wp="http://schemas.openxmlformats.org/drawingml/2006/wordprocessingDrawing" xmlns:w10="urn:schemas-microsoft-com:office:word" xmlns:w="http://schemas.openxmlformats.org/wordprocessingml/2006/main" xmlns:w14="http://schemas.microsoft.com/office/word/2010/wordml" xmlns:w15="http://schemas.microsoft.com/office/word/2012/wordml" xmlns:wpg="http://schemas.microsoft.com/office/word/2010/wordprocessingGroup" xmlns:wpi="http://schemas.microsoft.com/office/word/2010/wordprocessingInk" xmlns:wne="http://schemas.microsoft.com/office/word/2006/wordml" xmlns:wps="http://schemas.microsoft.com/office/word/2010/wordprocessingShape" mc:Ignorable="w14 w15 wp14">
+<w:hdr xmlns:wpc="http://schemas.microsoft.com/office/word/2010/wordprocessingCanvas" xmlns:cx="http://schemas.microsoft.com/office/drawing/2014/chartex" xmlns:mc="http://schemas.openxmlformats.org/markup-compatibility/2006" xmlns:o="urn:schemas-microsoft-com:office:office" xmlns:r="http://schemas.openxmlformats.org/officeDocument/2006/relationships" xmlns:m="http://schemas.openxmlformats.org/officeDocument/2006/math" xmlns:v="urn:schemas-microsoft-com:vml" xmlns:wp14="http://schemas.microsoft.com/office/word/2010/wordprocessingDrawing" xmlns:wp="http://schemas.openxmlformats.org/drawingml/2006/wordprocessingDrawing" xmlns:w10="urn:schemas-microsoft-com:office:word" xmlns:w="http://schemas.openxmlformats.org/wordprocessingml/2006/main" xmlns:w14="http://schemas.microsoft.com/office/word/2010/wordml" xmlns:w15="http://schemas.microsoft.com/office/word/2012/wordml" xmlns:w16se="http://schemas.microsoft.com/office/word/2015/wordml/symex" xmlns:wpg="http://schemas.microsoft.com/office/word/2010/wordprocessingGroup" xmlns:wpi="http://schemas.microsoft.com/office/word/2010/wordprocessingInk" xmlns:wne="http://schemas.microsoft.com/office/word/2006/wordml" xmlns:wps="http://schemas.microsoft.com/office/word/2010/wordprocessingShape" mc:Ignorable="w14 w15 w16se wp14">
   <w:p>
     <w:pPr>
       <w:pStyle w:val="Header"/>
@@ -16369,7 +16848,7 @@
 </file>
 
 <file path=word/header2.xml><?xml version="1.0" encoding="utf-8"?>
-<w:hdr xmlns:wpc="http://schemas.microsoft.com/office/word/2010/wordprocessingCanvas" xmlns:mc="http://schemas.openxmlformats.org/markup-compatibility/2006" xmlns:o="urn:schemas-microsoft-com:office:office" xmlns:r="http://schemas.openxmlformats.org/officeDocument/2006/relationships" xmlns:m="http://schemas.openxmlformats.org/officeDocument/2006/math" xmlns:v="urn:schemas-microsoft-com:vml" xmlns:wp14="http://schemas.microsoft.com/office/word/2010/wordprocessingDrawing" xmlns:wp="http://schemas.openxmlformats.org/drawingml/2006/wordprocessingDrawing" xmlns:w10="urn:schemas-microsoft-com:office:word" xmlns:w="http://schemas.openxmlformats.org/wordprocessingml/2006/main" xmlns:w14="http://schemas.microsoft.com/office/word/2010/wordml" xmlns:w15="http://schemas.microsoft.com/office/word/2012/wordml" xmlns:wpg="http://schemas.microsoft.com/office/word/2010/wordprocessingGroup" xmlns:wpi="http://schemas.microsoft.com/office/word/2010/wordprocessingInk" xmlns:wne="http://schemas.microsoft.com/office/word/2006/wordml" xmlns:wps="http://schemas.microsoft.com/office/word/2010/wordprocessingShape" mc:Ignorable="w14 w15 wp14">
+<w:hdr xmlns:wpc="http://schemas.microsoft.com/office/word/2010/wordprocessingCanvas" xmlns:cx="http://schemas.microsoft.com/office/drawing/2014/chartex" xmlns:mc="http://schemas.openxmlformats.org/markup-compatibility/2006" xmlns:o="urn:schemas-microsoft-com:office:office" xmlns:r="http://schemas.openxmlformats.org/officeDocument/2006/relationships" xmlns:m="http://schemas.openxmlformats.org/officeDocument/2006/math" xmlns:v="urn:schemas-microsoft-com:vml" xmlns:wp14="http://schemas.microsoft.com/office/word/2010/wordprocessingDrawing" xmlns:wp="http://schemas.openxmlformats.org/drawingml/2006/wordprocessingDrawing" xmlns:w10="urn:schemas-microsoft-com:office:word" xmlns:w="http://schemas.openxmlformats.org/wordprocessingml/2006/main" xmlns:w14="http://schemas.microsoft.com/office/word/2010/wordml" xmlns:w15="http://schemas.microsoft.com/office/word/2012/wordml" xmlns:w16se="http://schemas.microsoft.com/office/word/2015/wordml/symex" xmlns:wpg="http://schemas.microsoft.com/office/word/2010/wordprocessingGroup" xmlns:wpi="http://schemas.microsoft.com/office/word/2010/wordprocessingInk" xmlns:wne="http://schemas.microsoft.com/office/word/2006/wordml" xmlns:wps="http://schemas.microsoft.com/office/word/2010/wordprocessingShape" mc:Ignorable="w14 w15 w16se wp14">
   <w:tbl>
     <w:tblPr>
       <w:tblW w:w="0" w:type="auto"/>
@@ -16423,7 +16902,6 @@
           <w:r>
             <w:rPr>
               <w:noProof/>
-              <w:lang w:val="en-GB" w:eastAsia="en-GB"/>
             </w:rPr>
             <w:drawing>
               <wp:inline distT="0" distB="0" distL="0" distR="0">
@@ -16656,7 +17134,7 @@
 </file>
 
 <file path=word/header3.xml><?xml version="1.0" encoding="utf-8"?>
-<w:hdr xmlns:wpc="http://schemas.microsoft.com/office/word/2010/wordprocessingCanvas" xmlns:mc="http://schemas.openxmlformats.org/markup-compatibility/2006" xmlns:o="urn:schemas-microsoft-com:office:office" xmlns:r="http://schemas.openxmlformats.org/officeDocument/2006/relationships" xmlns:m="http://schemas.openxmlformats.org/officeDocument/2006/math" xmlns:v="urn:schemas-microsoft-com:vml" xmlns:wp14="http://schemas.microsoft.com/office/word/2010/wordprocessingDrawing" xmlns:wp="http://schemas.openxmlformats.org/drawingml/2006/wordprocessingDrawing" xmlns:w10="urn:schemas-microsoft-com:office:word" xmlns:w="http://schemas.openxmlformats.org/wordprocessingml/2006/main" xmlns:w14="http://schemas.microsoft.com/office/word/2010/wordml" xmlns:w15="http://schemas.microsoft.com/office/word/2012/wordml" xmlns:wpg="http://schemas.microsoft.com/office/word/2010/wordprocessingGroup" xmlns:wpi="http://schemas.microsoft.com/office/word/2010/wordprocessingInk" xmlns:wne="http://schemas.microsoft.com/office/word/2006/wordml" xmlns:wps="http://schemas.microsoft.com/office/word/2010/wordprocessingShape" mc:Ignorable="w14 w15 wp14">
+<w:hdr xmlns:wpc="http://schemas.microsoft.com/office/word/2010/wordprocessingCanvas" xmlns:cx="http://schemas.microsoft.com/office/drawing/2014/chartex" xmlns:mc="http://schemas.openxmlformats.org/markup-compatibility/2006" xmlns:o="urn:schemas-microsoft-com:office:office" xmlns:r="http://schemas.openxmlformats.org/officeDocument/2006/relationships" xmlns:m="http://schemas.openxmlformats.org/officeDocument/2006/math" xmlns:v="urn:schemas-microsoft-com:vml" xmlns:wp14="http://schemas.microsoft.com/office/word/2010/wordprocessingDrawing" xmlns:wp="http://schemas.openxmlformats.org/drawingml/2006/wordprocessingDrawing" xmlns:w10="urn:schemas-microsoft-com:office:word" xmlns:w="http://schemas.openxmlformats.org/wordprocessingml/2006/main" xmlns:w14="http://schemas.microsoft.com/office/word/2010/wordml" xmlns:w15="http://schemas.microsoft.com/office/word/2012/wordml" xmlns:w16se="http://schemas.microsoft.com/office/word/2015/wordml/symex" xmlns:wpg="http://schemas.microsoft.com/office/word/2010/wordprocessingGroup" xmlns:wpi="http://schemas.microsoft.com/office/word/2010/wordprocessingInk" xmlns:wne="http://schemas.microsoft.com/office/word/2006/wordml" xmlns:wps="http://schemas.microsoft.com/office/word/2010/wordprocessingShape" mc:Ignorable="w14 w15 w16se wp14">
   <w:p>
     <w:pPr>
       <w:pStyle w:val="Header"/>
@@ -16679,7 +17157,7 @@
 </file>
 
 <file path=word/header4.xml><?xml version="1.0" encoding="utf-8"?>
-<w:hdr xmlns:wpc="http://schemas.microsoft.com/office/word/2010/wordprocessingCanvas" xmlns:mc="http://schemas.openxmlformats.org/markup-compatibility/2006" xmlns:o="urn:schemas-microsoft-com:office:office" xmlns:r="http://schemas.openxmlformats.org/officeDocument/2006/relationships" xmlns:m="http://schemas.openxmlformats.org/officeDocument/2006/math" xmlns:v="urn:schemas-microsoft-com:vml" xmlns:wp14="http://schemas.microsoft.com/office/word/2010/wordprocessingDrawing" xmlns:wp="http://schemas.openxmlformats.org/drawingml/2006/wordprocessingDrawing" xmlns:w10="urn:schemas-microsoft-com:office:word" xmlns:w="http://schemas.openxmlformats.org/wordprocessingml/2006/main" xmlns:w14="http://schemas.microsoft.com/office/word/2010/wordml" xmlns:w15="http://schemas.microsoft.com/office/word/2012/wordml" xmlns:wpg="http://schemas.microsoft.com/office/word/2010/wordprocessingGroup" xmlns:wpi="http://schemas.microsoft.com/office/word/2010/wordprocessingInk" xmlns:wne="http://schemas.microsoft.com/office/word/2006/wordml" xmlns:wps="http://schemas.microsoft.com/office/word/2010/wordprocessingShape" mc:Ignorable="w14 w15 wp14">
+<w:hdr xmlns:wpc="http://schemas.microsoft.com/office/word/2010/wordprocessingCanvas" xmlns:cx="http://schemas.microsoft.com/office/drawing/2014/chartex" xmlns:mc="http://schemas.openxmlformats.org/markup-compatibility/2006" xmlns:o="urn:schemas-microsoft-com:office:office" xmlns:r="http://schemas.openxmlformats.org/officeDocument/2006/relationships" xmlns:m="http://schemas.openxmlformats.org/officeDocument/2006/math" xmlns:v="urn:schemas-microsoft-com:vml" xmlns:wp14="http://schemas.microsoft.com/office/word/2010/wordprocessingDrawing" xmlns:wp="http://schemas.openxmlformats.org/drawingml/2006/wordprocessingDrawing" xmlns:w10="urn:schemas-microsoft-com:office:word" xmlns:w="http://schemas.openxmlformats.org/wordprocessingml/2006/main" xmlns:w14="http://schemas.microsoft.com/office/word/2010/wordml" xmlns:w15="http://schemas.microsoft.com/office/word/2012/wordml" xmlns:w16se="http://schemas.microsoft.com/office/word/2015/wordml/symex" xmlns:wpg="http://schemas.microsoft.com/office/word/2010/wordprocessingGroup" xmlns:wpi="http://schemas.microsoft.com/office/word/2010/wordprocessingInk" xmlns:wne="http://schemas.microsoft.com/office/word/2006/wordml" xmlns:wps="http://schemas.microsoft.com/office/word/2010/wordprocessingShape" mc:Ignorable="w14 w15 w16se wp14">
   <w:p>
     <w:pPr>
       <w:pStyle w:val="Header"/>
@@ -16702,7 +17180,7 @@
 </file>
 
 <file path=word/header5.xml><?xml version="1.0" encoding="utf-8"?>
-<w:hdr xmlns:wpc="http://schemas.microsoft.com/office/word/2010/wordprocessingCanvas" xmlns:mc="http://schemas.openxmlformats.org/markup-compatibility/2006" xmlns:o="urn:schemas-microsoft-com:office:office" xmlns:r="http://schemas.openxmlformats.org/officeDocument/2006/relationships" xmlns:m="http://schemas.openxmlformats.org/officeDocument/2006/math" xmlns:v="urn:schemas-microsoft-com:vml" xmlns:wp14="http://schemas.microsoft.com/office/word/2010/wordprocessingDrawing" xmlns:wp="http://schemas.openxmlformats.org/drawingml/2006/wordprocessingDrawing" xmlns:w10="urn:schemas-microsoft-com:office:word" xmlns:w="http://schemas.openxmlformats.org/wordprocessingml/2006/main" xmlns:w14="http://schemas.microsoft.com/office/word/2010/wordml" xmlns:w15="http://schemas.microsoft.com/office/word/2012/wordml" xmlns:wpg="http://schemas.microsoft.com/office/word/2010/wordprocessingGroup" xmlns:wpi="http://schemas.microsoft.com/office/word/2010/wordprocessingInk" xmlns:wne="http://schemas.microsoft.com/office/word/2006/wordml" xmlns:wps="http://schemas.microsoft.com/office/word/2010/wordprocessingShape" mc:Ignorable="w14 w15 wp14">
+<w:hdr xmlns:wpc="http://schemas.microsoft.com/office/word/2010/wordprocessingCanvas" xmlns:cx="http://schemas.microsoft.com/office/drawing/2014/chartex" xmlns:mc="http://schemas.openxmlformats.org/markup-compatibility/2006" xmlns:o="urn:schemas-microsoft-com:office:office" xmlns:r="http://schemas.openxmlformats.org/officeDocument/2006/relationships" xmlns:m="http://schemas.openxmlformats.org/officeDocument/2006/math" xmlns:v="urn:schemas-microsoft-com:vml" xmlns:wp14="http://schemas.microsoft.com/office/word/2010/wordprocessingDrawing" xmlns:wp="http://schemas.openxmlformats.org/drawingml/2006/wordprocessingDrawing" xmlns:w10="urn:schemas-microsoft-com:office:word" xmlns:w="http://schemas.openxmlformats.org/wordprocessingml/2006/main" xmlns:w14="http://schemas.microsoft.com/office/word/2010/wordml" xmlns:w15="http://schemas.microsoft.com/office/word/2012/wordml" xmlns:w16se="http://schemas.microsoft.com/office/word/2015/wordml/symex" xmlns:wpg="http://schemas.microsoft.com/office/word/2010/wordprocessingGroup" xmlns:wpi="http://schemas.microsoft.com/office/word/2010/wordprocessingInk" xmlns:wne="http://schemas.microsoft.com/office/word/2006/wordml" xmlns:wps="http://schemas.microsoft.com/office/word/2010/wordprocessingShape" mc:Ignorable="w14 w15 w16se wp14">
   <w:p>
     <w:pPr>
       <w:pStyle w:val="Header"/>
@@ -16722,7 +17200,7 @@
 </file>
 
 <file path=word/header6.xml><?xml version="1.0" encoding="utf-8"?>
-<w:hdr xmlns:wpc="http://schemas.microsoft.com/office/word/2010/wordprocessingCanvas" xmlns:mc="http://schemas.openxmlformats.org/markup-compatibility/2006" xmlns:o="urn:schemas-microsoft-com:office:office" xmlns:r="http://schemas.openxmlformats.org/officeDocument/2006/relationships" xmlns:m="http://schemas.openxmlformats.org/officeDocument/2006/math" xmlns:v="urn:schemas-microsoft-com:vml" xmlns:wp14="http://schemas.microsoft.com/office/word/2010/wordprocessingDrawing" xmlns:wp="http://schemas.openxmlformats.org/drawingml/2006/wordprocessingDrawing" xmlns:w10="urn:schemas-microsoft-com:office:word" xmlns:w="http://schemas.openxmlformats.org/wordprocessingml/2006/main" xmlns:w14="http://schemas.microsoft.com/office/word/2010/wordml" xmlns:w15="http://schemas.microsoft.com/office/word/2012/wordml" xmlns:wpg="http://schemas.microsoft.com/office/word/2010/wordprocessingGroup" xmlns:wpi="http://schemas.microsoft.com/office/word/2010/wordprocessingInk" xmlns:wne="http://schemas.microsoft.com/office/word/2006/wordml" xmlns:wps="http://schemas.microsoft.com/office/word/2010/wordprocessingShape" mc:Ignorable="w14 w15 wp14">
+<w:hdr xmlns:wpc="http://schemas.microsoft.com/office/word/2010/wordprocessingCanvas" xmlns:cx="http://schemas.microsoft.com/office/drawing/2014/chartex" xmlns:mc="http://schemas.openxmlformats.org/markup-compatibility/2006" xmlns:o="urn:schemas-microsoft-com:office:office" xmlns:r="http://schemas.openxmlformats.org/officeDocument/2006/relationships" xmlns:m="http://schemas.openxmlformats.org/officeDocument/2006/math" xmlns:v="urn:schemas-microsoft-com:vml" xmlns:wp14="http://schemas.microsoft.com/office/word/2010/wordprocessingDrawing" xmlns:wp="http://schemas.openxmlformats.org/drawingml/2006/wordprocessingDrawing" xmlns:w10="urn:schemas-microsoft-com:office:word" xmlns:w="http://schemas.openxmlformats.org/wordprocessingml/2006/main" xmlns:w14="http://schemas.microsoft.com/office/word/2010/wordml" xmlns:w15="http://schemas.microsoft.com/office/word/2012/wordml" xmlns:w16se="http://schemas.microsoft.com/office/word/2015/wordml/symex" xmlns:wpg="http://schemas.microsoft.com/office/word/2010/wordprocessingGroup" xmlns:wpi="http://schemas.microsoft.com/office/word/2010/wordprocessingInk" xmlns:wne="http://schemas.microsoft.com/office/word/2006/wordml" xmlns:wps="http://schemas.microsoft.com/office/word/2010/wordprocessingShape" mc:Ignorable="w14 w15 w16se wp14">
   <w:p>
     <w:pPr>
       <w:pStyle w:val="Header"/>
@@ -16745,7 +17223,7 @@
 </file>
 
 <file path=word/header7.xml><?xml version="1.0" encoding="utf-8"?>
-<w:hdr xmlns:wpc="http://schemas.microsoft.com/office/word/2010/wordprocessingCanvas" xmlns:mc="http://schemas.openxmlformats.org/markup-compatibility/2006" xmlns:o="urn:schemas-microsoft-com:office:office" xmlns:r="http://schemas.openxmlformats.org/officeDocument/2006/relationships" xmlns:m="http://schemas.openxmlformats.org/officeDocument/2006/math" xmlns:v="urn:schemas-microsoft-com:vml" xmlns:wp14="http://schemas.microsoft.com/office/word/2010/wordprocessingDrawing" xmlns:wp="http://schemas.openxmlformats.org/drawingml/2006/wordprocessingDrawing" xmlns:w10="urn:schemas-microsoft-com:office:word" xmlns:w="http://schemas.openxmlformats.org/wordprocessingml/2006/main" xmlns:w14="http://schemas.microsoft.com/office/word/2010/wordml" xmlns:w15="http://schemas.microsoft.com/office/word/2012/wordml" xmlns:wpg="http://schemas.microsoft.com/office/word/2010/wordprocessingGroup" xmlns:wpi="http://schemas.microsoft.com/office/word/2010/wordprocessingInk" xmlns:wne="http://schemas.microsoft.com/office/word/2006/wordml" xmlns:wps="http://schemas.microsoft.com/office/word/2010/wordprocessingShape" mc:Ignorable="w14 w15 wp14">
+<w:hdr xmlns:wpc="http://schemas.microsoft.com/office/word/2010/wordprocessingCanvas" xmlns:cx="http://schemas.microsoft.com/office/drawing/2014/chartex" xmlns:mc="http://schemas.openxmlformats.org/markup-compatibility/2006" xmlns:o="urn:schemas-microsoft-com:office:office" xmlns:r="http://schemas.openxmlformats.org/officeDocument/2006/relationships" xmlns:m="http://schemas.openxmlformats.org/officeDocument/2006/math" xmlns:v="urn:schemas-microsoft-com:vml" xmlns:wp14="http://schemas.microsoft.com/office/word/2010/wordprocessingDrawing" xmlns:wp="http://schemas.openxmlformats.org/drawingml/2006/wordprocessingDrawing" xmlns:w10="urn:schemas-microsoft-com:office:word" xmlns:w="http://schemas.openxmlformats.org/wordprocessingml/2006/main" xmlns:w14="http://schemas.microsoft.com/office/word/2010/wordml" xmlns:w15="http://schemas.microsoft.com/office/word/2012/wordml" xmlns:w16se="http://schemas.microsoft.com/office/word/2015/wordml/symex" xmlns:wpg="http://schemas.microsoft.com/office/word/2010/wordprocessingGroup" xmlns:wpi="http://schemas.microsoft.com/office/word/2010/wordprocessingInk" xmlns:wne="http://schemas.microsoft.com/office/word/2006/wordml" xmlns:wps="http://schemas.microsoft.com/office/word/2010/wordprocessingShape" mc:Ignorable="w14 w15 w16se wp14">
   <w:p>
     <w:pPr>
       <w:pStyle w:val="Header"/>
@@ -16768,7 +17246,7 @@
 </file>
 
 <file path=word/header8.xml><?xml version="1.0" encoding="utf-8"?>
-<w:hdr xmlns:wpc="http://schemas.microsoft.com/office/word/2010/wordprocessingCanvas" xmlns:mc="http://schemas.openxmlformats.org/markup-compatibility/2006" xmlns:o="urn:schemas-microsoft-com:office:office" xmlns:r="http://schemas.openxmlformats.org/officeDocument/2006/relationships" xmlns:m="http://schemas.openxmlformats.org/officeDocument/2006/math" xmlns:v="urn:schemas-microsoft-com:vml" xmlns:wp14="http://schemas.microsoft.com/office/word/2010/wordprocessingDrawing" xmlns:wp="http://schemas.openxmlformats.org/drawingml/2006/wordprocessingDrawing" xmlns:w10="urn:schemas-microsoft-com:office:word" xmlns:w="http://schemas.openxmlformats.org/wordprocessingml/2006/main" xmlns:w14="http://schemas.microsoft.com/office/word/2010/wordml" xmlns:w15="http://schemas.microsoft.com/office/word/2012/wordml" xmlns:wpg="http://schemas.microsoft.com/office/word/2010/wordprocessingGroup" xmlns:wpi="http://schemas.microsoft.com/office/word/2010/wordprocessingInk" xmlns:wne="http://schemas.microsoft.com/office/word/2006/wordml" xmlns:wps="http://schemas.microsoft.com/office/word/2010/wordprocessingShape" mc:Ignorable="w14 w15 wp14">
+<w:hdr xmlns:wpc="http://schemas.microsoft.com/office/word/2010/wordprocessingCanvas" xmlns:cx="http://schemas.microsoft.com/office/drawing/2014/chartex" xmlns:mc="http://schemas.openxmlformats.org/markup-compatibility/2006" xmlns:o="urn:schemas-microsoft-com:office:office" xmlns:r="http://schemas.openxmlformats.org/officeDocument/2006/relationships" xmlns:m="http://schemas.openxmlformats.org/officeDocument/2006/math" xmlns:v="urn:schemas-microsoft-com:vml" xmlns:wp14="http://schemas.microsoft.com/office/word/2010/wordprocessingDrawing" xmlns:wp="http://schemas.openxmlformats.org/drawingml/2006/wordprocessingDrawing" xmlns:w10="urn:schemas-microsoft-com:office:word" xmlns:w="http://schemas.openxmlformats.org/wordprocessingml/2006/main" xmlns:w14="http://schemas.microsoft.com/office/word/2010/wordml" xmlns:w15="http://schemas.microsoft.com/office/word/2012/wordml" xmlns:w16se="http://schemas.microsoft.com/office/word/2015/wordml/symex" xmlns:wpg="http://schemas.microsoft.com/office/word/2010/wordprocessingGroup" xmlns:wpi="http://schemas.microsoft.com/office/word/2010/wordprocessingInk" xmlns:wne="http://schemas.microsoft.com/office/word/2006/wordml" xmlns:wps="http://schemas.microsoft.com/office/word/2010/wordprocessingShape" mc:Ignorable="w14 w15 w16se wp14">
   <w:p>
     <w:pPr>
       <w:pStyle w:val="Header"/>
@@ -16820,7 +17298,7 @@
 </file>
 
 <file path=word/header9.xml><?xml version="1.0" encoding="utf-8"?>
-<w:hdr xmlns:wpc="http://schemas.microsoft.com/office/word/2010/wordprocessingCanvas" xmlns:mc="http://schemas.openxmlformats.org/markup-compatibility/2006" xmlns:o="urn:schemas-microsoft-com:office:office" xmlns:r="http://schemas.openxmlformats.org/officeDocument/2006/relationships" xmlns:m="http://schemas.openxmlformats.org/officeDocument/2006/math" xmlns:v="urn:schemas-microsoft-com:vml" xmlns:wp14="http://schemas.microsoft.com/office/word/2010/wordprocessingDrawing" xmlns:wp="http://schemas.openxmlformats.org/drawingml/2006/wordprocessingDrawing" xmlns:w10="urn:schemas-microsoft-com:office:word" xmlns:w="http://schemas.openxmlformats.org/wordprocessingml/2006/main" xmlns:w14="http://schemas.microsoft.com/office/word/2010/wordml" xmlns:w15="http://schemas.microsoft.com/office/word/2012/wordml" xmlns:wpg="http://schemas.microsoft.com/office/word/2010/wordprocessingGroup" xmlns:wpi="http://schemas.microsoft.com/office/word/2010/wordprocessingInk" xmlns:wne="http://schemas.microsoft.com/office/word/2006/wordml" xmlns:wps="http://schemas.microsoft.com/office/word/2010/wordprocessingShape" mc:Ignorable="w14 w15 wp14">
+<w:hdr xmlns:wpc="http://schemas.microsoft.com/office/word/2010/wordprocessingCanvas" xmlns:cx="http://schemas.microsoft.com/office/drawing/2014/chartex" xmlns:mc="http://schemas.openxmlformats.org/markup-compatibility/2006" xmlns:o="urn:schemas-microsoft-com:office:office" xmlns:r="http://schemas.openxmlformats.org/officeDocument/2006/relationships" xmlns:m="http://schemas.openxmlformats.org/officeDocument/2006/math" xmlns:v="urn:schemas-microsoft-com:vml" xmlns:wp14="http://schemas.microsoft.com/office/word/2010/wordprocessingDrawing" xmlns:wp="http://schemas.openxmlformats.org/drawingml/2006/wordprocessingDrawing" xmlns:w10="urn:schemas-microsoft-com:office:word" xmlns:w="http://schemas.openxmlformats.org/wordprocessingml/2006/main" xmlns:w14="http://schemas.microsoft.com/office/word/2010/wordml" xmlns:w15="http://schemas.microsoft.com/office/word/2012/wordml" xmlns:w16se="http://schemas.microsoft.com/office/word/2015/wordml/symex" xmlns:wpg="http://schemas.microsoft.com/office/word/2010/wordprocessingGroup" xmlns:wpi="http://schemas.microsoft.com/office/word/2010/wordprocessingInk" xmlns:wne="http://schemas.microsoft.com/office/word/2006/wordml" xmlns:wps="http://schemas.microsoft.com/office/word/2010/wordprocessingShape" mc:Ignorable="w14 w15 w16se wp14">
   <w:p>
     <w:pPr>
       <w:pStyle w:val="Header"/>
@@ -16872,7 +17350,7 @@
 </file>
 
 <file path=word/numbering.xml><?xml version="1.0" encoding="utf-8"?>
-<w:numbering xmlns:wpc="http://schemas.microsoft.com/office/word/2010/wordprocessingCanvas" xmlns:mc="http://schemas.openxmlformats.org/markup-compatibility/2006" xmlns:o="urn:schemas-microsoft-com:office:office" xmlns:r="http://schemas.openxmlformats.org/officeDocument/2006/relationships" xmlns:m="http://schemas.openxmlformats.org/officeDocument/2006/math" xmlns:v="urn:schemas-microsoft-com:vml" xmlns:wp14="http://schemas.microsoft.com/office/word/2010/wordprocessingDrawing" xmlns:wp="http://schemas.openxmlformats.org/drawingml/2006/wordprocessingDrawing" xmlns:w10="urn:schemas-microsoft-com:office:word" xmlns:w="http://schemas.openxmlformats.org/wordprocessingml/2006/main" xmlns:w14="http://schemas.microsoft.com/office/word/2010/wordml" xmlns:w15="http://schemas.microsoft.com/office/word/2012/wordml" xmlns:wpg="http://schemas.microsoft.com/office/word/2010/wordprocessingGroup" xmlns:wpi="http://schemas.microsoft.com/office/word/2010/wordprocessingInk" xmlns:wne="http://schemas.microsoft.com/office/word/2006/wordml" xmlns:wps="http://schemas.microsoft.com/office/word/2010/wordprocessingShape" mc:Ignorable="w14 w15 wp14">
+<w:numbering xmlns:wpc="http://schemas.microsoft.com/office/word/2010/wordprocessingCanvas" xmlns:cx="http://schemas.microsoft.com/office/drawing/2014/chartex" xmlns:mc="http://schemas.openxmlformats.org/markup-compatibility/2006" xmlns:o="urn:schemas-microsoft-com:office:office" xmlns:r="http://schemas.openxmlformats.org/officeDocument/2006/relationships" xmlns:m="http://schemas.openxmlformats.org/officeDocument/2006/math" xmlns:v="urn:schemas-microsoft-com:vml" xmlns:wp14="http://schemas.microsoft.com/office/word/2010/wordprocessingDrawing" xmlns:wp="http://schemas.openxmlformats.org/drawingml/2006/wordprocessingDrawing" xmlns:w10="urn:schemas-microsoft-com:office:word" xmlns:w="http://schemas.openxmlformats.org/wordprocessingml/2006/main" xmlns:w14="http://schemas.microsoft.com/office/word/2010/wordml" xmlns:w15="http://schemas.microsoft.com/office/word/2012/wordml" xmlns:w16se="http://schemas.microsoft.com/office/word/2015/wordml/symex" xmlns:wpg="http://schemas.microsoft.com/office/word/2010/wordprocessingGroup" xmlns:wpi="http://schemas.microsoft.com/office/word/2010/wordprocessingInk" xmlns:wne="http://schemas.microsoft.com/office/word/2006/wordml" xmlns:wps="http://schemas.microsoft.com/office/word/2010/wordprocessingShape" mc:Ignorable="w14 w15 w16se wp14">
   <w:abstractNum w:abstractNumId="0" w15:restartNumberingAfterBreak="0">
     <w:nsid w:val="18291A71"/>
     <w:multiLevelType w:val="multilevel"/>
@@ -17886,7 +18364,7 @@
 </file>
 
 <file path=word/styles.xml><?xml version="1.0" encoding="utf-8"?>
-<w:styles xmlns:mc="http://schemas.openxmlformats.org/markup-compatibility/2006" xmlns:r="http://schemas.openxmlformats.org/officeDocument/2006/relationships" xmlns:w="http://schemas.openxmlformats.org/wordprocessingml/2006/main" xmlns:w14="http://schemas.microsoft.com/office/word/2010/wordml" xmlns:w15="http://schemas.microsoft.com/office/word/2012/wordml" mc:Ignorable="w14 w15">
+<w:styles xmlns:mc="http://schemas.openxmlformats.org/markup-compatibility/2006" xmlns:r="http://schemas.openxmlformats.org/officeDocument/2006/relationships" xmlns:w="http://schemas.openxmlformats.org/wordprocessingml/2006/main" xmlns:w14="http://schemas.microsoft.com/office/word/2010/wordml" xmlns:w15="http://schemas.microsoft.com/office/word/2012/wordml" xmlns:w16se="http://schemas.microsoft.com/office/word/2015/wordml/symex" mc:Ignorable="w14 w15 w16se">
   <w:docDefaults>
     <w:rPrDefault>
       <w:rPr>
@@ -18705,6 +19183,84 @@
       <w:bCs/>
     </w:rPr>
   </w:style>
+  <w:style w:type="character" w:styleId="CommentReference">
+    <w:name w:val="annotation reference"/>
+    <w:basedOn w:val="DefaultParagraphFont"/>
+    <w:rsid w:val="00E7782B"/>
+    <w:rPr>
+      <w:sz w:val="16"/>
+      <w:szCs w:val="16"/>
+    </w:rPr>
+  </w:style>
+  <w:style w:type="paragraph" w:styleId="CommentText">
+    <w:name w:val="annotation text"/>
+    <w:basedOn w:val="Normal"/>
+    <w:link w:val="CommentTextChar"/>
+    <w:rsid w:val="00E7782B"/>
+    <w:pPr>
+      <w:spacing w:line="240" w:lineRule="auto"/>
+    </w:pPr>
+    <w:rPr>
+      <w:sz w:val="20"/>
+    </w:rPr>
+  </w:style>
+  <w:style w:type="character" w:customStyle="1" w:styleId="CommentTextChar">
+    <w:name w:val="Comment Text Char"/>
+    <w:basedOn w:val="DefaultParagraphFont"/>
+    <w:link w:val="CommentText"/>
+    <w:rsid w:val="00E7782B"/>
+    <w:rPr>
+      <w:lang w:val="en-US" w:eastAsia="en-US"/>
+    </w:rPr>
+  </w:style>
+  <w:style w:type="paragraph" w:styleId="CommentSubject">
+    <w:name w:val="annotation subject"/>
+    <w:basedOn w:val="CommentText"/>
+    <w:next w:val="CommentText"/>
+    <w:link w:val="CommentSubjectChar"/>
+    <w:rsid w:val="00E7782B"/>
+    <w:rPr>
+      <w:b/>
+      <w:bCs/>
+    </w:rPr>
+  </w:style>
+  <w:style w:type="character" w:customStyle="1" w:styleId="CommentSubjectChar">
+    <w:name w:val="Comment Subject Char"/>
+    <w:basedOn w:val="CommentTextChar"/>
+    <w:link w:val="CommentSubject"/>
+    <w:rsid w:val="00E7782B"/>
+    <w:rPr>
+      <w:b/>
+      <w:bCs/>
+      <w:lang w:val="en-US" w:eastAsia="en-US"/>
+    </w:rPr>
+  </w:style>
+  <w:style w:type="paragraph" w:styleId="BalloonText">
+    <w:name w:val="Balloon Text"/>
+    <w:basedOn w:val="Normal"/>
+    <w:link w:val="BalloonTextChar"/>
+    <w:rsid w:val="00E7782B"/>
+    <w:pPr>
+      <w:spacing w:line="240" w:lineRule="auto"/>
+    </w:pPr>
+    <w:rPr>
+      <w:rFonts w:ascii="Segoe UI" w:hAnsi="Segoe UI" w:cs="Segoe UI"/>
+      <w:sz w:val="18"/>
+      <w:szCs w:val="18"/>
+    </w:rPr>
+  </w:style>
+  <w:style w:type="character" w:customStyle="1" w:styleId="BalloonTextChar">
+    <w:name w:val="Balloon Text Char"/>
+    <w:basedOn w:val="DefaultParagraphFont"/>
+    <w:link w:val="BalloonText"/>
+    <w:rsid w:val="00E7782B"/>
+    <w:rPr>
+      <w:rFonts w:ascii="Segoe UI" w:hAnsi="Segoe UI" w:cs="Segoe UI"/>
+      <w:sz w:val="18"/>
+      <w:szCs w:val="18"/>
+      <w:lang w:val="en-US" w:eastAsia="en-US"/>
+    </w:rPr>
+  </w:style>
 </w:styles>
 </file>
 

</xml_diff>

<commit_message>
pisem o funkcijama na PC strani...
</commit_message>
<xml_diff>
--- a/zavr.docx
+++ b/zavr.docx
@@ -73,7 +73,7 @@
                 <v:shape id="_x0000_i1025" type="#_x0000_t75" style="width:64.5pt;height:64.5pt" o:ole="" fillcolor="window">
                   <v:imagedata r:id="rId7" o:title=""/>
                 </v:shape>
-                <o:OLEObject Type="Embed" ProgID="CorelDraw.Graphic.7" ShapeID="_x0000_i1025" DrawAspect="Content" ObjectID="_1591002261" r:id="rId8"/>
+                <o:OLEObject Type="Embed" ProgID="CorelDraw.Graphic.7" ShapeID="_x0000_i1025" DrawAspect="Content" ObjectID="_1591005336" r:id="rId8"/>
               </w:object>
             </w:r>
           </w:p>
@@ -15452,6 +15452,11 @@
     </w:p>
     <w:p/>
     <w:p>
+      <w:pPr>
+        <w:rPr>
+          <w:lang w:val="en-GB"/>
+        </w:rPr>
+      </w:pPr>
       <w:r>
         <w:t xml:space="preserve">Kao što je naglašeno ranije, programsko rešenje je podeljeno u dva modula – na serversku stranu koja se nalazi na namenskoj platformi i na klijentsku stranu koja se nalazi na računaru. U ovo poglavlju </w:t>
       </w:r>
@@ -15475,6 +15480,9 @@
       </w:r>
       <w:r>
         <w:t>.</w:t>
+      </w:r>
+      <w:r>
+        <w:t xml:space="preserve"> </w:t>
       </w:r>
       <w:bookmarkStart w:id="28" w:name="_GoBack"/>
       <w:bookmarkEnd w:id="28"/>
@@ -15894,7 +15902,7 @@
         <w:rStyle w:val="PageNumber"/>
         <w:noProof/>
       </w:rPr>
-      <w:t>18</w:t>
+      <w:t>15</w:t>
     </w:r>
     <w:r>
       <w:rPr>

</xml_diff>